<commit_message>
Report Formatting and Conclusion
</commit_message>
<xml_diff>
--- a/Relatório-CAL.docx
+++ b/Relatório-CAL.docx
@@ -147,7 +147,6 @@
         </w:rPr>
         <w:t xml:space="preserve">     </w:t>
       </w:r>
-      <w:proofErr w:type="spellStart"/>
       <w:r>
         <w:rPr>
           <w:sz w:val="36"/>
@@ -155,17 +154,7 @@
           <w:highlight w:val="white"/>
           <w:u w:val="single"/>
         </w:rPr>
-        <w:t>EatExpress</w:t>
-      </w:r>
-      <w:proofErr w:type="spellEnd"/>
-      <w:r>
-        <w:rPr>
-          <w:sz w:val="36"/>
-          <w:szCs w:val="36"/>
-          <w:highlight w:val="white"/>
-          <w:u w:val="single"/>
-        </w:rPr>
-        <w:t>: Entrega de Comida</w:t>
+        <w:t>EatExpress: Entrega de Comida</w:t>
       </w:r>
     </w:p>
     <w:p>
@@ -2105,15 +2094,7 @@
         <w:jc w:val="both"/>
       </w:pPr>
       <w:r>
-        <w:t xml:space="preserve">No âmbito da unidade curricular Conceção e Análise de Algoritmos (CAL) do Mestrado Integrado em Engenharia Informática e Computação (MIEIC), será desenvolvida uma aplicação de entrega de comida: </w:t>
-      </w:r>
-      <w:proofErr w:type="spellStart"/>
-      <w:r>
-        <w:t>EatExpress</w:t>
-      </w:r>
-      <w:proofErr w:type="spellEnd"/>
-      <w:r>
-        <w:t xml:space="preserve">. </w:t>
+        <w:t xml:space="preserve">No âmbito da unidade curricular Conceção e Análise de Algoritmos (CAL) do Mestrado Integrado em Engenharia Informática e Computação (MIEIC), será desenvolvida uma aplicação de entrega de comida: EatExpress. </w:t>
       </w:r>
     </w:p>
     <w:p>
@@ -2133,13 +2114,8 @@
         <w:jc w:val="both"/>
       </w:pPr>
       <w:r>
-        <w:t xml:space="preserve">A aplicação será desenvolvida em C++, com recurso à API </w:t>
-      </w:r>
-      <w:proofErr w:type="spellStart"/>
-      <w:r>
-        <w:t>GraphViewer</w:t>
-      </w:r>
-      <w:proofErr w:type="spellEnd"/>
+        <w:t>A aplicação será desenvolvida em C++, com recurso à API GraphViewer</w:t>
+      </w:r>
       <w:r>
         <w:rPr>
           <w:color w:val="FF0000"/>
@@ -2147,15 +2123,7 @@
         <w:t xml:space="preserve"> </w:t>
       </w:r>
       <w:r>
-        <w:t xml:space="preserve">para se desenhar o grafo gerado para os diferentes trajetos. Os mapas utilizados serão extraídos da plataforma </w:t>
-      </w:r>
-      <w:proofErr w:type="spellStart"/>
-      <w:r>
-        <w:t>OpenStreetMaps</w:t>
-      </w:r>
-      <w:proofErr w:type="spellEnd"/>
-      <w:r>
-        <w:t>.</w:t>
+        <w:t>para se desenhar o grafo gerado para os diferentes trajetos. Os mapas utilizados serão extraídos da plataforma OpenStreetMaps.</w:t>
       </w:r>
     </w:p>
     <w:p>
@@ -2167,11 +2135,9 @@
       <w:r>
         <w:t xml:space="preserve">Neste documento será apresentada uma breve descrição do problema bem como a </w:t>
       </w:r>
-      <w:proofErr w:type="gramStart"/>
-      <w:r>
-        <w:t>sua  formalização</w:t>
-      </w:r>
-      <w:proofErr w:type="gramEnd"/>
+      <w:r>
+        <w:t>sua formalização</w:t>
+      </w:r>
       <w:r>
         <w:t xml:space="preserve"> e uma proposta de implementação.</w:t>
       </w:r>
@@ -2212,21 +2178,7 @@
         <w:rPr>
           <w:highlight w:val="white"/>
         </w:rPr>
-        <w:t xml:space="preserve">A </w:t>
-      </w:r>
-      <w:proofErr w:type="spellStart"/>
-      <w:r>
-        <w:rPr>
-          <w:highlight w:val="white"/>
-        </w:rPr>
-        <w:t>EatExpress</w:t>
-      </w:r>
-      <w:proofErr w:type="spellEnd"/>
-      <w:r>
-        <w:rPr>
-          <w:highlight w:val="white"/>
-        </w:rPr>
-        <w:t xml:space="preserve"> é um sistema de entrega de comida entre os restaurantes registados na plataforma e os utilizadores da sua aplicação.  Acedendo à aplicação o utilizador pode escolher o restaurante e o prato que deseja. A refeição escolhida é, de seguida, entregue na morada do cliente por um estafeta que utiliza o seu próprio meio de transporte da empresa para lá chegar (a pé, bicicleta, mota ou carro).</w:t>
+        <w:t>A EatExpress é um sistema de entrega de comida entre os restaurantes registados na plataforma e os utilizadores da sua aplicação.  Acedendo à aplicação o utilizador pode escolher o restaurante e o prato que deseja. A refeição escolhida é, de seguida, entregue na morada do cliente por um estafeta que utiliza o seu próprio meio de transporte da empresa para lá chegar (a pé, bicicleta, mota ou carro).</w:t>
       </w:r>
     </w:p>
     <w:p>
@@ -2324,21 +2276,7 @@
         <w:rPr>
           <w:highlight w:val="white"/>
         </w:rPr>
-        <w:t xml:space="preserve">Numa primeira fase considera-se que a plataforma </w:t>
-      </w:r>
-      <w:proofErr w:type="spellStart"/>
-      <w:r>
-        <w:rPr>
-          <w:highlight w:val="white"/>
-        </w:rPr>
-        <w:t>EatExpress</w:t>
-      </w:r>
-      <w:proofErr w:type="spellEnd"/>
-      <w:r>
-        <w:rPr>
-          <w:highlight w:val="white"/>
-        </w:rPr>
-        <w:t xml:space="preserve"> tem disponível apenas um estafeta que terá de realizar uma entrega. Nesta situação, o problema reduz-se a encontrar o trajeto mais curto, com início na posição do estafeta quando é realizado o pedido (esta posição é a morada do cliente onde este realizou o último pedido ou a “Casa dos Estafetas”), que passe pelo restaurante indicado, e termine na morada do cliente que efetuou o pedido. Ao estafeta é lhe associado um meio de transporte com uma velocidade média.</w:t>
+        <w:t>Numa primeira fase considera-se que a plataforma EatExpress tem disponível apenas um estafeta que terá de realizar uma entrega. Nesta situação, o problema reduz-se a encontrar o trajeto mais curto, com início na posição do estafeta quando é realizado o pedido (esta posição é a morada do cliente onde este realizou o último pedido ou a “Casa dos Estafetas”), que passe pelo restaurante indicado, e termine na morada do cliente que efetuou o pedido. Ao estafeta é lhe associado um meio de transporte com uma velocidade média.</w:t>
       </w:r>
     </w:p>
     <w:p>
@@ -2387,14 +2325,12 @@
         <w:jc w:val="both"/>
         <w:rPr>
           <w:b/>
-          <w:color w:val="1155CC"/>
           <w:highlight w:val="white"/>
         </w:rPr>
       </w:pPr>
       <w:r>
         <w:rPr>
           <w:b/>
-          <w:color w:val="1155CC"/>
           <w:highlight w:val="white"/>
         </w:rPr>
         <w:lastRenderedPageBreak/>
@@ -2403,7 +2339,6 @@
       <w:r>
         <w:rPr>
           <w:b/>
-          <w:color w:val="1155CC"/>
           <w:sz w:val="14"/>
           <w:szCs w:val="14"/>
           <w:highlight w:val="white"/>
@@ -2413,7 +2348,6 @@
       <w:r>
         <w:rPr>
           <w:b/>
-          <w:color w:val="1155CC"/>
           <w:highlight w:val="white"/>
         </w:rPr>
         <w:t>Múltiplos estafetas a atender os pedidos (carga ilimitada)</w:t>
@@ -2425,14 +2359,12 @@
         <w:ind w:hanging="360"/>
         <w:jc w:val="both"/>
         <w:rPr>
-          <w:color w:val="1155CC"/>
           <w:highlight w:val="white"/>
         </w:rPr>
       </w:pPr>
       <w:r>
         <w:rPr>
           <w:b/>
-          <w:color w:val="1155CC"/>
           <w:highlight w:val="white"/>
         </w:rPr>
         <w:tab/>
@@ -2440,17 +2372,27 @@
       <w:r>
         <w:rPr>
           <w:b/>
-          <w:color w:val="1155CC"/>
           <w:highlight w:val="white"/>
         </w:rPr>
         <w:tab/>
       </w:r>
       <w:r>
         <w:rPr>
-          <w:color w:val="1155CC"/>
-          <w:highlight w:val="white"/>
-        </w:rPr>
-        <w:t xml:space="preserve">Nesta terceira fase consideramos, ao contrário das fases anteriores, múltiplos estafetas que estão a trabalhar para a aplicação. Assim cada estafeta atende um ou vários pedidos </w:t>
+          <w:highlight w:val="white"/>
+        </w:rPr>
+        <w:t>Nesta terceira fase consideramos, ao contrário das fases anteriores, múltiplos estafetas que estão a trabalhar para a aplicação. Assim cada estafeta atende um ou vários pedidos</w:t>
+      </w:r>
+      <w:r>
+        <w:rPr>
+          <w:highlight w:val="white"/>
+        </w:rPr>
+        <w:t>.</w:t>
+      </w:r>
+      <w:r>
+        <w:rPr>
+          <w:highlight w:val="white"/>
+        </w:rPr>
+        <w:t xml:space="preserve"> A escolha do estafeta que atenderá um pedido será realizada em torno de um critério ainda a escolher, mas que poderá ser, por exemplo, o estafeta que estiver mais perto do restaurante requisitado no pedido.</w:t>
       </w:r>
     </w:p>
     <w:p>
@@ -2486,19 +2428,29 @@
         </w:rPr>
         <w:t xml:space="preserve">Nesta quarta fase vamos assumir o problema na íntegra, ou seja, a aplicação tem ao seu dispor vários estafetas cada um com o seu meio de transporte com capacidade limitada. É importante salientar que, ao ter disponível diferentes estafetas, não implica que que todos tenham que estar a circular. Cada estafeta atende um ou vários pedidos diferentes, realizando o </w:t>
       </w:r>
-      <w:proofErr w:type="gramStart"/>
-      <w:r>
-        <w:rPr>
-          <w:highlight w:val="white"/>
-        </w:rPr>
-        <w:t>mesmo  caminho</w:t>
-      </w:r>
-      <w:proofErr w:type="gramEnd"/>
-      <w:r>
-        <w:rPr>
-          <w:highlight w:val="white"/>
-        </w:rPr>
-        <w:t xml:space="preserve"> que na primeira  ou segunda etapas.</w:t>
+      <w:r>
+        <w:rPr>
+          <w:highlight w:val="white"/>
+        </w:rPr>
+        <w:t>mesmo caminho</w:t>
+      </w:r>
+      <w:r>
+        <w:rPr>
+          <w:highlight w:val="white"/>
+        </w:rPr>
+        <w:t xml:space="preserve"> que na </w:t>
+      </w:r>
+      <w:r>
+        <w:rPr>
+          <w:highlight w:val="white"/>
+        </w:rPr>
+        <w:t>primeira ou</w:t>
+      </w:r>
+      <w:r>
+        <w:rPr>
+          <w:highlight w:val="white"/>
+        </w:rPr>
+        <w:t xml:space="preserve"> segunda etapas.</w:t>
       </w:r>
     </w:p>
     <w:p>
@@ -2631,17 +2583,8 @@
           <w:b/>
           <w:highlight w:val="white"/>
         </w:rPr>
-        <w:t>G(</w:t>
-      </w:r>
-      <w:proofErr w:type="gramStart"/>
-      <w:r>
-        <w:rPr>
-          <w:b/>
-          <w:highlight w:val="white"/>
-        </w:rPr>
-        <w:t>V,E</w:t>
-      </w:r>
-      <w:proofErr w:type="gramEnd"/>
+        <w:t>G (V, E</w:t>
+      </w:r>
       <w:r>
         <w:rPr>
           <w:b/>
@@ -2743,19 +2686,11 @@
           <w:highlight w:val="white"/>
         </w:rPr>
       </w:pPr>
-      <w:proofErr w:type="spellStart"/>
-      <w:r>
-        <w:rPr>
-          <w:highlight w:val="white"/>
-        </w:rPr>
-        <w:t>adj</w:t>
-      </w:r>
-      <w:proofErr w:type="spellEnd"/>
-      <w:r>
-        <w:rPr>
-          <w:highlight w:val="white"/>
-        </w:rPr>
-        <w:t xml:space="preserve"> - conjunto contido em E, representa o conjunto de arestas (estradas que saem de um determinado nó);</w:t>
+      <w:r>
+        <w:rPr>
+          <w:highlight w:val="white"/>
+        </w:rPr>
+        <w:t>adj - conjunto contido em E, representa o conjunto de arestas (estradas que saem de um determinado nó);</w:t>
       </w:r>
     </w:p>
     <w:p>
@@ -2809,28 +2744,18 @@
           <w:highlight w:val="white"/>
         </w:rPr>
       </w:pPr>
-      <w:proofErr w:type="spellStart"/>
-      <w:r>
-        <w:rPr>
-          <w:highlight w:val="white"/>
-        </w:rPr>
-        <w:t>orig</w:t>
-      </w:r>
-      <w:proofErr w:type="spellEnd"/>
-      <w:r>
-        <w:rPr>
-          <w:highlight w:val="white"/>
-        </w:rPr>
-        <w:t xml:space="preserve"> </w:t>
-      </w:r>
-      <w:proofErr w:type="gramStart"/>
-      <w:r>
-        <w:rPr>
-          <w:highlight w:val="white"/>
-        </w:rPr>
-        <w:t>-  pertencente</w:t>
-      </w:r>
-      <w:proofErr w:type="gramEnd"/>
+      <w:r>
+        <w:rPr>
+          <w:highlight w:val="white"/>
+        </w:rPr>
+        <w:t xml:space="preserve">orig </w:t>
+      </w:r>
+      <w:r>
+        <w:rPr>
+          <w:highlight w:val="white"/>
+        </w:rPr>
+        <w:t>- pertencente</w:t>
+      </w:r>
       <w:r>
         <w:rPr>
           <w:highlight w:val="white"/>
@@ -2850,19 +2775,11 @@
           <w:highlight w:val="white"/>
         </w:rPr>
       </w:pPr>
-      <w:proofErr w:type="spellStart"/>
-      <w:r>
-        <w:rPr>
-          <w:highlight w:val="white"/>
-        </w:rPr>
-        <w:t>dest</w:t>
-      </w:r>
-      <w:proofErr w:type="spellEnd"/>
-      <w:r>
-        <w:rPr>
-          <w:highlight w:val="white"/>
-        </w:rPr>
-        <w:t xml:space="preserve"> - pertencente a V, representa o nó de chegada de E;</w:t>
+      <w:r>
+        <w:rPr>
+          <w:highlight w:val="white"/>
+        </w:rPr>
+        <w:t>dest - pertencente a V, representa o nó de chegada de E;</w:t>
       </w:r>
     </w:p>
     <w:p>
@@ -2883,14 +2800,12 @@
         </w:rPr>
         <w:t xml:space="preserve">c - </w:t>
       </w:r>
-      <w:proofErr w:type="gramStart"/>
       <w:r>
         <w:rPr>
           <w:highlight w:val="white"/>
         </w:rPr>
         <w:t>custo</w:t>
       </w:r>
-      <w:proofErr w:type="gramEnd"/>
       <w:r>
         <w:rPr>
           <w:highlight w:val="white"/>
@@ -2910,19 +2825,11 @@
           <w:highlight w:val="white"/>
         </w:rPr>
       </w:pPr>
-      <w:proofErr w:type="spellStart"/>
-      <w:r>
-        <w:rPr>
-          <w:highlight w:val="white"/>
-        </w:rPr>
-        <w:t>unic</w:t>
-      </w:r>
-      <w:proofErr w:type="spellEnd"/>
-      <w:r>
-        <w:rPr>
-          <w:highlight w:val="white"/>
-        </w:rPr>
-        <w:t xml:space="preserve"> - booleano que indica se uma rua é de sentido único ou não;</w:t>
+      <w:r>
+        <w:rPr>
+          <w:highlight w:val="white"/>
+        </w:rPr>
+        <w:t>unic - booleano que indica se uma rua é de sentido único ou não;</w:t>
       </w:r>
     </w:p>
     <w:p>
@@ -3080,21 +2987,7 @@
         <w:rPr>
           <w:highlight w:val="white"/>
         </w:rPr>
-        <w:t xml:space="preserve">: estrutura de todos os clientes registrados na </w:t>
-      </w:r>
-      <w:proofErr w:type="spellStart"/>
-      <w:r>
-        <w:rPr>
-          <w:highlight w:val="white"/>
-        </w:rPr>
-        <w:t>EatExpress</w:t>
-      </w:r>
-      <w:proofErr w:type="spellEnd"/>
-      <w:r>
-        <w:rPr>
-          <w:highlight w:val="white"/>
-        </w:rPr>
-        <w:t>, tendo cada um:</w:t>
+        <w:t>: estrutura de todos os clientes registrados na EatExpress, tendo cada um:</w:t>
       </w:r>
     </w:p>
     <w:p>
@@ -3165,33 +3058,11 @@
         </w:rPr>
         <w:t xml:space="preserve"> </w:t>
       </w:r>
-      <w:proofErr w:type="spellStart"/>
-      <w:r>
-        <w:rPr>
-          <w:highlight w:val="white"/>
-        </w:rPr>
-        <w:t>nif</w:t>
-      </w:r>
-      <w:proofErr w:type="spellEnd"/>
-      <w:r>
-        <w:rPr>
-          <w:highlight w:val="white"/>
-        </w:rPr>
-        <w:t xml:space="preserve"> - </w:t>
-      </w:r>
-      <w:proofErr w:type="spellStart"/>
-      <w:r>
-        <w:rPr>
-          <w:highlight w:val="white"/>
-        </w:rPr>
-        <w:t>nif</w:t>
-      </w:r>
-      <w:proofErr w:type="spellEnd"/>
-      <w:r>
-        <w:rPr>
-          <w:highlight w:val="white"/>
-        </w:rPr>
-        <w:t xml:space="preserve"> do cliente;</w:t>
+      <w:r>
+        <w:rPr>
+          <w:highlight w:val="white"/>
+        </w:rPr>
+        <w:t>nif - nif do cliente;</w:t>
       </w:r>
     </w:p>
     <w:p>
@@ -3232,21 +3103,7 @@
         <w:rPr>
           <w:highlight w:val="white"/>
         </w:rPr>
-        <w:t xml:space="preserve">C - </w:t>
-      </w:r>
-      <w:proofErr w:type="gramStart"/>
-      <w:r>
-        <w:rPr>
-          <w:highlight w:val="white"/>
-        </w:rPr>
-        <w:t>cliente</w:t>
-      </w:r>
-      <w:proofErr w:type="gramEnd"/>
-      <w:r>
-        <w:rPr>
-          <w:highlight w:val="white"/>
-        </w:rPr>
-        <w:t xml:space="preserve"> que efetuou o pedido;</w:t>
+        <w:t>C - cliente que efetuou o pedido;</w:t>
       </w:r>
     </w:p>
     <w:p>
@@ -3274,21 +3131,7 @@
         <w:rPr>
           <w:highlight w:val="white"/>
         </w:rPr>
-        <w:t xml:space="preserve">R - </w:t>
-      </w:r>
-      <w:proofErr w:type="gramStart"/>
-      <w:r>
-        <w:rPr>
-          <w:highlight w:val="white"/>
-        </w:rPr>
-        <w:t>restaurante</w:t>
-      </w:r>
-      <w:proofErr w:type="gramEnd"/>
-      <w:r>
-        <w:rPr>
-          <w:highlight w:val="white"/>
-        </w:rPr>
-        <w:t xml:space="preserve"> a que foi efetuado o pedido;</w:t>
+        <w:t>R - restaurante a que foi efetuado o pedido;</w:t>
       </w:r>
     </w:p>
     <w:p>
@@ -3312,19 +3155,11 @@
         </w:rPr>
         <w:t xml:space="preserve"> </w:t>
       </w:r>
-      <w:proofErr w:type="spellStart"/>
-      <w:r>
-        <w:rPr>
-          <w:highlight w:val="white"/>
-        </w:rPr>
-        <w:t>order</w:t>
-      </w:r>
-      <w:proofErr w:type="spellEnd"/>
-      <w:r>
-        <w:rPr>
-          <w:highlight w:val="white"/>
-        </w:rPr>
-        <w:t xml:space="preserve"> - conjunto de pratos pedidos;</w:t>
+      <w:r>
+        <w:rPr>
+          <w:highlight w:val="white"/>
+        </w:rPr>
+        <w:t>order - conjunto de pratos pedidos;</w:t>
       </w:r>
     </w:p>
     <w:p>
@@ -3352,21 +3187,7 @@
         <w:rPr>
           <w:highlight w:val="white"/>
         </w:rPr>
-        <w:t xml:space="preserve">W - </w:t>
-      </w:r>
-      <w:proofErr w:type="gramStart"/>
-      <w:r>
-        <w:rPr>
-          <w:highlight w:val="white"/>
-        </w:rPr>
-        <w:t>estafeta</w:t>
-      </w:r>
-      <w:proofErr w:type="gramEnd"/>
-      <w:r>
-        <w:rPr>
-          <w:highlight w:val="white"/>
-        </w:rPr>
-        <w:t xml:space="preserve"> que vai efetuar o pedido;</w:t>
+        <w:t>W - estafeta que vai efetuar o pedido;</w:t>
       </w:r>
     </w:p>
     <w:p>
@@ -3394,21 +3215,7 @@
         <w:rPr>
           <w:highlight w:val="white"/>
         </w:rPr>
-        <w:t xml:space="preserve">M - </w:t>
-      </w:r>
-      <w:proofErr w:type="gramStart"/>
-      <w:r>
-        <w:rPr>
-          <w:highlight w:val="white"/>
-        </w:rPr>
-        <w:t>meio</w:t>
-      </w:r>
-      <w:proofErr w:type="gramEnd"/>
-      <w:r>
-        <w:rPr>
-          <w:highlight w:val="white"/>
-        </w:rPr>
-        <w:t xml:space="preserve"> de transporte no qual o estafeta vai efetuar o pedido; </w:t>
+        <w:t xml:space="preserve">M - meio de transporte no qual o estafeta vai efetuar o pedido; </w:t>
       </w:r>
     </w:p>
     <w:p>
@@ -3432,14 +3239,12 @@
         </w:rPr>
         <w:t xml:space="preserve">: estrutura de todos os </w:t>
       </w:r>
-      <w:proofErr w:type="gramStart"/>
-      <w:r>
-        <w:rPr>
-          <w:highlight w:val="white"/>
-        </w:rPr>
-        <w:t>estafetas ,</w:t>
-      </w:r>
-      <w:proofErr w:type="gramEnd"/>
+      <w:r>
+        <w:rPr>
+          <w:highlight w:val="white"/>
+        </w:rPr>
+        <w:t>estafetas,</w:t>
+      </w:r>
       <w:r>
         <w:rPr>
           <w:highlight w:val="white"/>
@@ -3487,33 +3292,11 @@
         </w:rPr>
         <w:t xml:space="preserve"> </w:t>
       </w:r>
-      <w:proofErr w:type="spellStart"/>
-      <w:r>
-        <w:rPr>
-          <w:highlight w:val="white"/>
-        </w:rPr>
-        <w:t>nif</w:t>
-      </w:r>
-      <w:proofErr w:type="spellEnd"/>
-      <w:r>
-        <w:rPr>
-          <w:highlight w:val="white"/>
-        </w:rPr>
-        <w:t xml:space="preserve"> - </w:t>
-      </w:r>
-      <w:proofErr w:type="spellStart"/>
-      <w:r>
-        <w:rPr>
-          <w:highlight w:val="white"/>
-        </w:rPr>
-        <w:t>nif</w:t>
-      </w:r>
-      <w:proofErr w:type="spellEnd"/>
-      <w:r>
-        <w:rPr>
-          <w:highlight w:val="white"/>
-        </w:rPr>
-        <w:t xml:space="preserve"> do trabalhador;</w:t>
+      <w:r>
+        <w:rPr>
+          <w:highlight w:val="white"/>
+        </w:rPr>
+        <w:t>nif - nif do trabalhador;</w:t>
       </w:r>
     </w:p>
     <w:p>
@@ -3537,19 +3320,11 @@
         </w:rPr>
         <w:t xml:space="preserve"> </w:t>
       </w:r>
-      <w:proofErr w:type="spellStart"/>
-      <w:r>
-        <w:rPr>
-          <w:highlight w:val="white"/>
-        </w:rPr>
-        <w:t>pos</w:t>
-      </w:r>
-      <w:proofErr w:type="spellEnd"/>
-      <w:r>
-        <w:rPr>
-          <w:highlight w:val="white"/>
-        </w:rPr>
-        <w:t xml:space="preserve"> - posição atual do estafeta;</w:t>
+      <w:r>
+        <w:rPr>
+          <w:highlight w:val="white"/>
+        </w:rPr>
+        <w:t>pos - posição atual do estafeta;</w:t>
       </w:r>
     </w:p>
     <w:p>
@@ -3564,19 +3339,11 @@
           <w:highlight w:val="white"/>
         </w:rPr>
       </w:pPr>
-      <w:proofErr w:type="spellStart"/>
-      <w:r>
-        <w:rPr>
-          <w:highlight w:val="white"/>
-        </w:rPr>
-        <w:t>n_pedidos</w:t>
-      </w:r>
-      <w:proofErr w:type="spellEnd"/>
-      <w:r>
-        <w:rPr>
-          <w:highlight w:val="white"/>
-        </w:rPr>
-        <w:t xml:space="preserve"> - número de pedidos efetuados por cada estafeta;</w:t>
+      <w:r>
+        <w:rPr>
+          <w:highlight w:val="white"/>
+        </w:rPr>
+        <w:t>n_pedidos - número de pedidos efetuados por cada estafeta;</w:t>
       </w:r>
     </w:p>
     <w:p>
@@ -3591,19 +3358,11 @@
           <w:highlight w:val="white"/>
         </w:rPr>
       </w:pPr>
-      <w:proofErr w:type="spellStart"/>
-      <w:r>
-        <w:rPr>
-          <w:highlight w:val="white"/>
-        </w:rPr>
-        <w:t>d_total</w:t>
-      </w:r>
-      <w:proofErr w:type="spellEnd"/>
-      <w:r>
-        <w:rPr>
-          <w:highlight w:val="white"/>
-        </w:rPr>
-        <w:t xml:space="preserve"> - número total de quilómetros efetuados por um estafeta;</w:t>
+      <w:r>
+        <w:rPr>
+          <w:highlight w:val="white"/>
+        </w:rPr>
+        <w:t>d_total - número total de quilómetros efetuados por um estafeta;</w:t>
       </w:r>
     </w:p>
     <w:p>
@@ -3640,19 +3399,11 @@
           <w:highlight w:val="white"/>
         </w:rPr>
       </w:pPr>
-      <w:proofErr w:type="spellStart"/>
-      <w:r>
-        <w:rPr>
-          <w:highlight w:val="white"/>
-        </w:rPr>
-        <w:t>vm</w:t>
-      </w:r>
-      <w:proofErr w:type="spellEnd"/>
-      <w:r>
-        <w:rPr>
-          <w:highlight w:val="white"/>
-        </w:rPr>
-        <w:t xml:space="preserve"> - velocidade média do veículo;</w:t>
+      <w:r>
+        <w:rPr>
+          <w:highlight w:val="white"/>
+        </w:rPr>
+        <w:t>vm - velocidade média do veículo;</w:t>
       </w:r>
     </w:p>
     <w:p>
@@ -3805,7 +3556,6 @@
           <w:highlight w:val="white"/>
         </w:rPr>
       </w:pPr>
-      <w:proofErr w:type="spellStart"/>
       <w:r>
         <w:rPr>
           <w:b/>
@@ -3813,7 +3563,6 @@
         </w:rPr>
         <w:t>Wf</w:t>
       </w:r>
-      <w:proofErr w:type="spellEnd"/>
       <w:r>
         <w:rPr>
           <w:highlight w:val="white"/>
@@ -3961,22 +3710,20 @@
         </w:rPr>
         <w:t xml:space="preserve"> - O estafeta efetuará o percurso entre a sua posição inicial e a morada do cliente que efetuou o pedido, passando pelo restaurante requisitado, com menor custo monetário. (menor CP, isto é, </w:t>
       </w:r>
-      <w:proofErr w:type="gramStart"/>
-      <w:r>
-        <w:rPr>
-          <w:highlight w:val="white"/>
-        </w:rPr>
-        <w:t xml:space="preserve">min( </w:t>
-      </w:r>
-      <w:r>
-        <w:rPr>
-          <w:rFonts w:ascii="Arial Unicode MS" w:eastAsia="Arial Unicode MS" w:hAnsi="Arial Unicode MS" w:cs="Arial Unicode MS"/>
-        </w:rPr>
-        <w:t>∑</w:t>
-      </w:r>
-      <w:proofErr w:type="gramEnd"/>
-      <w:r>
-        <w:t xml:space="preserve"> c  )).</w:t>
+      <w:r>
+        <w:rPr>
+          <w:highlight w:val="white"/>
+        </w:rPr>
+        <w:t>min (∑</w:t>
+      </w:r>
+      <w:r>
+        <w:t xml:space="preserve"> </w:t>
+      </w:r>
+      <w:r>
+        <w:t>c)</w:t>
+      </w:r>
+      <w:r>
+        <w:t>).</w:t>
       </w:r>
     </w:p>
     <w:p>
@@ -4003,31 +3750,33 @@
         </w:rPr>
         <w:t xml:space="preserve">efetuará o percurso entre a sua posição inicial e a morada do cliente que efetuou o pedido, passando pelo restaurante requisitado, com menor duração. (menor T, isto é, </w:t>
       </w:r>
-      <w:proofErr w:type="gramStart"/>
-      <w:r>
-        <w:rPr>
-          <w:highlight w:val="white"/>
-        </w:rPr>
-        <w:t xml:space="preserve">min( </w:t>
-      </w:r>
-      <w:r>
-        <w:rPr>
-          <w:rFonts w:ascii="Arial Unicode MS" w:eastAsia="Arial Unicode MS" w:hAnsi="Arial Unicode MS" w:cs="Arial Unicode MS"/>
-        </w:rPr>
-        <w:t>∑</w:t>
-      </w:r>
-      <w:proofErr w:type="gramEnd"/>
-      <w:r>
-        <w:t xml:space="preserve"> t ), em que t depende da velocidade do meio de transporte utilizado, </w:t>
-      </w:r>
-      <w:proofErr w:type="spellStart"/>
-      <w:r>
-        <w:t>Vm</w:t>
-      </w:r>
-      <w:proofErr w:type="spellEnd"/>
-      <w:r>
-        <w:t xml:space="preserve">, e da distância da aresta). </w:t>
-      </w:r>
+      <w:r>
+        <w:rPr>
+          <w:highlight w:val="white"/>
+        </w:rPr>
+        <w:t>min (∑</w:t>
+      </w:r>
+      <w:r>
+        <w:t xml:space="preserve"> </w:t>
+      </w:r>
+      <w:r>
+        <w:t>t)</w:t>
+      </w:r>
+      <w:r>
+        <w:t xml:space="preserve">, em que t depende da velocidade do meio de transporte utilizado, Vm, e da distância da aresta). </w:t>
+      </w:r>
+    </w:p>
+    <w:p>
+      <w:pPr>
+        <w:spacing w:line="360" w:lineRule="auto"/>
+        <w:jc w:val="both"/>
+      </w:pPr>
+    </w:p>
+    <w:p>
+      <w:pPr>
+        <w:spacing w:line="360" w:lineRule="auto"/>
+        <w:jc w:val="both"/>
+      </w:pPr>
     </w:p>
     <w:p>
       <w:pPr>
@@ -4037,21 +3786,11 @@
       <w:r>
         <w:t>Assim a resolução dos vários problemas passará pela minimização da função f=</w:t>
       </w:r>
-      <w:proofErr w:type="gramStart"/>
-      <w:r>
-        <w:t>C(</w:t>
-      </w:r>
-      <w:proofErr w:type="gramEnd"/>
-      <w:r>
-        <w:t xml:space="preserve">nó </w:t>
-      </w:r>
-      <w:proofErr w:type="spellStart"/>
-      <w:r>
-        <w:t>início,nó</w:t>
-      </w:r>
-      <w:proofErr w:type="spellEnd"/>
-      <w:r>
-        <w:t xml:space="preserve"> fim), sendo C o critério escolhido.</w:t>
+      <w:r>
+        <w:t>C (</w:t>
+      </w:r>
+      <w:r>
+        <w:t>nó início,nó fim), sendo C o critério escolhido.</w:t>
       </w:r>
     </w:p>
     <w:p>
@@ -4062,18 +3801,6 @@
       <w:r>
         <w:t>A ter em atenção que selecionando a opção “percurso mais barato” e existindo vários percursos com custos mínimos iguais recorremos ao menos demorado dentro destes. O mesmo se reflete para a opção “percurso menos demorado”. Na possibilidade de existirem vários percursos com tempo mínimo igual optamos pelo mais barato.</w:t>
       </w:r>
-    </w:p>
-    <w:p>
-      <w:pPr>
-        <w:spacing w:line="360" w:lineRule="auto"/>
-        <w:jc w:val="both"/>
-      </w:pPr>
-    </w:p>
-    <w:p>
-      <w:pPr>
-        <w:spacing w:line="360" w:lineRule="auto"/>
-        <w:jc w:val="both"/>
-      </w:pPr>
     </w:p>
     <w:p>
       <w:pPr>
@@ -4138,23 +3865,37 @@
           <w:rFonts w:ascii="Arial Unicode MS" w:eastAsia="Arial Unicode MS" w:hAnsi="Arial Unicode MS" w:cs="Arial Unicode MS"/>
           <w:highlight w:val="white"/>
         </w:rPr>
-        <w:t xml:space="preserve">∀v ∈ V, </w:t>
-      </w:r>
-      <w:proofErr w:type="spellStart"/>
+        <w:t>∀v ∈ V, adj(e) ⊆ E, todas as arestas adjacentes a um nó fazem parte do conjunto de arestas do grafo;</w:t>
+      </w:r>
+    </w:p>
+    <w:p>
+      <w:pPr>
+        <w:spacing w:line="360" w:lineRule="auto"/>
+        <w:ind w:firstLine="720"/>
+        <w:rPr>
+          <w:highlight w:val="white"/>
+        </w:rPr>
+      </w:pPr>
       <w:r>
         <w:rPr>
           <w:rFonts w:ascii="Arial Unicode MS" w:eastAsia="Arial Unicode MS" w:hAnsi="Arial Unicode MS" w:cs="Arial Unicode MS"/>
           <w:highlight w:val="white"/>
         </w:rPr>
-        <w:t>adj</w:t>
-      </w:r>
-      <w:proofErr w:type="spellEnd"/>
+        <w:t>∀e ∈ E, orig(e), dest(e) ⊆ V, para todas as arestas</w:t>
+      </w:r>
       <w:r>
         <w:rPr>
           <w:rFonts w:ascii="Arial Unicode MS" w:eastAsia="Arial Unicode MS" w:hAnsi="Arial Unicode MS" w:cs="Arial Unicode MS"/>
           <w:highlight w:val="white"/>
         </w:rPr>
-        <w:t>(e) ⊆ E, todas as arestas adjacentes a um nó fazem parte do conjunto de arestas do grafo;</w:t>
+        <w:t>,</w:t>
+      </w:r>
+      <w:r>
+        <w:rPr>
+          <w:rFonts w:ascii="Arial Unicode MS" w:eastAsia="Arial Unicode MS" w:hAnsi="Arial Unicode MS" w:cs="Arial Unicode MS"/>
+          <w:highlight w:val="white"/>
+        </w:rPr>
+        <w:t xml:space="preserve"> os seus nós de origem e destino pertencem ao conjunto de nós do grafo;</w:t>
       </w:r>
     </w:p>
     <w:p>
@@ -4170,55 +3911,85 @@
           <w:rFonts w:ascii="Arial Unicode MS" w:eastAsia="Arial Unicode MS" w:hAnsi="Arial Unicode MS" w:cs="Arial Unicode MS"/>
           <w:highlight w:val="white"/>
         </w:rPr>
-        <w:t xml:space="preserve">∀e ∈ E, </w:t>
-      </w:r>
-      <w:proofErr w:type="spellStart"/>
+        <w:t>∀e ∈ E, c(e) &gt; 0, não há ruas com custo 0 ou negativo, pois todas têm um certo comprimento ou tempo para atravessar;</w:t>
+      </w:r>
+    </w:p>
+    <w:p>
+      <w:pPr>
+        <w:spacing w:line="360" w:lineRule="auto"/>
+        <w:ind w:firstLine="720"/>
+        <w:rPr>
+          <w:highlight w:val="white"/>
+        </w:rPr>
+      </w:pPr>
       <w:r>
         <w:rPr>
           <w:rFonts w:ascii="Arial Unicode MS" w:eastAsia="Arial Unicode MS" w:hAnsi="Arial Unicode MS" w:cs="Arial Unicode MS"/>
           <w:highlight w:val="white"/>
         </w:rPr>
-        <w:t>orig</w:t>
-      </w:r>
-      <w:proofErr w:type="spellEnd"/>
+        <w:t xml:space="preserve">∀r ∈ R, morada(r) ∈ V, </w:t>
+      </w:r>
       <w:r>
         <w:rPr>
           <w:rFonts w:ascii="Arial Unicode MS" w:eastAsia="Arial Unicode MS" w:hAnsi="Arial Unicode MS" w:cs="Arial Unicode MS"/>
           <w:highlight w:val="white"/>
         </w:rPr>
-        <w:t xml:space="preserve">(e), </w:t>
-      </w:r>
-      <w:proofErr w:type="spellStart"/>
+        <w:t>todos os restaurantes têm</w:t>
+      </w:r>
       <w:r>
         <w:rPr>
           <w:rFonts w:ascii="Arial Unicode MS" w:eastAsia="Arial Unicode MS" w:hAnsi="Arial Unicode MS" w:cs="Arial Unicode MS"/>
           <w:highlight w:val="white"/>
         </w:rPr>
-        <w:t>dest</w:t>
-      </w:r>
-      <w:proofErr w:type="spellEnd"/>
+        <w:t xml:space="preserve"> a sua morada no conjunto de nós do grafo;</w:t>
+      </w:r>
+    </w:p>
+    <w:p>
+      <w:pPr>
+        <w:spacing w:line="360" w:lineRule="auto"/>
+        <w:ind w:firstLine="720"/>
+        <w:rPr>
+          <w:highlight w:val="white"/>
+        </w:rPr>
+      </w:pPr>
       <w:r>
         <w:rPr>
           <w:rFonts w:ascii="Arial Unicode MS" w:eastAsia="Arial Unicode MS" w:hAnsi="Arial Unicode MS" w:cs="Arial Unicode MS"/>
           <w:highlight w:val="white"/>
         </w:rPr>
-        <w:t xml:space="preserve">(e) ⊆ V, para todas as arestas os seus </w:t>
-      </w:r>
-      <w:proofErr w:type="gramStart"/>
+        <w:t>∀r ∈ R, menu(r).size &gt; 0, todos os restaurantes tem pelo menos um prato no menu;</w:t>
+      </w:r>
+    </w:p>
+    <w:p>
+      <w:pPr>
+        <w:spacing w:line="360" w:lineRule="auto"/>
+        <w:ind w:firstLine="720"/>
+        <w:rPr>
+          <w:highlight w:val="white"/>
+        </w:rPr>
+      </w:pPr>
       <w:r>
         <w:rPr>
           <w:rFonts w:ascii="Arial Unicode MS" w:eastAsia="Arial Unicode MS" w:hAnsi="Arial Unicode MS" w:cs="Arial Unicode MS"/>
           <w:highlight w:val="white"/>
         </w:rPr>
-        <w:t>nós de origem e destino pertencem</w:t>
-      </w:r>
-      <w:proofErr w:type="gramEnd"/>
+        <w:t>∀c ∈ C, morada(c) ∈ V, todos os clientes têm a sua morada no conjunto de nós do grafo;</w:t>
+      </w:r>
+    </w:p>
+    <w:p>
+      <w:pPr>
+        <w:spacing w:line="360" w:lineRule="auto"/>
+        <w:ind w:firstLine="720"/>
+        <w:rPr>
+          <w:highlight w:val="white"/>
+        </w:rPr>
+      </w:pPr>
       <w:r>
         <w:rPr>
           <w:rFonts w:ascii="Arial Unicode MS" w:eastAsia="Arial Unicode MS" w:hAnsi="Arial Unicode MS" w:cs="Arial Unicode MS"/>
           <w:highlight w:val="white"/>
         </w:rPr>
-        <w:t xml:space="preserve"> ao conjunto de nós do grafo;</w:t>
+        <w:t>∀l ∈ L, C(l) ∈ C, todos os pedidos correspondem a um cliente registrado na plataforma (pertencente ao conjunto de clientes C);</w:t>
       </w:r>
     </w:p>
     <w:p>
@@ -4234,7 +4005,7 @@
           <w:rFonts w:ascii="Arial Unicode MS" w:eastAsia="Arial Unicode MS" w:hAnsi="Arial Unicode MS" w:cs="Arial Unicode MS"/>
           <w:highlight w:val="white"/>
         </w:rPr>
-        <w:t>∀e ∈ E, c(e) &gt; 0, não há ruas com custo 0 ou negativo, pois todas têm um certo comprimento ou tempo para atravessar;</w:t>
+        <w:t>∀l ∈ L, R(l) ∈ R, todos os pedidos são feitos a um restaurante registrado na plataforma (pertencente ao conjunto de restaurantes R);</w:t>
       </w:r>
     </w:p>
     <w:p>
@@ -4250,23 +4021,39 @@
           <w:rFonts w:ascii="Arial Unicode MS" w:eastAsia="Arial Unicode MS" w:hAnsi="Arial Unicode MS" w:cs="Arial Unicode MS"/>
           <w:highlight w:val="white"/>
         </w:rPr>
-        <w:t xml:space="preserve">∀r ∈ R, morada(r) ∈ V, </w:t>
-      </w:r>
-      <w:proofErr w:type="gramStart"/>
+        <w:t>∀r ∈ R, order(r).size &gt; 0, não é possível efetuar um pedido sem conjunto de pratos;</w:t>
+      </w:r>
+    </w:p>
+    <w:p>
+      <w:pPr>
+        <w:spacing w:line="360" w:lineRule="auto"/>
+        <w:ind w:firstLine="720"/>
+        <w:rPr>
+          <w:highlight w:val="white"/>
+        </w:rPr>
+      </w:pPr>
       <w:r>
         <w:rPr>
           <w:rFonts w:ascii="Arial Unicode MS" w:eastAsia="Arial Unicode MS" w:hAnsi="Arial Unicode MS" w:cs="Arial Unicode MS"/>
           <w:highlight w:val="white"/>
         </w:rPr>
-        <w:t>todos os restaurantes tem</w:t>
-      </w:r>
-      <w:proofErr w:type="gramEnd"/>
+        <w:t>∀l ∈ L, W(l) ∈ W, todos os pedidos são feitos a um estafeta, trabalhador da plataforma (pertencente ao conjunto de estafetas W);</w:t>
+      </w:r>
+    </w:p>
+    <w:p>
+      <w:pPr>
+        <w:spacing w:line="360" w:lineRule="auto"/>
+        <w:ind w:firstLine="720"/>
+        <w:rPr>
+          <w:highlight w:val="white"/>
+        </w:rPr>
+      </w:pPr>
       <w:r>
         <w:rPr>
           <w:rFonts w:ascii="Arial Unicode MS" w:eastAsia="Arial Unicode MS" w:hAnsi="Arial Unicode MS" w:cs="Arial Unicode MS"/>
           <w:highlight w:val="white"/>
         </w:rPr>
-        <w:t xml:space="preserve"> a sua morada no conjunto de nós do grafo;</w:t>
+        <w:t>∀l ∈ L, M(l) ∈ M, todos os pedidos são efetuados num meio de transporte da EatExpress (pertencente ao conjunto de Meios de Transporte M);</w:t>
       </w:r>
     </w:p>
     <w:p>
@@ -4282,313 +4069,137 @@
           <w:rFonts w:ascii="Arial Unicode MS" w:eastAsia="Arial Unicode MS" w:hAnsi="Arial Unicode MS" w:cs="Arial Unicode MS"/>
           <w:highlight w:val="white"/>
         </w:rPr>
-        <w:t>∀r ∈ R, menu(r</w:t>
-      </w:r>
-      <w:proofErr w:type="gramStart"/>
+        <w:t>∀w ∈ W, pos(w) ∈ V, as posições atuais dos diferentes estafetas correspondem a um nó do grafo.</w:t>
+      </w:r>
+    </w:p>
+    <w:p>
+      <w:pPr>
+        <w:spacing w:line="360" w:lineRule="auto"/>
+        <w:ind w:firstLine="720"/>
+        <w:rPr>
+          <w:highlight w:val="white"/>
+        </w:rPr>
+      </w:pPr>
       <w:r>
         <w:rPr>
           <w:rFonts w:ascii="Arial Unicode MS" w:eastAsia="Arial Unicode MS" w:hAnsi="Arial Unicode MS" w:cs="Arial Unicode MS"/>
           <w:highlight w:val="white"/>
         </w:rPr>
-        <w:t>).</w:t>
-      </w:r>
-      <w:proofErr w:type="spellStart"/>
+        <w:t>∀m ∈ M, vm(m) &gt; 0, não existem veículos com veículos com velocidades médias negativas;</w:t>
+      </w:r>
+    </w:p>
+    <w:p>
+      <w:pPr>
+        <w:spacing w:line="360" w:lineRule="auto"/>
+        <w:ind w:firstLine="720"/>
+        <w:rPr>
+          <w:highlight w:val="white"/>
+        </w:rPr>
+      </w:pPr>
       <w:r>
         <w:rPr>
           <w:rFonts w:ascii="Arial Unicode MS" w:eastAsia="Arial Unicode MS" w:hAnsi="Arial Unicode MS" w:cs="Arial Unicode MS"/>
           <w:highlight w:val="white"/>
         </w:rPr>
-        <w:t>size</w:t>
-      </w:r>
-      <w:proofErr w:type="spellEnd"/>
-      <w:proofErr w:type="gramEnd"/>
+        <w:t>O conjunto de de todos os pontos úteis, isto é, ponto de posição inicial do estafeta, morada do restaurante, morada do cliente, fazem todos parte de um mesmo componente fortemente conexo do grafo. Ou seja ∀v</w:t>
+      </w:r>
       <w:r>
         <w:rPr>
           <w:rFonts w:ascii="Arial Unicode MS" w:eastAsia="Arial Unicode MS" w:hAnsi="Arial Unicode MS" w:cs="Arial Unicode MS"/>
           <w:highlight w:val="white"/>
         </w:rPr>
-        <w:t xml:space="preserve"> &gt; 0, todos os restaurantes tem pelo menos um prato no menu;</w:t>
-      </w:r>
-    </w:p>
-    <w:p>
-      <w:pPr>
-        <w:spacing w:line="360" w:lineRule="auto"/>
-        <w:ind w:firstLine="720"/>
-        <w:rPr>
-          <w:highlight w:val="white"/>
-        </w:rPr>
-      </w:pPr>
+        <w:t>1, v</w:t>
+      </w:r>
       <w:r>
         <w:rPr>
           <w:rFonts w:ascii="Arial Unicode MS" w:eastAsia="Arial Unicode MS" w:hAnsi="Arial Unicode MS" w:cs="Arial Unicode MS"/>
           <w:highlight w:val="white"/>
         </w:rPr>
-        <w:t>∀c ∈ C, morada(c) ∈ V, todos os clientes têm a sua morada no conjunto de nós do grafo;</w:t>
-      </w:r>
-    </w:p>
-    <w:p>
-      <w:pPr>
-        <w:spacing w:line="360" w:lineRule="auto"/>
-        <w:ind w:firstLine="720"/>
-        <w:rPr>
-          <w:highlight w:val="white"/>
-        </w:rPr>
-      </w:pPr>
+        <w:t xml:space="preserve">2 ∈ Vn sendo </w:t>
+      </w:r>
       <w:r>
         <w:rPr>
           <w:rFonts w:ascii="Arial Unicode MS" w:eastAsia="Arial Unicode MS" w:hAnsi="Arial Unicode MS" w:cs="Arial Unicode MS"/>
           <w:highlight w:val="white"/>
         </w:rPr>
-        <w:t>∀l ∈ L, C(l) ∈ C, todos os pedidos correspondem a um cliente registrado na plataforma (pertencente ao conjunto de clientes C);</w:t>
-      </w:r>
-    </w:p>
-    <w:p>
-      <w:pPr>
-        <w:spacing w:line="360" w:lineRule="auto"/>
-        <w:ind w:firstLine="720"/>
-        <w:rPr>
-          <w:highlight w:val="white"/>
-        </w:rPr>
-      </w:pPr>
+        <w:t>P (</w:t>
+      </w:r>
       <w:r>
         <w:rPr>
           <w:rFonts w:ascii="Arial Unicode MS" w:eastAsia="Arial Unicode MS" w:hAnsi="Arial Unicode MS" w:cs="Arial Unicode MS"/>
           <w:highlight w:val="white"/>
         </w:rPr>
-        <w:t>∀l ∈ L, R(l) ∈ R, todos os pedidos são feitos a um restaurante registrado na plataforma (pertencente ao conjunto de restaurantes R);</w:t>
-      </w:r>
-    </w:p>
-    <w:p>
-      <w:pPr>
-        <w:spacing w:line="360" w:lineRule="auto"/>
-        <w:ind w:firstLine="720"/>
-        <w:rPr>
-          <w:highlight w:val="white"/>
-        </w:rPr>
-      </w:pPr>
+        <w:t>v</w:t>
+      </w:r>
       <w:r>
         <w:rPr>
           <w:rFonts w:ascii="Arial Unicode MS" w:eastAsia="Arial Unicode MS" w:hAnsi="Arial Unicode MS" w:cs="Arial Unicode MS"/>
           <w:highlight w:val="white"/>
         </w:rPr>
-        <w:t xml:space="preserve">∀r ∈ R, </w:t>
-      </w:r>
-      <w:proofErr w:type="spellStart"/>
+        <w:t>1, v</w:t>
+      </w:r>
       <w:r>
         <w:rPr>
           <w:rFonts w:ascii="Arial Unicode MS" w:eastAsia="Arial Unicode MS" w:hAnsi="Arial Unicode MS" w:cs="Arial Unicode MS"/>
           <w:highlight w:val="white"/>
         </w:rPr>
-        <w:t>order</w:t>
-      </w:r>
-      <w:proofErr w:type="spellEnd"/>
+        <w:t xml:space="preserve">2) a sequência ordenada de vértices do percurso que liga v1 a v2 então </w:t>
+      </w:r>
       <w:r>
         <w:rPr>
           <w:rFonts w:ascii="Arial Unicode MS" w:eastAsia="Arial Unicode MS" w:hAnsi="Arial Unicode MS" w:cs="Arial Unicode MS"/>
           <w:highlight w:val="white"/>
         </w:rPr>
-        <w:t>(r</w:t>
-      </w:r>
-      <w:proofErr w:type="gramStart"/>
+        <w:t>P (</w:t>
+      </w:r>
       <w:r>
         <w:rPr>
           <w:rFonts w:ascii="Arial Unicode MS" w:eastAsia="Arial Unicode MS" w:hAnsi="Arial Unicode MS" w:cs="Arial Unicode MS"/>
           <w:highlight w:val="white"/>
         </w:rPr>
-        <w:t>).</w:t>
-      </w:r>
-      <w:proofErr w:type="spellStart"/>
+        <w:t>v</w:t>
+      </w:r>
       <w:r>
         <w:rPr>
           <w:rFonts w:ascii="Arial Unicode MS" w:eastAsia="Arial Unicode MS" w:hAnsi="Arial Unicode MS" w:cs="Arial Unicode MS"/>
           <w:highlight w:val="white"/>
         </w:rPr>
-        <w:t>size</w:t>
-      </w:r>
-      <w:proofErr w:type="spellEnd"/>
-      <w:proofErr w:type="gramEnd"/>
+        <w:t>1, v</w:t>
+      </w:r>
       <w:r>
         <w:rPr>
           <w:rFonts w:ascii="Arial Unicode MS" w:eastAsia="Arial Unicode MS" w:hAnsi="Arial Unicode MS" w:cs="Arial Unicode MS"/>
           <w:highlight w:val="white"/>
         </w:rPr>
-        <w:t xml:space="preserve"> &gt; 0, não é possível efetuar um pedido sem conjunto de pratos;</w:t>
-      </w:r>
-    </w:p>
-    <w:p>
-      <w:pPr>
-        <w:spacing w:line="360" w:lineRule="auto"/>
-        <w:ind w:firstLine="720"/>
-        <w:rPr>
-          <w:highlight w:val="white"/>
-        </w:rPr>
-      </w:pPr>
+        <w:t>2</w:t>
+      </w:r>
       <w:r>
         <w:rPr>
           <w:rFonts w:ascii="Arial Unicode MS" w:eastAsia="Arial Unicode MS" w:hAnsi="Arial Unicode MS" w:cs="Arial Unicode MS"/>
           <w:highlight w:val="white"/>
         </w:rPr>
-        <w:t>∀l ∈ L, W(l) ∈ W, todos os pedidos são feitos a um estafeta, trabalhador da plataforma (pertencente ao conjunto de estafetas W);</w:t>
-      </w:r>
-    </w:p>
-    <w:p>
-      <w:pPr>
-        <w:spacing w:line="360" w:lineRule="auto"/>
-        <w:ind w:firstLine="720"/>
-        <w:rPr>
-          <w:highlight w:val="white"/>
-        </w:rPr>
-      </w:pPr>
+        <w:t>) != {</w:t>
+      </w:r>
       <w:r>
         <w:rPr>
           <w:rFonts w:ascii="Arial Unicode MS" w:eastAsia="Arial Unicode MS" w:hAnsi="Arial Unicode MS" w:cs="Arial Unicode MS"/>
           <w:highlight w:val="white"/>
         </w:rPr>
-        <w:t xml:space="preserve">∀l ∈ L, M(l) ∈ M, todos os pedidos são efetuados num meio de transporte da </w:t>
-      </w:r>
-      <w:proofErr w:type="spellStart"/>
+        <w:t>} e P(v</w:t>
+      </w:r>
       <w:r>
         <w:rPr>
           <w:rFonts w:ascii="Arial Unicode MS" w:eastAsia="Arial Unicode MS" w:hAnsi="Arial Unicode MS" w:cs="Arial Unicode MS"/>
           <w:highlight w:val="white"/>
         </w:rPr>
-        <w:t>EatExpress</w:t>
-      </w:r>
-      <w:proofErr w:type="spellEnd"/>
+        <w:t>2, v</w:t>
+      </w:r>
       <w:r>
         <w:rPr>
           <w:rFonts w:ascii="Arial Unicode MS" w:eastAsia="Arial Unicode MS" w:hAnsi="Arial Unicode MS" w:cs="Arial Unicode MS"/>
           <w:highlight w:val="white"/>
         </w:rPr>
-        <w:t xml:space="preserve"> (pertencente ao conjunto de Meios de Transporte M);</w:t>
-      </w:r>
-    </w:p>
-    <w:p>
-      <w:pPr>
-        <w:spacing w:line="360" w:lineRule="auto"/>
-        <w:ind w:firstLine="720"/>
-        <w:rPr>
-          <w:highlight w:val="white"/>
-        </w:rPr>
-      </w:pPr>
-      <w:r>
-        <w:rPr>
-          <w:rFonts w:ascii="Arial Unicode MS" w:eastAsia="Arial Unicode MS" w:hAnsi="Arial Unicode MS" w:cs="Arial Unicode MS"/>
-          <w:highlight w:val="white"/>
-        </w:rPr>
-        <w:t xml:space="preserve">∀w ∈ W, </w:t>
-      </w:r>
-      <w:proofErr w:type="spellStart"/>
-      <w:r>
-        <w:rPr>
-          <w:rFonts w:ascii="Arial Unicode MS" w:eastAsia="Arial Unicode MS" w:hAnsi="Arial Unicode MS" w:cs="Arial Unicode MS"/>
-          <w:highlight w:val="white"/>
-        </w:rPr>
-        <w:t>pos</w:t>
-      </w:r>
-      <w:proofErr w:type="spellEnd"/>
-      <w:r>
-        <w:rPr>
-          <w:rFonts w:ascii="Arial Unicode MS" w:eastAsia="Arial Unicode MS" w:hAnsi="Arial Unicode MS" w:cs="Arial Unicode MS"/>
-          <w:highlight w:val="white"/>
-        </w:rPr>
-        <w:t>(w) ∈ V, as posições atuais dos diferentes estafetas correspondem a um nó do grafo.</w:t>
-      </w:r>
-    </w:p>
-    <w:p>
-      <w:pPr>
-        <w:spacing w:line="360" w:lineRule="auto"/>
-        <w:ind w:firstLine="720"/>
-        <w:rPr>
-          <w:highlight w:val="white"/>
-        </w:rPr>
-      </w:pPr>
-      <w:r>
-        <w:rPr>
-          <w:rFonts w:ascii="Arial Unicode MS" w:eastAsia="Arial Unicode MS" w:hAnsi="Arial Unicode MS" w:cs="Arial Unicode MS"/>
-          <w:highlight w:val="white"/>
-        </w:rPr>
-        <w:t xml:space="preserve">∀m ∈ M, </w:t>
-      </w:r>
-      <w:proofErr w:type="spellStart"/>
-      <w:r>
-        <w:rPr>
-          <w:rFonts w:ascii="Arial Unicode MS" w:eastAsia="Arial Unicode MS" w:hAnsi="Arial Unicode MS" w:cs="Arial Unicode MS"/>
-          <w:highlight w:val="white"/>
-        </w:rPr>
-        <w:t>vm</w:t>
-      </w:r>
-      <w:proofErr w:type="spellEnd"/>
-      <w:r>
-        <w:rPr>
-          <w:rFonts w:ascii="Arial Unicode MS" w:eastAsia="Arial Unicode MS" w:hAnsi="Arial Unicode MS" w:cs="Arial Unicode MS"/>
-          <w:highlight w:val="white"/>
-        </w:rPr>
-        <w:t>(m) &gt; 0, não existem veículos com veículos com velocidades médias negativas;</w:t>
-      </w:r>
-    </w:p>
-    <w:p>
-      <w:pPr>
-        <w:spacing w:line="360" w:lineRule="auto"/>
-        <w:ind w:firstLine="720"/>
-        <w:rPr>
-          <w:highlight w:val="white"/>
-        </w:rPr>
-      </w:pPr>
-      <w:r>
-        <w:rPr>
-          <w:rFonts w:ascii="Arial Unicode MS" w:eastAsia="Arial Unicode MS" w:hAnsi="Arial Unicode MS" w:cs="Arial Unicode MS"/>
-          <w:highlight w:val="white"/>
-        </w:rPr>
-        <w:t xml:space="preserve">O conjunto de </w:t>
-      </w:r>
-      <w:proofErr w:type="spellStart"/>
-      <w:r>
-        <w:rPr>
-          <w:rFonts w:ascii="Arial Unicode MS" w:eastAsia="Arial Unicode MS" w:hAnsi="Arial Unicode MS" w:cs="Arial Unicode MS"/>
-          <w:highlight w:val="white"/>
-        </w:rPr>
-        <w:t>de</w:t>
-      </w:r>
-      <w:proofErr w:type="spellEnd"/>
-      <w:r>
-        <w:rPr>
-          <w:rFonts w:ascii="Arial Unicode MS" w:eastAsia="Arial Unicode MS" w:hAnsi="Arial Unicode MS" w:cs="Arial Unicode MS"/>
-          <w:highlight w:val="white"/>
-        </w:rPr>
-        <w:t xml:space="preserve"> todos os pontos úteis, isto é, ponto de posição inicial do estafeta, morada do restaurante, morada do cliente, fazem todos parte de um mesmo componente fortemente conexo do grafo. Ou seja ∀v</w:t>
-      </w:r>
-      <w:proofErr w:type="gramStart"/>
-      <w:r>
-        <w:rPr>
-          <w:rFonts w:ascii="Arial Unicode MS" w:eastAsia="Arial Unicode MS" w:hAnsi="Arial Unicode MS" w:cs="Arial Unicode MS"/>
-          <w:highlight w:val="white"/>
-        </w:rPr>
-        <w:t>1,v</w:t>
-      </w:r>
-      <w:proofErr w:type="gramEnd"/>
-      <w:r>
-        <w:rPr>
-          <w:rFonts w:ascii="Arial Unicode MS" w:eastAsia="Arial Unicode MS" w:hAnsi="Arial Unicode MS" w:cs="Arial Unicode MS"/>
-          <w:highlight w:val="white"/>
-        </w:rPr>
-        <w:t xml:space="preserve">2 ∈ </w:t>
-      </w:r>
-      <w:proofErr w:type="spellStart"/>
-      <w:r>
-        <w:rPr>
-          <w:rFonts w:ascii="Arial Unicode MS" w:eastAsia="Arial Unicode MS" w:hAnsi="Arial Unicode MS" w:cs="Arial Unicode MS"/>
-          <w:highlight w:val="white"/>
-        </w:rPr>
-        <w:t>Vn</w:t>
-      </w:r>
-      <w:proofErr w:type="spellEnd"/>
-      <w:r>
-        <w:rPr>
-          <w:rFonts w:ascii="Arial Unicode MS" w:eastAsia="Arial Unicode MS" w:hAnsi="Arial Unicode MS" w:cs="Arial Unicode MS"/>
-          <w:highlight w:val="white"/>
-        </w:rPr>
-        <w:t xml:space="preserve"> sendo P(v1,v2) a sequência ordenada de vértices do percurso que liga v1 a v2 então P(v1,v2)!={} e P(v2,v1)!={}. Existe sempre um caminho que ligue quaisquer dois pontos úteis um ao outro.</w:t>
+        <w:t>1)!={}. Existe sempre um caminho que ligue quaisquer dois pontos úteis um ao outro.</w:t>
       </w:r>
     </w:p>
     <w:p>
@@ -4653,31 +4264,53 @@
         <w:spacing w:line="360" w:lineRule="auto"/>
         <w:ind w:firstLine="720"/>
         <w:rPr>
-          <w:highlight w:val="white"/>
-        </w:rPr>
-      </w:pPr>
-      <w:r>
-        <w:rPr>
           <w:rFonts w:ascii="Arial Unicode MS" w:eastAsia="Arial Unicode MS" w:hAnsi="Arial Unicode MS" w:cs="Arial Unicode MS"/>
           <w:highlight w:val="white"/>
         </w:rPr>
+      </w:pPr>
+    </w:p>
+    <w:p>
+      <w:pPr>
+        <w:spacing w:line="360" w:lineRule="auto"/>
+        <w:ind w:firstLine="720"/>
+        <w:rPr>
+          <w:highlight w:val="white"/>
+        </w:rPr>
+      </w:pPr>
+      <w:r>
+        <w:rPr>
+          <w:rFonts w:ascii="Arial Unicode MS" w:eastAsia="Arial Unicode MS" w:hAnsi="Arial Unicode MS" w:cs="Arial Unicode MS"/>
+          <w:highlight w:val="white"/>
+        </w:rPr>
         <w:t xml:space="preserve">P ⊆ </w:t>
       </w:r>
-      <w:proofErr w:type="gramStart"/>
       <w:r>
         <w:rPr>
           <w:rFonts w:ascii="Arial Unicode MS" w:eastAsia="Arial Unicode MS" w:hAnsi="Arial Unicode MS" w:cs="Arial Unicode MS"/>
           <w:highlight w:val="white"/>
         </w:rPr>
-        <w:t>V ,</w:t>
-      </w:r>
-      <w:proofErr w:type="gramEnd"/>
+        <w:t>V,</w:t>
+      </w:r>
       <w:r>
         <w:rPr>
           <w:rFonts w:ascii="Arial Unicode MS" w:eastAsia="Arial Unicode MS" w:hAnsi="Arial Unicode MS" w:cs="Arial Unicode MS"/>
           <w:highlight w:val="white"/>
         </w:rPr>
-        <w:t xml:space="preserve"> todos os pontos de P tem que ser vértices do grafo;</w:t>
+        <w:t xml:space="preserve"> </w:t>
+      </w:r>
+      <w:r>
+        <w:rPr>
+          <w:rFonts w:ascii="Arial Unicode MS" w:eastAsia="Arial Unicode MS" w:hAnsi="Arial Unicode MS" w:cs="Arial Unicode MS"/>
+          <w:highlight w:val="white"/>
+        </w:rPr>
+        <w:t>todos os pontos de P têm</w:t>
+      </w:r>
+      <w:r>
+        <w:rPr>
+          <w:rFonts w:ascii="Arial Unicode MS" w:eastAsia="Arial Unicode MS" w:hAnsi="Arial Unicode MS" w:cs="Arial Unicode MS"/>
+          <w:highlight w:val="white"/>
+        </w:rPr>
+        <w:t xml:space="preserve"> que ser vértices do grafo;</w:t>
       </w:r>
     </w:p>
     <w:p>
@@ -4692,30 +4325,14 @@
         <w:rPr>
           <w:highlight w:val="white"/>
         </w:rPr>
-        <w:t xml:space="preserve">Seja P0 o primeiro elemento de P, P0 = </w:t>
-      </w:r>
-      <w:proofErr w:type="spellStart"/>
-      <w:r>
-        <w:rPr>
-          <w:highlight w:val="white"/>
-        </w:rPr>
-        <w:t>pos</w:t>
-      </w:r>
-      <w:proofErr w:type="spellEnd"/>
-      <w:r>
-        <w:rPr>
-          <w:highlight w:val="white"/>
-        </w:rPr>
-        <w:t xml:space="preserve">(W) </w:t>
-      </w:r>
-      <w:proofErr w:type="gramStart"/>
-      <w:r>
-        <w:rPr>
-          <w:highlight w:val="white"/>
-        </w:rPr>
-        <w:t>inicial  (</w:t>
-      </w:r>
-      <w:proofErr w:type="gramEnd"/>
+        <w:t xml:space="preserve">Seja P0 o primeiro elemento de P, P0 = pos(W) </w:t>
+      </w:r>
+      <w:r>
+        <w:rPr>
+          <w:highlight w:val="white"/>
+        </w:rPr>
+        <w:t>inicial (</w:t>
+      </w:r>
       <w:r>
         <w:rPr>
           <w:highlight w:val="white"/>
@@ -4751,57 +4368,7 @@
           <w:rFonts w:ascii="Arial Unicode MS" w:eastAsia="Arial Unicode MS" w:hAnsi="Arial Unicode MS" w:cs="Arial Unicode MS"/>
           <w:highlight w:val="white"/>
         </w:rPr>
-        <w:t>∀</w:t>
-      </w:r>
-      <w:proofErr w:type="spellStart"/>
-      <w:proofErr w:type="gramStart"/>
-      <w:r>
-        <w:rPr>
-          <w:rFonts w:ascii="Arial Unicode MS" w:eastAsia="Arial Unicode MS" w:hAnsi="Arial Unicode MS" w:cs="Arial Unicode MS"/>
-          <w:highlight w:val="white"/>
-        </w:rPr>
-        <w:t>i,j</w:t>
-      </w:r>
-      <w:proofErr w:type="spellEnd"/>
-      <w:proofErr w:type="gramEnd"/>
-      <w:r>
-        <w:rPr>
-          <w:rFonts w:ascii="Arial Unicode MS" w:eastAsia="Arial Unicode MS" w:hAnsi="Arial Unicode MS" w:cs="Arial Unicode MS"/>
-          <w:highlight w:val="white"/>
-        </w:rPr>
-        <w:t xml:space="preserve"> (P(i) ∈ P⋀P(j) ∈ P ⋀(ii+1=j)=&gt; ∃e ∈</w:t>
-      </w:r>
-      <w:proofErr w:type="spellStart"/>
-      <w:r>
-        <w:rPr>
-          <w:rFonts w:ascii="Arial Unicode MS" w:eastAsia="Arial Unicode MS" w:hAnsi="Arial Unicode MS" w:cs="Arial Unicode MS"/>
-          <w:highlight w:val="white"/>
-        </w:rPr>
-        <w:t>adj</w:t>
-      </w:r>
-      <w:proofErr w:type="spellEnd"/>
-      <w:r>
-        <w:rPr>
-          <w:rFonts w:ascii="Arial Unicode MS" w:eastAsia="Arial Unicode MS" w:hAnsi="Arial Unicode MS" w:cs="Arial Unicode MS"/>
-          <w:highlight w:val="white"/>
-        </w:rPr>
-        <w:t>(P(i))  ,</w:t>
-      </w:r>
-      <w:proofErr w:type="spellStart"/>
-      <w:r>
-        <w:rPr>
-          <w:rFonts w:ascii="Arial Unicode MS" w:eastAsia="Arial Unicode MS" w:hAnsi="Arial Unicode MS" w:cs="Arial Unicode MS"/>
-          <w:highlight w:val="white"/>
-        </w:rPr>
-        <w:t>dest</w:t>
-      </w:r>
-      <w:proofErr w:type="spellEnd"/>
-      <w:r>
-        <w:rPr>
-          <w:rFonts w:ascii="Arial Unicode MS" w:eastAsia="Arial Unicode MS" w:hAnsi="Arial Unicode MS" w:cs="Arial Unicode MS"/>
-          <w:highlight w:val="white"/>
-        </w:rPr>
-        <w:t>(e)=P(j) , isto é, para quaisquer dois vértices de P consecutivos, são adjacentes (têm ligação entre eles);</w:t>
+        <w:t>∀i,j (P(i) ∈ P⋀P(j) ∈ P ⋀(ii+1=j)=&gt; ∃e ∈adj(P(i))  ,dest(e)=P(j) , isto é, para quaisquer dois vértices de P consecutivos, são adjacentes (têm ligação entre eles);</w:t>
       </w:r>
     </w:p>
     <w:p>
@@ -4954,14 +4521,12 @@
         </w:rPr>
         <w:t xml:space="preserve">Esse vértice da localização do estafeta será o ponto de partida do percurso deste ao atender um pedido, que deverá passar pelo restaurante associado ao pedido, e terminar no vértice </w:t>
       </w:r>
-      <w:proofErr w:type="gramStart"/>
-      <w:r>
-        <w:rPr>
-          <w:highlight w:val="white"/>
-        </w:rPr>
-        <w:t>correspondente  à</w:t>
-      </w:r>
-      <w:proofErr w:type="gramEnd"/>
+      <w:r>
+        <w:rPr>
+          <w:highlight w:val="white"/>
+        </w:rPr>
+        <w:t>correspondente à</w:t>
+      </w:r>
       <w:r>
         <w:rPr>
           <w:highlight w:val="white"/>
@@ -5043,21 +4608,7 @@
         <w:rPr>
           <w:highlight w:val="white"/>
         </w:rPr>
-        <w:t xml:space="preserve">O pré-processamento dos dados terá como objetivo encontrar sempre um percurso para o estafeta, de modo a que todos os pedidos tenham sucesso. Para isto, teremos de tornar o grafo fortemente conexo, de modo a garantir que haverá sempre um caminho que ligue um qualquer ponto A </w:t>
-      </w:r>
-      <w:proofErr w:type="spellStart"/>
-      <w:r>
-        <w:rPr>
-          <w:highlight w:val="white"/>
-        </w:rPr>
-        <w:t>a</w:t>
-      </w:r>
-      <w:proofErr w:type="spellEnd"/>
-      <w:r>
-        <w:rPr>
-          <w:highlight w:val="white"/>
-        </w:rPr>
-        <w:t xml:space="preserve"> um qualquer ponto B, e um caminho que ligue esse ponto B ao ponto A.</w:t>
+        <w:t>O pré-processamento dos dados terá como objetivo encontrar sempre um percurso para o estafeta, de modo a que todos os pedidos tenham sucesso. Para isto, teremos de tornar o grafo fortemente conexo, de modo a garantir que haverá sempre um caminho que ligue um qualquer ponto A a um qualquer ponto B, e um caminho que ligue esse ponto B ao ponto A.</w:t>
       </w:r>
     </w:p>
     <w:p>
@@ -5075,7 +4626,6 @@
         </w:rPr>
         <w:t xml:space="preserve">Uma forma de o conseguirmos seria realizar uma </w:t>
       </w:r>
-      <w:proofErr w:type="spellStart"/>
       <w:r>
         <w:rPr>
           <w:b/>
@@ -5083,7 +4633,6 @@
         </w:rPr>
         <w:t>Depth-First-Search</w:t>
       </w:r>
-      <w:proofErr w:type="spellEnd"/>
       <w:r>
         <w:rPr>
           <w:highlight w:val="white"/>
@@ -5113,7 +4662,6 @@
         </w:rPr>
         <w:t xml:space="preserve">Uma outra forma seria recorrendo ao Algoritmo de </w:t>
       </w:r>
-      <w:proofErr w:type="spellStart"/>
       <w:r>
         <w:rPr>
           <w:b/>
@@ -5121,7 +4669,6 @@
         </w:rPr>
         <w:t>Floyd-Warshall</w:t>
       </w:r>
-      <w:proofErr w:type="spellEnd"/>
       <w:r>
         <w:rPr>
           <w:highlight w:val="white"/>
@@ -5141,49 +4688,31 @@
         <w:rPr>
           <w:highlight w:val="white"/>
         </w:rPr>
-        <w:t xml:space="preserve">A descrição deste algoritmo será mais aprofundada na temática dos Principais </w:t>
-      </w:r>
-      <w:proofErr w:type="gramStart"/>
-      <w:r>
-        <w:rPr>
-          <w:highlight w:val="white"/>
-        </w:rPr>
-        <w:t>Algoritmos</w:t>
-      </w:r>
-      <w:proofErr w:type="gramEnd"/>
-      <w:r>
-        <w:rPr>
-          <w:highlight w:val="white"/>
-        </w:rPr>
-        <w:t xml:space="preserve"> mas, resumidamente, tem como objetivo encontrar as menores distâncias entre todos os pares de vértices num grafo dirigido pesado. Estas distâncias estariam armazenadas numa matriz de adjacências W, em que W[v</w:t>
-      </w:r>
-      <w:proofErr w:type="gramStart"/>
+        <w:t>A descrição deste algoritmo será mais aprofundada na temática dos Principais Algoritmos mas, resumidamente, tem como objetivo encontrar as menores distâncias entre todos os pares de vértices num grafo dirigido pesado. Estas distâncias estariam armazenadas numa matriz de adjacências W, em que W[v</w:t>
+      </w:r>
       <w:r>
         <w:rPr>
           <w:highlight w:val="white"/>
         </w:rPr>
         <w:t>1][</w:t>
       </w:r>
-      <w:proofErr w:type="gramEnd"/>
-      <w:r>
-        <w:rPr>
-          <w:highlight w:val="white"/>
-        </w:rPr>
-        <w:t>v2] conteria o valor da menor distância percorrida desde o vértice v1 até ao v2, e W[v2][v1] conteria o valor da menor distância percorrida desde o vértice v2 até ao v1 (sentidos diferentes). Tendo isto em conta, após correr este algoritmo, poderiam ser removidos todos os vértices v1 tal que W[v0][v1] = INF (valor muito elevado em cada célula da matriz no momento anterior ao algoritmo, exceto nas células da matriz em que v1=v2, nas quais seria atribuído o valor 0), uma vez que estes correspondem aos vértices que nunca seriam alcançáveis partindo do vértice correspondente à “Casa dos Estafetas”. Da mesma forma, poderiam ser eliminados aqueles vértices em que W[v</w:t>
-      </w:r>
-      <w:proofErr w:type="gramStart"/>
-      <w:r>
-        <w:rPr>
-          <w:highlight w:val="white"/>
-        </w:rPr>
-        <w:t>1][</w:t>
-      </w:r>
-      <w:proofErr w:type="gramEnd"/>
-      <w:r>
-        <w:rPr>
-          <w:highlight w:val="white"/>
-        </w:rPr>
-        <w:t xml:space="preserve">v0] = INF, isto é, que não teriam qualquer percurso que partisse destes e terminasse na “Casa dos Estafetas”. Posto isto, teriam sido removidos todos os vértices que não tivessem pelo menos uma ligação à “Casa dos Estafetas”, quer de ida, quer de volta, isto é, nos dois sentidos, pelo que podemos afirmar que o grafo é agora fortemente convexo. Como explicado em cima, isto seria condição suficiente para que qualquer estafeta tenha liberdade máxima de movimento e para que qualquer pedido tivesse sucesso, ou seja, fosse sempre encontrado um percurso para este. Este algoritmo é, no entanto, demorado, tendo em conta a sua complexidade temporal, explicada na temática dos Principais Algoritmos. </w:t>
+      <w:r>
+        <w:rPr>
+          <w:highlight w:val="white"/>
+        </w:rPr>
+        <w:t>v2] conteria o valor da menor distância percorrida desde o vértice v1 até ao v2, e W[v</w:t>
+      </w:r>
+      <w:r>
+        <w:rPr>
+          <w:highlight w:val="white"/>
+        </w:rPr>
+        <w:t>2][</w:t>
+      </w:r>
+      <w:r>
+        <w:rPr>
+          <w:highlight w:val="white"/>
+        </w:rPr>
+        <w:t xml:space="preserve">v1] conteria o valor da menor distância percorrida desde o vértice v2 até ao v1 (sentidos diferentes). Tendo isto em conta, após correr este algoritmo, poderiam ser removidos todos os vértices v1 tal que W[v0][v1] = INF (valor muito elevado em cada célula da matriz no momento anterior ao algoritmo, exceto nas células da matriz em que v1=v2, nas quais seria atribuído o valor 0), uma vez que estes correspondem aos vértices que nunca seriam alcançáveis partindo do vértice correspondente à “Casa dos Estafetas”. Da mesma forma, poderiam ser eliminados aqueles vértices em que W[v1][v0] = INF, isto é, que não teriam qualquer percurso que partisse destes e terminasse na “Casa dos Estafetas”. Posto isto, teriam sido removidos todos os vértices que não tivessem pelo menos uma ligação à “Casa dos Estafetas”, quer de ida, quer de volta, isto é, nos dois sentidos, pelo que podemos afirmar que o grafo é agora fortemente convexo. Como explicado em cima, isto seria condição suficiente para que qualquer estafeta tenha liberdade máxima de movimento e para que qualquer pedido tivesse sucesso, ou seja, fosse sempre encontrado um percurso para este. Este algoritmo é, no entanto, demorado, tendo em conta a sua complexidade temporal, explicada na temática dos Principais Algoritmos. </w:t>
       </w:r>
     </w:p>
     <w:p>
@@ -5201,14 +4730,12 @@
         </w:rPr>
         <w:t xml:space="preserve">Para não tornar este processo tão demorado, poderíamos aplicar primeiro o algoritmo de DFS, descrito </w:t>
       </w:r>
-      <w:proofErr w:type="gramStart"/>
-      <w:r>
-        <w:rPr>
-          <w:highlight w:val="white"/>
-        </w:rPr>
-        <w:t>anteriormente,  tendo</w:t>
-      </w:r>
-      <w:proofErr w:type="gramEnd"/>
+      <w:r>
+        <w:rPr>
+          <w:highlight w:val="white"/>
+        </w:rPr>
+        <w:t>anteriormente, tendo</w:t>
+      </w:r>
       <w:r>
         <w:rPr>
           <w:highlight w:val="white"/>
@@ -5220,35 +4747,7 @@
           <w:highlight w:val="white"/>
         </w:rPr>
         <w:lastRenderedPageBreak/>
-        <w:t xml:space="preserve">vértices que o algoritmo de </w:t>
-      </w:r>
-      <w:proofErr w:type="spellStart"/>
-      <w:r>
-        <w:rPr>
-          <w:highlight w:val="white"/>
-        </w:rPr>
-        <w:t>Floyd-Warshall</w:t>
-      </w:r>
-      <w:proofErr w:type="spellEnd"/>
-      <w:r>
-        <w:rPr>
-          <w:highlight w:val="white"/>
-        </w:rPr>
-        <w:t xml:space="preserve"> tem de tratar, e não seria necessária a primeira verificação (W[v</w:t>
-      </w:r>
-      <w:proofErr w:type="gramStart"/>
-      <w:r>
-        <w:rPr>
-          <w:highlight w:val="white"/>
-        </w:rPr>
-        <w:t>0][</w:t>
-      </w:r>
-      <w:proofErr w:type="gramEnd"/>
-      <w:r>
-        <w:rPr>
-          <w:highlight w:val="white"/>
-        </w:rPr>
-        <w:t>v1] = INF), pois estes vértices já foram removidos na DFS.</w:t>
+        <w:t>vértices que o algoritmo de Floyd-Warshall tem de tratar, e não seria necessária a primeira verificação (W[v0][v1] = INF), pois estes vértices já foram removidos na DFS.</w:t>
       </w:r>
     </w:p>
     <w:p>
@@ -5359,6 +4858,8 @@
       <w:bookmarkEnd w:id="13"/>
       <w:r>
         <w:tab/>
+      </w:r>
+      <w:r>
         <w:t>Algoritmo de Tratamento dos Dados</w:t>
       </w:r>
     </w:p>
@@ -5367,29 +4868,23 @@
         <w:spacing w:line="360" w:lineRule="auto"/>
         <w:ind w:firstLine="720"/>
         <w:rPr>
-          <w:color w:val="1155CC"/>
-          <w:highlight w:val="white"/>
-        </w:rPr>
-      </w:pPr>
-      <w:r>
-        <w:rPr>
-          <w:color w:val="1155CC"/>
+          <w:highlight w:val="white"/>
+        </w:rPr>
+      </w:pPr>
+      <w:r>
+        <w:rPr>
           <w:highlight w:val="white"/>
         </w:rPr>
         <w:t xml:space="preserve">A preparação dos dados é realizada facilmente assumindo que já se tem numa estrutura C as moradas dos clientes que irão efetuar os diferentes pedidos e numa estrutura V os vértices do grafo, basta percorrer uma vez os clientes e adicioná-los ao </w:t>
       </w:r>
-      <w:proofErr w:type="spellStart"/>
-      <w:r>
-        <w:rPr>
-          <w:color w:val="1155CC"/>
-          <w:highlight w:val="white"/>
-        </w:rPr>
-        <w:t>respectivo</w:t>
-      </w:r>
-      <w:proofErr w:type="spellEnd"/>
-      <w:r>
-        <w:rPr>
-          <w:color w:val="1155CC"/>
+      <w:r>
+        <w:rPr>
+          <w:highlight w:val="white"/>
+        </w:rPr>
+        <w:t>respetivo</w:t>
+      </w:r>
+      <w:r>
+        <w:rPr>
           <w:highlight w:val="white"/>
         </w:rPr>
         <w:t xml:space="preserve"> vértice, atualizando a sua informação.</w:t>
@@ -5443,35 +4938,7 @@
         <w:rPr>
           <w:highlight w:val="white"/>
         </w:rPr>
-        <w:t>Um dos primeiros algoritmos que o programa executará será o Algoritmo de Pesquisa em Profundidade (</w:t>
-      </w:r>
-      <w:proofErr w:type="spellStart"/>
-      <w:r>
-        <w:rPr>
-          <w:highlight w:val="white"/>
-        </w:rPr>
-        <w:t>Depth-First</w:t>
-      </w:r>
-      <w:proofErr w:type="spellEnd"/>
-      <w:r>
-        <w:rPr>
-          <w:highlight w:val="white"/>
-        </w:rPr>
-        <w:t xml:space="preserve"> </w:t>
-      </w:r>
-      <w:proofErr w:type="spellStart"/>
-      <w:r>
-        <w:rPr>
-          <w:highlight w:val="white"/>
-        </w:rPr>
-        <w:t>Search</w:t>
-      </w:r>
-      <w:proofErr w:type="spellEnd"/>
-      <w:r>
-        <w:rPr>
-          <w:highlight w:val="white"/>
-        </w:rPr>
-        <w:t>), isto se este for a opção escolhida para pré-processamento de modo a garantir que há sempre caminhos possíveis entre dois vértices, nos dois sentidos.</w:t>
+        <w:t>Um dos primeiros algoritmos que o programa executará será o Algoritmo de Pesquisa em Profundidade (Depth-First Search), isto se este for a opção escolhida para pré-processamento de modo a garantir que há sempre caminhos possíveis entre dois vértices, nos dois sentidos.</w:t>
       </w:r>
     </w:p>
     <w:p>
@@ -5487,23 +4954,7 @@
           <w:highlight w:val="white"/>
         </w:rPr>
         <w:tab/>
-        <w:t xml:space="preserve">Resumidamente, este algoritmo procura percorrer todos os nós filhos do nó origem o mais profundo possível para só depois retroceder, pelo que a nossa pesquisa em profundidade segue uma política de visitar sempre os nós mais profundos primeiro. Abordaremos uma versão recursiva deste, uma vez que as arestas são exploradas a partir do vértice v mais recentemente descoberto que ainda tenha arestas a sair </w:t>
-      </w:r>
-      <w:proofErr w:type="spellStart"/>
-      <w:proofErr w:type="gramStart"/>
-      <w:r>
-        <w:rPr>
-          <w:highlight w:val="white"/>
-        </w:rPr>
-        <w:t>dele.O</w:t>
-      </w:r>
-      <w:proofErr w:type="spellEnd"/>
-      <w:proofErr w:type="gramEnd"/>
-      <w:r>
-        <w:rPr>
-          <w:highlight w:val="white"/>
-        </w:rPr>
-        <w:t xml:space="preserve"> nó origem pode ser qualquer nó do grafo, o que implica que esse nó será o nó inicial da busca. </w:t>
+        <w:t xml:space="preserve">Resumidamente, este algoritmo procura percorrer todos os nós filhos do nó origem o mais profundo possível para só depois retroceder, pelo que a nossa pesquisa em profundidade segue uma política de visitar sempre os nós mais profundos primeiro. Abordaremos uma versão recursiva deste, uma vez que as arestas são exploradas a partir do vértice v mais recentemente descoberto que ainda tenha arestas a sair dele.O nó origem pode ser qualquer nó do grafo, o que implica que esse nó será o nó inicial da busca. </w:t>
       </w:r>
     </w:p>
     <w:p>
@@ -5521,83 +4972,18 @@
         </w:rPr>
         <w:t xml:space="preserve">No nosso caso, usaremos o nó correspondente à “Casa dos Estafetas” como origem, ou seja, a busca partirá deste nó. Há que ter em atenção que este algoritmo pode entrar em </w:t>
       </w:r>
-      <w:proofErr w:type="spellStart"/>
       <w:r>
         <w:rPr>
           <w:i/>
           <w:highlight w:val="white"/>
         </w:rPr>
-        <w:t>loop</w:t>
-      </w:r>
-      <w:proofErr w:type="spellEnd"/>
-      <w:r>
-        <w:rPr>
-          <w:i/>
-          <w:highlight w:val="white"/>
-        </w:rPr>
-        <w:t xml:space="preserve"> </w:t>
-      </w:r>
-      <w:r>
-        <w:rPr>
-          <w:highlight w:val="white"/>
-        </w:rPr>
-        <w:t xml:space="preserve">e nunca terminar a sua execução se for encontrado um ciclo. Para controlar isto, cada vértice tem como atributo um </w:t>
-      </w:r>
-      <w:proofErr w:type="spellStart"/>
-      <w:r>
-        <w:rPr>
-          <w:highlight w:val="white"/>
-        </w:rPr>
-        <w:t>boleano</w:t>
-      </w:r>
-      <w:proofErr w:type="spellEnd"/>
-      <w:r>
-        <w:rPr>
-          <w:highlight w:val="white"/>
-        </w:rPr>
-        <w:t xml:space="preserve">, que indica se já foi ou não visitado durante a pesquisa, que começa a false em todos os vértices (exceto o nó origem), e se torna </w:t>
-      </w:r>
-      <w:proofErr w:type="spellStart"/>
-      <w:r>
-        <w:rPr>
-          <w:highlight w:val="white"/>
-        </w:rPr>
-        <w:t>true</w:t>
-      </w:r>
-      <w:proofErr w:type="spellEnd"/>
-      <w:r>
-        <w:rPr>
-          <w:highlight w:val="white"/>
-        </w:rPr>
-        <w:t xml:space="preserve"> à medida que exploramos cada nó. Assim, se tivermos alcançado um nó com esse </w:t>
-      </w:r>
-      <w:proofErr w:type="spellStart"/>
-      <w:r>
-        <w:rPr>
-          <w:highlight w:val="white"/>
-        </w:rPr>
-        <w:t>boleano</w:t>
-      </w:r>
-      <w:proofErr w:type="spellEnd"/>
-      <w:r>
-        <w:rPr>
-          <w:highlight w:val="white"/>
-        </w:rPr>
-        <w:t xml:space="preserve"> a </w:t>
-      </w:r>
-      <w:proofErr w:type="spellStart"/>
-      <w:r>
-        <w:rPr>
-          <w:highlight w:val="white"/>
-        </w:rPr>
-        <w:t>true</w:t>
-      </w:r>
-      <w:proofErr w:type="spellEnd"/>
-      <w:r>
-        <w:rPr>
-          <w:highlight w:val="white"/>
-        </w:rPr>
-        <w:t>, saberemos que o grafo tem, pelo menos, um ciclo. No final do algoritmo, os vértices que não tiverem sido visitados pela pesquisa serão os que nunca poderão ser alcançados a partir do vértice origem. Neste contexto, estes vértices devem ser eliminados, tendo em conta que não poderão ser alcançados por nenhum estafeta, uma vez que estes partem, num ponto inicial, da “Casa dos Estafetas”, ponto utilizado como origem da pesquisa.</w:t>
+        <w:t xml:space="preserve">loop </w:t>
+      </w:r>
+      <w:r>
+        <w:rPr>
+          <w:highlight w:val="white"/>
+        </w:rPr>
+        <w:t>e nunca terminar a sua execução se for encontrado um ciclo. Para controlar isto, cada vértice tem como atributo um boleano, que indica se já foi ou não visitado durante a pesquisa, que começa a false em todos os vértices (exceto o nó origem), e se torna true à medida que exploramos cada nó. Assim, se tivermos alcançado um nó com esse boleano a true, saberemos que o grafo tem, pelo menos, um ciclo. No final do algoritmo, os vértices que não tiverem sido visitados pela pesquisa serão os que nunca poderão ser alcançados a partir do vértice origem. Neste contexto, estes vértices devem ser eliminados, tendo em conta que não poderão ser alcançados por nenhum estafeta, uma vez que estes partem, num ponto inicial, da “Casa dos Estafetas”, ponto utilizado como origem da pesquisa.</w:t>
       </w:r>
     </w:p>
     <w:p>
@@ -5615,33 +5001,41 @@
         <w:tab/>
         <w:t xml:space="preserve">Como o algoritmo precisa, no pior caso, de percorrer todos os vértices e todas as arestas, a complexidade temporal é </w:t>
       </w:r>
-      <w:proofErr w:type="gramStart"/>
-      <w:r>
-        <w:rPr>
-          <w:highlight w:val="white"/>
-        </w:rPr>
-        <w:t>O(</w:t>
-      </w:r>
-      <w:proofErr w:type="gramEnd"/>
+      <w:r>
+        <w:rPr>
+          <w:highlight w:val="white"/>
+        </w:rPr>
+        <w:t>O (</w:t>
+      </w:r>
       <w:r>
         <w:rPr>
           <w:highlight w:val="white"/>
         </w:rPr>
         <w:t xml:space="preserve">|V| + |A|). Porém, se escolhermos utilizar a DFS para tornar o grafo fortemente conexo, como descrito no Pré-Processamento, este algoritmo será realizado para todos os vértices do grafo, tendo como origem cada um deles, pelo que a complexidade temporal passará a ser </w:t>
       </w:r>
-      <w:proofErr w:type="gramStart"/>
-      <w:r>
-        <w:rPr>
-          <w:highlight w:val="white"/>
-        </w:rPr>
-        <w:t>O(</w:t>
-      </w:r>
-      <w:proofErr w:type="gramEnd"/>
-      <w:r>
-        <w:rPr>
-          <w:highlight w:val="white"/>
-        </w:rPr>
-        <w:t>|V|  * (|V| + |A|)), no pior caso.</w:t>
+      <w:r>
+        <w:rPr>
+          <w:highlight w:val="white"/>
+        </w:rPr>
+        <w:t>O (</w:t>
+      </w:r>
+      <w:r>
+        <w:rPr>
+          <w:highlight w:val="white"/>
+        </w:rPr>
+        <w:t>|V</w:t>
+      </w:r>
+      <w:r>
+        <w:rPr>
+          <w:highlight w:val="white"/>
+        </w:rPr>
+        <w:t>| *</w:t>
+      </w:r>
+      <w:r>
+        <w:rPr>
+          <w:highlight w:val="white"/>
+        </w:rPr>
+        <w:t xml:space="preserve"> (|V| + |A|)), no pior caso.</w:t>
       </w:r>
     </w:p>
     <w:p>
@@ -5725,13 +5119,8 @@
       <w:bookmarkEnd w:id="15"/>
       <w:r>
         <w:lastRenderedPageBreak/>
-        <w:t xml:space="preserve">Algoritmo de </w:t>
-      </w:r>
-      <w:proofErr w:type="spellStart"/>
-      <w:r>
-        <w:t>Dijkstra</w:t>
-      </w:r>
-      <w:proofErr w:type="spellEnd"/>
+        <w:t>Algoritmo de Dijkstra</w:t>
+      </w:r>
     </w:p>
     <w:p>
       <w:pPr>
@@ -5753,35 +5142,19 @@
           <w:b/>
           <w:highlight w:val="white"/>
         </w:rPr>
-        <w:t xml:space="preserve">Algoritmo de </w:t>
-      </w:r>
-      <w:proofErr w:type="spellStart"/>
+        <w:t xml:space="preserve">Algoritmo de Dijkstra </w:t>
+      </w:r>
+      <w:r>
+        <w:rPr>
+          <w:highlight w:val="white"/>
+        </w:rPr>
+        <w:t>para obter o percurso que se adequa ao pedido</w:t>
+      </w:r>
       <w:r>
         <w:rPr>
           <w:b/>
           <w:highlight w:val="white"/>
         </w:rPr>
-        <w:t>Dijkstra</w:t>
-      </w:r>
-      <w:proofErr w:type="spellEnd"/>
-      <w:r>
-        <w:rPr>
-          <w:b/>
-          <w:highlight w:val="white"/>
-        </w:rPr>
-        <w:t xml:space="preserve"> </w:t>
-      </w:r>
-      <w:r>
-        <w:rPr>
-          <w:highlight w:val="white"/>
-        </w:rPr>
-        <w:t>para obter o percurso que se adequa ao pedido</w:t>
-      </w:r>
-      <w:r>
-        <w:rPr>
-          <w:b/>
-          <w:highlight w:val="white"/>
-        </w:rPr>
         <w:t xml:space="preserve">, </w:t>
       </w:r>
       <w:r>
@@ -5804,21 +5177,7 @@
         <w:rPr>
           <w:highlight w:val="white"/>
         </w:rPr>
-        <w:t xml:space="preserve">Ora, o Algoritmo de </w:t>
-      </w:r>
-      <w:proofErr w:type="spellStart"/>
-      <w:r>
-        <w:rPr>
-          <w:highlight w:val="white"/>
-        </w:rPr>
-        <w:t>Dijkstra</w:t>
-      </w:r>
-      <w:proofErr w:type="spellEnd"/>
-      <w:r>
-        <w:rPr>
-          <w:highlight w:val="white"/>
-        </w:rPr>
-        <w:t xml:space="preserve"> é assim uma boa escolha, em que a distância será obtida pela soma dos pesos das arestas. Trata-se de um algoritmo ganancioso, uma vez que procura maximizar o ganho imediato (neste caso, minimizar o custo ou a distância) em cada passo.</w:t>
+        <w:t>Ora, o Algoritmo de Dijkstra é assim uma boa escolha, em que a distância será obtida pela soma dos pesos das arestas. Trata-se de um algoritmo ganancioso, uma vez que procura maximizar o ganho imediato (neste caso, minimizar o custo ou a distância) em cada passo.</w:t>
       </w:r>
     </w:p>
     <w:p>
@@ -5875,13 +5234,8 @@
       <w:bookmarkStart w:id="17" w:name="_lf3ouqvkyht0" w:colFirst="0" w:colLast="0"/>
       <w:bookmarkEnd w:id="17"/>
       <w:r>
-        <w:t xml:space="preserve">Algoritmo de </w:t>
-      </w:r>
-      <w:proofErr w:type="spellStart"/>
-      <w:r>
-        <w:t>Floyd-Warshall</w:t>
-      </w:r>
-      <w:proofErr w:type="spellEnd"/>
+        <w:t>Algoritmo de Floyd-Warshall</w:t>
+      </w:r>
       <w:r>
         <w:tab/>
       </w:r>
@@ -5914,63 +5268,7 @@
         <w:rPr>
           <w:highlight w:val="white"/>
         </w:rPr>
-        <w:t xml:space="preserve">Este algoritmo poderia ser substituído por uma execução repetida do algoritmo de </w:t>
-      </w:r>
-      <w:proofErr w:type="spellStart"/>
-      <w:r>
-        <w:rPr>
-          <w:highlight w:val="white"/>
-        </w:rPr>
-        <w:t>Dijkstra</w:t>
-      </w:r>
-      <w:proofErr w:type="spellEnd"/>
-      <w:r>
-        <w:rPr>
-          <w:highlight w:val="white"/>
-        </w:rPr>
-        <w:t xml:space="preserve">, que teria complexidade temporal O(|V| * (|V| + |E|) * </w:t>
-      </w:r>
-      <w:proofErr w:type="spellStart"/>
-      <w:r>
-        <w:rPr>
-          <w:highlight w:val="white"/>
-        </w:rPr>
-        <w:t>log|V</w:t>
-      </w:r>
-      <w:proofErr w:type="spellEnd"/>
-      <w:r>
-        <w:rPr>
-          <w:highlight w:val="white"/>
-        </w:rPr>
-        <w:t xml:space="preserve">|), no entanto, </w:t>
-      </w:r>
-      <w:proofErr w:type="spellStart"/>
-      <w:r>
-        <w:rPr>
-          <w:highlight w:val="white"/>
-        </w:rPr>
-        <w:t>Floyd-Warshall</w:t>
-      </w:r>
-      <w:proofErr w:type="spellEnd"/>
-      <w:r>
-        <w:rPr>
-          <w:highlight w:val="white"/>
-        </w:rPr>
-        <w:t xml:space="preserve"> seria uma melhor opção, tendo em conta que é melhor que o de </w:t>
-      </w:r>
-      <w:proofErr w:type="spellStart"/>
-      <w:r>
-        <w:rPr>
-          <w:highlight w:val="white"/>
-        </w:rPr>
-        <w:t>Dijkstra</w:t>
-      </w:r>
-      <w:proofErr w:type="spellEnd"/>
-      <w:r>
-        <w:rPr>
-          <w:highlight w:val="white"/>
-        </w:rPr>
-        <w:t xml:space="preserve"> se o grafo for denso (</w:t>
+        <w:t>Este algoritmo poderia ser substituído por uma execução repetida do algoritmo de Dijkstra, que teria complexidade temporal O(|V| * (|V| + |E|) * log|V|), no entanto, Floyd-Warshall seria uma melhor opção, tendo em conta que é melhor que o de Dijkstra se o grafo for denso (</w:t>
       </w:r>
       <w:r>
         <w:rPr>
@@ -6005,15 +5303,13 @@
         </w:rPr>
         <w:t xml:space="preserve">Baseia-se numa matriz de adjacências </w:t>
       </w:r>
-      <w:proofErr w:type="gramStart"/>
       <w:r>
         <w:rPr>
           <w:color w:val="252525"/>
           <w:highlight w:val="white"/>
         </w:rPr>
-        <w:t>W,  em</w:t>
-      </w:r>
-      <w:proofErr w:type="gramEnd"/>
+        <w:t>W, em</w:t>
+      </w:r>
       <w:r>
         <w:rPr>
           <w:color w:val="252525"/>
@@ -6034,14 +5330,12 @@
         <w:lastRenderedPageBreak/>
         <w:t xml:space="preserve">distância entre os vértices v1 e v2, pelo que no final da execução do algoritmo teremos completa a matriz com as distâncias mais curtas entre todos os pares de vértices. Serão também armazenados numa outra matriz, também bidimensional, os predecessores de cada célula (correspondente a uma aresta), de modo a poder construir, no final do </w:t>
       </w:r>
-      <w:proofErr w:type="gramStart"/>
-      <w:r>
-        <w:rPr>
-          <w:highlight w:val="white"/>
-        </w:rPr>
-        <w:t>algoritmo,  o</w:t>
-      </w:r>
-      <w:proofErr w:type="gramEnd"/>
+      <w:r>
+        <w:rPr>
+          <w:highlight w:val="white"/>
+        </w:rPr>
+        <w:t>algoritmo, o</w:t>
+      </w:r>
       <w:r>
         <w:rPr>
           <w:highlight w:val="white"/>
@@ -6087,19 +5381,29 @@
         </w:rPr>
         <w:t xml:space="preserve">W[i][j] (iteração k) = </w:t>
       </w:r>
-      <w:proofErr w:type="gramStart"/>
-      <w:r>
-        <w:rPr>
-          <w:highlight w:val="white"/>
-        </w:rPr>
-        <w:t>mínimo( W</w:t>
-      </w:r>
-      <w:proofErr w:type="gramEnd"/>
-      <w:r>
-        <w:rPr>
-          <w:highlight w:val="white"/>
-        </w:rPr>
-        <w:t>[i][j] (iteração k-1) , W[i][k] (iteração k-1) + W[k][j] (iteração k-1))</w:t>
+      <w:r>
+        <w:rPr>
+          <w:highlight w:val="white"/>
+        </w:rPr>
+        <w:t>mínimo(W</w:t>
+      </w:r>
+      <w:r>
+        <w:rPr>
+          <w:highlight w:val="white"/>
+        </w:rPr>
+        <w:t>[i][j] (iteração k-1</w:t>
+      </w:r>
+      <w:r>
+        <w:rPr>
+          <w:highlight w:val="white"/>
+        </w:rPr>
+        <w:t>),</w:t>
+      </w:r>
+      <w:r>
+        <w:rPr>
+          <w:highlight w:val="white"/>
+        </w:rPr>
+        <w:t xml:space="preserve"> W[i][k] (iteração k-1) + W[k][j] (iteração k-1))</w:t>
       </w:r>
     </w:p>
     <w:p>
@@ -6185,21 +5489,7 @@
         <w:rPr>
           <w:highlight w:val="white"/>
         </w:rPr>
-        <w:t xml:space="preserve">A aplicação </w:t>
-      </w:r>
-      <w:proofErr w:type="spellStart"/>
-      <w:r>
-        <w:rPr>
-          <w:highlight w:val="white"/>
-        </w:rPr>
-        <w:t>EatExpress</w:t>
-      </w:r>
-      <w:proofErr w:type="spellEnd"/>
-      <w:r>
-        <w:rPr>
-          <w:highlight w:val="white"/>
-        </w:rPr>
-        <w:t xml:space="preserve"> terá inicialmente um menu que permita escolher entre selecionar um mapa, operar sobre o mapa selecionado ou sair.</w:t>
+        <w:t>A aplicação EatExpress terá inicialmente um menu que permita escolher entre selecionar um mapa, operar sobre o mapa selecionado ou sair.</w:t>
       </w:r>
     </w:p>
     <w:p>
@@ -6246,33 +5536,17 @@
           <w:highlight w:val="white"/>
         </w:rPr>
       </w:pPr>
-      <w:proofErr w:type="gramStart"/>
-      <w:r>
-        <w:rPr>
-          <w:highlight w:val="white"/>
-        </w:rPr>
-        <w:t>Visualizar  o</w:t>
-      </w:r>
-      <w:proofErr w:type="gramEnd"/>
-      <w:r>
-        <w:rPr>
-          <w:highlight w:val="white"/>
-        </w:rPr>
-        <w:t xml:space="preserve"> mapa recorrendo ao </w:t>
-      </w:r>
-      <w:proofErr w:type="spellStart"/>
-      <w:r>
-        <w:rPr>
-          <w:highlight w:val="white"/>
-        </w:rPr>
-        <w:t>GraphViewer</w:t>
-      </w:r>
-      <w:proofErr w:type="spellEnd"/>
-      <w:r>
-        <w:rPr>
-          <w:highlight w:val="white"/>
-        </w:rPr>
-        <w:t>;</w:t>
+      <w:r>
+        <w:rPr>
+          <w:highlight w:val="white"/>
+        </w:rPr>
+        <w:t>Visualizar o</w:t>
+      </w:r>
+      <w:r>
+        <w:rPr>
+          <w:highlight w:val="white"/>
+        </w:rPr>
+        <w:t xml:space="preserve"> mapa recorrendo ao GraphViewer;</w:t>
       </w:r>
     </w:p>
     <w:p>
@@ -6480,21 +5754,7 @@
         <w:rPr>
           <w:highlight w:val="white"/>
         </w:rPr>
-        <w:t xml:space="preserve">Neste modo é pedido ao utilizador que efetue o login, caso já esteja registrado na </w:t>
-      </w:r>
-      <w:proofErr w:type="spellStart"/>
-      <w:r>
-        <w:rPr>
-          <w:highlight w:val="white"/>
-        </w:rPr>
-        <w:t>EatExpress</w:t>
-      </w:r>
-      <w:proofErr w:type="spellEnd"/>
-      <w:r>
-        <w:rPr>
-          <w:highlight w:val="white"/>
-        </w:rPr>
-        <w:t>, ou registar-se com uma morada que será adicionada ao grafo caso contrário.</w:t>
+        <w:t>Neste modo é pedido ao utilizador que efetue o login, caso já esteja registrado na EatExpress, ou registar-se com uma morada que será adicionada ao grafo caso contrário.</w:t>
       </w:r>
     </w:p>
     <w:p>
@@ -6570,14 +5830,12 @@
         <w:jc w:val="both"/>
         <w:rPr>
           <w:b/>
-          <w:color w:val="3C78D8"/>
           <w:highlight w:val="white"/>
         </w:rPr>
       </w:pPr>
       <w:r>
         <w:rPr>
           <w:b/>
-          <w:color w:val="3C78D8"/>
           <w:highlight w:val="white"/>
         </w:rPr>
         <w:t>Múltiplos estafetas a atender os pedidos (carga ilimitada):</w:t>
@@ -6588,32 +5846,38 @@
         <w:spacing w:before="240" w:after="240" w:line="360" w:lineRule="auto"/>
         <w:jc w:val="both"/>
         <w:rPr>
-          <w:color w:val="3C78D8"/>
-          <w:highlight w:val="white"/>
-        </w:rPr>
-      </w:pPr>
-      <w:r>
-        <w:rPr>
-          <w:color w:val="3C78D8"/>
+          <w:highlight w:val="white"/>
+        </w:rPr>
+      </w:pPr>
+      <w:r>
+        <w:rPr>
           <w:highlight w:val="white"/>
         </w:rPr>
         <w:t xml:space="preserve">Nesta opção o utilizador irá realizar </w:t>
       </w:r>
-      <w:proofErr w:type="gramStart"/>
-      <w:r>
-        <w:rPr>
-          <w:color w:val="3C78D8"/>
-          <w:highlight w:val="white"/>
-        </w:rPr>
-        <w:t>os mesmos passos que no modo anterior</w:t>
-      </w:r>
-      <w:proofErr w:type="gramEnd"/>
-      <w:r>
-        <w:rPr>
-          <w:color w:val="3C78D8"/>
-          <w:highlight w:val="white"/>
-        </w:rPr>
-        <w:t xml:space="preserve"> no entanto estarão disponíveis diferentes estafetas com diferentes meios de transporte que os vão realizar. Deste modo será visualizado o percurso dos diferentes estafetas a atenderem os diferentes pedidos/conjunto de pedidos. Baseando-se em combinações de algoritmos utilizados nos casos anteriores.</w:t>
+      <w:r>
+        <w:rPr>
+          <w:highlight w:val="white"/>
+        </w:rPr>
+        <w:t>os mesmos passos que no modo anterior,</w:t>
+      </w:r>
+      <w:r>
+        <w:rPr>
+          <w:highlight w:val="white"/>
+        </w:rPr>
+        <w:t xml:space="preserve"> no entanto estarão disponíveis diferentes estafetas com diferentes meios de transporte que os vão realizar. Deste modo será visualizado o percurso dos diferentes estafetas a atenderem os diferentes pedidos/conjunto de pedidos. Baseando-se em combinações de algoritmos utilizados nos casos anteriores</w:t>
+      </w:r>
+      <w:r>
+        <w:rPr>
+          <w:highlight w:val="white"/>
+        </w:rPr>
+        <w:t>, e sem qualquer preocupação com carga, isto é, número máximo de pedidos que podem transportar</w:t>
+      </w:r>
+      <w:r>
+        <w:rPr>
+          <w:highlight w:val="white"/>
+        </w:rPr>
+        <w:t>.</w:t>
       </w:r>
     </w:p>
     <w:p>
@@ -6639,6 +5903,7 @@
         <w:jc w:val="both"/>
         <w:rPr>
           <w:highlight w:val="white"/>
+          <w:u w:val="single"/>
         </w:rPr>
       </w:pPr>
       <w:r>
@@ -6647,19 +5912,83 @@
         </w:rPr>
         <w:t xml:space="preserve">Nesta opção o utilizador irá realizar </w:t>
       </w:r>
-      <w:proofErr w:type="gramStart"/>
-      <w:r>
-        <w:rPr>
-          <w:highlight w:val="white"/>
-        </w:rPr>
-        <w:t>os mesmos passos que no modo anterior</w:t>
-      </w:r>
-      <w:proofErr w:type="gramEnd"/>
-      <w:r>
-        <w:rPr>
-          <w:highlight w:val="white"/>
-        </w:rPr>
-        <w:t xml:space="preserve"> no entanto estarão disponíveis diferentes estafetas com diferentes meios de transporte que os vão realizar. Deste modo será visualizado o percurso dos diferentes estafetas a atenderem os diferentes pedidos/conjunto de pedidos. Baseando-se em combinações de algoritmos utilizados nos casos anteriores.</w:t>
+      <w:r>
+        <w:rPr>
+          <w:highlight w:val="white"/>
+        </w:rPr>
+        <w:t>os mesmos passos que no modo anterior,</w:t>
+      </w:r>
+      <w:r>
+        <w:rPr>
+          <w:highlight w:val="white"/>
+        </w:rPr>
+        <w:t xml:space="preserve"> no entanto estarão disponíveis diferentes estafetas com diferentes meios de transporte que os vão realizar. Deste modo será visualizado o percurso dos diferentes estafetas a atenderem os diferentes pedidos/conjunto de pedidos. Baseando-se em combinações de algoritmos utilizados nos casos anteriores</w:t>
+      </w:r>
+      <w:r>
+        <w:rPr>
+          <w:highlight w:val="white"/>
+        </w:rPr>
+        <w:t>,</w:t>
+      </w:r>
+      <w:r>
+        <w:rPr>
+          <w:highlight w:val="white"/>
+        </w:rPr>
+        <w:t xml:space="preserve"> </w:t>
+      </w:r>
+      <w:r>
+        <w:rPr>
+          <w:highlight w:val="white"/>
+        </w:rPr>
+        <w:t>mas nesta fase considere-se a</w:t>
+      </w:r>
+      <w:r>
+        <w:rPr>
+          <w:highlight w:val="white"/>
+        </w:rPr>
+        <w:t xml:space="preserve"> carga</w:t>
+      </w:r>
+      <w:r>
+        <w:rPr>
+          <w:highlight w:val="white"/>
+        </w:rPr>
+        <w:t xml:space="preserve"> máxima</w:t>
+      </w:r>
+      <w:r>
+        <w:rPr>
+          <w:highlight w:val="white"/>
+        </w:rPr>
+        <w:t>, isto é,</w:t>
+      </w:r>
+      <w:r>
+        <w:rPr>
+          <w:highlight w:val="white"/>
+        </w:rPr>
+        <w:t xml:space="preserve"> o</w:t>
+      </w:r>
+      <w:r>
+        <w:rPr>
+          <w:highlight w:val="white"/>
+        </w:rPr>
+        <w:t xml:space="preserve"> número máximo de pedidos que </w:t>
+      </w:r>
+      <w:r>
+        <w:rPr>
+          <w:highlight w:val="white"/>
+        </w:rPr>
+        <w:t xml:space="preserve">cada estafeta </w:t>
+      </w:r>
+      <w:r>
+        <w:rPr>
+          <w:highlight w:val="white"/>
+        </w:rPr>
+        <w:t>pode transportar</w:t>
+      </w:r>
+      <w:r>
+        <w:rPr>
+          <w:highlight w:val="white"/>
+        </w:rPr>
+        <w:t>.</w:t>
       </w:r>
     </w:p>
     <w:p>
@@ -6721,35 +6050,7 @@
         <w:rPr>
           <w:highlight w:val="white"/>
         </w:rPr>
-        <w:t xml:space="preserve">Em suma, nesta primeira parte do projeto procuramos formalizar um sistema para gerar os percursos mais rápidos, entre os restaurantes e os clientes, para os estafetas da aplicação </w:t>
-      </w:r>
-      <w:proofErr w:type="spellStart"/>
-      <w:r>
-        <w:rPr>
-          <w:highlight w:val="white"/>
-        </w:rPr>
-        <w:t>EatExpress</w:t>
-      </w:r>
-      <w:proofErr w:type="spellEnd"/>
-      <w:r>
-        <w:rPr>
-          <w:highlight w:val="white"/>
-        </w:rPr>
-        <w:t xml:space="preserve">. Optamos por dividir o problema em 4 iterações com graus de complexidade diferentes, de forma a ter uma implementação incremental. Para cada um desses </w:t>
-      </w:r>
-      <w:proofErr w:type="spellStart"/>
-      <w:r>
-        <w:rPr>
-          <w:highlight w:val="white"/>
-        </w:rPr>
-        <w:t>subproblemas</w:t>
-      </w:r>
-      <w:proofErr w:type="spellEnd"/>
-      <w:r>
-        <w:rPr>
-          <w:highlight w:val="white"/>
-        </w:rPr>
-        <w:t xml:space="preserve"> foi procurada uma solução que ainda irá ser colocada em prática e aprofundada na segunda parte do trabalho. Para além disso, apresentamos os casos de utilização e algumas funcionalidades que iremos implementar.</w:t>
+        <w:t>Em suma, nesta primeira parte do projeto procuramos formalizar um sistema para gerar os percursos mais rápidos, entre os restaurantes e os clientes, para os estafetas da aplicação EatExpress. Optamos por dividir o problema em 4 iterações com graus de complexidade diferentes, de forma a ter uma implementação incremental. Para cada um desses subproblemas foi procurada uma solução que ainda irá ser colocada em prática e aprofundada na segunda parte do trabalho. Para além disso, apresentamos os casos de utilização e algumas funcionalidades que iremos implementar.</w:t>
       </w:r>
     </w:p>
     <w:p>
@@ -6768,6 +6069,62 @@
         </w:rPr>
         <w:t>A proposta de trabalho continha um intuito educativo, que requeria da nossa parte que compreendêssemos e usássemos, não só novas estruturas como grafos, mas também diferentes algoritmos de pesquisa nos mesmo abordados nas aulas.</w:t>
       </w:r>
+    </w:p>
+    <w:p>
+      <w:pPr>
+        <w:shd w:val="clear" w:color="auto" w:fill="FFFFFF"/>
+        <w:spacing w:line="360" w:lineRule="auto"/>
+        <w:ind w:firstLine="720"/>
+        <w:jc w:val="both"/>
+        <w:rPr>
+          <w:highlight w:val="white"/>
+        </w:rPr>
+      </w:pPr>
+      <w:r>
+        <w:rPr>
+          <w:highlight w:val="white"/>
+        </w:rPr>
+        <w:t>Relativamente ao trabalho desempenhado por cada um dos elementos do grupo, procuramos entreajudar-nos e discutir cada tópico do relatório, na procura da melhor abordagem do tema. Os tópicos em que cada elemento se dedicou especialmente mais são:</w:t>
+      </w:r>
+    </w:p>
+    <w:p>
+      <w:pPr>
+        <w:shd w:val="clear" w:color="auto" w:fill="FFFFFF"/>
+        <w:spacing w:line="360" w:lineRule="auto"/>
+        <w:ind w:firstLine="720"/>
+        <w:jc w:val="both"/>
+        <w:rPr>
+          <w:highlight w:val="white"/>
+        </w:rPr>
+      </w:pPr>
+    </w:p>
+    <w:p>
+      <w:pPr>
+        <w:shd w:val="clear" w:color="auto" w:fill="FFFFFF"/>
+        <w:spacing w:line="360" w:lineRule="auto"/>
+        <w:ind w:firstLine="720"/>
+        <w:jc w:val="both"/>
+        <w:rPr>
+          <w:highlight w:val="white"/>
+        </w:rPr>
+      </w:pPr>
+      <w:r>
+        <w:rPr>
+          <w:highlight w:val="white"/>
+        </w:rPr>
+        <w:t>Paulo Ribeiro – Capa, Descrição, Funções Objetivo, Interpretação do Problema, Características do Grafo e Pré-Processamento, Atendimento de um Pedido, Principais Algortimos (Algoritmo de Pesquisa em Profundidade, Algoritmo de Dijkstra, Algoritmo de Floyd-Warshall)</w:t>
+      </w:r>
+    </w:p>
+    <w:p>
+      <w:pPr>
+        <w:shd w:val="clear" w:color="auto" w:fill="FFFFFF"/>
+        <w:spacing w:line="360" w:lineRule="auto"/>
+        <w:ind w:firstLine="720"/>
+        <w:jc w:val="both"/>
+        <w:rPr>
+          <w:highlight w:val="white"/>
+        </w:rPr>
+      </w:pPr>
     </w:p>
     <w:p>
       <w:pPr>
@@ -6837,21 +6194,7 @@
         <w:rPr>
           <w:highlight w:val="white"/>
         </w:rPr>
-        <w:t xml:space="preserve">[1] Slides das aulas teóricas de Análise e </w:t>
-      </w:r>
-      <w:proofErr w:type="spellStart"/>
-      <w:r>
-        <w:rPr>
-          <w:highlight w:val="white"/>
-        </w:rPr>
-        <w:t>Concepção</w:t>
-      </w:r>
-      <w:proofErr w:type="spellEnd"/>
-      <w:r>
-        <w:rPr>
-          <w:highlight w:val="white"/>
-        </w:rPr>
-        <w:t xml:space="preserve"> de Algoritmos fornecidos ao longo do</w:t>
+        <w:t>[1] Slides das aulas teóricas de Análise e Concepção de Algoritmos fornecidos ao longo do</w:t>
       </w:r>
     </w:p>
     <w:p>
@@ -6881,21 +6224,7 @@
         <w:rPr>
           <w:highlight w:val="white"/>
         </w:rPr>
-        <w:t xml:space="preserve">[2] Gustavo </w:t>
-      </w:r>
-      <w:proofErr w:type="spellStart"/>
-      <w:r>
-        <w:rPr>
-          <w:highlight w:val="white"/>
-        </w:rPr>
-        <w:t>Pantuza</w:t>
-      </w:r>
-      <w:proofErr w:type="spellEnd"/>
-      <w:r>
-        <w:rPr>
-          <w:highlight w:val="white"/>
-        </w:rPr>
-        <w:t>, 2017.  “Busca em Profundidade”. Acedido a 10 de abril.</w:t>
+        <w:t>[2] Gustavo Pantuza, 2017.  “Busca em Profundidade”. Acedido a 10 de abril.</w:t>
       </w:r>
     </w:p>
     <w:p>
@@ -6933,35 +6262,7 @@
         <w:rPr>
           <w:lang w:val="en-GB"/>
         </w:rPr>
-        <w:t xml:space="preserve">[3] </w:t>
-      </w:r>
-      <w:proofErr w:type="spellStart"/>
-      <w:r>
-        <w:rPr>
-          <w:lang w:val="en-GB"/>
-        </w:rPr>
-        <w:t>GeeksforGeeks</w:t>
-      </w:r>
-      <w:proofErr w:type="spellEnd"/>
-      <w:r>
-        <w:rPr>
-          <w:lang w:val="en-GB"/>
-        </w:rPr>
-        <w:t xml:space="preserve">, 2017. “Floyd </w:t>
-      </w:r>
-      <w:proofErr w:type="spellStart"/>
-      <w:r>
-        <w:rPr>
-          <w:lang w:val="en-GB"/>
-        </w:rPr>
-        <w:t>Warshall</w:t>
-      </w:r>
-      <w:proofErr w:type="spellEnd"/>
-      <w:r>
-        <w:rPr>
-          <w:lang w:val="en-GB"/>
-        </w:rPr>
-        <w:t xml:space="preserve"> Algorithm | DP-16</w:t>
+        <w:t>[3] GeeksforGeeks, 2017. “Floyd Warshall Algorithm | DP-16</w:t>
       </w:r>
       <w:r>
         <w:rPr>
@@ -7007,15 +6308,7 @@
         </w:rPr>
       </w:pPr>
       <w:r>
-        <w:t xml:space="preserve">[4] UFSC, 2018. “Algoritmo de </w:t>
-      </w:r>
-      <w:proofErr w:type="spellStart"/>
-      <w:r>
-        <w:t>Dijkstra</w:t>
-      </w:r>
-      <w:proofErr w:type="spellEnd"/>
-      <w:r>
-        <w:t xml:space="preserve"> para cálculo do Caminho de Custo Mínimo</w:t>
+        <w:t>[4] UFSC, 2018. “Algoritmo de Dijkstra para cálculo do Caminho de Custo Mínimo</w:t>
       </w:r>
       <w:r>
         <w:rPr>
@@ -7067,15 +6360,7 @@
         </w:rPr>
       </w:pPr>
       <w:r>
-        <w:t xml:space="preserve">[5] </w:t>
-      </w:r>
-      <w:proofErr w:type="spellStart"/>
-      <w:r>
-        <w:t>Wikipedia</w:t>
-      </w:r>
-      <w:proofErr w:type="spellEnd"/>
-      <w:r>
-        <w:t>, 2019. “Problema do caixeiro-viajante</w:t>
+        <w:t>[5] Wikipedia, 2019. “Problema do caixeiro-viajante</w:t>
       </w:r>
       <w:r>
         <w:rPr>
@@ -7113,423 +6398,13 @@
       <w:pPr>
         <w:shd w:val="clear" w:color="auto" w:fill="FFFFFF"/>
         <w:spacing w:line="360" w:lineRule="auto"/>
-        <w:jc w:val="both"/>
-        <w:rPr>
-          <w:highlight w:val="white"/>
-        </w:rPr>
-      </w:pPr>
-    </w:p>
-    <w:p>
-      <w:pPr>
-        <w:shd w:val="clear" w:color="auto" w:fill="FFFFFF"/>
-        <w:spacing w:line="360" w:lineRule="auto"/>
-        <w:jc w:val="both"/>
-        <w:rPr>
-          <w:color w:val="373A3C"/>
-          <w:highlight w:val="white"/>
-        </w:rPr>
-      </w:pPr>
-    </w:p>
-    <w:p>
-      <w:pPr>
-        <w:shd w:val="clear" w:color="auto" w:fill="FFFFFF"/>
-        <w:spacing w:line="360" w:lineRule="auto"/>
         <w:rPr>
           <w:rFonts w:ascii="Roboto" w:eastAsia="Roboto" w:hAnsi="Roboto" w:cs="Roboto"/>
           <w:color w:val="373A3C"/>
           <w:sz w:val="23"/>
           <w:szCs w:val="23"/>
           <w:highlight w:val="white"/>
-        </w:rPr>
-      </w:pPr>
-    </w:p>
-    <w:p>
-      <w:pPr>
-        <w:shd w:val="clear" w:color="auto" w:fill="FFFFFF"/>
-        <w:spacing w:line="360" w:lineRule="auto"/>
-        <w:rPr>
-          <w:rFonts w:ascii="Roboto" w:eastAsia="Roboto" w:hAnsi="Roboto" w:cs="Roboto"/>
-          <w:color w:val="373A3C"/>
-          <w:sz w:val="23"/>
-          <w:szCs w:val="23"/>
-          <w:highlight w:val="white"/>
-        </w:rPr>
-      </w:pPr>
-      <w:r>
-        <w:rPr>
-          <w:rFonts w:ascii="Roboto" w:eastAsia="Roboto" w:hAnsi="Roboto" w:cs="Roboto"/>
-          <w:color w:val="373A3C"/>
-          <w:sz w:val="23"/>
-          <w:szCs w:val="23"/>
-          <w:highlight w:val="white"/>
-        </w:rPr>
-        <w:t>Duvidas:</w:t>
-      </w:r>
-    </w:p>
-    <w:p>
-      <w:pPr>
-        <w:shd w:val="clear" w:color="auto" w:fill="FFFFFF"/>
-        <w:spacing w:line="360" w:lineRule="auto"/>
-        <w:rPr>
-          <w:rFonts w:ascii="Roboto" w:eastAsia="Roboto" w:hAnsi="Roboto" w:cs="Roboto"/>
-          <w:color w:val="373A3C"/>
-          <w:sz w:val="23"/>
-          <w:szCs w:val="23"/>
-          <w:highlight w:val="white"/>
-        </w:rPr>
-      </w:pPr>
-    </w:p>
-    <w:p>
-      <w:pPr>
-        <w:shd w:val="clear" w:color="auto" w:fill="FFFFFF"/>
-        <w:spacing w:line="360" w:lineRule="auto"/>
-        <w:rPr>
-          <w:rFonts w:ascii="Roboto" w:eastAsia="Roboto" w:hAnsi="Roboto" w:cs="Roboto"/>
-          <w:color w:val="373A3C"/>
-          <w:sz w:val="23"/>
-          <w:szCs w:val="23"/>
-          <w:highlight w:val="white"/>
-        </w:rPr>
-      </w:pPr>
-      <w:proofErr w:type="spellStart"/>
-      <w:r>
-        <w:rPr>
-          <w:rFonts w:ascii="Roboto" w:eastAsia="Roboto" w:hAnsi="Roboto" w:cs="Roboto"/>
-          <w:color w:val="373A3C"/>
-          <w:sz w:val="23"/>
-          <w:szCs w:val="23"/>
-          <w:highlight w:val="white"/>
-        </w:rPr>
-        <w:t>Relatorio</w:t>
-      </w:r>
-      <w:proofErr w:type="spellEnd"/>
-      <w:r>
-        <w:rPr>
-          <w:rFonts w:ascii="Roboto" w:eastAsia="Roboto" w:hAnsi="Roboto" w:cs="Roboto"/>
-          <w:color w:val="373A3C"/>
-          <w:sz w:val="23"/>
-          <w:szCs w:val="23"/>
-          <w:highlight w:val="white"/>
-        </w:rPr>
-        <w:t>:</w:t>
-      </w:r>
-    </w:p>
-    <w:p>
-      <w:pPr>
-        <w:shd w:val="clear" w:color="auto" w:fill="FFFFFF"/>
-        <w:spacing w:line="360" w:lineRule="auto"/>
-        <w:rPr>
-          <w:rFonts w:ascii="Roboto" w:eastAsia="Roboto" w:hAnsi="Roboto" w:cs="Roboto"/>
-          <w:color w:val="373A3C"/>
-          <w:sz w:val="23"/>
-          <w:szCs w:val="23"/>
-          <w:highlight w:val="white"/>
-        </w:rPr>
-      </w:pPr>
-      <w:r>
-        <w:rPr>
-          <w:rFonts w:ascii="Roboto" w:eastAsia="Roboto" w:hAnsi="Roboto" w:cs="Roboto"/>
-          <w:color w:val="373A3C"/>
-          <w:sz w:val="23"/>
-          <w:szCs w:val="23"/>
-          <w:highlight w:val="white"/>
-        </w:rPr>
-        <w:t>-&gt; Adicionar o código dos Algoritmos?</w:t>
-      </w:r>
-    </w:p>
-    <w:p>
-      <w:pPr>
-        <w:shd w:val="clear" w:color="auto" w:fill="FFFFFF"/>
-        <w:spacing w:line="360" w:lineRule="auto"/>
-        <w:rPr>
-          <w:rFonts w:ascii="Roboto" w:eastAsia="Roboto" w:hAnsi="Roboto" w:cs="Roboto"/>
-          <w:color w:val="373A3C"/>
-          <w:sz w:val="23"/>
-          <w:szCs w:val="23"/>
-          <w:highlight w:val="white"/>
-        </w:rPr>
-      </w:pPr>
-    </w:p>
-    <w:p>
-      <w:pPr>
-        <w:shd w:val="clear" w:color="auto" w:fill="FFFFFF"/>
-        <w:spacing w:line="360" w:lineRule="auto"/>
-        <w:rPr>
-          <w:rFonts w:ascii="Roboto" w:eastAsia="Roboto" w:hAnsi="Roboto" w:cs="Roboto"/>
-          <w:color w:val="373A3C"/>
-          <w:sz w:val="23"/>
-          <w:szCs w:val="23"/>
-          <w:highlight w:val="white"/>
-        </w:rPr>
-      </w:pPr>
-      <w:r>
-        <w:rPr>
-          <w:rFonts w:ascii="Roboto" w:eastAsia="Roboto" w:hAnsi="Roboto" w:cs="Roboto"/>
-          <w:color w:val="373A3C"/>
-          <w:sz w:val="23"/>
-          <w:szCs w:val="23"/>
-          <w:highlight w:val="white"/>
-        </w:rPr>
-        <w:t>Pratica:</w:t>
-      </w:r>
-    </w:p>
-    <w:p>
-      <w:pPr>
-        <w:shd w:val="clear" w:color="auto" w:fill="FFFFFF"/>
-        <w:spacing w:line="360" w:lineRule="auto"/>
-        <w:rPr>
-          <w:rFonts w:ascii="Roboto" w:eastAsia="Roboto" w:hAnsi="Roboto" w:cs="Roboto"/>
-          <w:color w:val="373A3C"/>
-          <w:sz w:val="23"/>
-          <w:szCs w:val="23"/>
-          <w:highlight w:val="white"/>
-        </w:rPr>
-      </w:pPr>
-      <w:r>
-        <w:rPr>
-          <w:rFonts w:ascii="Roboto" w:eastAsia="Roboto" w:hAnsi="Roboto" w:cs="Roboto"/>
-          <w:color w:val="373A3C"/>
-          <w:sz w:val="23"/>
-          <w:szCs w:val="23"/>
-          <w:highlight w:val="white"/>
-        </w:rPr>
-        <w:t>1 -&gt; possibilidade de um estafeta efetuar vários pedidos em simultâneo?</w:t>
-      </w:r>
-    </w:p>
-    <w:p>
-      <w:pPr>
-        <w:shd w:val="clear" w:color="auto" w:fill="FFFFFF"/>
-        <w:spacing w:line="360" w:lineRule="auto"/>
-        <w:rPr>
-          <w:rFonts w:ascii="Roboto" w:eastAsia="Roboto" w:hAnsi="Roboto" w:cs="Roboto"/>
-          <w:color w:val="373A3C"/>
-          <w:sz w:val="23"/>
-          <w:szCs w:val="23"/>
-          <w:highlight w:val="white"/>
-        </w:rPr>
-      </w:pPr>
-      <w:r>
-        <w:rPr>
-          <w:rFonts w:ascii="Roboto" w:eastAsia="Roboto" w:hAnsi="Roboto" w:cs="Roboto"/>
-          <w:color w:val="373A3C"/>
-          <w:sz w:val="23"/>
-          <w:szCs w:val="23"/>
-          <w:highlight w:val="white"/>
-        </w:rPr>
-        <w:t xml:space="preserve">         2 -&gt; registo de novos clientes? novas moradas? novos nós? (é nos </w:t>
-      </w:r>
-      <w:proofErr w:type="spellStart"/>
-      <w:r>
-        <w:rPr>
-          <w:rFonts w:ascii="Roboto" w:eastAsia="Roboto" w:hAnsi="Roboto" w:cs="Roboto"/>
-          <w:color w:val="373A3C"/>
-          <w:sz w:val="23"/>
-          <w:szCs w:val="23"/>
-          <w:highlight w:val="white"/>
-        </w:rPr>
-        <w:t>possivel</w:t>
-      </w:r>
-      <w:proofErr w:type="spellEnd"/>
-      <w:r>
-        <w:rPr>
-          <w:rFonts w:ascii="Roboto" w:eastAsia="Roboto" w:hAnsi="Roboto" w:cs="Roboto"/>
-          <w:color w:val="373A3C"/>
-          <w:sz w:val="23"/>
-          <w:szCs w:val="23"/>
-          <w:highlight w:val="white"/>
-        </w:rPr>
-        <w:t xml:space="preserve"> editar os grafos iniciais que são fornecidos de modo a adicionar novas </w:t>
-      </w:r>
-      <w:proofErr w:type="spellStart"/>
-      <w:r>
-        <w:rPr>
-          <w:rFonts w:ascii="Roboto" w:eastAsia="Roboto" w:hAnsi="Roboto" w:cs="Roboto"/>
-          <w:color w:val="373A3C"/>
-          <w:sz w:val="23"/>
-          <w:szCs w:val="23"/>
-          <w:highlight w:val="white"/>
-        </w:rPr>
-        <w:t>localizaçoes</w:t>
-      </w:r>
-      <w:proofErr w:type="spellEnd"/>
-      <w:r>
-        <w:rPr>
-          <w:rFonts w:ascii="Roboto" w:eastAsia="Roboto" w:hAnsi="Roboto" w:cs="Roboto"/>
-          <w:color w:val="373A3C"/>
-          <w:sz w:val="23"/>
-          <w:szCs w:val="23"/>
-          <w:highlight w:val="white"/>
-        </w:rPr>
-        <w:t xml:space="preserve">? seria </w:t>
-      </w:r>
-      <w:proofErr w:type="spellStart"/>
-      <w:r>
-        <w:rPr>
-          <w:rFonts w:ascii="Roboto" w:eastAsia="Roboto" w:hAnsi="Roboto" w:cs="Roboto"/>
-          <w:color w:val="373A3C"/>
-          <w:sz w:val="23"/>
-          <w:szCs w:val="23"/>
-          <w:highlight w:val="white"/>
-        </w:rPr>
-        <w:t>possivel</w:t>
-      </w:r>
-      <w:proofErr w:type="spellEnd"/>
-      <w:r>
-        <w:rPr>
-          <w:rFonts w:ascii="Roboto" w:eastAsia="Roboto" w:hAnsi="Roboto" w:cs="Roboto"/>
-          <w:color w:val="373A3C"/>
-          <w:sz w:val="23"/>
-          <w:szCs w:val="23"/>
-          <w:highlight w:val="white"/>
-        </w:rPr>
-        <w:t xml:space="preserve"> pedir ao utilizador que indicasse um dos nós para facilitar o processo?)</w:t>
-      </w:r>
-    </w:p>
-    <w:p>
-      <w:pPr>
-        <w:shd w:val="clear" w:color="auto" w:fill="FFFFFF"/>
-        <w:spacing w:line="360" w:lineRule="auto"/>
-        <w:rPr>
-          <w:rFonts w:ascii="Roboto" w:eastAsia="Roboto" w:hAnsi="Roboto" w:cs="Roboto"/>
-          <w:color w:val="373A3C"/>
-          <w:sz w:val="23"/>
-          <w:szCs w:val="23"/>
-          <w:highlight w:val="white"/>
-        </w:rPr>
-      </w:pPr>
-      <w:r>
-        <w:rPr>
-          <w:rFonts w:ascii="Roboto" w:eastAsia="Roboto" w:hAnsi="Roboto" w:cs="Roboto"/>
-          <w:color w:val="373A3C"/>
-          <w:sz w:val="23"/>
-          <w:szCs w:val="23"/>
-          <w:highlight w:val="white"/>
-        </w:rPr>
-        <w:t xml:space="preserve">3 -&gt; Temos que dar a possibilidade ao utilizador de usar diferentes algoritmos? ou esse não é o principal objetivo da </w:t>
-      </w:r>
-      <w:proofErr w:type="spellStart"/>
-      <w:r>
-        <w:rPr>
-          <w:rFonts w:ascii="Roboto" w:eastAsia="Roboto" w:hAnsi="Roboto" w:cs="Roboto"/>
-          <w:color w:val="373A3C"/>
-          <w:sz w:val="23"/>
-          <w:szCs w:val="23"/>
-          <w:highlight w:val="white"/>
-        </w:rPr>
-        <w:t>aplicaçao</w:t>
-      </w:r>
-      <w:proofErr w:type="spellEnd"/>
-      <w:r>
-        <w:rPr>
-          <w:rFonts w:ascii="Roboto" w:eastAsia="Roboto" w:hAnsi="Roboto" w:cs="Roboto"/>
-          <w:color w:val="373A3C"/>
-          <w:sz w:val="23"/>
-          <w:szCs w:val="23"/>
-          <w:highlight w:val="white"/>
-        </w:rPr>
-        <w:t>?</w:t>
-      </w:r>
-    </w:p>
-    <w:p>
-      <w:pPr>
-        <w:shd w:val="clear" w:color="auto" w:fill="FFFFFF"/>
-        <w:spacing w:line="360" w:lineRule="auto"/>
-        <w:rPr>
-          <w:rFonts w:ascii="Roboto" w:eastAsia="Roboto" w:hAnsi="Roboto" w:cs="Roboto"/>
-          <w:color w:val="373A3C"/>
-          <w:sz w:val="23"/>
-          <w:szCs w:val="23"/>
-          <w:highlight w:val="white"/>
-        </w:rPr>
-      </w:pPr>
-      <w:r>
-        <w:rPr>
-          <w:rFonts w:ascii="Roboto" w:eastAsia="Roboto" w:hAnsi="Roboto" w:cs="Roboto"/>
-          <w:color w:val="373A3C"/>
-          <w:sz w:val="23"/>
-          <w:szCs w:val="23"/>
-          <w:highlight w:val="white"/>
-        </w:rPr>
-        <w:t xml:space="preserve">           4 -&gt; Os estafetas têm que </w:t>
-      </w:r>
-      <w:proofErr w:type="gramStart"/>
-      <w:r>
-        <w:rPr>
-          <w:rFonts w:ascii="Roboto" w:eastAsia="Roboto" w:hAnsi="Roboto" w:cs="Roboto"/>
-          <w:color w:val="373A3C"/>
-          <w:sz w:val="23"/>
-          <w:szCs w:val="23"/>
-          <w:highlight w:val="white"/>
-        </w:rPr>
-        <w:t>estar/não</w:t>
-      </w:r>
-      <w:proofErr w:type="gramEnd"/>
-      <w:r>
-        <w:rPr>
-          <w:rFonts w:ascii="Roboto" w:eastAsia="Roboto" w:hAnsi="Roboto" w:cs="Roboto"/>
-          <w:color w:val="373A3C"/>
-          <w:sz w:val="23"/>
-          <w:szCs w:val="23"/>
-          <w:highlight w:val="white"/>
-        </w:rPr>
-        <w:t xml:space="preserve"> estar </w:t>
-      </w:r>
-      <w:proofErr w:type="spellStart"/>
-      <w:r>
-        <w:rPr>
-          <w:rFonts w:ascii="Roboto" w:eastAsia="Roboto" w:hAnsi="Roboto" w:cs="Roboto"/>
-          <w:color w:val="373A3C"/>
-          <w:sz w:val="23"/>
-          <w:szCs w:val="23"/>
-          <w:highlight w:val="white"/>
-        </w:rPr>
-        <w:t>disponiveis</w:t>
-      </w:r>
-      <w:proofErr w:type="spellEnd"/>
-      <w:r>
-        <w:rPr>
-          <w:rFonts w:ascii="Roboto" w:eastAsia="Roboto" w:hAnsi="Roboto" w:cs="Roboto"/>
-          <w:color w:val="373A3C"/>
-          <w:sz w:val="23"/>
-          <w:szCs w:val="23"/>
-          <w:highlight w:val="white"/>
-        </w:rPr>
-        <w:t>? é suposto contabilizar o tempo?</w:t>
-      </w:r>
-    </w:p>
-    <w:p>
-      <w:pPr>
-        <w:shd w:val="clear" w:color="auto" w:fill="FFFFFF"/>
-        <w:spacing w:line="360" w:lineRule="auto"/>
-        <w:rPr>
-          <w:rFonts w:ascii="Roboto" w:eastAsia="Roboto" w:hAnsi="Roboto" w:cs="Roboto"/>
-          <w:color w:val="373A3C"/>
-          <w:sz w:val="23"/>
-          <w:szCs w:val="23"/>
-          <w:highlight w:val="white"/>
-        </w:rPr>
-      </w:pPr>
-      <w:r>
-        <w:rPr>
-          <w:rFonts w:ascii="Roboto" w:eastAsia="Roboto" w:hAnsi="Roboto" w:cs="Roboto"/>
-          <w:color w:val="373A3C"/>
-          <w:sz w:val="23"/>
-          <w:szCs w:val="23"/>
-          <w:highlight w:val="white"/>
-        </w:rPr>
-        <w:t xml:space="preserve">            5 -&gt; Output vai ser efetuado num mapa?</w:t>
-      </w:r>
-    </w:p>
-    <w:p>
-      <w:pPr>
-        <w:shd w:val="clear" w:color="auto" w:fill="FFFFFF"/>
-        <w:spacing w:line="360" w:lineRule="auto"/>
-        <w:rPr>
-          <w:rFonts w:ascii="Roboto" w:eastAsia="Roboto" w:hAnsi="Roboto" w:cs="Roboto"/>
-          <w:color w:val="373A3C"/>
-          <w:sz w:val="23"/>
-          <w:szCs w:val="23"/>
-          <w:highlight w:val="white"/>
+          <w:u w:val="single"/>
         </w:rPr>
       </w:pPr>
     </w:p>

</xml_diff>

<commit_message>
correcao na fase 3 e inicio do relatorio
</commit_message>
<xml_diff>
--- a/Relatório-CAL.docx
+++ b/Relatório-CAL.docx
@@ -5989,15 +5989,7 @@
           <w:highlight w:val="white"/>
         </w:rPr>
         <w:tab/>
-        <w:t xml:space="preserve">Resumidamente, este algoritmo procura percorrer todos os nós filhos do nó origem o mais profundo possível para só depois retroceder, pelo que a nossa pesquisa em </w:t>
-      </w:r>
-      <w:bookmarkStart w:id="15" w:name="_GoBack"/>
-      <w:bookmarkEnd w:id="15"/>
-      <w:r>
-        <w:rPr>
-          <w:highlight w:val="white"/>
-        </w:rPr>
-        <w:t>profundidade segue uma política de visitar sempre os nós mais profundos primeiro. Abordaremos uma versão recursiva deste, uma vez que as arestas são exploradas a partir do vértice v mais recentemente descoberto que ainda tenha arestas a sair dele.</w:t>
+        <w:t>Resumidamente, este algoritmo procura percorrer todos os nós filhos do nó origem o mais profundo possível para só depois retroceder, pelo que a nossa pesquisa em profundidade segue uma política de visitar sempre os nós mais profundos primeiro. Abordaremos uma versão recursiva deste, uma vez que as arestas são exploradas a partir do vértice v mais recentemente descoberto que ainda tenha arestas a sair dele.</w:t>
       </w:r>
       <w:r>
         <w:rPr>
@@ -6182,8 +6174,8 @@
           <w:highlight w:val="white"/>
         </w:rPr>
       </w:pPr>
-      <w:bookmarkStart w:id="16" w:name="_k56kebw0uzk3" w:colFirst="0" w:colLast="0"/>
-      <w:bookmarkEnd w:id="16"/>
+      <w:bookmarkStart w:id="15" w:name="_k56kebw0uzk3" w:colFirst="0" w:colLast="0"/>
+      <w:bookmarkEnd w:id="15"/>
       <w:r>
         <w:t xml:space="preserve">Algoritmo de </w:t>
       </w:r>
@@ -6319,8 +6311,8 @@
         <w:spacing w:line="360" w:lineRule="auto"/>
         <w:jc w:val="both"/>
       </w:pPr>
-      <w:bookmarkStart w:id="17" w:name="_4gi546lac4b4" w:colFirst="0" w:colLast="0"/>
-      <w:bookmarkEnd w:id="17"/>
+      <w:bookmarkStart w:id="16" w:name="_4gi546lac4b4" w:colFirst="0" w:colLast="0"/>
+      <w:bookmarkEnd w:id="16"/>
     </w:p>
     <w:p>
       <w:pPr>
@@ -6331,8 +6323,8 @@
           <w:highlight w:val="white"/>
         </w:rPr>
       </w:pPr>
-      <w:bookmarkStart w:id="18" w:name="_lf3ouqvkyht0" w:colFirst="0" w:colLast="0"/>
-      <w:bookmarkEnd w:id="18"/>
+      <w:bookmarkStart w:id="17" w:name="_lf3ouqvkyht0" w:colFirst="0" w:colLast="0"/>
+      <w:bookmarkEnd w:id="17"/>
       <w:r>
         <w:t xml:space="preserve">Algoritmo de </w:t>
       </w:r>
@@ -6596,8 +6588,8 @@
         <w:pStyle w:val="Ttulo1"/>
         <w:shd w:val="clear" w:color="auto" w:fill="FFFFFF"/>
       </w:pPr>
-      <w:bookmarkStart w:id="19" w:name="_xy61zpg6k0hw" w:colFirst="0" w:colLast="0"/>
-      <w:bookmarkEnd w:id="19"/>
+      <w:bookmarkStart w:id="18" w:name="_xy61zpg6k0hw" w:colFirst="0" w:colLast="0"/>
+      <w:bookmarkEnd w:id="18"/>
       <w:r>
         <w:lastRenderedPageBreak/>
         <w:t>Casos de utilização e funcionalidades</w:t>
@@ -7195,8 +7187,8 @@
           <w:u w:val="none"/>
         </w:rPr>
       </w:pPr>
-      <w:bookmarkStart w:id="20" w:name="_l34ikta3uq9a" w:colFirst="0" w:colLast="0"/>
-      <w:bookmarkEnd w:id="20"/>
+      <w:bookmarkStart w:id="19" w:name="_l34ikta3uq9a" w:colFirst="0" w:colLast="0"/>
+      <w:bookmarkEnd w:id="19"/>
       <w:r>
         <w:lastRenderedPageBreak/>
         <w:t>Conclusão</w:t>
@@ -7515,8 +7507,8 @@
         <w:pStyle w:val="Ttulo1"/>
         <w:shd w:val="clear" w:color="auto" w:fill="FFFFFF"/>
       </w:pPr>
-      <w:bookmarkStart w:id="21" w:name="_nnx761j7dsmi" w:colFirst="0" w:colLast="0"/>
-      <w:bookmarkEnd w:id="21"/>
+      <w:bookmarkStart w:id="20" w:name="_nnx761j7dsmi" w:colFirst="0" w:colLast="0"/>
+      <w:bookmarkEnd w:id="20"/>
       <w:r>
         <w:lastRenderedPageBreak/>
         <w:t>Bibliografia</w:t>
@@ -7965,7 +7957,10 @@
         <w:t>Isto não só nos permite simplificar o problema mas também focar mais na implementação dos algoritmos</w:t>
       </w:r>
       <w:r>
-        <w:t xml:space="preserve"> e comparação de resultados!</w:t>
+        <w:t xml:space="preserve"> e comparação de resultados</w:t>
+      </w:r>
+      <w:r>
+        <w:t>.</w:t>
       </w:r>
     </w:p>
     <w:p>
@@ -7993,17 +7988,26 @@
         <w:pStyle w:val="Ttulo1"/>
       </w:pPr>
       <w:r>
-        <w:t>Estruturas de dados usadas</w:t>
-      </w:r>
-    </w:p>
-    <w:p>
-      <w:pPr>
-        <w:rPr>
-          <w:highlight w:val="white"/>
-        </w:rPr>
-      </w:pPr>
-      <w:r>
-        <w:rPr>
+        <w:t>Estruturas de dados u</w:t>
+      </w:r>
+      <w:r>
+        <w:t>tilizadas</w:t>
+      </w:r>
+    </w:p>
+    <w:p>
+      <w:pPr>
+        <w:spacing w:line="360" w:lineRule="auto"/>
+        <w:jc w:val="both"/>
+        <w:rPr>
+          <w:b/>
+          <w:bCs/>
+          <w:highlight w:val="white"/>
+        </w:rPr>
+      </w:pPr>
+      <w:r>
+        <w:rPr>
+          <w:b/>
+          <w:bCs/>
           <w:highlight w:val="white"/>
         </w:rPr>
         <w:t>Grafo</w:t>
@@ -8011,7 +8015,10 @@
     </w:p>
     <w:p>
       <w:pPr>
-        <w:rPr>
+        <w:spacing w:line="360" w:lineRule="auto"/>
+        <w:jc w:val="both"/>
+        <w:rPr>
+          <w:color w:val="FF0000"/>
           <w:highlight w:val="white"/>
         </w:rPr>
       </w:pPr>
@@ -8051,26 +8058,36 @@
     </w:p>
     <w:p>
       <w:pPr>
-        <w:rPr>
-          <w:highlight w:val="white"/>
-        </w:rPr>
-      </w:pPr>
-    </w:p>
-    <w:p>
-      <w:pPr>
-        <w:rPr>
-          <w:highlight w:val="white"/>
-        </w:rPr>
-      </w:pPr>
-      <w:r>
-        <w:rPr>
-          <w:highlight w:val="white"/>
-        </w:rPr>
-        <w:t>Pedido:</w:t>
-      </w:r>
-    </w:p>
-    <w:p>
-      <w:pPr>
+        <w:spacing w:line="360" w:lineRule="auto"/>
+        <w:jc w:val="both"/>
+        <w:rPr>
+          <w:highlight w:val="white"/>
+        </w:rPr>
+      </w:pPr>
+    </w:p>
+    <w:p>
+      <w:pPr>
+        <w:spacing w:line="360" w:lineRule="auto"/>
+        <w:jc w:val="both"/>
+        <w:rPr>
+          <w:b/>
+          <w:bCs/>
+          <w:highlight w:val="white"/>
+        </w:rPr>
+      </w:pPr>
+      <w:r>
+        <w:rPr>
+          <w:b/>
+          <w:bCs/>
+          <w:highlight w:val="white"/>
+        </w:rPr>
+        <w:t>Pedido</w:t>
+      </w:r>
+    </w:p>
+    <w:p>
+      <w:pPr>
+        <w:spacing w:line="360" w:lineRule="auto"/>
+        <w:jc w:val="both"/>
         <w:rPr>
           <w:highlight w:val="white"/>
         </w:rPr>
@@ -8084,16 +8101,658 @@
     </w:p>
     <w:p>
       <w:pPr>
-        <w:rPr>
-          <w:highlight w:val="white"/>
-        </w:rPr>
-      </w:pPr>
-      <w:r>
-        <w:rPr>
-          <w:highlight w:val="white"/>
-        </w:rPr>
-        <w:t>Cada é composta por um ID, Cliente que efetuou o pedido, Restaurante para o qual efetuou o pedido e Estafeta que irá realizar o pedido.</w:t>
-      </w:r>
+        <w:spacing w:line="360" w:lineRule="auto"/>
+        <w:jc w:val="both"/>
+        <w:rPr>
+          <w:highlight w:val="white"/>
+        </w:rPr>
+      </w:pPr>
+      <w:r>
+        <w:rPr>
+          <w:highlight w:val="white"/>
+        </w:rPr>
+        <w:t xml:space="preserve">Cada é </w:t>
+      </w:r>
+      <w:r>
+        <w:rPr>
+          <w:highlight w:val="white"/>
+        </w:rPr>
+        <w:t>composta por um</w:t>
+      </w:r>
+      <w:r>
+        <w:rPr>
+          <w:highlight w:val="white"/>
+        </w:rPr>
+        <w:t xml:space="preserve"> Cliente que efetuou o pedido, Restaurante para o qual efetuou o pedido e Estafeta que irá realizar o pedido.</w:t>
+      </w:r>
+    </w:p>
+    <w:p>
+      <w:pPr>
+        <w:spacing w:line="360" w:lineRule="auto"/>
+        <w:jc w:val="both"/>
+        <w:rPr>
+          <w:b/>
+          <w:bCs/>
+          <w:highlight w:val="white"/>
+        </w:rPr>
+      </w:pPr>
+    </w:p>
+    <w:p>
+      <w:pPr>
+        <w:spacing w:line="360" w:lineRule="auto"/>
+        <w:jc w:val="both"/>
+        <w:rPr>
+          <w:b/>
+          <w:bCs/>
+          <w:highlight w:val="white"/>
+        </w:rPr>
+      </w:pPr>
+      <w:r>
+        <w:rPr>
+          <w:b/>
+          <w:bCs/>
+          <w:highlight w:val="white"/>
+        </w:rPr>
+        <w:t>Cliente</w:t>
+      </w:r>
+    </w:p>
+    <w:p>
+      <w:pPr>
+        <w:spacing w:line="360" w:lineRule="auto"/>
+        <w:jc w:val="both"/>
+        <w:rPr>
+          <w:highlight w:val="white"/>
+        </w:rPr>
+      </w:pPr>
+      <w:r>
+        <w:rPr>
+          <w:highlight w:val="white"/>
+        </w:rPr>
+        <w:lastRenderedPageBreak/>
+        <w:t xml:space="preserve">Esta classe representa um cliente que realiza um pedido. </w:t>
+      </w:r>
+      <w:r>
+        <w:rPr>
+          <w:highlight w:val="white"/>
+        </w:rPr>
+        <w:t>É</w:t>
+      </w:r>
+      <w:r>
+        <w:rPr>
+          <w:highlight w:val="white"/>
+        </w:rPr>
+        <w:t xml:space="preserve"> constituída por um nome, </w:t>
+      </w:r>
+      <w:proofErr w:type="spellStart"/>
+      <w:r>
+        <w:rPr>
+          <w:i/>
+          <w:iCs/>
+          <w:highlight w:val="white"/>
+        </w:rPr>
+        <w:t>nif</w:t>
+      </w:r>
+      <w:proofErr w:type="spellEnd"/>
+      <w:r>
+        <w:rPr>
+          <w:highlight w:val="white"/>
+        </w:rPr>
+        <w:t xml:space="preserve"> e uma morada que corresponde à informação de um dos vértices do grafo.</w:t>
+      </w:r>
+    </w:p>
+    <w:p>
+      <w:pPr>
+        <w:spacing w:line="360" w:lineRule="auto"/>
+        <w:jc w:val="both"/>
+        <w:rPr>
+          <w:highlight w:val="white"/>
+        </w:rPr>
+      </w:pPr>
+    </w:p>
+    <w:p>
+      <w:pPr>
+        <w:spacing w:line="360" w:lineRule="auto"/>
+        <w:jc w:val="both"/>
+        <w:rPr>
+          <w:b/>
+          <w:bCs/>
+          <w:highlight w:val="white"/>
+        </w:rPr>
+      </w:pPr>
+      <w:r>
+        <w:rPr>
+          <w:b/>
+          <w:bCs/>
+          <w:highlight w:val="white"/>
+        </w:rPr>
+        <w:t>Restaurante</w:t>
+      </w:r>
+    </w:p>
+    <w:p>
+      <w:pPr>
+        <w:spacing w:line="360" w:lineRule="auto"/>
+        <w:jc w:val="both"/>
+        <w:rPr>
+          <w:highlight w:val="white"/>
+        </w:rPr>
+      </w:pPr>
+      <w:r>
+        <w:rPr>
+          <w:highlight w:val="white"/>
+        </w:rPr>
+        <w:t xml:space="preserve">Semelhante à classe anterior esta classe representa um Restaurante da plataforma. </w:t>
+      </w:r>
+      <w:r>
+        <w:rPr>
+          <w:highlight w:val="white"/>
+        </w:rPr>
+        <w:t>É</w:t>
+      </w:r>
+      <w:r>
+        <w:rPr>
+          <w:highlight w:val="white"/>
+        </w:rPr>
+        <w:t xml:space="preserve"> constituída por um nome, descrição e morada que, mais uma vez, corresponde à informação de um dos vértices do grafo.</w:t>
+      </w:r>
+    </w:p>
+    <w:p>
+      <w:pPr>
+        <w:spacing w:line="360" w:lineRule="auto"/>
+        <w:jc w:val="both"/>
+        <w:rPr>
+          <w:highlight w:val="white"/>
+        </w:rPr>
+      </w:pPr>
+    </w:p>
+    <w:p>
+      <w:pPr>
+        <w:spacing w:line="360" w:lineRule="auto"/>
+        <w:jc w:val="both"/>
+        <w:rPr>
+          <w:b/>
+          <w:bCs/>
+          <w:highlight w:val="white"/>
+        </w:rPr>
+      </w:pPr>
+      <w:r>
+        <w:rPr>
+          <w:b/>
+          <w:bCs/>
+          <w:highlight w:val="white"/>
+        </w:rPr>
+        <w:t>Estafeta</w:t>
+      </w:r>
+    </w:p>
+    <w:p>
+      <w:pPr>
+        <w:spacing w:line="360" w:lineRule="auto"/>
+        <w:jc w:val="both"/>
+        <w:rPr>
+          <w:highlight w:val="white"/>
+        </w:rPr>
+      </w:pPr>
+      <w:r>
+        <w:rPr>
+          <w:highlight w:val="white"/>
+        </w:rPr>
+        <w:t xml:space="preserve">De modo a implementar as 4 fases descritas anteriormente, optamos por criar uma classe estafeta. Cada estafeta tem um transporte atribuído no qual irá realizar os pedidos. Para além disso contém ainda um nome e </w:t>
+      </w:r>
+      <w:proofErr w:type="spellStart"/>
+      <w:r>
+        <w:rPr>
+          <w:i/>
+          <w:iCs/>
+          <w:highlight w:val="white"/>
+        </w:rPr>
+        <w:t>nif</w:t>
+      </w:r>
+      <w:proofErr w:type="spellEnd"/>
+      <w:r>
+        <w:rPr>
+          <w:highlight w:val="white"/>
+        </w:rPr>
+        <w:t xml:space="preserve"> por questões de identificação na visualização dos dados.</w:t>
+      </w:r>
+    </w:p>
+    <w:p>
+      <w:pPr>
+        <w:spacing w:line="360" w:lineRule="auto"/>
+        <w:jc w:val="both"/>
+        <w:rPr>
+          <w:highlight w:val="white"/>
+        </w:rPr>
+      </w:pPr>
+    </w:p>
+    <w:p>
+      <w:pPr>
+        <w:spacing w:line="360" w:lineRule="auto"/>
+        <w:jc w:val="both"/>
+        <w:rPr>
+          <w:b/>
+          <w:bCs/>
+          <w:highlight w:val="white"/>
+        </w:rPr>
+      </w:pPr>
+      <w:r>
+        <w:rPr>
+          <w:b/>
+          <w:bCs/>
+          <w:highlight w:val="white"/>
+        </w:rPr>
+        <w:t>Meio de Transporte</w:t>
+      </w:r>
+    </w:p>
+    <w:p>
+      <w:pPr>
+        <w:spacing w:line="360" w:lineRule="auto"/>
+        <w:jc w:val="both"/>
+        <w:rPr>
+          <w:highlight w:val="white"/>
+        </w:rPr>
+      </w:pPr>
+      <w:r>
+        <w:rPr>
+          <w:highlight w:val="white"/>
+        </w:rPr>
+        <w:t>Como já foi mencionado, cada estafeta tem lhe atribuído um meio de transporte. Estes estão definidos por um nome, uma carga e uma velocidade.</w:t>
+      </w:r>
+    </w:p>
+    <w:p>
+      <w:pPr>
+        <w:spacing w:line="360" w:lineRule="auto"/>
+        <w:jc w:val="both"/>
+        <w:rPr>
+          <w:highlight w:val="white"/>
+        </w:rPr>
+      </w:pPr>
+    </w:p>
+    <w:p>
+      <w:pPr>
+        <w:spacing w:line="360" w:lineRule="auto"/>
+        <w:jc w:val="both"/>
+        <w:rPr>
+          <w:b/>
+          <w:bCs/>
+          <w:highlight w:val="white"/>
+        </w:rPr>
+      </w:pPr>
+      <w:proofErr w:type="spellStart"/>
+      <w:r>
+        <w:rPr>
+          <w:b/>
+          <w:bCs/>
+          <w:highlight w:val="white"/>
+        </w:rPr>
+        <w:t>EatExpress</w:t>
+      </w:r>
+      <w:proofErr w:type="spellEnd"/>
+    </w:p>
+    <w:p>
+      <w:pPr>
+        <w:spacing w:line="360" w:lineRule="auto"/>
+        <w:jc w:val="both"/>
+        <w:rPr>
+          <w:highlight w:val="white"/>
+        </w:rPr>
+      </w:pPr>
+      <w:r>
+        <w:rPr>
+          <w:highlight w:val="white"/>
+        </w:rPr>
+        <w:t xml:space="preserve">Por fim criamos uma classe </w:t>
+      </w:r>
+      <w:proofErr w:type="spellStart"/>
+      <w:r>
+        <w:rPr>
+          <w:highlight w:val="white"/>
+        </w:rPr>
+        <w:t>EatExpress</w:t>
+      </w:r>
+      <w:proofErr w:type="spellEnd"/>
+      <w:r>
+        <w:rPr>
+          <w:highlight w:val="white"/>
+        </w:rPr>
+        <w:t xml:space="preserve"> que contém toda a informação dos pedidos que estão a ocorrer num determinado momento (vetor “pedidos”) bem como os clientes, restaurantes</w:t>
+      </w:r>
+      <w:r>
+        <w:rPr>
+          <w:highlight w:val="white"/>
+        </w:rPr>
+        <w:t>,</w:t>
+      </w:r>
+      <w:r>
+        <w:rPr>
+          <w:highlight w:val="white"/>
+        </w:rPr>
+        <w:t xml:space="preserve"> estafetas </w:t>
+      </w:r>
+      <w:r>
+        <w:rPr>
+          <w:highlight w:val="white"/>
+        </w:rPr>
+        <w:t xml:space="preserve">e meios de transporte </w:t>
+      </w:r>
+      <w:r>
+        <w:rPr>
+          <w:highlight w:val="white"/>
+        </w:rPr>
+        <w:t>que pertencem à plataforma.</w:t>
+      </w:r>
+      <w:r>
+        <w:rPr>
+          <w:highlight w:val="white"/>
+        </w:rPr>
+        <w:t xml:space="preserve"> Para além disso colocamos ainda nesta classe a morada da Casa Dos Estafeta que corresponde à informação de um dos vértices do grafo.</w:t>
+      </w:r>
+    </w:p>
+    <w:p>
+      <w:pPr>
+        <w:spacing w:line="360" w:lineRule="auto"/>
+        <w:jc w:val="both"/>
+        <w:rPr>
+          <w:highlight w:val="white"/>
+        </w:rPr>
+      </w:pPr>
+    </w:p>
+    <w:p>
+      <w:pPr>
+        <w:spacing w:line="360" w:lineRule="auto"/>
+        <w:jc w:val="both"/>
+        <w:rPr>
+          <w:b/>
+          <w:bCs/>
+          <w:highlight w:val="white"/>
+        </w:rPr>
+      </w:pPr>
+      <w:proofErr w:type="spellStart"/>
+      <w:r>
+        <w:rPr>
+          <w:b/>
+          <w:bCs/>
+          <w:highlight w:val="white"/>
+        </w:rPr>
+        <w:t>GraphViwer</w:t>
+      </w:r>
+      <w:proofErr w:type="spellEnd"/>
+    </w:p>
+    <w:p>
+      <w:pPr>
+        <w:rPr>
+          <w:highlight w:val="white"/>
+        </w:rPr>
+      </w:pPr>
+      <w:r>
+        <w:rPr>
+          <w:highlight w:val="white"/>
+        </w:rPr>
+        <w:t>Este módulo, fornecido pelo corpo docente, permitiu-nos uma melhor visualização dos grafos e das soluções obtidas.</w:t>
+      </w:r>
+    </w:p>
+    <w:p>
+      <w:pPr>
+        <w:rPr>
+          <w:highlight w:val="white"/>
+        </w:rPr>
+      </w:pPr>
+    </w:p>
+    <w:p>
+      <w:pPr>
+        <w:pStyle w:val="Ttulo1"/>
+        <w:rPr>
+          <w:highlight w:val="none"/>
+        </w:rPr>
+      </w:pPr>
+      <w:r>
+        <w:t>Conectividade</w:t>
+      </w:r>
+    </w:p>
+    <w:p>
+      <w:pPr>
+        <w:spacing w:line="360" w:lineRule="auto"/>
+        <w:jc w:val="both"/>
+      </w:pPr>
+      <w:r>
+        <w:t>Este foi um dos primeiros problemas com que nos deparamos aquando da implementação das soluções implementadas.</w:t>
+      </w:r>
+    </w:p>
+    <w:p>
+      <w:pPr>
+        <w:spacing w:line="360" w:lineRule="auto"/>
+        <w:jc w:val="both"/>
+      </w:pPr>
+      <w:r>
+        <w:t>Os mapas fornecidos pelo corpo docente não se encontravam nas melhores condições para que</w:t>
+      </w:r>
+      <w:r>
+        <w:t xml:space="preserve"> a aplicação dos algoritmos que desenvolvemos resultasse em soluções interessantes. Assim sendo, os testes de conectividade implementados foram uma simples verificação de </w:t>
+      </w:r>
+    </w:p>
+    <w:p/>
+    <w:p/>
+    <w:p>
+      <w:pPr>
+        <w:pStyle w:val="Ttulo1"/>
+        <w:rPr>
+          <w:highlight w:val="none"/>
+        </w:rPr>
+      </w:pPr>
+      <w:r>
+        <w:t>C</w:t>
+      </w:r>
+      <w:r>
+        <w:rPr>
+          <w:highlight w:val="none"/>
+        </w:rPr>
+        <w:t xml:space="preserve">asos de Utilização </w:t>
+      </w:r>
+    </w:p>
+    <w:p>
+      <w:pPr>
+        <w:spacing w:line="360" w:lineRule="auto"/>
+        <w:jc w:val="both"/>
+      </w:pPr>
+      <w:r>
+        <w:t xml:space="preserve">Como já foi mencionado, os casos de </w:t>
+      </w:r>
+      <w:r>
+        <w:t>u</w:t>
+      </w:r>
+      <w:r>
+        <w:t xml:space="preserve">tilização implementados sofreram algumas alterações quanto aos previstos na primeira </w:t>
+      </w:r>
+      <w:r>
+        <w:t>entrega</w:t>
+      </w:r>
+      <w:r>
+        <w:t xml:space="preserve"> deste trabalho. Assim apresentamos:</w:t>
+      </w:r>
+    </w:p>
+    <w:p>
+      <w:pPr>
+        <w:spacing w:line="360" w:lineRule="auto"/>
+        <w:jc w:val="both"/>
+      </w:pPr>
+    </w:p>
+    <w:p>
+      <w:pPr>
+        <w:spacing w:line="360" w:lineRule="auto"/>
+        <w:jc w:val="both"/>
+        <w:rPr>
+          <w:b/>
+          <w:bCs/>
+        </w:rPr>
+      </w:pPr>
+      <w:r>
+        <w:rPr>
+          <w:b/>
+          <w:bCs/>
+        </w:rPr>
+        <w:t xml:space="preserve">Menu </w:t>
+      </w:r>
+      <w:r>
+        <w:rPr>
+          <w:b/>
+          <w:bCs/>
+        </w:rPr>
+        <w:t>de Escolha do mapa</w:t>
+      </w:r>
+    </w:p>
+    <w:p>
+      <w:pPr>
+        <w:spacing w:line="360" w:lineRule="auto"/>
+        <w:jc w:val="both"/>
+      </w:pPr>
+      <w:r>
+        <w:t>Neste menu é dada a possibilidade ao utilizador de escolher um mapa no qual vão ser realizados todos os algoritmos e soluções implementadas.</w:t>
+      </w:r>
+    </w:p>
+    <w:p>
+      <w:pPr>
+        <w:spacing w:line="360" w:lineRule="auto"/>
+        <w:jc w:val="both"/>
+      </w:pPr>
+      <w:r>
+        <w:rPr>
+          <w:color w:val="FF0000"/>
+        </w:rPr>
+        <w:t>(</w:t>
+      </w:r>
+      <w:r>
+        <w:rPr>
+          <w:color w:val="FF0000"/>
+        </w:rPr>
+        <w:t>print do menu</w:t>
+      </w:r>
+      <w:r>
+        <w:rPr>
+          <w:color w:val="FF0000"/>
+        </w:rPr>
+        <w:t>)</w:t>
+      </w:r>
+    </w:p>
+    <w:p>
+      <w:pPr>
+        <w:spacing w:line="360" w:lineRule="auto"/>
+        <w:jc w:val="both"/>
+      </w:pPr>
+    </w:p>
+    <w:p>
+      <w:pPr>
+        <w:spacing w:line="360" w:lineRule="auto"/>
+        <w:jc w:val="both"/>
+        <w:rPr>
+          <w:b/>
+          <w:bCs/>
+        </w:rPr>
+      </w:pPr>
+      <w:r>
+        <w:rPr>
+          <w:b/>
+          <w:bCs/>
+        </w:rPr>
+        <w:t>Menu Principal</w:t>
+      </w:r>
+    </w:p>
+    <w:p>
+      <w:pPr>
+        <w:spacing w:line="360" w:lineRule="auto"/>
+        <w:jc w:val="both"/>
+      </w:pPr>
+      <w:r>
+        <w:t>Neste menu apresentamos a</w:t>
+      </w:r>
+      <w:r>
+        <w:t>s seguintes possibilidades:</w:t>
+      </w:r>
+    </w:p>
+    <w:p>
+      <w:pPr>
+        <w:pStyle w:val="PargrafodaLista"/>
+        <w:numPr>
+          <w:ilvl w:val="0"/>
+          <w:numId w:val="14"/>
+        </w:numPr>
+        <w:spacing w:line="360" w:lineRule="auto"/>
+        <w:jc w:val="both"/>
+      </w:pPr>
+      <w:r>
+        <w:t>Avaliar</w:t>
+      </w:r>
+      <w:r>
+        <w:t xml:space="preserve"> a conetividade do grafo, selecionando apenas uma parte fortemente conexa do mesmo.</w:t>
+      </w:r>
+    </w:p>
+    <w:p>
+      <w:pPr>
+        <w:pStyle w:val="PargrafodaLista"/>
+        <w:numPr>
+          <w:ilvl w:val="0"/>
+          <w:numId w:val="14"/>
+        </w:numPr>
+        <w:spacing w:line="360" w:lineRule="auto"/>
+        <w:jc w:val="both"/>
+      </w:pPr>
+      <w:r>
+        <w:t xml:space="preserve">Visualizar o mapa recorrendo ao </w:t>
+      </w:r>
+      <w:proofErr w:type="spellStart"/>
+      <w:r>
+        <w:t>GraphViewer</w:t>
+      </w:r>
+      <w:proofErr w:type="spellEnd"/>
+      <w:r>
+        <w:t xml:space="preserve"> com os respetivos Clientes (verde), Estafetas (amarelo), Restaurantes (vermelho) e Casa dos Estafetas (laranja) da aplicação.</w:t>
+      </w:r>
+    </w:p>
+    <w:p>
+      <w:pPr>
+        <w:pStyle w:val="PargrafodaLista"/>
+        <w:numPr>
+          <w:ilvl w:val="0"/>
+          <w:numId w:val="14"/>
+        </w:numPr>
+        <w:spacing w:line="360" w:lineRule="auto"/>
+        <w:jc w:val="both"/>
+      </w:pPr>
+      <w:r>
+        <w:t xml:space="preserve">Visualizar os dados, </w:t>
+      </w:r>
+      <w:r>
+        <w:t xml:space="preserve">ou seja todos os utilizadores e trabalhadores da </w:t>
+      </w:r>
+      <w:proofErr w:type="spellStart"/>
+      <w:r>
+        <w:t>EatExpress</w:t>
+      </w:r>
+      <w:proofErr w:type="spellEnd"/>
+      <w:r>
+        <w:t>.</w:t>
+      </w:r>
+    </w:p>
+    <w:p>
+      <w:pPr>
+        <w:pStyle w:val="PargrafodaLista"/>
+        <w:numPr>
+          <w:ilvl w:val="0"/>
+          <w:numId w:val="14"/>
+        </w:numPr>
+        <w:spacing w:line="360" w:lineRule="auto"/>
+        <w:jc w:val="both"/>
+      </w:pPr>
+      <w:r>
+        <w:t xml:space="preserve">E por último resolver as 4 variantes do problema </w:t>
+      </w:r>
+      <w:bookmarkStart w:id="21" w:name="_GoBack"/>
+      <w:bookmarkEnd w:id="21"/>
+    </w:p>
+    <w:p/>
+    <w:p>
+      <w:pPr>
+        <w:rPr>
+          <w:highlight w:val="white"/>
+        </w:rPr>
+      </w:pPr>
     </w:p>
     <w:sectPr>
       <w:footerReference w:type="default" r:id="rId13"/>
@@ -8188,6 +8847,119 @@
 <file path=word/numbering.xml><?xml version="1.0" encoding="utf-8"?>
 <w:numbering xmlns:wpc="http://schemas.microsoft.com/office/word/2010/wordprocessingCanvas" xmlns:cx="http://schemas.microsoft.com/office/drawing/2014/chartex" xmlns:cx1="http://schemas.microsoft.com/office/drawing/2015/9/8/chartex" xmlns:cx2="http://schemas.microsoft.com/office/drawing/2015/10/21/chartex" xmlns:cx3="http://schemas.microsoft.com/office/drawing/2016/5/9/chartex" xmlns:cx4="http://schemas.microsoft.com/office/drawing/2016/5/10/chartex" xmlns:cx5="http://schemas.microsoft.com/office/drawing/2016/5/11/chartex" xmlns:cx6="http://schemas.microsoft.com/office/drawing/2016/5/12/chartex" xmlns:cx7="http://schemas.microsoft.com/office/drawing/2016/5/13/chartex" xmlns:cx8="http://schemas.microsoft.com/office/drawing/2016/5/14/chartex" xmlns:mc="http://schemas.openxmlformats.org/markup-compatibility/2006" xmlns:aink="http://schemas.microsoft.com/office/drawing/2016/ink" xmlns:am3d="http://schemas.microsoft.com/office/drawing/2017/model3d" xmlns:o="urn:schemas-microsoft-com:office:office" xmlns:r="http://schemas.openxmlformats.org/officeDocument/2006/relationships" xmlns:m="http://schemas.openxmlformats.org/officeDocument/2006/math" xmlns:v="urn:schemas-microsoft-com:vml" xmlns:wp14="http://schemas.microsoft.com/office/word/2010/wordprocessingDrawing" xmlns:wp="http://schemas.openxmlformats.org/drawingml/2006/wordprocessingDrawing" xmlns:w10="urn:schemas-microsoft-com:office:word" xmlns:w="http://schemas.openxmlformats.org/wordprocessingml/2006/main" xmlns:w14="http://schemas.microsoft.com/office/word/2010/wordml" xmlns:w15="http://schemas.microsoft.com/office/word/2012/wordml" xmlns:w16cid="http://schemas.microsoft.com/office/word/2016/wordml/cid" xmlns:w16se="http://schemas.microsoft.com/office/word/2015/wordml/symex" xmlns:wpg="http://schemas.microsoft.com/office/word/2010/wordprocessingGroup" xmlns:wpi="http://schemas.microsoft.com/office/word/2010/wordprocessingInk" xmlns:wne="http://schemas.microsoft.com/office/word/2006/wordml" xmlns:wps="http://schemas.microsoft.com/office/word/2010/wordprocessingShape" mc:Ignorable="w14 w15 w16se w16cid wp14">
   <w:abstractNum w:abstractNumId="0" w15:restartNumberingAfterBreak="0">
+    <w:nsid w:val="0716186A"/>
+    <w:multiLevelType w:val="hybridMultilevel"/>
+    <w:tmpl w:val="A588C976"/>
+    <w:lvl w:ilvl="0" w:tplc="08160001">
+      <w:start w:val="1"/>
+      <w:numFmt w:val="bullet"/>
+      <w:lvlText w:val=""/>
+      <w:lvlJc w:val="left"/>
+      <w:pPr>
+        <w:ind w:left="720" w:hanging="360"/>
+      </w:pPr>
+      <w:rPr>
+        <w:rFonts w:ascii="Symbol" w:hAnsi="Symbol" w:hint="default"/>
+      </w:rPr>
+    </w:lvl>
+    <w:lvl w:ilvl="1" w:tplc="08160003" w:tentative="1">
+      <w:start w:val="1"/>
+      <w:numFmt w:val="bullet"/>
+      <w:lvlText w:val="o"/>
+      <w:lvlJc w:val="left"/>
+      <w:pPr>
+        <w:ind w:left="1440" w:hanging="360"/>
+      </w:pPr>
+      <w:rPr>
+        <w:rFonts w:ascii="Courier New" w:hAnsi="Courier New" w:cs="Courier New" w:hint="default"/>
+      </w:rPr>
+    </w:lvl>
+    <w:lvl w:ilvl="2" w:tplc="08160005" w:tentative="1">
+      <w:start w:val="1"/>
+      <w:numFmt w:val="bullet"/>
+      <w:lvlText w:val=""/>
+      <w:lvlJc w:val="left"/>
+      <w:pPr>
+        <w:ind w:left="2160" w:hanging="360"/>
+      </w:pPr>
+      <w:rPr>
+        <w:rFonts w:ascii="Wingdings" w:hAnsi="Wingdings" w:hint="default"/>
+      </w:rPr>
+    </w:lvl>
+    <w:lvl w:ilvl="3" w:tplc="08160001" w:tentative="1">
+      <w:start w:val="1"/>
+      <w:numFmt w:val="bullet"/>
+      <w:lvlText w:val=""/>
+      <w:lvlJc w:val="left"/>
+      <w:pPr>
+        <w:ind w:left="2880" w:hanging="360"/>
+      </w:pPr>
+      <w:rPr>
+        <w:rFonts w:ascii="Symbol" w:hAnsi="Symbol" w:hint="default"/>
+      </w:rPr>
+    </w:lvl>
+    <w:lvl w:ilvl="4" w:tplc="08160003" w:tentative="1">
+      <w:start w:val="1"/>
+      <w:numFmt w:val="bullet"/>
+      <w:lvlText w:val="o"/>
+      <w:lvlJc w:val="left"/>
+      <w:pPr>
+        <w:ind w:left="3600" w:hanging="360"/>
+      </w:pPr>
+      <w:rPr>
+        <w:rFonts w:ascii="Courier New" w:hAnsi="Courier New" w:cs="Courier New" w:hint="default"/>
+      </w:rPr>
+    </w:lvl>
+    <w:lvl w:ilvl="5" w:tplc="08160005" w:tentative="1">
+      <w:start w:val="1"/>
+      <w:numFmt w:val="bullet"/>
+      <w:lvlText w:val=""/>
+      <w:lvlJc w:val="left"/>
+      <w:pPr>
+        <w:ind w:left="4320" w:hanging="360"/>
+      </w:pPr>
+      <w:rPr>
+        <w:rFonts w:ascii="Wingdings" w:hAnsi="Wingdings" w:hint="default"/>
+      </w:rPr>
+    </w:lvl>
+    <w:lvl w:ilvl="6" w:tplc="08160001" w:tentative="1">
+      <w:start w:val="1"/>
+      <w:numFmt w:val="bullet"/>
+      <w:lvlText w:val=""/>
+      <w:lvlJc w:val="left"/>
+      <w:pPr>
+        <w:ind w:left="5040" w:hanging="360"/>
+      </w:pPr>
+      <w:rPr>
+        <w:rFonts w:ascii="Symbol" w:hAnsi="Symbol" w:hint="default"/>
+      </w:rPr>
+    </w:lvl>
+    <w:lvl w:ilvl="7" w:tplc="08160003" w:tentative="1">
+      <w:start w:val="1"/>
+      <w:numFmt w:val="bullet"/>
+      <w:lvlText w:val="o"/>
+      <w:lvlJc w:val="left"/>
+      <w:pPr>
+        <w:ind w:left="5760" w:hanging="360"/>
+      </w:pPr>
+      <w:rPr>
+        <w:rFonts w:ascii="Courier New" w:hAnsi="Courier New" w:cs="Courier New" w:hint="default"/>
+      </w:rPr>
+    </w:lvl>
+    <w:lvl w:ilvl="8" w:tplc="08160005" w:tentative="1">
+      <w:start w:val="1"/>
+      <w:numFmt w:val="bullet"/>
+      <w:lvlText w:val=""/>
+      <w:lvlJc w:val="left"/>
+      <w:pPr>
+        <w:ind w:left="6480" w:hanging="360"/>
+      </w:pPr>
+      <w:rPr>
+        <w:rFonts w:ascii="Wingdings" w:hAnsi="Wingdings" w:hint="default"/>
+      </w:rPr>
+    </w:lvl>
+  </w:abstractNum>
+  <w:abstractNum w:abstractNumId="1" w15:restartNumberingAfterBreak="0">
     <w:nsid w:val="0C02568C"/>
     <w:multiLevelType w:val="multilevel"/>
     <w:tmpl w:val="E0ACB6D4"/>
@@ -8300,7 +9072,7 @@
       </w:rPr>
     </w:lvl>
   </w:abstractNum>
-  <w:abstractNum w:abstractNumId="1" w15:restartNumberingAfterBreak="0">
+  <w:abstractNum w:abstractNumId="2" w15:restartNumberingAfterBreak="0">
     <w:nsid w:val="18971D0B"/>
     <w:multiLevelType w:val="multilevel"/>
     <w:tmpl w:val="C352B462"/>
@@ -8413,7 +9185,7 @@
       </w:rPr>
     </w:lvl>
   </w:abstractNum>
-  <w:abstractNum w:abstractNumId="2" w15:restartNumberingAfterBreak="0">
+  <w:abstractNum w:abstractNumId="3" w15:restartNumberingAfterBreak="0">
     <w:nsid w:val="18FC3DC1"/>
     <w:multiLevelType w:val="multilevel"/>
     <w:tmpl w:val="D2083D52"/>
@@ -8526,7 +9298,7 @@
       </w:rPr>
     </w:lvl>
   </w:abstractNum>
-  <w:abstractNum w:abstractNumId="3" w15:restartNumberingAfterBreak="0">
+  <w:abstractNum w:abstractNumId="4" w15:restartNumberingAfterBreak="0">
     <w:nsid w:val="20DC5DD5"/>
     <w:multiLevelType w:val="multilevel"/>
     <w:tmpl w:val="1D36122A"/>
@@ -8639,7 +9411,7 @@
       </w:rPr>
     </w:lvl>
   </w:abstractNum>
-  <w:abstractNum w:abstractNumId="4" w15:restartNumberingAfterBreak="0">
+  <w:abstractNum w:abstractNumId="5" w15:restartNumberingAfterBreak="0">
     <w:nsid w:val="368B31D1"/>
     <w:multiLevelType w:val="multilevel"/>
     <w:tmpl w:val="BD305B40"/>
@@ -8752,7 +9524,7 @@
       </w:rPr>
     </w:lvl>
   </w:abstractNum>
-  <w:abstractNum w:abstractNumId="5" w15:restartNumberingAfterBreak="0">
+  <w:abstractNum w:abstractNumId="6" w15:restartNumberingAfterBreak="0">
     <w:nsid w:val="3B5E4B97"/>
     <w:multiLevelType w:val="multilevel"/>
     <w:tmpl w:val="3EC09DEE"/>
@@ -8866,7 +9638,7 @@
       </w:rPr>
     </w:lvl>
   </w:abstractNum>
-  <w:abstractNum w:abstractNumId="6" w15:restartNumberingAfterBreak="0">
+  <w:abstractNum w:abstractNumId="7" w15:restartNumberingAfterBreak="0">
     <w:nsid w:val="41DE2C5E"/>
     <w:multiLevelType w:val="multilevel"/>
     <w:tmpl w:val="BEE60C5A"/>
@@ -8979,7 +9751,7 @@
       </w:rPr>
     </w:lvl>
   </w:abstractNum>
-  <w:abstractNum w:abstractNumId="7" w15:restartNumberingAfterBreak="0">
+  <w:abstractNum w:abstractNumId="8" w15:restartNumberingAfterBreak="0">
     <w:nsid w:val="4D906196"/>
     <w:multiLevelType w:val="hybridMultilevel"/>
     <w:tmpl w:val="FFF633DA"/>
@@ -9092,7 +9864,7 @@
       </w:rPr>
     </w:lvl>
   </w:abstractNum>
-  <w:abstractNum w:abstractNumId="8" w15:restartNumberingAfterBreak="0">
+  <w:abstractNum w:abstractNumId="9" w15:restartNumberingAfterBreak="0">
     <w:nsid w:val="4FBB104F"/>
     <w:multiLevelType w:val="multilevel"/>
     <w:tmpl w:val="B538D42A"/>
@@ -9205,7 +9977,7 @@
       </w:rPr>
     </w:lvl>
   </w:abstractNum>
-  <w:abstractNum w:abstractNumId="9" w15:restartNumberingAfterBreak="0">
+  <w:abstractNum w:abstractNumId="10" w15:restartNumberingAfterBreak="0">
     <w:nsid w:val="64FE206E"/>
     <w:multiLevelType w:val="multilevel"/>
     <w:tmpl w:val="8BF81908"/>
@@ -9318,7 +10090,7 @@
       </w:rPr>
     </w:lvl>
   </w:abstractNum>
-  <w:abstractNum w:abstractNumId="10" w15:restartNumberingAfterBreak="0">
+  <w:abstractNum w:abstractNumId="11" w15:restartNumberingAfterBreak="0">
     <w:nsid w:val="6C0E2602"/>
     <w:multiLevelType w:val="multilevel"/>
     <w:tmpl w:val="CD3E3A06"/>
@@ -9431,7 +10203,7 @@
       </w:rPr>
     </w:lvl>
   </w:abstractNum>
-  <w:abstractNum w:abstractNumId="11" w15:restartNumberingAfterBreak="0">
+  <w:abstractNum w:abstractNumId="12" w15:restartNumberingAfterBreak="0">
     <w:nsid w:val="78E07CCE"/>
     <w:multiLevelType w:val="multilevel"/>
     <w:tmpl w:val="617C3008"/>
@@ -9544,7 +10316,7 @@
       </w:rPr>
     </w:lvl>
   </w:abstractNum>
-  <w:abstractNum w:abstractNumId="12" w15:restartNumberingAfterBreak="0">
+  <w:abstractNum w:abstractNumId="13" w15:restartNumberingAfterBreak="0">
     <w:nsid w:val="7F832354"/>
     <w:multiLevelType w:val="multilevel"/>
     <w:tmpl w:val="EC0058A2"/>
@@ -9658,43 +10430,46 @@
     </w:lvl>
   </w:abstractNum>
   <w:num w:numId="1">
+    <w:abstractNumId w:val="2"/>
+  </w:num>
+  <w:num w:numId="2">
+    <w:abstractNumId w:val="9"/>
+  </w:num>
+  <w:num w:numId="3">
+    <w:abstractNumId w:val="12"/>
+  </w:num>
+  <w:num w:numId="4">
     <w:abstractNumId w:val="1"/>
   </w:num>
-  <w:num w:numId="2">
+  <w:num w:numId="5">
+    <w:abstractNumId w:val="7"/>
+  </w:num>
+  <w:num w:numId="6">
+    <w:abstractNumId w:val="4"/>
+  </w:num>
+  <w:num w:numId="7">
+    <w:abstractNumId w:val="3"/>
+  </w:num>
+  <w:num w:numId="8">
+    <w:abstractNumId w:val="11"/>
+  </w:num>
+  <w:num w:numId="9">
+    <w:abstractNumId w:val="5"/>
+  </w:num>
+  <w:num w:numId="10">
+    <w:abstractNumId w:val="13"/>
+  </w:num>
+  <w:num w:numId="11">
+    <w:abstractNumId w:val="10"/>
+  </w:num>
+  <w:num w:numId="12">
     <w:abstractNumId w:val="8"/>
   </w:num>
-  <w:num w:numId="3">
-    <w:abstractNumId w:val="11"/>
-  </w:num>
-  <w:num w:numId="4">
-    <w:abstractNumId w:val="0"/>
-  </w:num>
-  <w:num w:numId="5">
+  <w:num w:numId="13">
     <w:abstractNumId w:val="6"/>
   </w:num>
-  <w:num w:numId="6">
-    <w:abstractNumId w:val="3"/>
-  </w:num>
-  <w:num w:numId="7">
-    <w:abstractNumId w:val="2"/>
-  </w:num>
-  <w:num w:numId="8">
-    <w:abstractNumId w:val="10"/>
-  </w:num>
-  <w:num w:numId="9">
-    <w:abstractNumId w:val="4"/>
-  </w:num>
-  <w:num w:numId="10">
-    <w:abstractNumId w:val="12"/>
-  </w:num>
-  <w:num w:numId="11">
-    <w:abstractNumId w:val="9"/>
-  </w:num>
-  <w:num w:numId="12">
-    <w:abstractNumId w:val="7"/>
-  </w:num>
-  <w:num w:numId="13">
-    <w:abstractNumId w:val="5"/>
+  <w:num w:numId="14">
+    <w:abstractNumId w:val="0"/>
   </w:num>
 </w:numbering>
 </file>

</xml_diff>

<commit_message>
relatorio e mapas novos
</commit_message>
<xml_diff>
--- a/Relatório-CAL.docx
+++ b/Relatório-CAL.docx
@@ -147,7 +147,6 @@
         </w:rPr>
         <w:t xml:space="preserve">     </w:t>
       </w:r>
-      <w:proofErr w:type="spellStart"/>
       <w:r>
         <w:rPr>
           <w:sz w:val="36"/>
@@ -155,17 +154,7 @@
           <w:highlight w:val="white"/>
           <w:u w:val="single"/>
         </w:rPr>
-        <w:t>EatExpress</w:t>
-      </w:r>
-      <w:proofErr w:type="spellEnd"/>
-      <w:r>
-        <w:rPr>
-          <w:sz w:val="36"/>
-          <w:szCs w:val="36"/>
-          <w:highlight w:val="white"/>
-          <w:u w:val="single"/>
-        </w:rPr>
-        <w:t>: Entrega de Comida</w:t>
+        <w:t>EatExpress: Entrega de Comida</w:t>
       </w:r>
     </w:p>
     <w:p>
@@ -2516,15 +2505,7 @@
         <w:jc w:val="both"/>
       </w:pPr>
       <w:r>
-        <w:t xml:space="preserve">No âmbito da unidade curricular Conceção e Análise de Algoritmos (CAL) do Mestrado Integrado em Engenharia Informática e Computação (MIEIC), será desenvolvida uma aplicação de entrega de comida: </w:t>
-      </w:r>
-      <w:proofErr w:type="spellStart"/>
-      <w:r>
-        <w:t>EatExpress</w:t>
-      </w:r>
-      <w:proofErr w:type="spellEnd"/>
-      <w:r>
-        <w:t xml:space="preserve">. </w:t>
+        <w:t xml:space="preserve">No âmbito da unidade curricular Conceção e Análise de Algoritmos (CAL) do Mestrado Integrado em Engenharia Informática e Computação (MIEIC), será desenvolvida uma aplicação de entrega de comida: EatExpress. </w:t>
       </w:r>
     </w:p>
     <w:p>
@@ -2542,13 +2523,8 @@
         <w:jc w:val="both"/>
       </w:pPr>
       <w:r>
-        <w:t xml:space="preserve">A aplicação será desenvolvida em C++, com recurso à API </w:t>
-      </w:r>
-      <w:proofErr w:type="spellStart"/>
-      <w:r>
-        <w:t>GraphViewer</w:t>
-      </w:r>
-      <w:proofErr w:type="spellEnd"/>
+        <w:t>A aplicação será desenvolvida em C++, com recurso à API GraphViewer</w:t>
+      </w:r>
       <w:r>
         <w:rPr>
           <w:color w:val="FF0000"/>
@@ -2556,15 +2532,7 @@
         <w:t xml:space="preserve"> </w:t>
       </w:r>
       <w:r>
-        <w:t xml:space="preserve">para se desenhar o grafo gerado para os diferentes trajetos. Os mapas utilizados serão extraídos da plataforma </w:t>
-      </w:r>
-      <w:proofErr w:type="spellStart"/>
-      <w:r>
-        <w:t>OpenStreetMaps</w:t>
-      </w:r>
-      <w:proofErr w:type="spellEnd"/>
-      <w:r>
-        <w:t>.</w:t>
+        <w:t>para se desenhar o grafo gerado para os diferentes trajetos. Os mapas utilizados serão extraídos da plataforma OpenStreetMaps.</w:t>
       </w:r>
     </w:p>
     <w:p>
@@ -2618,21 +2586,7 @@
         <w:rPr>
           <w:highlight w:val="white"/>
         </w:rPr>
-        <w:t xml:space="preserve">A </w:t>
-      </w:r>
-      <w:proofErr w:type="spellStart"/>
-      <w:r>
-        <w:rPr>
-          <w:highlight w:val="white"/>
-        </w:rPr>
-        <w:t>EatExpress</w:t>
-      </w:r>
-      <w:proofErr w:type="spellEnd"/>
-      <w:r>
-        <w:rPr>
-          <w:highlight w:val="white"/>
-        </w:rPr>
-        <w:t xml:space="preserve"> é um sistema de entrega de comida entre os restaurantes registados na plataforma e os utilizadores da sua aplicação.  Acedendo à aplicação o utilizador pode escolher o restaurante e o prato que deseja. A refeição escolhida é, de seguida, entregue na morada do cliente por um estafeta que utiliza o seu próprio meio de transporte da empresa para lá chegar (a pé, bicicleta, mota ou carro).</w:t>
+        <w:t>A EatExpress é um sistema de entrega de comida entre os restaurantes registados na plataforma e os utilizadores da sua aplicação.  Acedendo à aplicação o utilizador pode escolher o restaurante e o prato que deseja. A refeição escolhida é, de seguida, entregue na morada do cliente por um estafeta que utiliza o seu próprio meio de transporte da empresa para lá chegar (a pé, bicicleta, mota ou carro).</w:t>
       </w:r>
     </w:p>
     <w:p>
@@ -2730,21 +2684,7 @@
         <w:rPr>
           <w:highlight w:val="white"/>
         </w:rPr>
-        <w:t xml:space="preserve">Numa primeira fase considera-se que a plataforma </w:t>
-      </w:r>
-      <w:proofErr w:type="spellStart"/>
-      <w:r>
-        <w:rPr>
-          <w:highlight w:val="white"/>
-        </w:rPr>
-        <w:t>EatExpress</w:t>
-      </w:r>
-      <w:proofErr w:type="spellEnd"/>
-      <w:r>
-        <w:rPr>
-          <w:highlight w:val="white"/>
-        </w:rPr>
-        <w:t xml:space="preserve"> tem disponível apenas um estafeta que terá de realizar uma entrega. Nesta situação, o problema reduz-se a encontrar o trajeto mais curto, com início na posição do estafeta quando é realizado o pedido (esta posição é a morada do cliente onde este realizou o último pedido ou a “Casa dos Estafetas”), que passe pelo restaurante indicado, e termine na morada do cliente que efetuou o pedido. Ao estafeta é lhe associado um meio de transporte com uma velocidade média.</w:t>
+        <w:t>Numa primeira fase considera-se que a plataforma EatExpress tem disponível apenas um estafeta que terá de realizar uma entrega. Nesta situação, o problema reduz-se a encontrar o trajeto mais curto, com início na posição do estafeta quando é realizado o pedido (esta posição é a morada do cliente onde este realizou o último pedido ou a “Casa dos Estafetas”), que passe pelo restaurante indicado, e termine na morada do cliente que efetuou o pedido. Ao estafeta é lhe associado um meio de transporte com uma velocidade média.</w:t>
       </w:r>
     </w:p>
     <w:p>
@@ -3203,19 +3143,11 @@
           <w:highlight w:val="white"/>
         </w:rPr>
       </w:pPr>
-      <w:proofErr w:type="spellStart"/>
-      <w:r>
-        <w:rPr>
-          <w:highlight w:val="white"/>
-        </w:rPr>
-        <w:t>adj</w:t>
-      </w:r>
-      <w:proofErr w:type="spellEnd"/>
-      <w:r>
-        <w:rPr>
-          <w:highlight w:val="white"/>
-        </w:rPr>
-        <w:t xml:space="preserve"> - conjunto contido em E, representa o conjunto de arestas (estradas que saem de um determinado nó);</w:t>
+      <w:r>
+        <w:rPr>
+          <w:highlight w:val="white"/>
+        </w:rPr>
+        <w:t>adj - conjunto contido em E, representa o conjunto de arestas (estradas que saem de um determinado nó);</w:t>
       </w:r>
     </w:p>
     <w:p>
@@ -3269,19 +3201,11 @@
           <w:highlight w:val="white"/>
         </w:rPr>
       </w:pPr>
-      <w:proofErr w:type="spellStart"/>
-      <w:r>
-        <w:rPr>
-          <w:highlight w:val="white"/>
-        </w:rPr>
-        <w:t>orig</w:t>
-      </w:r>
-      <w:proofErr w:type="spellEnd"/>
-      <w:r>
-        <w:rPr>
-          <w:highlight w:val="white"/>
-        </w:rPr>
-        <w:t xml:space="preserve"> </w:t>
+      <w:r>
+        <w:rPr>
+          <w:highlight w:val="white"/>
+        </w:rPr>
+        <w:t xml:space="preserve">orig </w:t>
       </w:r>
       <w:r>
         <w:rPr>
@@ -3308,19 +3232,11 @@
           <w:highlight w:val="white"/>
         </w:rPr>
       </w:pPr>
-      <w:proofErr w:type="spellStart"/>
-      <w:r>
-        <w:rPr>
-          <w:highlight w:val="white"/>
-        </w:rPr>
-        <w:t>dest</w:t>
-      </w:r>
-      <w:proofErr w:type="spellEnd"/>
-      <w:r>
-        <w:rPr>
-          <w:highlight w:val="white"/>
-        </w:rPr>
-        <w:t xml:space="preserve"> - </w:t>
+      <w:r>
+        <w:rPr>
+          <w:highlight w:val="white"/>
+        </w:rPr>
+        <w:t xml:space="preserve">dest - </w:t>
       </w:r>
       <w:r>
         <w:rPr>
@@ -3379,19 +3295,11 @@
           <w:highlight w:val="white"/>
         </w:rPr>
       </w:pPr>
-      <w:proofErr w:type="spellStart"/>
-      <w:r>
-        <w:rPr>
-          <w:highlight w:val="white"/>
-        </w:rPr>
-        <w:t>unic</w:t>
-      </w:r>
-      <w:proofErr w:type="spellEnd"/>
-      <w:r>
-        <w:rPr>
-          <w:highlight w:val="white"/>
-        </w:rPr>
-        <w:t xml:space="preserve"> - booleano que indica se uma rua é de sentido único ou não;</w:t>
+      <w:r>
+        <w:rPr>
+          <w:highlight w:val="white"/>
+        </w:rPr>
+        <w:t>unic - booleano que indica se uma rua é de sentido único ou não;</w:t>
       </w:r>
     </w:p>
     <w:p>
@@ -3552,21 +3460,7 @@
         <w:rPr>
           <w:highlight w:val="white"/>
         </w:rPr>
-        <w:t xml:space="preserve">: estrutura de todos os clientes registrados na </w:t>
-      </w:r>
-      <w:proofErr w:type="spellStart"/>
-      <w:r>
-        <w:rPr>
-          <w:highlight w:val="white"/>
-        </w:rPr>
-        <w:t>EatExpress</w:t>
-      </w:r>
-      <w:proofErr w:type="spellEnd"/>
-      <w:r>
-        <w:rPr>
-          <w:highlight w:val="white"/>
-        </w:rPr>
-        <w:t>, tendo cada um:</w:t>
+        <w:t>: estrutura de todos os clientes registrados na EatExpress, tendo cada um:</w:t>
       </w:r>
     </w:p>
     <w:p>
@@ -3637,33 +3531,11 @@
         </w:rPr>
         <w:t xml:space="preserve"> </w:t>
       </w:r>
-      <w:proofErr w:type="spellStart"/>
-      <w:r>
-        <w:rPr>
-          <w:highlight w:val="white"/>
-        </w:rPr>
-        <w:t>nif</w:t>
-      </w:r>
-      <w:proofErr w:type="spellEnd"/>
-      <w:r>
-        <w:rPr>
-          <w:highlight w:val="white"/>
-        </w:rPr>
-        <w:t xml:space="preserve"> - </w:t>
-      </w:r>
-      <w:proofErr w:type="spellStart"/>
-      <w:r>
-        <w:rPr>
-          <w:highlight w:val="white"/>
-        </w:rPr>
-        <w:t>nif</w:t>
-      </w:r>
-      <w:proofErr w:type="spellEnd"/>
-      <w:r>
-        <w:rPr>
-          <w:highlight w:val="white"/>
-        </w:rPr>
-        <w:t xml:space="preserve"> do cliente;</w:t>
+      <w:r>
+        <w:rPr>
+          <w:highlight w:val="white"/>
+        </w:rPr>
+        <w:t>nif - nif do cliente;</w:t>
       </w:r>
     </w:p>
     <w:p>
@@ -3758,21 +3630,12 @@
         </w:rPr>
         <w:t xml:space="preserve"> </w:t>
       </w:r>
-      <w:proofErr w:type="spellStart"/>
       <w:r>
         <w:rPr>
           <w:color w:val="4F81BD" w:themeColor="accent1"/>
           <w:highlight w:val="white"/>
         </w:rPr>
-        <w:t>order</w:t>
-      </w:r>
-      <w:proofErr w:type="spellEnd"/>
-      <w:r>
-        <w:rPr>
-          <w:color w:val="4F81BD" w:themeColor="accent1"/>
-          <w:highlight w:val="white"/>
-        </w:rPr>
-        <w:t xml:space="preserve"> - conjunto de pratos pedidos;</w:t>
+        <w:t>order - conjunto de pratos pedidos;</w:t>
       </w:r>
     </w:p>
     <w:p>
@@ -3905,33 +3768,11 @@
         </w:rPr>
         <w:t xml:space="preserve"> </w:t>
       </w:r>
-      <w:proofErr w:type="spellStart"/>
-      <w:r>
-        <w:rPr>
-          <w:highlight w:val="white"/>
-        </w:rPr>
-        <w:t>nif</w:t>
-      </w:r>
-      <w:proofErr w:type="spellEnd"/>
-      <w:r>
-        <w:rPr>
-          <w:highlight w:val="white"/>
-        </w:rPr>
-        <w:t xml:space="preserve"> - </w:t>
-      </w:r>
-      <w:proofErr w:type="spellStart"/>
-      <w:r>
-        <w:rPr>
-          <w:highlight w:val="white"/>
-        </w:rPr>
-        <w:t>nif</w:t>
-      </w:r>
-      <w:proofErr w:type="spellEnd"/>
-      <w:r>
-        <w:rPr>
-          <w:highlight w:val="white"/>
-        </w:rPr>
-        <w:t xml:space="preserve"> do trabalhador;</w:t>
+      <w:r>
+        <w:rPr>
+          <w:highlight w:val="white"/>
+        </w:rPr>
+        <w:t>nif - nif do trabalhador;</w:t>
       </w:r>
     </w:p>
     <w:p>
@@ -3955,19 +3796,11 @@
         </w:rPr>
         <w:t xml:space="preserve"> </w:t>
       </w:r>
-      <w:proofErr w:type="spellStart"/>
-      <w:r>
-        <w:rPr>
-          <w:highlight w:val="white"/>
-        </w:rPr>
-        <w:t>pos</w:t>
-      </w:r>
-      <w:proofErr w:type="spellEnd"/>
-      <w:r>
-        <w:rPr>
-          <w:highlight w:val="white"/>
-        </w:rPr>
-        <w:t xml:space="preserve"> - posição atual do estafeta;</w:t>
+      <w:r>
+        <w:rPr>
+          <w:highlight w:val="white"/>
+        </w:rPr>
+        <w:t>pos - posição atual do estafeta;</w:t>
       </w:r>
     </w:p>
     <w:p>
@@ -3983,21 +3816,12 @@
           <w:highlight w:val="white"/>
         </w:rPr>
       </w:pPr>
-      <w:proofErr w:type="spellStart"/>
       <w:r>
         <w:rPr>
           <w:color w:val="4F81BD" w:themeColor="accent1"/>
           <w:highlight w:val="white"/>
         </w:rPr>
-        <w:t>n_pedidos</w:t>
-      </w:r>
-      <w:proofErr w:type="spellEnd"/>
-      <w:r>
-        <w:rPr>
-          <w:color w:val="4F81BD" w:themeColor="accent1"/>
-          <w:highlight w:val="white"/>
-        </w:rPr>
-        <w:t xml:space="preserve"> - número de pedidos efetuados por cada estafeta;</w:t>
+        <w:t>n_pedidos - número de pedidos efetuados por cada estafeta;</w:t>
       </w:r>
     </w:p>
     <w:p>
@@ -4013,21 +3837,12 @@
           <w:highlight w:val="white"/>
         </w:rPr>
       </w:pPr>
-      <w:proofErr w:type="spellStart"/>
       <w:r>
         <w:rPr>
           <w:color w:val="4F81BD" w:themeColor="accent1"/>
           <w:highlight w:val="white"/>
         </w:rPr>
-        <w:t>d_total</w:t>
-      </w:r>
-      <w:proofErr w:type="spellEnd"/>
-      <w:r>
-        <w:rPr>
-          <w:color w:val="4F81BD" w:themeColor="accent1"/>
-          <w:highlight w:val="white"/>
-        </w:rPr>
-        <w:t xml:space="preserve"> - número total de quilómetros efetuados por um estafeta;</w:t>
+        <w:t>d_total - número total de quilómetros efetuados por um estafeta;</w:t>
       </w:r>
     </w:p>
     <w:p>
@@ -4114,19 +3929,11 @@
           <w:highlight w:val="white"/>
         </w:rPr>
       </w:pPr>
-      <w:proofErr w:type="spellStart"/>
-      <w:r>
-        <w:rPr>
-          <w:highlight w:val="white"/>
-        </w:rPr>
-        <w:t>vm</w:t>
-      </w:r>
-      <w:proofErr w:type="spellEnd"/>
-      <w:r>
-        <w:rPr>
-          <w:highlight w:val="white"/>
-        </w:rPr>
-        <w:t xml:space="preserve"> - velocidade média do veículo;</w:t>
+      <w:r>
+        <w:rPr>
+          <w:highlight w:val="white"/>
+        </w:rPr>
+        <w:t>vm - velocidade média do veículo;</w:t>
       </w:r>
     </w:p>
     <w:p>
@@ -4272,7 +4079,6 @@
           <w:highlight w:val="white"/>
         </w:rPr>
       </w:pPr>
-      <w:proofErr w:type="spellStart"/>
       <w:r>
         <w:rPr>
           <w:b/>
@@ -4280,7 +4086,6 @@
         </w:rPr>
         <w:t>Wf</w:t>
       </w:r>
-      <w:proofErr w:type="spellEnd"/>
       <w:r>
         <w:rPr>
           <w:highlight w:val="white"/>
@@ -4481,15 +4286,7 @@
         <w:t>t)</w:t>
       </w:r>
       <w:r>
-        <w:t xml:space="preserve">, em que t depende da velocidade do meio de transporte utilizado, </w:t>
-      </w:r>
-      <w:proofErr w:type="spellStart"/>
-      <w:r>
-        <w:t>Vm</w:t>
-      </w:r>
-      <w:proofErr w:type="spellEnd"/>
-      <w:r>
-        <w:t xml:space="preserve">, e da distância da aresta). </w:t>
+        <w:t xml:space="preserve">, em que t depende da velocidade do meio de transporte utilizado, Vm, e da distância da aresta). </w:t>
       </w:r>
     </w:p>
     <w:p>
@@ -4510,15 +4307,7 @@
         <w:t>C (</w:t>
       </w:r>
       <w:r>
-        <w:t xml:space="preserve">nó </w:t>
-      </w:r>
-      <w:proofErr w:type="spellStart"/>
-      <w:r>
-        <w:t>início,nó</w:t>
-      </w:r>
-      <w:proofErr w:type="spellEnd"/>
-      <w:r>
-        <w:t xml:space="preserve"> fim), sendo C o critério escolhido.</w:t>
+        <w:t>nó início,nó fim), sendo C o critério escolhido.</w:t>
       </w:r>
     </w:p>
     <w:p>
@@ -4593,23 +4382,37 @@
           <w:rFonts w:ascii="Arial Unicode MS" w:eastAsia="Arial Unicode MS" w:hAnsi="Arial Unicode MS" w:cs="Arial Unicode MS"/>
           <w:highlight w:val="white"/>
         </w:rPr>
-        <w:t xml:space="preserve">∀v ∈ V, </w:t>
-      </w:r>
-      <w:proofErr w:type="spellStart"/>
+        <w:t>∀v ∈ V, adj(e) ⊆ E, todas as arestas adjacentes a um nó fazem parte do conjunto de arestas do grafo;</w:t>
+      </w:r>
+    </w:p>
+    <w:p>
+      <w:pPr>
+        <w:spacing w:line="360" w:lineRule="auto"/>
+        <w:ind w:firstLine="720"/>
+        <w:rPr>
+          <w:highlight w:val="white"/>
+        </w:rPr>
+      </w:pPr>
       <w:r>
         <w:rPr>
           <w:rFonts w:ascii="Arial Unicode MS" w:eastAsia="Arial Unicode MS" w:hAnsi="Arial Unicode MS" w:cs="Arial Unicode MS"/>
           <w:highlight w:val="white"/>
         </w:rPr>
-        <w:t>adj</w:t>
-      </w:r>
-      <w:proofErr w:type="spellEnd"/>
+        <w:t>∀e ∈ E, orig(e), dest(e) ⊆ V, para todas as arestas</w:t>
+      </w:r>
       <w:r>
         <w:rPr>
           <w:rFonts w:ascii="Arial Unicode MS" w:eastAsia="Arial Unicode MS" w:hAnsi="Arial Unicode MS" w:cs="Arial Unicode MS"/>
           <w:highlight w:val="white"/>
         </w:rPr>
-        <w:t>(e) ⊆ E, todas as arestas adjacentes a um nó fazem parte do conjunto de arestas do grafo;</w:t>
+        <w:t>,</w:t>
+      </w:r>
+      <w:r>
+        <w:rPr>
+          <w:rFonts w:ascii="Arial Unicode MS" w:eastAsia="Arial Unicode MS" w:hAnsi="Arial Unicode MS" w:cs="Arial Unicode MS"/>
+          <w:highlight w:val="white"/>
+        </w:rPr>
+        <w:t xml:space="preserve"> os seus nós de origem e destino pertencem ao conjunto de nós do grafo;</w:t>
       </w:r>
     </w:p>
     <w:p>
@@ -4625,53 +4428,85 @@
           <w:rFonts w:ascii="Arial Unicode MS" w:eastAsia="Arial Unicode MS" w:hAnsi="Arial Unicode MS" w:cs="Arial Unicode MS"/>
           <w:highlight w:val="white"/>
         </w:rPr>
-        <w:t xml:space="preserve">∀e ∈ E, </w:t>
-      </w:r>
-      <w:proofErr w:type="spellStart"/>
+        <w:t>∀e ∈ E, c(e) &gt; 0, não há ruas com custo 0 ou negativo, pois todas têm um certo comprimento ou tempo para atravessar;</w:t>
+      </w:r>
+    </w:p>
+    <w:p>
+      <w:pPr>
+        <w:spacing w:line="360" w:lineRule="auto"/>
+        <w:ind w:firstLine="720"/>
+        <w:rPr>
+          <w:highlight w:val="white"/>
+        </w:rPr>
+      </w:pPr>
       <w:r>
         <w:rPr>
           <w:rFonts w:ascii="Arial Unicode MS" w:eastAsia="Arial Unicode MS" w:hAnsi="Arial Unicode MS" w:cs="Arial Unicode MS"/>
           <w:highlight w:val="white"/>
         </w:rPr>
-        <w:t>orig</w:t>
-      </w:r>
-      <w:proofErr w:type="spellEnd"/>
+        <w:t xml:space="preserve">∀r ∈ R, morada(r) ∈ V, </w:t>
+      </w:r>
       <w:r>
         <w:rPr>
           <w:rFonts w:ascii="Arial Unicode MS" w:eastAsia="Arial Unicode MS" w:hAnsi="Arial Unicode MS" w:cs="Arial Unicode MS"/>
           <w:highlight w:val="white"/>
         </w:rPr>
-        <w:t xml:space="preserve">(e), </w:t>
-      </w:r>
-      <w:proofErr w:type="spellStart"/>
+        <w:t>todos os restaurantes têm</w:t>
+      </w:r>
       <w:r>
         <w:rPr>
           <w:rFonts w:ascii="Arial Unicode MS" w:eastAsia="Arial Unicode MS" w:hAnsi="Arial Unicode MS" w:cs="Arial Unicode MS"/>
           <w:highlight w:val="white"/>
         </w:rPr>
-        <w:t>dest</w:t>
-      </w:r>
-      <w:proofErr w:type="spellEnd"/>
+        <w:t xml:space="preserve"> a sua morada no conjunto de nós do grafo;</w:t>
+      </w:r>
+    </w:p>
+    <w:p>
+      <w:pPr>
+        <w:spacing w:line="360" w:lineRule="auto"/>
+        <w:ind w:firstLine="720"/>
+        <w:rPr>
+          <w:highlight w:val="white"/>
+        </w:rPr>
+      </w:pPr>
       <w:r>
         <w:rPr>
           <w:rFonts w:ascii="Arial Unicode MS" w:eastAsia="Arial Unicode MS" w:hAnsi="Arial Unicode MS" w:cs="Arial Unicode MS"/>
           <w:highlight w:val="white"/>
         </w:rPr>
-        <w:t>(e) ⊆ V, para todas as arestas</w:t>
-      </w:r>
+        <w:t>∀r ∈ R, menu(r).size &gt; 0, todos os restaurantes tem pelo menos um prato no menu;</w:t>
+      </w:r>
+    </w:p>
+    <w:p>
+      <w:pPr>
+        <w:spacing w:line="360" w:lineRule="auto"/>
+        <w:ind w:firstLine="720"/>
+        <w:rPr>
+          <w:highlight w:val="white"/>
+        </w:rPr>
+      </w:pPr>
       <w:r>
         <w:rPr>
           <w:rFonts w:ascii="Arial Unicode MS" w:eastAsia="Arial Unicode MS" w:hAnsi="Arial Unicode MS" w:cs="Arial Unicode MS"/>
           <w:highlight w:val="white"/>
         </w:rPr>
-        <w:t>,</w:t>
-      </w:r>
+        <w:t>∀c ∈ C, morada(c) ∈ V, todos os clientes têm a sua morada no conjunto de nós do grafo;</w:t>
+      </w:r>
+    </w:p>
+    <w:p>
+      <w:pPr>
+        <w:spacing w:line="360" w:lineRule="auto"/>
+        <w:ind w:firstLine="720"/>
+        <w:rPr>
+          <w:highlight w:val="white"/>
+        </w:rPr>
+      </w:pPr>
       <w:r>
         <w:rPr>
           <w:rFonts w:ascii="Arial Unicode MS" w:eastAsia="Arial Unicode MS" w:hAnsi="Arial Unicode MS" w:cs="Arial Unicode MS"/>
           <w:highlight w:val="white"/>
         </w:rPr>
-        <w:t xml:space="preserve"> os seus nós de origem e destino pertencem ao conjunto de nós do grafo;</w:t>
+        <w:t>∀l ∈ L, C(l) ∈ C, todos os pedidos correspondem a um cliente registrado na plataforma (pertencente ao conjunto de clientes C);</w:t>
       </w:r>
     </w:p>
     <w:p>
@@ -4687,7 +4522,7 @@
           <w:rFonts w:ascii="Arial Unicode MS" w:eastAsia="Arial Unicode MS" w:hAnsi="Arial Unicode MS" w:cs="Arial Unicode MS"/>
           <w:highlight w:val="white"/>
         </w:rPr>
-        <w:t>∀e ∈ E, c(e) &gt; 0, não há ruas com custo 0 ou negativo, pois todas têm um certo comprimento ou tempo para atravessar;</w:t>
+        <w:t>∀l ∈ L, R(l) ∈ R, todos os pedidos são feitos a um restaurante registrado na plataforma (pertencente ao conjunto de restaurantes R);</w:t>
       </w:r>
     </w:p>
     <w:p>
@@ -4703,21 +4538,39 @@
           <w:rFonts w:ascii="Arial Unicode MS" w:eastAsia="Arial Unicode MS" w:hAnsi="Arial Unicode MS" w:cs="Arial Unicode MS"/>
           <w:highlight w:val="white"/>
         </w:rPr>
-        <w:t xml:space="preserve">∀r ∈ R, morada(r) ∈ V, </w:t>
-      </w:r>
+        <w:t>∀r ∈ R, order(r).size &gt; 0, não é possível efetuar um pedido sem conjunto de pratos;</w:t>
+      </w:r>
+    </w:p>
+    <w:p>
+      <w:pPr>
+        <w:spacing w:line="360" w:lineRule="auto"/>
+        <w:ind w:firstLine="720"/>
+        <w:rPr>
+          <w:highlight w:val="white"/>
+        </w:rPr>
+      </w:pPr>
       <w:r>
         <w:rPr>
           <w:rFonts w:ascii="Arial Unicode MS" w:eastAsia="Arial Unicode MS" w:hAnsi="Arial Unicode MS" w:cs="Arial Unicode MS"/>
           <w:highlight w:val="white"/>
         </w:rPr>
-        <w:t>todos os restaurantes têm</w:t>
-      </w:r>
+        <w:t>∀l ∈ L, W(l) ∈ W, todos os pedidos são feitos a um estafeta, trabalhador da plataforma (pertencente ao conjunto de estafetas W);</w:t>
+      </w:r>
+    </w:p>
+    <w:p>
+      <w:pPr>
+        <w:spacing w:line="360" w:lineRule="auto"/>
+        <w:ind w:firstLine="720"/>
+        <w:rPr>
+          <w:highlight w:val="white"/>
+        </w:rPr>
+      </w:pPr>
       <w:r>
         <w:rPr>
           <w:rFonts w:ascii="Arial Unicode MS" w:eastAsia="Arial Unicode MS" w:hAnsi="Arial Unicode MS" w:cs="Arial Unicode MS"/>
           <w:highlight w:val="white"/>
         </w:rPr>
-        <w:t xml:space="preserve"> a sua morada no conjunto de nós do grafo;</w:t>
+        <w:t>∀l ∈ L, M(l) ∈ M, todos os pedidos são efetuados num meio de transporte da EatExpress (pertencente ao conjunto de Meios de Transporte M);</w:t>
       </w:r>
     </w:p>
     <w:p>
@@ -4733,293 +4586,53 @@
           <w:rFonts w:ascii="Arial Unicode MS" w:eastAsia="Arial Unicode MS" w:hAnsi="Arial Unicode MS" w:cs="Arial Unicode MS"/>
           <w:highlight w:val="white"/>
         </w:rPr>
-        <w:t>∀r ∈ R, menu(r).</w:t>
-      </w:r>
-      <w:proofErr w:type="spellStart"/>
+        <w:t>∀w ∈ W, pos(w) ∈ V, as posições atuais dos diferentes estafetas correspondem a um nó do grafo.</w:t>
+      </w:r>
+    </w:p>
+    <w:p>
+      <w:pPr>
+        <w:spacing w:line="360" w:lineRule="auto"/>
+        <w:ind w:firstLine="720"/>
+        <w:rPr>
+          <w:highlight w:val="white"/>
+        </w:rPr>
+      </w:pPr>
       <w:r>
         <w:rPr>
           <w:rFonts w:ascii="Arial Unicode MS" w:eastAsia="Arial Unicode MS" w:hAnsi="Arial Unicode MS" w:cs="Arial Unicode MS"/>
           <w:highlight w:val="white"/>
         </w:rPr>
-        <w:t>size</w:t>
-      </w:r>
-      <w:proofErr w:type="spellEnd"/>
+        <w:t>∀m ∈ M, vm(m) &gt; 0, não existem veículos com veículos com velocidades médias negativas;</w:t>
+      </w:r>
+    </w:p>
+    <w:p>
+      <w:pPr>
+        <w:spacing w:line="360" w:lineRule="auto"/>
+        <w:ind w:firstLine="720"/>
+        <w:rPr>
+          <w:highlight w:val="white"/>
+        </w:rPr>
+      </w:pPr>
       <w:r>
         <w:rPr>
           <w:rFonts w:ascii="Arial Unicode MS" w:eastAsia="Arial Unicode MS" w:hAnsi="Arial Unicode MS" w:cs="Arial Unicode MS"/>
           <w:highlight w:val="white"/>
         </w:rPr>
-        <w:t xml:space="preserve"> &gt; 0, todos os restaurantes tem pelo menos um prato no menu;</w:t>
-      </w:r>
-    </w:p>
-    <w:p>
-      <w:pPr>
-        <w:spacing w:line="360" w:lineRule="auto"/>
-        <w:ind w:firstLine="720"/>
-        <w:rPr>
-          <w:highlight w:val="white"/>
-        </w:rPr>
-      </w:pPr>
+        <w:t>O conjunto de de todos os pontos úteis, isto é, ponto de posição inicial do estafeta, morada do restaurante, morada do cliente, fazem todos parte de um mesmo componente fortemente conexo do grafo. Ou seja ∀v</w:t>
+      </w:r>
       <w:r>
         <w:rPr>
           <w:rFonts w:ascii="Arial Unicode MS" w:eastAsia="Arial Unicode MS" w:hAnsi="Arial Unicode MS" w:cs="Arial Unicode MS"/>
           <w:highlight w:val="white"/>
         </w:rPr>
-        <w:t>∀c ∈ C, morada(c) ∈ V, todos os clientes têm a sua morada no conjunto de nós do grafo;</w:t>
-      </w:r>
-    </w:p>
-    <w:p>
-      <w:pPr>
-        <w:spacing w:line="360" w:lineRule="auto"/>
-        <w:ind w:firstLine="720"/>
-        <w:rPr>
-          <w:highlight w:val="white"/>
-        </w:rPr>
-      </w:pPr>
+        <w:t>1, v</w:t>
+      </w:r>
       <w:r>
         <w:rPr>
           <w:rFonts w:ascii="Arial Unicode MS" w:eastAsia="Arial Unicode MS" w:hAnsi="Arial Unicode MS" w:cs="Arial Unicode MS"/>
           <w:highlight w:val="white"/>
         </w:rPr>
-        <w:t>∀l ∈ L, C(l) ∈ C, todos os pedidos correspondem a um cliente registrado na plataforma (pertencente ao conjunto de clientes C);</w:t>
-      </w:r>
-    </w:p>
-    <w:p>
-      <w:pPr>
-        <w:spacing w:line="360" w:lineRule="auto"/>
-        <w:ind w:firstLine="720"/>
-        <w:rPr>
-          <w:highlight w:val="white"/>
-        </w:rPr>
-      </w:pPr>
-      <w:r>
-        <w:rPr>
-          <w:rFonts w:ascii="Arial Unicode MS" w:eastAsia="Arial Unicode MS" w:hAnsi="Arial Unicode MS" w:cs="Arial Unicode MS"/>
-          <w:highlight w:val="white"/>
-        </w:rPr>
-        <w:t>∀l ∈ L, R(l) ∈ R, todos os pedidos são feitos a um restaurante registrado na plataforma (pertencente ao conjunto de restaurantes R);</w:t>
-      </w:r>
-    </w:p>
-    <w:p>
-      <w:pPr>
-        <w:spacing w:line="360" w:lineRule="auto"/>
-        <w:ind w:firstLine="720"/>
-        <w:rPr>
-          <w:highlight w:val="white"/>
-        </w:rPr>
-      </w:pPr>
-      <w:r>
-        <w:rPr>
-          <w:rFonts w:ascii="Arial Unicode MS" w:eastAsia="Arial Unicode MS" w:hAnsi="Arial Unicode MS" w:cs="Arial Unicode MS"/>
-          <w:highlight w:val="white"/>
-        </w:rPr>
-        <w:t xml:space="preserve">∀r ∈ R, </w:t>
-      </w:r>
-      <w:proofErr w:type="spellStart"/>
-      <w:r>
-        <w:rPr>
-          <w:rFonts w:ascii="Arial Unicode MS" w:eastAsia="Arial Unicode MS" w:hAnsi="Arial Unicode MS" w:cs="Arial Unicode MS"/>
-          <w:highlight w:val="white"/>
-        </w:rPr>
-        <w:t>order</w:t>
-      </w:r>
-      <w:proofErr w:type="spellEnd"/>
-      <w:r>
-        <w:rPr>
-          <w:rFonts w:ascii="Arial Unicode MS" w:eastAsia="Arial Unicode MS" w:hAnsi="Arial Unicode MS" w:cs="Arial Unicode MS"/>
-          <w:highlight w:val="white"/>
-        </w:rPr>
-        <w:t>(r).</w:t>
-      </w:r>
-      <w:proofErr w:type="spellStart"/>
-      <w:r>
-        <w:rPr>
-          <w:rFonts w:ascii="Arial Unicode MS" w:eastAsia="Arial Unicode MS" w:hAnsi="Arial Unicode MS" w:cs="Arial Unicode MS"/>
-          <w:highlight w:val="white"/>
-        </w:rPr>
-        <w:t>size</w:t>
-      </w:r>
-      <w:proofErr w:type="spellEnd"/>
-      <w:r>
-        <w:rPr>
-          <w:rFonts w:ascii="Arial Unicode MS" w:eastAsia="Arial Unicode MS" w:hAnsi="Arial Unicode MS" w:cs="Arial Unicode MS"/>
-          <w:highlight w:val="white"/>
-        </w:rPr>
-        <w:t xml:space="preserve"> &gt; 0, não é possível efetuar um pedido sem conjunto de pratos;</w:t>
-      </w:r>
-    </w:p>
-    <w:p>
-      <w:pPr>
-        <w:spacing w:line="360" w:lineRule="auto"/>
-        <w:ind w:firstLine="720"/>
-        <w:rPr>
-          <w:highlight w:val="white"/>
-        </w:rPr>
-      </w:pPr>
-      <w:r>
-        <w:rPr>
-          <w:rFonts w:ascii="Arial Unicode MS" w:eastAsia="Arial Unicode MS" w:hAnsi="Arial Unicode MS" w:cs="Arial Unicode MS"/>
-          <w:highlight w:val="white"/>
-        </w:rPr>
-        <w:t>∀l ∈ L, W(l) ∈ W, todos os pedidos são feitos a um estafeta, trabalhador da plataforma (pertencente ao conjunto de estafetas W);</w:t>
-      </w:r>
-    </w:p>
-    <w:p>
-      <w:pPr>
-        <w:spacing w:line="360" w:lineRule="auto"/>
-        <w:ind w:firstLine="720"/>
-        <w:rPr>
-          <w:highlight w:val="white"/>
-        </w:rPr>
-      </w:pPr>
-      <w:r>
-        <w:rPr>
-          <w:rFonts w:ascii="Arial Unicode MS" w:eastAsia="Arial Unicode MS" w:hAnsi="Arial Unicode MS" w:cs="Arial Unicode MS"/>
-          <w:highlight w:val="white"/>
-        </w:rPr>
-        <w:t xml:space="preserve">∀l ∈ L, M(l) ∈ M, todos os pedidos são efetuados num meio de transporte da </w:t>
-      </w:r>
-      <w:proofErr w:type="spellStart"/>
-      <w:r>
-        <w:rPr>
-          <w:rFonts w:ascii="Arial Unicode MS" w:eastAsia="Arial Unicode MS" w:hAnsi="Arial Unicode MS" w:cs="Arial Unicode MS"/>
-          <w:highlight w:val="white"/>
-        </w:rPr>
-        <w:t>EatExpress</w:t>
-      </w:r>
-      <w:proofErr w:type="spellEnd"/>
-      <w:r>
-        <w:rPr>
-          <w:rFonts w:ascii="Arial Unicode MS" w:eastAsia="Arial Unicode MS" w:hAnsi="Arial Unicode MS" w:cs="Arial Unicode MS"/>
-          <w:highlight w:val="white"/>
-        </w:rPr>
-        <w:t xml:space="preserve"> (pertencente ao conjunto de Meios de Transporte M);</w:t>
-      </w:r>
-    </w:p>
-    <w:p>
-      <w:pPr>
-        <w:spacing w:line="360" w:lineRule="auto"/>
-        <w:ind w:firstLine="720"/>
-        <w:rPr>
-          <w:highlight w:val="white"/>
-        </w:rPr>
-      </w:pPr>
-      <w:r>
-        <w:rPr>
-          <w:rFonts w:ascii="Arial Unicode MS" w:eastAsia="Arial Unicode MS" w:hAnsi="Arial Unicode MS" w:cs="Arial Unicode MS"/>
-          <w:highlight w:val="white"/>
-        </w:rPr>
-        <w:t xml:space="preserve">∀w ∈ W, </w:t>
-      </w:r>
-      <w:proofErr w:type="spellStart"/>
-      <w:r>
-        <w:rPr>
-          <w:rFonts w:ascii="Arial Unicode MS" w:eastAsia="Arial Unicode MS" w:hAnsi="Arial Unicode MS" w:cs="Arial Unicode MS"/>
-          <w:highlight w:val="white"/>
-        </w:rPr>
-        <w:t>pos</w:t>
-      </w:r>
-      <w:proofErr w:type="spellEnd"/>
-      <w:r>
-        <w:rPr>
-          <w:rFonts w:ascii="Arial Unicode MS" w:eastAsia="Arial Unicode MS" w:hAnsi="Arial Unicode MS" w:cs="Arial Unicode MS"/>
-          <w:highlight w:val="white"/>
-        </w:rPr>
-        <w:t>(w) ∈ V, as posições atuais dos diferentes estafetas correspondem a um nó do grafo.</w:t>
-      </w:r>
-    </w:p>
-    <w:p>
-      <w:pPr>
-        <w:spacing w:line="360" w:lineRule="auto"/>
-        <w:ind w:firstLine="720"/>
-        <w:rPr>
-          <w:highlight w:val="white"/>
-        </w:rPr>
-      </w:pPr>
-      <w:r>
-        <w:rPr>
-          <w:rFonts w:ascii="Arial Unicode MS" w:eastAsia="Arial Unicode MS" w:hAnsi="Arial Unicode MS" w:cs="Arial Unicode MS"/>
-          <w:highlight w:val="white"/>
-        </w:rPr>
-        <w:t xml:space="preserve">∀m ∈ M, </w:t>
-      </w:r>
-      <w:proofErr w:type="spellStart"/>
-      <w:r>
-        <w:rPr>
-          <w:rFonts w:ascii="Arial Unicode MS" w:eastAsia="Arial Unicode MS" w:hAnsi="Arial Unicode MS" w:cs="Arial Unicode MS"/>
-          <w:highlight w:val="white"/>
-        </w:rPr>
-        <w:t>vm</w:t>
-      </w:r>
-      <w:proofErr w:type="spellEnd"/>
-      <w:r>
-        <w:rPr>
-          <w:rFonts w:ascii="Arial Unicode MS" w:eastAsia="Arial Unicode MS" w:hAnsi="Arial Unicode MS" w:cs="Arial Unicode MS"/>
-          <w:highlight w:val="white"/>
-        </w:rPr>
-        <w:t>(m) &gt; 0, não existem veículos com veículos com velocidades médias negativas;</w:t>
-      </w:r>
-    </w:p>
-    <w:p>
-      <w:pPr>
-        <w:spacing w:line="360" w:lineRule="auto"/>
-        <w:ind w:firstLine="720"/>
-        <w:rPr>
-          <w:highlight w:val="white"/>
-        </w:rPr>
-      </w:pPr>
-      <w:r>
-        <w:rPr>
-          <w:rFonts w:ascii="Arial Unicode MS" w:eastAsia="Arial Unicode MS" w:hAnsi="Arial Unicode MS" w:cs="Arial Unicode MS"/>
-          <w:highlight w:val="white"/>
-        </w:rPr>
-        <w:t xml:space="preserve">O conjunto de </w:t>
-      </w:r>
-      <w:proofErr w:type="spellStart"/>
-      <w:r>
-        <w:rPr>
-          <w:rFonts w:ascii="Arial Unicode MS" w:eastAsia="Arial Unicode MS" w:hAnsi="Arial Unicode MS" w:cs="Arial Unicode MS"/>
-          <w:highlight w:val="white"/>
-        </w:rPr>
-        <w:t>de</w:t>
-      </w:r>
-      <w:proofErr w:type="spellEnd"/>
-      <w:r>
-        <w:rPr>
-          <w:rFonts w:ascii="Arial Unicode MS" w:eastAsia="Arial Unicode MS" w:hAnsi="Arial Unicode MS" w:cs="Arial Unicode MS"/>
-          <w:highlight w:val="white"/>
-        </w:rPr>
-        <w:t xml:space="preserve"> todos os pontos úteis, isto é, ponto de posição inicial do estafeta, morada do restaurante, morada do cliente, fazem todos parte de um mesmo componente fortemente conexo do grafo. Ou seja ∀v</w:t>
-      </w:r>
-      <w:r>
-        <w:rPr>
-          <w:rFonts w:ascii="Arial Unicode MS" w:eastAsia="Arial Unicode MS" w:hAnsi="Arial Unicode MS" w:cs="Arial Unicode MS"/>
-          <w:highlight w:val="white"/>
-        </w:rPr>
-        <w:t>1, v</w:t>
-      </w:r>
-      <w:r>
-        <w:rPr>
-          <w:rFonts w:ascii="Arial Unicode MS" w:eastAsia="Arial Unicode MS" w:hAnsi="Arial Unicode MS" w:cs="Arial Unicode MS"/>
-          <w:highlight w:val="white"/>
-        </w:rPr>
-        <w:t xml:space="preserve">2 ∈ </w:t>
-      </w:r>
-      <w:proofErr w:type="spellStart"/>
-      <w:r>
-        <w:rPr>
-          <w:rFonts w:ascii="Arial Unicode MS" w:eastAsia="Arial Unicode MS" w:hAnsi="Arial Unicode MS" w:cs="Arial Unicode MS"/>
-          <w:highlight w:val="white"/>
-        </w:rPr>
-        <w:t>Vn</w:t>
-      </w:r>
-      <w:proofErr w:type="spellEnd"/>
-      <w:r>
-        <w:rPr>
-          <w:rFonts w:ascii="Arial Unicode MS" w:eastAsia="Arial Unicode MS" w:hAnsi="Arial Unicode MS" w:cs="Arial Unicode MS"/>
-          <w:highlight w:val="white"/>
-        </w:rPr>
-        <w:t xml:space="preserve"> sendo </w:t>
+        <w:t xml:space="preserve">2 ∈ Vn sendo </w:t>
       </w:r>
       <w:r>
         <w:rPr>
@@ -5229,21 +4842,7 @@
         <w:rPr>
           <w:highlight w:val="white"/>
         </w:rPr>
-        <w:t xml:space="preserve">Seja P0 o primeiro elemento de P, P0 = </w:t>
-      </w:r>
-      <w:proofErr w:type="spellStart"/>
-      <w:r>
-        <w:rPr>
-          <w:highlight w:val="white"/>
-        </w:rPr>
-        <w:t>pos</w:t>
-      </w:r>
-      <w:proofErr w:type="spellEnd"/>
-      <w:r>
-        <w:rPr>
-          <w:highlight w:val="white"/>
-        </w:rPr>
-        <w:t xml:space="preserve">(W) </w:t>
+        <w:t xml:space="preserve">Seja P0 o primeiro elemento de P, P0 = pos(W) </w:t>
       </w:r>
       <w:r>
         <w:rPr>
@@ -5286,55 +4885,7 @@
           <w:rFonts w:ascii="Arial Unicode MS" w:eastAsia="Arial Unicode MS" w:hAnsi="Arial Unicode MS" w:cs="Arial Unicode MS"/>
           <w:highlight w:val="white"/>
         </w:rPr>
-        <w:t>∀</w:t>
-      </w:r>
-      <w:proofErr w:type="spellStart"/>
-      <w:r>
-        <w:rPr>
-          <w:rFonts w:ascii="Arial Unicode MS" w:eastAsia="Arial Unicode MS" w:hAnsi="Arial Unicode MS" w:cs="Arial Unicode MS"/>
-          <w:highlight w:val="white"/>
-        </w:rPr>
-        <w:t>i,j</w:t>
-      </w:r>
-      <w:proofErr w:type="spellEnd"/>
-      <w:r>
-        <w:rPr>
-          <w:rFonts w:ascii="Arial Unicode MS" w:eastAsia="Arial Unicode MS" w:hAnsi="Arial Unicode MS" w:cs="Arial Unicode MS"/>
-          <w:highlight w:val="white"/>
-        </w:rPr>
-        <w:t xml:space="preserve"> (P(i) ∈ P⋀P(j) ∈ P ⋀(ii+1=j)=&gt; ∃e ∈</w:t>
-      </w:r>
-      <w:proofErr w:type="spellStart"/>
-      <w:r>
-        <w:rPr>
-          <w:rFonts w:ascii="Arial Unicode MS" w:eastAsia="Arial Unicode MS" w:hAnsi="Arial Unicode MS" w:cs="Arial Unicode MS"/>
-          <w:highlight w:val="white"/>
-        </w:rPr>
-        <w:t>adj</w:t>
-      </w:r>
-      <w:proofErr w:type="spellEnd"/>
-      <w:r>
-        <w:rPr>
-          <w:rFonts w:ascii="Arial Unicode MS" w:eastAsia="Arial Unicode MS" w:hAnsi="Arial Unicode MS" w:cs="Arial Unicode MS"/>
-          <w:highlight w:val="white"/>
-        </w:rPr>
-        <w:t>(P(i))  ,</w:t>
-      </w:r>
-      <w:proofErr w:type="spellStart"/>
-      <w:r>
-        <w:rPr>
-          <w:rFonts w:ascii="Arial Unicode MS" w:eastAsia="Arial Unicode MS" w:hAnsi="Arial Unicode MS" w:cs="Arial Unicode MS"/>
-          <w:highlight w:val="white"/>
-        </w:rPr>
-        <w:t>dest</w:t>
-      </w:r>
-      <w:proofErr w:type="spellEnd"/>
-      <w:r>
-        <w:rPr>
-          <w:rFonts w:ascii="Arial Unicode MS" w:eastAsia="Arial Unicode MS" w:hAnsi="Arial Unicode MS" w:cs="Arial Unicode MS"/>
-          <w:highlight w:val="white"/>
-        </w:rPr>
-        <w:t>(e)=P(j) , isto é, para quaisquer dois vértices de P consecutivos, são adjacentes (têm ligação entre eles);</w:t>
+        <w:t>∀i,j (P(i) ∈ P⋀P(j) ∈ P ⋀(ii+1=j)=&gt; ∃e ∈adj(P(i))  ,dest(e)=P(j) , isto é, para quaisquer dois vértices de P consecutivos, são adjacentes (têm ligação entre eles);</w:t>
       </w:r>
     </w:p>
     <w:p>
@@ -5574,21 +5125,7 @@
         <w:rPr>
           <w:highlight w:val="white"/>
         </w:rPr>
-        <w:t xml:space="preserve">O pré-processamento dos dados terá como objetivo encontrar sempre um percurso para o estafeta, de modo a que todos os pedidos tenham sucesso. Para isto, teremos de tornar o grafo fortemente conexo, de modo a garantir que haverá sempre um caminho que ligue um qualquer ponto A </w:t>
-      </w:r>
-      <w:proofErr w:type="spellStart"/>
-      <w:r>
-        <w:rPr>
-          <w:highlight w:val="white"/>
-        </w:rPr>
-        <w:t>a</w:t>
-      </w:r>
-      <w:proofErr w:type="spellEnd"/>
-      <w:r>
-        <w:rPr>
-          <w:highlight w:val="white"/>
-        </w:rPr>
-        <w:t xml:space="preserve"> um qualquer ponto B, e um caminho que ligue esse ponto B ao ponto A.</w:t>
+        <w:t>O pré-processamento dos dados terá como objetivo encontrar sempre um percurso para o estafeta, de modo a que todos os pedidos tenham sucesso. Para isto, teremos de tornar o grafo fortemente conexo, de modo a garantir que haverá sempre um caminho que ligue um qualquer ponto A a um qualquer ponto B, e um caminho que ligue esse ponto B ao ponto A.</w:t>
       </w:r>
     </w:p>
     <w:p>
@@ -5606,7 +5143,6 @@
         </w:rPr>
         <w:t xml:space="preserve">Uma forma de o conseguirmos seria realizar uma </w:t>
       </w:r>
-      <w:proofErr w:type="spellStart"/>
       <w:r>
         <w:rPr>
           <w:b/>
@@ -5614,7 +5150,6 @@
         </w:rPr>
         <w:t>Depth-First-Search</w:t>
       </w:r>
-      <w:proofErr w:type="spellEnd"/>
       <w:r>
         <w:rPr>
           <w:highlight w:val="white"/>
@@ -5644,7 +5179,6 @@
         </w:rPr>
         <w:t xml:space="preserve">Uma outra forma seria recorrendo ao Algoritmo de </w:t>
       </w:r>
-      <w:proofErr w:type="spellStart"/>
       <w:r>
         <w:rPr>
           <w:b/>
@@ -5652,7 +5186,6 @@
         </w:rPr>
         <w:t>Floyd-Warshall</w:t>
       </w:r>
-      <w:proofErr w:type="spellEnd"/>
       <w:r>
         <w:rPr>
           <w:highlight w:val="white"/>
@@ -5731,21 +5264,7 @@
           <w:highlight w:val="white"/>
         </w:rPr>
         <w:lastRenderedPageBreak/>
-        <w:t xml:space="preserve">vértices que o algoritmo de </w:t>
-      </w:r>
-      <w:proofErr w:type="spellStart"/>
-      <w:r>
-        <w:rPr>
-          <w:highlight w:val="white"/>
-        </w:rPr>
-        <w:t>Floyd-Warshall</w:t>
-      </w:r>
-      <w:proofErr w:type="spellEnd"/>
-      <w:r>
-        <w:rPr>
-          <w:highlight w:val="white"/>
-        </w:rPr>
-        <w:t xml:space="preserve"> tem de tratar, e não seria necessária a primeira verificação (W[v0][v1] = INF), pois estes vértices já foram removidos na DFS.</w:t>
+        <w:t>vértices que o algoritmo de Floyd-Warshall tem de tratar, e não seria necessária a primeira verificação (W[v0][v1] = INF), pois estes vértices já foram removidos na DFS.</w:t>
       </w:r>
     </w:p>
     <w:p>
@@ -5945,35 +5464,7 @@
         <w:rPr>
           <w:highlight w:val="white"/>
         </w:rPr>
-        <w:t>Um dos primeiros algoritmos que o programa executará será o Algoritmo de Pesquisa em Profundidade (</w:t>
-      </w:r>
-      <w:proofErr w:type="spellStart"/>
-      <w:r>
-        <w:rPr>
-          <w:highlight w:val="white"/>
-        </w:rPr>
-        <w:t>Depth-First</w:t>
-      </w:r>
-      <w:proofErr w:type="spellEnd"/>
-      <w:r>
-        <w:rPr>
-          <w:highlight w:val="white"/>
-        </w:rPr>
-        <w:t xml:space="preserve"> </w:t>
-      </w:r>
-      <w:proofErr w:type="spellStart"/>
-      <w:r>
-        <w:rPr>
-          <w:highlight w:val="white"/>
-        </w:rPr>
-        <w:t>Search</w:t>
-      </w:r>
-      <w:proofErr w:type="spellEnd"/>
-      <w:r>
-        <w:rPr>
-          <w:highlight w:val="white"/>
-        </w:rPr>
-        <w:t>), isto se este for a opção escolhida para pré-processamento de modo a garantir que há sempre caminhos possíveis entre dois vértices, nos dois sentidos.</w:t>
+        <w:t>Um dos primeiros algoritmos que o programa executará será o Algoritmo de Pesquisa em Profundidade (Depth-First Search), isto se este for a opção escolhida para pré-processamento de modo a garantir que há sempre caminhos possíveis entre dois vértices, nos dois sentidos.</w:t>
       </w:r>
     </w:p>
     <w:p>
@@ -6019,83 +5510,18 @@
         </w:rPr>
         <w:t xml:space="preserve">No nosso caso, usaremos o nó correspondente à “Casa dos Estafetas” como origem, ou seja, a busca partirá deste nó. Há que ter em atenção que este algoritmo pode entrar em </w:t>
       </w:r>
-      <w:proofErr w:type="spellStart"/>
       <w:r>
         <w:rPr>
           <w:i/>
           <w:highlight w:val="white"/>
         </w:rPr>
-        <w:t>loop</w:t>
-      </w:r>
-      <w:proofErr w:type="spellEnd"/>
-      <w:r>
-        <w:rPr>
-          <w:i/>
-          <w:highlight w:val="white"/>
-        </w:rPr>
-        <w:t xml:space="preserve"> </w:t>
-      </w:r>
-      <w:r>
-        <w:rPr>
-          <w:highlight w:val="white"/>
-        </w:rPr>
-        <w:t xml:space="preserve">e nunca terminar a sua execução se for encontrado um ciclo. Para controlar isto, cada vértice tem como atributo um </w:t>
-      </w:r>
-      <w:proofErr w:type="spellStart"/>
-      <w:r>
-        <w:rPr>
-          <w:highlight w:val="white"/>
-        </w:rPr>
-        <w:t>boleano</w:t>
-      </w:r>
-      <w:proofErr w:type="spellEnd"/>
-      <w:r>
-        <w:rPr>
-          <w:highlight w:val="white"/>
-        </w:rPr>
-        <w:t xml:space="preserve">, que indica se já foi ou não visitado durante a pesquisa, que começa a false em todos os vértices (exceto o nó origem), e se torna </w:t>
-      </w:r>
-      <w:proofErr w:type="spellStart"/>
-      <w:r>
-        <w:rPr>
-          <w:highlight w:val="white"/>
-        </w:rPr>
-        <w:t>true</w:t>
-      </w:r>
-      <w:proofErr w:type="spellEnd"/>
-      <w:r>
-        <w:rPr>
-          <w:highlight w:val="white"/>
-        </w:rPr>
-        <w:t xml:space="preserve"> à medida que exploramos cada nó. Assim, se tivermos alcançado um nó com esse </w:t>
-      </w:r>
-      <w:proofErr w:type="spellStart"/>
-      <w:r>
-        <w:rPr>
-          <w:highlight w:val="white"/>
-        </w:rPr>
-        <w:t>boleano</w:t>
-      </w:r>
-      <w:proofErr w:type="spellEnd"/>
-      <w:r>
-        <w:rPr>
-          <w:highlight w:val="white"/>
-        </w:rPr>
-        <w:t xml:space="preserve"> a </w:t>
-      </w:r>
-      <w:proofErr w:type="spellStart"/>
-      <w:r>
-        <w:rPr>
-          <w:highlight w:val="white"/>
-        </w:rPr>
-        <w:t>true</w:t>
-      </w:r>
-      <w:proofErr w:type="spellEnd"/>
-      <w:r>
-        <w:rPr>
-          <w:highlight w:val="white"/>
-        </w:rPr>
-        <w:t>, saberemos que o grafo tem, pelo menos, um ciclo. No final do algoritmo, os vértices que não tiverem sido visitados pela pesquisa serão os que nunca poderão ser alcançados a partir do vértice origem. Neste contexto, estes vértices devem ser eliminados, tendo em conta que não poderão ser alcançados por nenhum estafeta, uma vez que estes partem, num ponto inicial, da “Casa dos Estafetas”, ponto utilizado como origem da pesquisa.</w:t>
+        <w:t xml:space="preserve">loop </w:t>
+      </w:r>
+      <w:r>
+        <w:rPr>
+          <w:highlight w:val="white"/>
+        </w:rPr>
+        <w:t>e nunca terminar a sua execução se for encontrado um ciclo. Para controlar isto, cada vértice tem como atributo um boleano, que indica se já foi ou não visitado durante a pesquisa, que começa a false em todos os vértices (exceto o nó origem), e se torna true à medida que exploramos cada nó. Assim, se tivermos alcançado um nó com esse boleano a true, saberemos que o grafo tem, pelo menos, um ciclo. No final do algoritmo, os vértices que não tiverem sido visitados pela pesquisa serão os que nunca poderão ser alcançados a partir do vértice origem. Neste contexto, estes vértices devem ser eliminados, tendo em conta que não poderão ser alcançados por nenhum estafeta, uma vez que estes partem, num ponto inicial, da “Casa dos Estafetas”, ponto utilizado como origem da pesquisa.</w:t>
       </w:r>
     </w:p>
     <w:p>
@@ -6177,13 +5603,8 @@
       <w:bookmarkStart w:id="15" w:name="_k56kebw0uzk3" w:colFirst="0" w:colLast="0"/>
       <w:bookmarkEnd w:id="15"/>
       <w:r>
-        <w:t xml:space="preserve">Algoritmo de </w:t>
-      </w:r>
-      <w:proofErr w:type="spellStart"/>
-      <w:r>
-        <w:t>Dijkstra</w:t>
-      </w:r>
-      <w:proofErr w:type="spellEnd"/>
+        <w:t>Algoritmo de Dijkstra</w:t>
+      </w:r>
     </w:p>
     <w:p>
       <w:pPr>
@@ -6205,35 +5626,19 @@
           <w:b/>
           <w:highlight w:val="white"/>
         </w:rPr>
-        <w:t xml:space="preserve">Algoritmo de </w:t>
-      </w:r>
-      <w:proofErr w:type="spellStart"/>
+        <w:t xml:space="preserve">Algoritmo de Dijkstra </w:t>
+      </w:r>
+      <w:r>
+        <w:rPr>
+          <w:highlight w:val="white"/>
+        </w:rPr>
+        <w:t>para obter o percurso que se adequa ao pedido</w:t>
+      </w:r>
       <w:r>
         <w:rPr>
           <w:b/>
           <w:highlight w:val="white"/>
         </w:rPr>
-        <w:t>Dijkstra</w:t>
-      </w:r>
-      <w:proofErr w:type="spellEnd"/>
-      <w:r>
-        <w:rPr>
-          <w:b/>
-          <w:highlight w:val="white"/>
-        </w:rPr>
-        <w:t xml:space="preserve"> </w:t>
-      </w:r>
-      <w:r>
-        <w:rPr>
-          <w:highlight w:val="white"/>
-        </w:rPr>
-        <w:t>para obter o percurso que se adequa ao pedido</w:t>
-      </w:r>
-      <w:r>
-        <w:rPr>
-          <w:b/>
-          <w:highlight w:val="white"/>
-        </w:rPr>
         <w:t xml:space="preserve">, </w:t>
       </w:r>
       <w:r>
@@ -6257,21 +5662,7 @@
           <w:highlight w:val="white"/>
         </w:rPr>
         <w:lastRenderedPageBreak/>
-        <w:t xml:space="preserve">Ora, o Algoritmo de </w:t>
-      </w:r>
-      <w:proofErr w:type="spellStart"/>
-      <w:r>
-        <w:rPr>
-          <w:highlight w:val="white"/>
-        </w:rPr>
-        <w:t>Dijkstra</w:t>
-      </w:r>
-      <w:proofErr w:type="spellEnd"/>
-      <w:r>
-        <w:rPr>
-          <w:highlight w:val="white"/>
-        </w:rPr>
-        <w:t xml:space="preserve"> é assim uma boa escolha, em que a distância será obtida pela soma dos pesos das arestas. Trata-se de um algoritmo ganancioso, uma vez que procura maximizar o ganho imediato (neste caso, minimizar o custo ou a distância) em cada passo.</w:t>
+        <w:t>Ora, o Algoritmo de Dijkstra é assim uma boa escolha, em que a distância será obtida pela soma dos pesos das arestas. Trata-se de um algoritmo ganancioso, uma vez que procura maximizar o ganho imediato (neste caso, minimizar o custo ou a distância) em cada passo.</w:t>
       </w:r>
     </w:p>
     <w:p>
@@ -6326,13 +5717,8 @@
       <w:bookmarkStart w:id="17" w:name="_lf3ouqvkyht0" w:colFirst="0" w:colLast="0"/>
       <w:bookmarkEnd w:id="17"/>
       <w:r>
-        <w:t xml:space="preserve">Algoritmo de </w:t>
-      </w:r>
-      <w:proofErr w:type="spellStart"/>
-      <w:r>
-        <w:t>Floyd-Warshall</w:t>
-      </w:r>
-      <w:proofErr w:type="spellEnd"/>
+        <w:t>Algoritmo de Floyd-Warshall</w:t>
+      </w:r>
       <w:r>
         <w:tab/>
       </w:r>
@@ -6366,63 +5752,7 @@
         <w:rPr>
           <w:highlight w:val="white"/>
         </w:rPr>
-        <w:t xml:space="preserve">Este algoritmo poderia ser substituído por uma execução repetida do algoritmo de </w:t>
-      </w:r>
-      <w:proofErr w:type="spellStart"/>
-      <w:r>
-        <w:rPr>
-          <w:highlight w:val="white"/>
-        </w:rPr>
-        <w:t>Dijkstra</w:t>
-      </w:r>
-      <w:proofErr w:type="spellEnd"/>
-      <w:r>
-        <w:rPr>
-          <w:highlight w:val="white"/>
-        </w:rPr>
-        <w:t xml:space="preserve">, que teria complexidade temporal O(|V| * (|V| + |E|) * </w:t>
-      </w:r>
-      <w:proofErr w:type="spellStart"/>
-      <w:r>
-        <w:rPr>
-          <w:highlight w:val="white"/>
-        </w:rPr>
-        <w:t>log|V</w:t>
-      </w:r>
-      <w:proofErr w:type="spellEnd"/>
-      <w:r>
-        <w:rPr>
-          <w:highlight w:val="white"/>
-        </w:rPr>
-        <w:t xml:space="preserve">|), no entanto, </w:t>
-      </w:r>
-      <w:proofErr w:type="spellStart"/>
-      <w:r>
-        <w:rPr>
-          <w:highlight w:val="white"/>
-        </w:rPr>
-        <w:t>Floyd-Warshall</w:t>
-      </w:r>
-      <w:proofErr w:type="spellEnd"/>
-      <w:r>
-        <w:rPr>
-          <w:highlight w:val="white"/>
-        </w:rPr>
-        <w:t xml:space="preserve"> seria uma melhor opção, tendo em conta que é melhor que o de </w:t>
-      </w:r>
-      <w:proofErr w:type="spellStart"/>
-      <w:r>
-        <w:rPr>
-          <w:highlight w:val="white"/>
-        </w:rPr>
-        <w:t>Dijkstra</w:t>
-      </w:r>
-      <w:proofErr w:type="spellEnd"/>
-      <w:r>
-        <w:rPr>
-          <w:highlight w:val="white"/>
-        </w:rPr>
-        <w:t xml:space="preserve"> se o grafo for denso ((|E|~|V|^2), e que, mesmo em grafos menos densos, pode ser melhor devido à sua simplicidade de código.</w:t>
+        <w:t>Este algoritmo poderia ser substituído por uma execução repetida do algoritmo de Dijkstra, que teria complexidade temporal O(|V| * (|V| + |E|) * log|V|), no entanto, Floyd-Warshall seria uma melhor opção, tendo em conta que é melhor que o de Dijkstra se o grafo for denso ((|E|~|V|^2), e que, mesmo em grafos menos densos, pode ser melhor devido à sua simplicidade de código.</w:t>
       </w:r>
     </w:p>
     <w:p>
@@ -6624,21 +5954,7 @@
         <w:rPr>
           <w:highlight w:val="white"/>
         </w:rPr>
-        <w:t xml:space="preserve">A aplicação </w:t>
-      </w:r>
-      <w:proofErr w:type="spellStart"/>
-      <w:r>
-        <w:rPr>
-          <w:highlight w:val="white"/>
-        </w:rPr>
-        <w:t>EatExpress</w:t>
-      </w:r>
-      <w:proofErr w:type="spellEnd"/>
-      <w:r>
-        <w:rPr>
-          <w:highlight w:val="white"/>
-        </w:rPr>
-        <w:t xml:space="preserve"> terá inicialmente um menu que permita escolher entre selecionar um mapa, operar sobre o mapa selecionado ou sair.</w:t>
+        <w:t>A aplicação EatExpress terá inicialmente um menu que permita escolher entre selecionar um mapa, operar sobre o mapa selecionado ou sair.</w:t>
       </w:r>
     </w:p>
     <w:p>
@@ -6685,21 +6001,7 @@
         <w:rPr>
           <w:highlight w:val="white"/>
         </w:rPr>
-        <w:t xml:space="preserve"> mapa recorrendo ao </w:t>
-      </w:r>
-      <w:proofErr w:type="spellStart"/>
-      <w:r>
-        <w:rPr>
-          <w:highlight w:val="white"/>
-        </w:rPr>
-        <w:t>GraphViewer</w:t>
-      </w:r>
-      <w:proofErr w:type="spellEnd"/>
-      <w:r>
-        <w:rPr>
-          <w:highlight w:val="white"/>
-        </w:rPr>
-        <w:t>;</w:t>
+        <w:t xml:space="preserve"> mapa recorrendo ao GraphViewer;</w:t>
       </w:r>
     </w:p>
     <w:p>
@@ -6872,21 +6174,7 @@
         <w:rPr>
           <w:highlight w:val="white"/>
         </w:rPr>
-        <w:t xml:space="preserve">Neste modo é pedido ao utilizador que efetue o login, caso já esteja registrado na </w:t>
-      </w:r>
-      <w:proofErr w:type="spellStart"/>
-      <w:r>
-        <w:rPr>
-          <w:highlight w:val="white"/>
-        </w:rPr>
-        <w:t>EatExpress</w:t>
-      </w:r>
-      <w:proofErr w:type="spellEnd"/>
-      <w:r>
-        <w:rPr>
-          <w:highlight w:val="white"/>
-        </w:rPr>
-        <w:t>, ou registar-se com uma morada que será adicionada ao grafo caso contrário.</w:t>
+        <w:t>Neste modo é pedido ao utilizador que efetue o login, caso já esteja registrado na EatExpress, ou registar-se com uma morada que será adicionada ao grafo caso contrário.</w:t>
       </w:r>
     </w:p>
     <w:p>
@@ -7226,35 +6514,7 @@
         <w:rPr>
           <w:highlight w:val="white"/>
         </w:rPr>
-        <w:t xml:space="preserve">Em suma, nesta primeira parte do projeto procuramos formalizar um sistema para gerar os percursos mais rápidos, entre os restaurantes e os clientes, para os estafetas da aplicação </w:t>
-      </w:r>
-      <w:proofErr w:type="spellStart"/>
-      <w:r>
-        <w:rPr>
-          <w:highlight w:val="white"/>
-        </w:rPr>
-        <w:t>EatExpress</w:t>
-      </w:r>
-      <w:proofErr w:type="spellEnd"/>
-      <w:r>
-        <w:rPr>
-          <w:highlight w:val="white"/>
-        </w:rPr>
-        <w:t xml:space="preserve">. Optamos por dividir o problema em 4 iterações com graus de complexidade diferentes, de forma a ter uma implementação incremental. Para cada um desses </w:t>
-      </w:r>
-      <w:proofErr w:type="spellStart"/>
-      <w:r>
-        <w:rPr>
-          <w:highlight w:val="white"/>
-        </w:rPr>
-        <w:t>subproblemas</w:t>
-      </w:r>
-      <w:proofErr w:type="spellEnd"/>
-      <w:r>
-        <w:rPr>
-          <w:highlight w:val="white"/>
-        </w:rPr>
-        <w:t xml:space="preserve"> foi procurada uma solução que ainda irá ser colocada em prática e aprofundada na segunda parte do trabalho. Para além disso, apresentamos os casos de utilização e algumas funcionalidades que iremos implementar.</w:t>
+        <w:t>Em suma, nesta primeira parte do projeto procuramos formalizar um sistema para gerar os percursos mais rápidos, entre os restaurantes e os clientes, para os estafetas da aplicação EatExpress. Optamos por dividir o problema em 4 iterações com graus de complexidade diferentes, de forma a ter uma implementação incremental. Para cada um desses subproblemas foi procurada uma solução que ainda irá ser colocada em prática e aprofundada na segunda parte do trabalho. Para além disso, apresentamos os casos de utilização e algumas funcionalidades que iremos implementar.</w:t>
       </w:r>
     </w:p>
     <w:p>
@@ -7329,35 +6589,7 @@
         <w:rPr>
           <w:highlight w:val="white"/>
         </w:rPr>
-        <w:t xml:space="preserve">mos (Algoritmo de Pesquisa em Profundidade, Algoritmo de </w:t>
-      </w:r>
-      <w:proofErr w:type="spellStart"/>
-      <w:r>
-        <w:rPr>
-          <w:highlight w:val="white"/>
-        </w:rPr>
-        <w:t>Dijkstra</w:t>
-      </w:r>
-      <w:proofErr w:type="spellEnd"/>
-      <w:r>
-        <w:rPr>
-          <w:highlight w:val="white"/>
-        </w:rPr>
-        <w:t xml:space="preserve">, Algoritmo de </w:t>
-      </w:r>
-      <w:proofErr w:type="spellStart"/>
-      <w:r>
-        <w:rPr>
-          <w:highlight w:val="white"/>
-        </w:rPr>
-        <w:t>Floyd-Warshall</w:t>
-      </w:r>
-      <w:proofErr w:type="spellEnd"/>
-      <w:r>
-        <w:rPr>
-          <w:highlight w:val="white"/>
-        </w:rPr>
-        <w:t>)</w:t>
+        <w:t>mos (Algoritmo de Pesquisa em Profundidade, Algoritmo de Dijkstra, Algoritmo de Floyd-Warshall)</w:t>
       </w:r>
       <w:r>
         <w:rPr>
@@ -7539,21 +6771,7 @@
         <w:rPr>
           <w:highlight w:val="white"/>
         </w:rPr>
-        <w:t xml:space="preserve">[1] Slides das aulas teóricas de Análise e </w:t>
-      </w:r>
-      <w:proofErr w:type="spellStart"/>
-      <w:r>
-        <w:rPr>
-          <w:highlight w:val="white"/>
-        </w:rPr>
-        <w:t>Concepção</w:t>
-      </w:r>
-      <w:proofErr w:type="spellEnd"/>
-      <w:r>
-        <w:rPr>
-          <w:highlight w:val="white"/>
-        </w:rPr>
-        <w:t xml:space="preserve"> de Algoritmos fornecidos ao longo do</w:t>
+        <w:t>[1] Slides das aulas teóricas de Análise e Concepção de Algoritmos fornecidos ao longo do</w:t>
       </w:r>
     </w:p>
     <w:p>
@@ -7583,21 +6801,7 @@
         <w:rPr>
           <w:highlight w:val="white"/>
         </w:rPr>
-        <w:t xml:space="preserve">[2] Gustavo </w:t>
-      </w:r>
-      <w:proofErr w:type="spellStart"/>
-      <w:r>
-        <w:rPr>
-          <w:highlight w:val="white"/>
-        </w:rPr>
-        <w:t>Pantuza</w:t>
-      </w:r>
-      <w:proofErr w:type="spellEnd"/>
-      <w:r>
-        <w:rPr>
-          <w:highlight w:val="white"/>
-        </w:rPr>
-        <w:t>, 2017.  “Busca em Profundidade”. Acedido a 10 de abril.</w:t>
+        <w:t>[2] Gustavo Pantuza, 2017.  “Busca em Profundidade”. Acedido a 10 de abril.</w:t>
       </w:r>
     </w:p>
     <w:p>
@@ -7635,35 +6839,7 @@
         <w:rPr>
           <w:lang w:val="en-GB"/>
         </w:rPr>
-        <w:t xml:space="preserve">[3] </w:t>
-      </w:r>
-      <w:proofErr w:type="spellStart"/>
-      <w:r>
-        <w:rPr>
-          <w:lang w:val="en-GB"/>
-        </w:rPr>
-        <w:t>GeeksforGeeks</w:t>
-      </w:r>
-      <w:proofErr w:type="spellEnd"/>
-      <w:r>
-        <w:rPr>
-          <w:lang w:val="en-GB"/>
-        </w:rPr>
-        <w:t xml:space="preserve">, 2017. “Floyd </w:t>
-      </w:r>
-      <w:proofErr w:type="spellStart"/>
-      <w:r>
-        <w:rPr>
-          <w:lang w:val="en-GB"/>
-        </w:rPr>
-        <w:t>Warshall</w:t>
-      </w:r>
-      <w:proofErr w:type="spellEnd"/>
-      <w:r>
-        <w:rPr>
-          <w:lang w:val="en-GB"/>
-        </w:rPr>
-        <w:t xml:space="preserve"> Algorithm | DP-16</w:t>
+        <w:t>[3] GeeksforGeeks, 2017. “Floyd Warshall Algorithm | DP-16</w:t>
       </w:r>
       <w:r>
         <w:rPr>
@@ -7709,15 +6885,7 @@
         </w:rPr>
       </w:pPr>
       <w:r>
-        <w:t xml:space="preserve">[4] UFSC, 2018. “Algoritmo de </w:t>
-      </w:r>
-      <w:proofErr w:type="spellStart"/>
-      <w:r>
-        <w:t>Dijkstra</w:t>
-      </w:r>
-      <w:proofErr w:type="spellEnd"/>
-      <w:r>
-        <w:t xml:space="preserve"> para cálculo do Caminho de Custo Mínimo</w:t>
+        <w:t>[4] UFSC, 2018. “Algoritmo de Dijkstra para cálculo do Caminho de Custo Mínimo</w:t>
       </w:r>
       <w:r>
         <w:rPr>
@@ -7769,15 +6937,7 @@
         </w:rPr>
       </w:pPr>
       <w:r>
-        <w:t xml:space="preserve">[5] </w:t>
-      </w:r>
-      <w:proofErr w:type="spellStart"/>
-      <w:r>
-        <w:t>Wikipedia</w:t>
-      </w:r>
-      <w:proofErr w:type="spellEnd"/>
-      <w:r>
-        <w:t>, 2019. “Problema do caixeiro-viajante</w:t>
+        <w:t>[5] Wikipedia, 2019. “Problema do caixeiro-viajante</w:t>
       </w:r>
       <w:r>
         <w:rPr>
@@ -7986,6 +7146,9 @@
     <w:p>
       <w:pPr>
         <w:pStyle w:val="Ttulo1"/>
+        <w:rPr>
+          <w:highlight w:val="none"/>
+        </w:rPr>
       </w:pPr>
       <w:r>
         <w:t>Estruturas de dados u</w:t>
@@ -7993,7 +7156,23 @@
       <w:r>
         <w:t>tilizadas</w:t>
       </w:r>
-    </w:p>
+      <w:bookmarkStart w:id="21" w:name="_GoBack"/>
+      <w:bookmarkEnd w:id="21"/>
+    </w:p>
+    <w:p>
+      <w:pPr>
+        <w:rPr>
+          <w:color w:val="FF0000"/>
+        </w:rPr>
+      </w:pPr>
+      <w:r>
+        <w:rPr>
+          <w:color w:val="FF0000"/>
+        </w:rPr>
+        <w:t>(imagens dos dados nos ficheiros)</w:t>
+      </w:r>
+    </w:p>
+    <w:p/>
     <w:p>
       <w:pPr>
         <w:spacing w:line="360" w:lineRule="auto"/>
@@ -8026,21 +7205,7 @@
         <w:rPr>
           <w:highlight w:val="white"/>
         </w:rPr>
-        <w:t xml:space="preserve">A classe presente na pasta </w:t>
-      </w:r>
-      <w:proofErr w:type="spellStart"/>
-      <w:r>
-        <w:rPr>
-          <w:highlight w:val="white"/>
-        </w:rPr>
-        <w:t>Graph.h</w:t>
-      </w:r>
-      <w:proofErr w:type="spellEnd"/>
-      <w:r>
-        <w:rPr>
-          <w:highlight w:val="white"/>
-        </w:rPr>
-        <w:t xml:space="preserve"> é essencialmente uma adaptação da classe fornecida nas aulas</w:t>
+        <w:t>A classe presente na pasta Graph.h é essencialmente uma adaptação da classe fornecida nas aulas</w:t>
       </w:r>
       <w:r>
         <w:rPr>
@@ -8153,6 +7318,7 @@
           <w:bCs/>
           <w:highlight w:val="white"/>
         </w:rPr>
+        <w:lastRenderedPageBreak/>
         <w:t>Cliente</w:t>
       </w:r>
     </w:p>
@@ -8168,7 +7334,6 @@
         <w:rPr>
           <w:highlight w:val="white"/>
         </w:rPr>
-        <w:lastRenderedPageBreak/>
         <w:t xml:space="preserve">Esta classe representa um cliente que realiza um pedido. </w:t>
       </w:r>
       <w:r>
@@ -8183,7 +7348,6 @@
         </w:rPr>
         <w:t xml:space="preserve"> constituída por um nome, </w:t>
       </w:r>
-      <w:proofErr w:type="spellStart"/>
       <w:r>
         <w:rPr>
           <w:i/>
@@ -8192,7 +7356,6 @@
         </w:rPr>
         <w:t>nif</w:t>
       </w:r>
-      <w:proofErr w:type="spellEnd"/>
       <w:r>
         <w:rPr>
           <w:highlight w:val="white"/>
@@ -8297,7 +7460,6 @@
         </w:rPr>
         <w:t xml:space="preserve">De modo a implementar as 4 fases descritas anteriormente, optamos por criar uma classe estafeta. Cada estafeta tem um transporte atribuído no qual irá realizar os pedidos. Para além disso contém ainda um nome e </w:t>
       </w:r>
-      <w:proofErr w:type="spellStart"/>
       <w:r>
         <w:rPr>
           <w:i/>
@@ -8306,7 +7468,6 @@
         </w:rPr>
         <w:t>nif</w:t>
       </w:r>
-      <w:proofErr w:type="spellEnd"/>
       <w:r>
         <w:rPr>
           <w:highlight w:val="white"/>
@@ -8376,7 +7537,6 @@
           <w:highlight w:val="white"/>
         </w:rPr>
       </w:pPr>
-      <w:proofErr w:type="spellStart"/>
       <w:r>
         <w:rPr>
           <w:b/>
@@ -8385,35 +7545,20 @@
         </w:rPr>
         <w:t>EatExpress</w:t>
       </w:r>
-      <w:proofErr w:type="spellEnd"/>
-    </w:p>
-    <w:p>
-      <w:pPr>
-        <w:spacing w:line="360" w:lineRule="auto"/>
-        <w:jc w:val="both"/>
-        <w:rPr>
-          <w:highlight w:val="white"/>
-        </w:rPr>
-      </w:pPr>
-      <w:r>
-        <w:rPr>
-          <w:highlight w:val="white"/>
-        </w:rPr>
-        <w:t xml:space="preserve">Por fim criamos uma classe </w:t>
-      </w:r>
-      <w:proofErr w:type="spellStart"/>
-      <w:r>
-        <w:rPr>
-          <w:highlight w:val="white"/>
-        </w:rPr>
-        <w:t>EatExpress</w:t>
-      </w:r>
-      <w:proofErr w:type="spellEnd"/>
-      <w:r>
-        <w:rPr>
-          <w:highlight w:val="white"/>
-        </w:rPr>
-        <w:t xml:space="preserve"> que contém toda a informação dos pedidos que estão a ocorrer num determinado momento (vetor “pedidos”) bem como os clientes, restaurantes</w:t>
+    </w:p>
+    <w:p>
+      <w:pPr>
+        <w:spacing w:line="360" w:lineRule="auto"/>
+        <w:jc w:val="both"/>
+        <w:rPr>
+          <w:highlight w:val="white"/>
+        </w:rPr>
+      </w:pPr>
+      <w:r>
+        <w:rPr>
+          <w:highlight w:val="white"/>
+        </w:rPr>
+        <w:t>Por fim criamos uma classe EatExpress que contém toda a informação dos pedidos que estão a ocorrer num determinado momento (vetor “pedidos”) bem como os clientes, restaurantes</w:t>
       </w:r>
       <w:r>
         <w:rPr>
@@ -8465,7 +7610,6 @@
           <w:highlight w:val="white"/>
         </w:rPr>
       </w:pPr>
-      <w:proofErr w:type="spellStart"/>
       <w:r>
         <w:rPr>
           <w:b/>
@@ -8474,7 +7618,6 @@
         </w:rPr>
         <w:t>GraphViwer</w:t>
       </w:r>
-      <w:proofErr w:type="spellEnd"/>
     </w:p>
     <w:p>
       <w:pPr>
@@ -8516,20 +7659,7 @@
         <w:t>Este foi um dos primeiros problemas com que nos deparamos aquando da implementação das soluções implementadas.</w:t>
       </w:r>
     </w:p>
-    <w:p>
-      <w:pPr>
-        <w:spacing w:line="360" w:lineRule="auto"/>
-        <w:jc w:val="both"/>
-      </w:pPr>
-      <w:r>
-        <w:t>Os mapas fornecidos pelo corpo docente não se encontravam nas melhores condições para que</w:t>
-      </w:r>
-      <w:r>
-        <w:t xml:space="preserve"> a aplicação dos algoritmos que desenvolvemos resultasse em soluções interessantes. Assim sendo, os testes de conectividade implementados foram uma simples verificação de </w:t>
-      </w:r>
-    </w:p>
     <w:p/>
-    <w:p/>
     <w:p>
       <w:pPr>
         <w:pStyle w:val="Ttulo1"/>
@@ -8538,6 +7668,7 @@
         </w:rPr>
       </w:pPr>
       <w:r>
+        <w:lastRenderedPageBreak/>
         <w:t>C</w:t>
       </w:r>
       <w:r>
@@ -8694,15 +7825,7 @@
         <w:jc w:val="both"/>
       </w:pPr>
       <w:r>
-        <w:t xml:space="preserve">Visualizar o mapa recorrendo ao </w:t>
-      </w:r>
-      <w:proofErr w:type="spellStart"/>
-      <w:r>
-        <w:t>GraphViewer</w:t>
-      </w:r>
-      <w:proofErr w:type="spellEnd"/>
-      <w:r>
-        <w:t xml:space="preserve"> com os respetivos Clientes (verde), Estafetas (amarelo), Restaurantes (vermelho) e Casa dos Estafetas (laranja) da aplicação.</w:t>
+        <w:t>Visualizar o mapa recorrendo ao GraphViewer com os respetivos Clientes (verde), Estafetas (amarelo), Restaurantes (vermelho) e Casa dos Estafetas (laranja) da aplicação.</w:t>
       </w:r>
     </w:p>
     <w:p>
@@ -8719,15 +7842,7 @@
         <w:t xml:space="preserve">Visualizar os dados, </w:t>
       </w:r>
       <w:r>
-        <w:t xml:space="preserve">ou seja todos os utilizadores e trabalhadores da </w:t>
-      </w:r>
-      <w:proofErr w:type="spellStart"/>
-      <w:r>
-        <w:t>EatExpress</w:t>
-      </w:r>
-      <w:proofErr w:type="spellEnd"/>
-      <w:r>
-        <w:t>.</w:t>
+        <w:t>ou seja todos os utilizadores e trabalhadores da EatExpress.</w:t>
       </w:r>
     </w:p>
     <w:p>
@@ -8743,8 +7858,179 @@
       <w:r>
         <w:t xml:space="preserve">E por último resolver as 4 variantes do problema </w:t>
       </w:r>
-      <w:bookmarkStart w:id="21" w:name="_GoBack"/>
-      <w:bookmarkEnd w:id="21"/>
+    </w:p>
+    <w:p>
+      <w:pPr>
+        <w:spacing w:line="360" w:lineRule="auto"/>
+        <w:ind w:left="360"/>
+        <w:jc w:val="both"/>
+      </w:pPr>
+      <w:r>
+        <w:rPr>
+          <w:color w:val="FF0000"/>
+        </w:rPr>
+        <w:t>(print do menu)</w:t>
+      </w:r>
+    </w:p>
+    <w:p>
+      <w:pPr>
+        <w:spacing w:line="360" w:lineRule="auto"/>
+        <w:jc w:val="both"/>
+      </w:pPr>
+    </w:p>
+    <w:p>
+      <w:pPr>
+        <w:spacing w:line="360" w:lineRule="auto"/>
+        <w:jc w:val="both"/>
+        <w:rPr>
+          <w:b/>
+          <w:bCs/>
+        </w:rPr>
+      </w:pPr>
+      <w:r>
+        <w:rPr>
+          <w:b/>
+          <w:bCs/>
+        </w:rPr>
+        <w:t>Menu de Escolha do Problema</w:t>
+      </w:r>
+    </w:p>
+    <w:p>
+      <w:pPr>
+        <w:spacing w:line="360" w:lineRule="auto"/>
+        <w:jc w:val="both"/>
+      </w:pPr>
+      <w:r>
+        <w:t>Quando é selecionada a opção 4 do menu anterior somos redirecionados para um último menu no qual podemos escolher entre as diferentes iterações que implementamos:</w:t>
+      </w:r>
+    </w:p>
+    <w:p>
+      <w:pPr>
+        <w:pStyle w:val="PargrafodaLista"/>
+        <w:numPr>
+          <w:ilvl w:val="0"/>
+          <w:numId w:val="15"/>
+        </w:numPr>
+        <w:spacing w:line="360" w:lineRule="auto"/>
+        <w:jc w:val="both"/>
+      </w:pPr>
+      <w:r>
+        <w:t xml:space="preserve">Um estafeta a realizar um único pedido – é </w:t>
+      </w:r>
+      <w:r>
+        <w:t>solicitado</w:t>
+      </w:r>
+      <w:r>
+        <w:t xml:space="preserve"> ao utilizador que escolha um cliente </w:t>
+      </w:r>
+      <w:r>
+        <w:t xml:space="preserve">para efetuar  o pedido, </w:t>
+      </w:r>
+      <w:r>
+        <w:t xml:space="preserve">um restaurante </w:t>
+      </w:r>
+      <w:r>
+        <w:t>do qual deseja comer,  e um estafeta que irá realizar o pedido. De seguida é apresentada num grafo a solução de caminho mais curto para o mesmo.</w:t>
+      </w:r>
+    </w:p>
+    <w:p>
+      <w:pPr>
+        <w:pStyle w:val="PargrafodaLista"/>
+        <w:numPr>
+          <w:ilvl w:val="0"/>
+          <w:numId w:val="15"/>
+        </w:numPr>
+        <w:spacing w:line="360" w:lineRule="auto"/>
+        <w:jc w:val="both"/>
+      </w:pPr>
+      <w:r>
+        <w:t>Um estafeta a realizar múltiplos pedidos em simultâneo (caga ilimitada) – de forma semelhante à anterior, o utilizador da aplicação pode escolher um conjunto de clientes e restaurantes e ainda um único estafeta que irá realizar todos os pedidos.</w:t>
+      </w:r>
+      <w:r>
+        <w:t xml:space="preserve"> Assim é mostrado num </w:t>
+      </w:r>
+    </w:p>
+    <w:p>
+      <w:pPr>
+        <w:pStyle w:val="PargrafodaLista"/>
+        <w:numPr>
+          <w:ilvl w:val="0"/>
+          <w:numId w:val="15"/>
+        </w:numPr>
+        <w:spacing w:line="360" w:lineRule="auto"/>
+        <w:jc w:val="both"/>
+      </w:pPr>
+      <w:r>
+        <w:t>M</w:t>
+      </w:r>
+      <w:r>
+        <w:t>ú</w:t>
+      </w:r>
+      <w:r>
+        <w:t xml:space="preserve">ltiplos estafetas a atender múltiplos pedidos (carga ilimitada) – Neste caso mais uma vez é solicitado ao utilizador que escolha um conjunto de clientes e </w:t>
+      </w:r>
+      <w:r>
+        <w:t>restaurantes</w:t>
+      </w:r>
+      <w:r>
+        <w:t xml:space="preserve">, no entanto </w:t>
+      </w:r>
+      <w:r>
+        <w:t>o estafeta passa a ser escolhido por um critério que consiste em escolher o estafeta que se encontra mais perto do restaurante requisitado em cada pedido.</w:t>
+      </w:r>
+    </w:p>
+    <w:p>
+      <w:pPr>
+        <w:pStyle w:val="PargrafodaLista"/>
+        <w:numPr>
+          <w:ilvl w:val="0"/>
+          <w:numId w:val="15"/>
+        </w:numPr>
+        <w:spacing w:line="360" w:lineRule="auto"/>
+        <w:jc w:val="both"/>
+      </w:pPr>
+      <w:r>
+        <w:lastRenderedPageBreak/>
+        <w:t>Múltiplos estafetas a atender múltiplos pedidos (carga limitada) – Este caso tem uma interface muito semelhante ao anterior</w:t>
+      </w:r>
+      <w:r>
+        <w:t>, a única diferença é que o estafeta para além de ser escolhido quanto à proximidade do restaurante também está restrito a um segundo fator que é a carga do veiculo. Assim é apresentado os caminhos mais curtos dos diferentes estafetas a atender os diferentes pedidos tento em conta a limitação do veiculo.</w:t>
+      </w:r>
+    </w:p>
+    <w:p>
+      <w:pPr>
+        <w:spacing w:line="360" w:lineRule="auto"/>
+        <w:ind w:left="360"/>
+        <w:jc w:val="both"/>
+        <w:rPr>
+          <w:color w:val="FF0000"/>
+        </w:rPr>
+      </w:pPr>
+    </w:p>
+    <w:p>
+      <w:pPr>
+        <w:spacing w:line="360" w:lineRule="auto"/>
+        <w:ind w:left="360"/>
+        <w:jc w:val="both"/>
+      </w:pPr>
+      <w:r>
+        <w:rPr>
+          <w:color w:val="FF0000"/>
+        </w:rPr>
+        <w:t>(print do menu)</w:t>
+      </w:r>
+    </w:p>
+    <w:p>
+      <w:pPr>
+        <w:spacing w:line="360" w:lineRule="auto"/>
+        <w:jc w:val="both"/>
+      </w:pPr>
+    </w:p>
+    <w:p>
+      <w:pPr>
+        <w:spacing w:line="360" w:lineRule="auto"/>
+        <w:jc w:val="both"/>
+      </w:pPr>
     </w:p>
     <w:p/>
     <w:p>
@@ -8960,6 +8246,119 @@
     </w:lvl>
   </w:abstractNum>
   <w:abstractNum w:abstractNumId="1" w15:restartNumberingAfterBreak="0">
+    <w:nsid w:val="0BA55F3C"/>
+    <w:multiLevelType w:val="hybridMultilevel"/>
+    <w:tmpl w:val="870C5D1C"/>
+    <w:lvl w:ilvl="0" w:tplc="08160001">
+      <w:start w:val="1"/>
+      <w:numFmt w:val="bullet"/>
+      <w:lvlText w:val=""/>
+      <w:lvlJc w:val="left"/>
+      <w:pPr>
+        <w:ind w:left="720" w:hanging="360"/>
+      </w:pPr>
+      <w:rPr>
+        <w:rFonts w:ascii="Symbol" w:hAnsi="Symbol" w:hint="default"/>
+      </w:rPr>
+    </w:lvl>
+    <w:lvl w:ilvl="1" w:tplc="08160003" w:tentative="1">
+      <w:start w:val="1"/>
+      <w:numFmt w:val="bullet"/>
+      <w:lvlText w:val="o"/>
+      <w:lvlJc w:val="left"/>
+      <w:pPr>
+        <w:ind w:left="1440" w:hanging="360"/>
+      </w:pPr>
+      <w:rPr>
+        <w:rFonts w:ascii="Courier New" w:hAnsi="Courier New" w:cs="Courier New" w:hint="default"/>
+      </w:rPr>
+    </w:lvl>
+    <w:lvl w:ilvl="2" w:tplc="08160005" w:tentative="1">
+      <w:start w:val="1"/>
+      <w:numFmt w:val="bullet"/>
+      <w:lvlText w:val=""/>
+      <w:lvlJc w:val="left"/>
+      <w:pPr>
+        <w:ind w:left="2160" w:hanging="360"/>
+      </w:pPr>
+      <w:rPr>
+        <w:rFonts w:ascii="Wingdings" w:hAnsi="Wingdings" w:hint="default"/>
+      </w:rPr>
+    </w:lvl>
+    <w:lvl w:ilvl="3" w:tplc="08160001" w:tentative="1">
+      <w:start w:val="1"/>
+      <w:numFmt w:val="bullet"/>
+      <w:lvlText w:val=""/>
+      <w:lvlJc w:val="left"/>
+      <w:pPr>
+        <w:ind w:left="2880" w:hanging="360"/>
+      </w:pPr>
+      <w:rPr>
+        <w:rFonts w:ascii="Symbol" w:hAnsi="Symbol" w:hint="default"/>
+      </w:rPr>
+    </w:lvl>
+    <w:lvl w:ilvl="4" w:tplc="08160003" w:tentative="1">
+      <w:start w:val="1"/>
+      <w:numFmt w:val="bullet"/>
+      <w:lvlText w:val="o"/>
+      <w:lvlJc w:val="left"/>
+      <w:pPr>
+        <w:ind w:left="3600" w:hanging="360"/>
+      </w:pPr>
+      <w:rPr>
+        <w:rFonts w:ascii="Courier New" w:hAnsi="Courier New" w:cs="Courier New" w:hint="default"/>
+      </w:rPr>
+    </w:lvl>
+    <w:lvl w:ilvl="5" w:tplc="08160005" w:tentative="1">
+      <w:start w:val="1"/>
+      <w:numFmt w:val="bullet"/>
+      <w:lvlText w:val=""/>
+      <w:lvlJc w:val="left"/>
+      <w:pPr>
+        <w:ind w:left="4320" w:hanging="360"/>
+      </w:pPr>
+      <w:rPr>
+        <w:rFonts w:ascii="Wingdings" w:hAnsi="Wingdings" w:hint="default"/>
+      </w:rPr>
+    </w:lvl>
+    <w:lvl w:ilvl="6" w:tplc="08160001" w:tentative="1">
+      <w:start w:val="1"/>
+      <w:numFmt w:val="bullet"/>
+      <w:lvlText w:val=""/>
+      <w:lvlJc w:val="left"/>
+      <w:pPr>
+        <w:ind w:left="5040" w:hanging="360"/>
+      </w:pPr>
+      <w:rPr>
+        <w:rFonts w:ascii="Symbol" w:hAnsi="Symbol" w:hint="default"/>
+      </w:rPr>
+    </w:lvl>
+    <w:lvl w:ilvl="7" w:tplc="08160003" w:tentative="1">
+      <w:start w:val="1"/>
+      <w:numFmt w:val="bullet"/>
+      <w:lvlText w:val="o"/>
+      <w:lvlJc w:val="left"/>
+      <w:pPr>
+        <w:ind w:left="5760" w:hanging="360"/>
+      </w:pPr>
+      <w:rPr>
+        <w:rFonts w:ascii="Courier New" w:hAnsi="Courier New" w:cs="Courier New" w:hint="default"/>
+      </w:rPr>
+    </w:lvl>
+    <w:lvl w:ilvl="8" w:tplc="08160005" w:tentative="1">
+      <w:start w:val="1"/>
+      <w:numFmt w:val="bullet"/>
+      <w:lvlText w:val=""/>
+      <w:lvlJc w:val="left"/>
+      <w:pPr>
+        <w:ind w:left="6480" w:hanging="360"/>
+      </w:pPr>
+      <w:rPr>
+        <w:rFonts w:ascii="Wingdings" w:hAnsi="Wingdings" w:hint="default"/>
+      </w:rPr>
+    </w:lvl>
+  </w:abstractNum>
+  <w:abstractNum w:abstractNumId="2" w15:restartNumberingAfterBreak="0">
     <w:nsid w:val="0C02568C"/>
     <w:multiLevelType w:val="multilevel"/>
     <w:tmpl w:val="E0ACB6D4"/>
@@ -9072,7 +8471,7 @@
       </w:rPr>
     </w:lvl>
   </w:abstractNum>
-  <w:abstractNum w:abstractNumId="2" w15:restartNumberingAfterBreak="0">
+  <w:abstractNum w:abstractNumId="3" w15:restartNumberingAfterBreak="0">
     <w:nsid w:val="18971D0B"/>
     <w:multiLevelType w:val="multilevel"/>
     <w:tmpl w:val="C352B462"/>
@@ -9185,7 +8584,7 @@
       </w:rPr>
     </w:lvl>
   </w:abstractNum>
-  <w:abstractNum w:abstractNumId="3" w15:restartNumberingAfterBreak="0">
+  <w:abstractNum w:abstractNumId="4" w15:restartNumberingAfterBreak="0">
     <w:nsid w:val="18FC3DC1"/>
     <w:multiLevelType w:val="multilevel"/>
     <w:tmpl w:val="D2083D52"/>
@@ -9298,7 +8697,7 @@
       </w:rPr>
     </w:lvl>
   </w:abstractNum>
-  <w:abstractNum w:abstractNumId="4" w15:restartNumberingAfterBreak="0">
+  <w:abstractNum w:abstractNumId="5" w15:restartNumberingAfterBreak="0">
     <w:nsid w:val="20DC5DD5"/>
     <w:multiLevelType w:val="multilevel"/>
     <w:tmpl w:val="1D36122A"/>
@@ -9411,7 +8810,7 @@
       </w:rPr>
     </w:lvl>
   </w:abstractNum>
-  <w:abstractNum w:abstractNumId="5" w15:restartNumberingAfterBreak="0">
+  <w:abstractNum w:abstractNumId="6" w15:restartNumberingAfterBreak="0">
     <w:nsid w:val="368B31D1"/>
     <w:multiLevelType w:val="multilevel"/>
     <w:tmpl w:val="BD305B40"/>
@@ -9524,7 +8923,7 @@
       </w:rPr>
     </w:lvl>
   </w:abstractNum>
-  <w:abstractNum w:abstractNumId="6" w15:restartNumberingAfterBreak="0">
+  <w:abstractNum w:abstractNumId="7" w15:restartNumberingAfterBreak="0">
     <w:nsid w:val="3B5E4B97"/>
     <w:multiLevelType w:val="multilevel"/>
     <w:tmpl w:val="3EC09DEE"/>
@@ -9638,7 +9037,7 @@
       </w:rPr>
     </w:lvl>
   </w:abstractNum>
-  <w:abstractNum w:abstractNumId="7" w15:restartNumberingAfterBreak="0">
+  <w:abstractNum w:abstractNumId="8" w15:restartNumberingAfterBreak="0">
     <w:nsid w:val="41DE2C5E"/>
     <w:multiLevelType w:val="multilevel"/>
     <w:tmpl w:val="BEE60C5A"/>
@@ -9751,7 +9150,7 @@
       </w:rPr>
     </w:lvl>
   </w:abstractNum>
-  <w:abstractNum w:abstractNumId="8" w15:restartNumberingAfterBreak="0">
+  <w:abstractNum w:abstractNumId="9" w15:restartNumberingAfterBreak="0">
     <w:nsid w:val="4D906196"/>
     <w:multiLevelType w:val="hybridMultilevel"/>
     <w:tmpl w:val="FFF633DA"/>
@@ -9864,7 +9263,7 @@
       </w:rPr>
     </w:lvl>
   </w:abstractNum>
-  <w:abstractNum w:abstractNumId="9" w15:restartNumberingAfterBreak="0">
+  <w:abstractNum w:abstractNumId="10" w15:restartNumberingAfterBreak="0">
     <w:nsid w:val="4FBB104F"/>
     <w:multiLevelType w:val="multilevel"/>
     <w:tmpl w:val="B538D42A"/>
@@ -9977,7 +9376,7 @@
       </w:rPr>
     </w:lvl>
   </w:abstractNum>
-  <w:abstractNum w:abstractNumId="10" w15:restartNumberingAfterBreak="0">
+  <w:abstractNum w:abstractNumId="11" w15:restartNumberingAfterBreak="0">
     <w:nsid w:val="64FE206E"/>
     <w:multiLevelType w:val="multilevel"/>
     <w:tmpl w:val="8BF81908"/>
@@ -10090,7 +9489,7 @@
       </w:rPr>
     </w:lvl>
   </w:abstractNum>
-  <w:abstractNum w:abstractNumId="11" w15:restartNumberingAfterBreak="0">
+  <w:abstractNum w:abstractNumId="12" w15:restartNumberingAfterBreak="0">
     <w:nsid w:val="6C0E2602"/>
     <w:multiLevelType w:val="multilevel"/>
     <w:tmpl w:val="CD3E3A06"/>
@@ -10203,7 +9602,7 @@
       </w:rPr>
     </w:lvl>
   </w:abstractNum>
-  <w:abstractNum w:abstractNumId="12" w15:restartNumberingAfterBreak="0">
+  <w:abstractNum w:abstractNumId="13" w15:restartNumberingAfterBreak="0">
     <w:nsid w:val="78E07CCE"/>
     <w:multiLevelType w:val="multilevel"/>
     <w:tmpl w:val="617C3008"/>
@@ -10316,7 +9715,7 @@
       </w:rPr>
     </w:lvl>
   </w:abstractNum>
-  <w:abstractNum w:abstractNumId="13" w15:restartNumberingAfterBreak="0">
+  <w:abstractNum w:abstractNumId="14" w15:restartNumberingAfterBreak="0">
     <w:nsid w:val="7F832354"/>
     <w:multiLevelType w:val="multilevel"/>
     <w:tmpl w:val="EC0058A2"/>
@@ -10430,46 +9829,49 @@
     </w:lvl>
   </w:abstractNum>
   <w:num w:numId="1">
+    <w:abstractNumId w:val="3"/>
+  </w:num>
+  <w:num w:numId="2">
+    <w:abstractNumId w:val="10"/>
+  </w:num>
+  <w:num w:numId="3">
+    <w:abstractNumId w:val="13"/>
+  </w:num>
+  <w:num w:numId="4">
     <w:abstractNumId w:val="2"/>
   </w:num>
-  <w:num w:numId="2">
+  <w:num w:numId="5">
+    <w:abstractNumId w:val="8"/>
+  </w:num>
+  <w:num w:numId="6">
+    <w:abstractNumId w:val="5"/>
+  </w:num>
+  <w:num w:numId="7">
+    <w:abstractNumId w:val="4"/>
+  </w:num>
+  <w:num w:numId="8">
+    <w:abstractNumId w:val="12"/>
+  </w:num>
+  <w:num w:numId="9">
+    <w:abstractNumId w:val="6"/>
+  </w:num>
+  <w:num w:numId="10">
+    <w:abstractNumId w:val="14"/>
+  </w:num>
+  <w:num w:numId="11">
+    <w:abstractNumId w:val="11"/>
+  </w:num>
+  <w:num w:numId="12">
     <w:abstractNumId w:val="9"/>
   </w:num>
-  <w:num w:numId="3">
-    <w:abstractNumId w:val="12"/>
-  </w:num>
-  <w:num w:numId="4">
-    <w:abstractNumId w:val="1"/>
-  </w:num>
-  <w:num w:numId="5">
+  <w:num w:numId="13">
     <w:abstractNumId w:val="7"/>
-  </w:num>
-  <w:num w:numId="6">
-    <w:abstractNumId w:val="4"/>
-  </w:num>
-  <w:num w:numId="7">
-    <w:abstractNumId w:val="3"/>
-  </w:num>
-  <w:num w:numId="8">
-    <w:abstractNumId w:val="11"/>
-  </w:num>
-  <w:num w:numId="9">
-    <w:abstractNumId w:val="5"/>
-  </w:num>
-  <w:num w:numId="10">
-    <w:abstractNumId w:val="13"/>
-  </w:num>
-  <w:num w:numId="11">
-    <w:abstractNumId w:val="10"/>
-  </w:num>
-  <w:num w:numId="12">
-    <w:abstractNumId w:val="8"/>
-  </w:num>
-  <w:num w:numId="13">
-    <w:abstractNumId w:val="6"/>
   </w:num>
   <w:num w:numId="14">
     <w:abstractNumId w:val="0"/>
+  </w:num>
+  <w:num w:numId="15">
+    <w:abstractNumId w:val="1"/>
   </w:num>
 </w:numbering>
 </file>

</xml_diff>

<commit_message>
so falta a conetividade e fazer graficos do tempo (?)
</commit_message>
<xml_diff>
--- a/Relatório-CAL.docx
+++ b/Relatório-CAL.docx
@@ -147,6 +147,7 @@
         </w:rPr>
         <w:t xml:space="preserve">     </w:t>
       </w:r>
+      <w:proofErr w:type="spellStart"/>
       <w:r>
         <w:rPr>
           <w:sz w:val="36"/>
@@ -154,7 +155,17 @@
           <w:highlight w:val="white"/>
           <w:u w:val="single"/>
         </w:rPr>
-        <w:t>EatExpress: Entrega de Comida</w:t>
+        <w:t>EatExpress</w:t>
+      </w:r>
+      <w:proofErr w:type="spellEnd"/>
+      <w:r>
+        <w:rPr>
+          <w:sz w:val="36"/>
+          <w:szCs w:val="36"/>
+          <w:highlight w:val="white"/>
+          <w:u w:val="single"/>
+        </w:rPr>
+        <w:t>: Entrega de Comida</w:t>
       </w:r>
     </w:p>
     <w:p>
@@ -2380,6 +2391,7 @@
           <w:bCs/>
           <w:sz w:val="24"/>
           <w:szCs w:val="24"/>
+          <w:u w:val="single"/>
         </w:rPr>
       </w:pPr>
       <w:r>
@@ -2389,7 +2401,7 @@
           <w:sz w:val="24"/>
           <w:szCs w:val="24"/>
         </w:rPr>
-        <w:t>Conetividade</w:t>
+        <w:t>Casos de Utilização</w:t>
       </w:r>
     </w:p>
     <w:p>
@@ -2409,7 +2421,7 @@
           <w:sz w:val="24"/>
           <w:szCs w:val="24"/>
         </w:rPr>
-        <w:t>Casos de Utilização</w:t>
+        <w:t>Conetividade</w:t>
       </w:r>
     </w:p>
     <w:p>
@@ -2505,7 +2517,15 @@
         <w:jc w:val="both"/>
       </w:pPr>
       <w:r>
-        <w:t xml:space="preserve">No âmbito da unidade curricular Conceção e Análise de Algoritmos (CAL) do Mestrado Integrado em Engenharia Informática e Computação (MIEIC), será desenvolvida uma aplicação de entrega de comida: EatExpress. </w:t>
+        <w:t xml:space="preserve">No âmbito da unidade curricular Conceção e Análise de Algoritmos (CAL) do Mestrado Integrado em Engenharia Informática e Computação (MIEIC), será desenvolvida uma aplicação de entrega de comida: </w:t>
+      </w:r>
+      <w:proofErr w:type="spellStart"/>
+      <w:r>
+        <w:t>EatExpress</w:t>
+      </w:r>
+      <w:proofErr w:type="spellEnd"/>
+      <w:r>
+        <w:t xml:space="preserve">. </w:t>
       </w:r>
     </w:p>
     <w:p>
@@ -2523,8 +2543,13 @@
         <w:jc w:val="both"/>
       </w:pPr>
       <w:r>
-        <w:t>A aplicação será desenvolvida em C++, com recurso à API GraphViewer</w:t>
-      </w:r>
+        <w:t xml:space="preserve">A aplicação será desenvolvida em C++, com recurso à API </w:t>
+      </w:r>
+      <w:proofErr w:type="spellStart"/>
+      <w:r>
+        <w:t>GraphViewer</w:t>
+      </w:r>
+      <w:proofErr w:type="spellEnd"/>
       <w:r>
         <w:rPr>
           <w:color w:val="FF0000"/>
@@ -2532,7 +2557,15 @@
         <w:t xml:space="preserve"> </w:t>
       </w:r>
       <w:r>
-        <w:t>para se desenhar o grafo gerado para os diferentes trajetos. Os mapas utilizados serão extraídos da plataforma OpenStreetMaps.</w:t>
+        <w:t xml:space="preserve">para se desenhar o grafo gerado para os diferentes trajetos. Os mapas utilizados serão extraídos da plataforma </w:t>
+      </w:r>
+      <w:proofErr w:type="spellStart"/>
+      <w:r>
+        <w:t>OpenStreetMaps</w:t>
+      </w:r>
+      <w:proofErr w:type="spellEnd"/>
+      <w:r>
+        <w:t>.</w:t>
       </w:r>
     </w:p>
     <w:p>
@@ -2586,7 +2619,21 @@
         <w:rPr>
           <w:highlight w:val="white"/>
         </w:rPr>
-        <w:t>A EatExpress é um sistema de entrega de comida entre os restaurantes registados na plataforma e os utilizadores da sua aplicação.  Acedendo à aplicação o utilizador pode escolher o restaurante e o prato que deseja. A refeição escolhida é, de seguida, entregue na morada do cliente por um estafeta que utiliza o seu próprio meio de transporte da empresa para lá chegar (a pé, bicicleta, mota ou carro).</w:t>
+        <w:t xml:space="preserve">A </w:t>
+      </w:r>
+      <w:proofErr w:type="spellStart"/>
+      <w:r>
+        <w:rPr>
+          <w:highlight w:val="white"/>
+        </w:rPr>
+        <w:t>EatExpress</w:t>
+      </w:r>
+      <w:proofErr w:type="spellEnd"/>
+      <w:r>
+        <w:rPr>
+          <w:highlight w:val="white"/>
+        </w:rPr>
+        <w:t xml:space="preserve"> é um sistema de entrega de comida entre os restaurantes registados na plataforma e os utilizadores da sua aplicação.  Acedendo à aplicação o utilizador pode escolher o restaurante e o prato que deseja. A refeição escolhida é, de seguida, entregue na morada do cliente por um estafeta que utiliza o seu próprio meio de transporte da empresa para lá chegar (a pé, bicicleta, mota ou carro).</w:t>
       </w:r>
     </w:p>
     <w:p>
@@ -2684,7 +2731,21 @@
         <w:rPr>
           <w:highlight w:val="white"/>
         </w:rPr>
-        <w:t>Numa primeira fase considera-se que a plataforma EatExpress tem disponível apenas um estafeta que terá de realizar uma entrega. Nesta situação, o problema reduz-se a encontrar o trajeto mais curto, com início na posição do estafeta quando é realizado o pedido (esta posição é a morada do cliente onde este realizou o último pedido ou a “Casa dos Estafetas”), que passe pelo restaurante indicado, e termine na morada do cliente que efetuou o pedido. Ao estafeta é lhe associado um meio de transporte com uma velocidade média.</w:t>
+        <w:t xml:space="preserve">Numa primeira fase considera-se que a plataforma </w:t>
+      </w:r>
+      <w:proofErr w:type="spellStart"/>
+      <w:r>
+        <w:rPr>
+          <w:highlight w:val="white"/>
+        </w:rPr>
+        <w:t>EatExpress</w:t>
+      </w:r>
+      <w:proofErr w:type="spellEnd"/>
+      <w:r>
+        <w:rPr>
+          <w:highlight w:val="white"/>
+        </w:rPr>
+        <w:t xml:space="preserve"> tem disponível apenas um estafeta que terá de realizar uma entrega. Nesta situação, o problema reduz-se a encontrar o trajeto mais curto, com início na posição do estafeta quando é realizado o pedido (esta posição é a morada do cliente onde este realizou o último pedido ou a “Casa dos Estafetas”), que passe pelo restaurante indicado, e termine na morada do cliente que efetuou o pedido. Ao estafeta é lhe associado um meio de transporte com uma velocidade média.</w:t>
       </w:r>
     </w:p>
     <w:p>
@@ -3143,11 +3204,19 @@
           <w:highlight w:val="white"/>
         </w:rPr>
       </w:pPr>
-      <w:r>
-        <w:rPr>
-          <w:highlight w:val="white"/>
-        </w:rPr>
-        <w:t>adj - conjunto contido em E, representa o conjunto de arestas (estradas que saem de um determinado nó);</w:t>
+      <w:proofErr w:type="spellStart"/>
+      <w:r>
+        <w:rPr>
+          <w:highlight w:val="white"/>
+        </w:rPr>
+        <w:t>adj</w:t>
+      </w:r>
+      <w:proofErr w:type="spellEnd"/>
+      <w:r>
+        <w:rPr>
+          <w:highlight w:val="white"/>
+        </w:rPr>
+        <w:t xml:space="preserve"> - conjunto contido em E, representa o conjunto de arestas (estradas que saem de um determinado nó);</w:t>
       </w:r>
     </w:p>
     <w:p>
@@ -3201,11 +3270,19 @@
           <w:highlight w:val="white"/>
         </w:rPr>
       </w:pPr>
-      <w:r>
-        <w:rPr>
-          <w:highlight w:val="white"/>
-        </w:rPr>
-        <w:t xml:space="preserve">orig </w:t>
+      <w:proofErr w:type="spellStart"/>
+      <w:r>
+        <w:rPr>
+          <w:highlight w:val="white"/>
+        </w:rPr>
+        <w:t>orig</w:t>
+      </w:r>
+      <w:proofErr w:type="spellEnd"/>
+      <w:r>
+        <w:rPr>
+          <w:highlight w:val="white"/>
+        </w:rPr>
+        <w:t xml:space="preserve"> </w:t>
       </w:r>
       <w:r>
         <w:rPr>
@@ -3232,11 +3309,19 @@
           <w:highlight w:val="white"/>
         </w:rPr>
       </w:pPr>
-      <w:r>
-        <w:rPr>
-          <w:highlight w:val="white"/>
-        </w:rPr>
-        <w:t xml:space="preserve">dest - </w:t>
+      <w:proofErr w:type="spellStart"/>
+      <w:r>
+        <w:rPr>
+          <w:highlight w:val="white"/>
+        </w:rPr>
+        <w:t>dest</w:t>
+      </w:r>
+      <w:proofErr w:type="spellEnd"/>
+      <w:r>
+        <w:rPr>
+          <w:highlight w:val="white"/>
+        </w:rPr>
+        <w:t xml:space="preserve"> - </w:t>
       </w:r>
       <w:r>
         <w:rPr>
@@ -3295,11 +3380,19 @@
           <w:highlight w:val="white"/>
         </w:rPr>
       </w:pPr>
-      <w:r>
-        <w:rPr>
-          <w:highlight w:val="white"/>
-        </w:rPr>
-        <w:t>unic - booleano que indica se uma rua é de sentido único ou não;</w:t>
+      <w:proofErr w:type="spellStart"/>
+      <w:r>
+        <w:rPr>
+          <w:highlight w:val="white"/>
+        </w:rPr>
+        <w:t>unic</w:t>
+      </w:r>
+      <w:proofErr w:type="spellEnd"/>
+      <w:r>
+        <w:rPr>
+          <w:highlight w:val="white"/>
+        </w:rPr>
+        <w:t xml:space="preserve"> - booleano que indica se uma rua é de sentido único ou não;</w:t>
       </w:r>
     </w:p>
     <w:p>
@@ -3460,7 +3553,21 @@
         <w:rPr>
           <w:highlight w:val="white"/>
         </w:rPr>
-        <w:t>: estrutura de todos os clientes registrados na EatExpress, tendo cada um:</w:t>
+        <w:t xml:space="preserve">: estrutura de todos os clientes registrados na </w:t>
+      </w:r>
+      <w:proofErr w:type="spellStart"/>
+      <w:r>
+        <w:rPr>
+          <w:highlight w:val="white"/>
+        </w:rPr>
+        <w:t>EatExpress</w:t>
+      </w:r>
+      <w:proofErr w:type="spellEnd"/>
+      <w:r>
+        <w:rPr>
+          <w:highlight w:val="white"/>
+        </w:rPr>
+        <w:t>, tendo cada um:</w:t>
       </w:r>
     </w:p>
     <w:p>
@@ -3531,11 +3638,33 @@
         </w:rPr>
         <w:t xml:space="preserve"> </w:t>
       </w:r>
-      <w:r>
-        <w:rPr>
-          <w:highlight w:val="white"/>
-        </w:rPr>
-        <w:t>nif - nif do cliente;</w:t>
+      <w:proofErr w:type="spellStart"/>
+      <w:r>
+        <w:rPr>
+          <w:highlight w:val="white"/>
+        </w:rPr>
+        <w:t>nif</w:t>
+      </w:r>
+      <w:proofErr w:type="spellEnd"/>
+      <w:r>
+        <w:rPr>
+          <w:highlight w:val="white"/>
+        </w:rPr>
+        <w:t xml:space="preserve"> - </w:t>
+      </w:r>
+      <w:proofErr w:type="spellStart"/>
+      <w:r>
+        <w:rPr>
+          <w:highlight w:val="white"/>
+        </w:rPr>
+        <w:t>nif</w:t>
+      </w:r>
+      <w:proofErr w:type="spellEnd"/>
+      <w:r>
+        <w:rPr>
+          <w:highlight w:val="white"/>
+        </w:rPr>
+        <w:t xml:space="preserve"> do cliente;</w:t>
       </w:r>
     </w:p>
     <w:p>
@@ -3630,12 +3759,21 @@
         </w:rPr>
         <w:t xml:space="preserve"> </w:t>
       </w:r>
+      <w:proofErr w:type="spellStart"/>
       <w:r>
         <w:rPr>
           <w:color w:val="4F81BD" w:themeColor="accent1"/>
           <w:highlight w:val="white"/>
         </w:rPr>
-        <w:t>order - conjunto de pratos pedidos;</w:t>
+        <w:t>order</w:t>
+      </w:r>
+      <w:proofErr w:type="spellEnd"/>
+      <w:r>
+        <w:rPr>
+          <w:color w:val="4F81BD" w:themeColor="accent1"/>
+          <w:highlight w:val="white"/>
+        </w:rPr>
+        <w:t xml:space="preserve"> - conjunto de pratos pedidos;</w:t>
       </w:r>
     </w:p>
     <w:p>
@@ -3768,11 +3906,33 @@
         </w:rPr>
         <w:t xml:space="preserve"> </w:t>
       </w:r>
-      <w:r>
-        <w:rPr>
-          <w:highlight w:val="white"/>
-        </w:rPr>
-        <w:t>nif - nif do trabalhador;</w:t>
+      <w:proofErr w:type="spellStart"/>
+      <w:r>
+        <w:rPr>
+          <w:highlight w:val="white"/>
+        </w:rPr>
+        <w:t>nif</w:t>
+      </w:r>
+      <w:proofErr w:type="spellEnd"/>
+      <w:r>
+        <w:rPr>
+          <w:highlight w:val="white"/>
+        </w:rPr>
+        <w:t xml:space="preserve"> - </w:t>
+      </w:r>
+      <w:proofErr w:type="spellStart"/>
+      <w:r>
+        <w:rPr>
+          <w:highlight w:val="white"/>
+        </w:rPr>
+        <w:t>nif</w:t>
+      </w:r>
+      <w:proofErr w:type="spellEnd"/>
+      <w:r>
+        <w:rPr>
+          <w:highlight w:val="white"/>
+        </w:rPr>
+        <w:t xml:space="preserve"> do trabalhador;</w:t>
       </w:r>
     </w:p>
     <w:p>
@@ -3796,11 +3956,19 @@
         </w:rPr>
         <w:t xml:space="preserve"> </w:t>
       </w:r>
-      <w:r>
-        <w:rPr>
-          <w:highlight w:val="white"/>
-        </w:rPr>
-        <w:t>pos - posição atual do estafeta;</w:t>
+      <w:proofErr w:type="spellStart"/>
+      <w:r>
+        <w:rPr>
+          <w:highlight w:val="white"/>
+        </w:rPr>
+        <w:t>pos</w:t>
+      </w:r>
+      <w:proofErr w:type="spellEnd"/>
+      <w:r>
+        <w:rPr>
+          <w:highlight w:val="white"/>
+        </w:rPr>
+        <w:t xml:space="preserve"> - posição atual do estafeta;</w:t>
       </w:r>
     </w:p>
     <w:p>
@@ -3816,12 +3984,21 @@
           <w:highlight w:val="white"/>
         </w:rPr>
       </w:pPr>
+      <w:proofErr w:type="spellStart"/>
       <w:r>
         <w:rPr>
           <w:color w:val="4F81BD" w:themeColor="accent1"/>
           <w:highlight w:val="white"/>
         </w:rPr>
-        <w:t>n_pedidos - número de pedidos efetuados por cada estafeta;</w:t>
+        <w:t>n_pedidos</w:t>
+      </w:r>
+      <w:proofErr w:type="spellEnd"/>
+      <w:r>
+        <w:rPr>
+          <w:color w:val="4F81BD" w:themeColor="accent1"/>
+          <w:highlight w:val="white"/>
+        </w:rPr>
+        <w:t xml:space="preserve"> - número de pedidos efetuados por cada estafeta;</w:t>
       </w:r>
     </w:p>
     <w:p>
@@ -3837,12 +4014,21 @@
           <w:highlight w:val="white"/>
         </w:rPr>
       </w:pPr>
+      <w:proofErr w:type="spellStart"/>
       <w:r>
         <w:rPr>
           <w:color w:val="4F81BD" w:themeColor="accent1"/>
           <w:highlight w:val="white"/>
         </w:rPr>
-        <w:t>d_total - número total de quilómetros efetuados por um estafeta;</w:t>
+        <w:t>d_total</w:t>
+      </w:r>
+      <w:proofErr w:type="spellEnd"/>
+      <w:r>
+        <w:rPr>
+          <w:color w:val="4F81BD" w:themeColor="accent1"/>
+          <w:highlight w:val="white"/>
+        </w:rPr>
+        <w:t xml:space="preserve"> - número total de quilómetros efetuados por um estafeta;</w:t>
       </w:r>
     </w:p>
     <w:p>
@@ -3929,11 +4115,19 @@
           <w:highlight w:val="white"/>
         </w:rPr>
       </w:pPr>
-      <w:r>
-        <w:rPr>
-          <w:highlight w:val="white"/>
-        </w:rPr>
-        <w:t>vm - velocidade média do veículo;</w:t>
+      <w:proofErr w:type="spellStart"/>
+      <w:r>
+        <w:rPr>
+          <w:highlight w:val="white"/>
+        </w:rPr>
+        <w:t>vm</w:t>
+      </w:r>
+      <w:proofErr w:type="spellEnd"/>
+      <w:r>
+        <w:rPr>
+          <w:highlight w:val="white"/>
+        </w:rPr>
+        <w:t xml:space="preserve"> - velocidade média do veículo;</w:t>
       </w:r>
     </w:p>
     <w:p>
@@ -4079,6 +4273,7 @@
           <w:highlight w:val="white"/>
         </w:rPr>
       </w:pPr>
+      <w:proofErr w:type="spellStart"/>
       <w:r>
         <w:rPr>
           <w:b/>
@@ -4086,6 +4281,7 @@
         </w:rPr>
         <w:t>Wf</w:t>
       </w:r>
+      <w:proofErr w:type="spellEnd"/>
       <w:r>
         <w:rPr>
           <w:highlight w:val="white"/>
@@ -4286,7 +4482,15 @@
         <w:t>t)</w:t>
       </w:r>
       <w:r>
-        <w:t xml:space="preserve">, em que t depende da velocidade do meio de transporte utilizado, Vm, e da distância da aresta). </w:t>
+        <w:t xml:space="preserve">, em que t depende da velocidade do meio de transporte utilizado, </w:t>
+      </w:r>
+      <w:proofErr w:type="spellStart"/>
+      <w:r>
+        <w:t>Vm</w:t>
+      </w:r>
+      <w:proofErr w:type="spellEnd"/>
+      <w:r>
+        <w:t xml:space="preserve">, e da distância da aresta). </w:t>
       </w:r>
     </w:p>
     <w:p>
@@ -4307,7 +4511,15 @@
         <w:t>C (</w:t>
       </w:r>
       <w:r>
-        <w:t>nó início,nó fim), sendo C o critério escolhido.</w:t>
+        <w:t xml:space="preserve">nó </w:t>
+      </w:r>
+      <w:proofErr w:type="spellStart"/>
+      <w:r>
+        <w:t>início,nó</w:t>
+      </w:r>
+      <w:proofErr w:type="spellEnd"/>
+      <w:r>
+        <w:t xml:space="preserve"> fim), sendo C o critério escolhido.</w:t>
       </w:r>
     </w:p>
     <w:p>
@@ -4382,7 +4594,23 @@
           <w:rFonts w:ascii="Arial Unicode MS" w:eastAsia="Arial Unicode MS" w:hAnsi="Arial Unicode MS" w:cs="Arial Unicode MS"/>
           <w:highlight w:val="white"/>
         </w:rPr>
-        <w:t>∀v ∈ V, adj(e) ⊆ E, todas as arestas adjacentes a um nó fazem parte do conjunto de arestas do grafo;</w:t>
+        <w:t xml:space="preserve">∀v ∈ V, </w:t>
+      </w:r>
+      <w:proofErr w:type="spellStart"/>
+      <w:r>
+        <w:rPr>
+          <w:rFonts w:ascii="Arial Unicode MS" w:eastAsia="Arial Unicode MS" w:hAnsi="Arial Unicode MS" w:cs="Arial Unicode MS"/>
+          <w:highlight w:val="white"/>
+        </w:rPr>
+        <w:t>adj</w:t>
+      </w:r>
+      <w:proofErr w:type="spellEnd"/>
+      <w:r>
+        <w:rPr>
+          <w:rFonts w:ascii="Arial Unicode MS" w:eastAsia="Arial Unicode MS" w:hAnsi="Arial Unicode MS" w:cs="Arial Unicode MS"/>
+          <w:highlight w:val="white"/>
+        </w:rPr>
+        <w:t>(e) ⊆ E, todas as arestas adjacentes a um nó fazem parte do conjunto de arestas do grafo;</w:t>
       </w:r>
     </w:p>
     <w:p>
@@ -4398,13 +4626,45 @@
           <w:rFonts w:ascii="Arial Unicode MS" w:eastAsia="Arial Unicode MS" w:hAnsi="Arial Unicode MS" w:cs="Arial Unicode MS"/>
           <w:highlight w:val="white"/>
         </w:rPr>
-        <w:t>∀e ∈ E, orig(e), dest(e) ⊆ V, para todas as arestas</w:t>
-      </w:r>
+        <w:t xml:space="preserve">∀e ∈ E, </w:t>
+      </w:r>
+      <w:proofErr w:type="spellStart"/>
       <w:r>
         <w:rPr>
           <w:rFonts w:ascii="Arial Unicode MS" w:eastAsia="Arial Unicode MS" w:hAnsi="Arial Unicode MS" w:cs="Arial Unicode MS"/>
           <w:highlight w:val="white"/>
         </w:rPr>
+        <w:t>orig</w:t>
+      </w:r>
+      <w:proofErr w:type="spellEnd"/>
+      <w:r>
+        <w:rPr>
+          <w:rFonts w:ascii="Arial Unicode MS" w:eastAsia="Arial Unicode MS" w:hAnsi="Arial Unicode MS" w:cs="Arial Unicode MS"/>
+          <w:highlight w:val="white"/>
+        </w:rPr>
+        <w:t xml:space="preserve">(e), </w:t>
+      </w:r>
+      <w:proofErr w:type="spellStart"/>
+      <w:r>
+        <w:rPr>
+          <w:rFonts w:ascii="Arial Unicode MS" w:eastAsia="Arial Unicode MS" w:hAnsi="Arial Unicode MS" w:cs="Arial Unicode MS"/>
+          <w:highlight w:val="white"/>
+        </w:rPr>
+        <w:t>dest</w:t>
+      </w:r>
+      <w:proofErr w:type="spellEnd"/>
+      <w:r>
+        <w:rPr>
+          <w:rFonts w:ascii="Arial Unicode MS" w:eastAsia="Arial Unicode MS" w:hAnsi="Arial Unicode MS" w:cs="Arial Unicode MS"/>
+          <w:highlight w:val="white"/>
+        </w:rPr>
+        <w:t>(e) ⊆ V, para todas as arestas</w:t>
+      </w:r>
+      <w:r>
+        <w:rPr>
+          <w:rFonts w:ascii="Arial Unicode MS" w:eastAsia="Arial Unicode MS" w:hAnsi="Arial Unicode MS" w:cs="Arial Unicode MS"/>
+          <w:highlight w:val="white"/>
+        </w:rPr>
         <w:t>,</w:t>
       </w:r>
       <w:r>
@@ -4474,7 +4734,23 @@
           <w:rFonts w:ascii="Arial Unicode MS" w:eastAsia="Arial Unicode MS" w:hAnsi="Arial Unicode MS" w:cs="Arial Unicode MS"/>
           <w:highlight w:val="white"/>
         </w:rPr>
-        <w:t>∀r ∈ R, menu(r).size &gt; 0, todos os restaurantes tem pelo menos um prato no menu;</w:t>
+        <w:t>∀r ∈ R, menu(r).</w:t>
+      </w:r>
+      <w:proofErr w:type="spellStart"/>
+      <w:r>
+        <w:rPr>
+          <w:rFonts w:ascii="Arial Unicode MS" w:eastAsia="Arial Unicode MS" w:hAnsi="Arial Unicode MS" w:cs="Arial Unicode MS"/>
+          <w:highlight w:val="white"/>
+        </w:rPr>
+        <w:t>size</w:t>
+      </w:r>
+      <w:proofErr w:type="spellEnd"/>
+      <w:r>
+        <w:rPr>
+          <w:rFonts w:ascii="Arial Unicode MS" w:eastAsia="Arial Unicode MS" w:hAnsi="Arial Unicode MS" w:cs="Arial Unicode MS"/>
+          <w:highlight w:val="white"/>
+        </w:rPr>
+        <w:t xml:space="preserve"> &gt; 0, todos os restaurantes tem pelo menos um prato no menu;</w:t>
       </w:r>
     </w:p>
     <w:p>
@@ -4538,7 +4814,39 @@
           <w:rFonts w:ascii="Arial Unicode MS" w:eastAsia="Arial Unicode MS" w:hAnsi="Arial Unicode MS" w:cs="Arial Unicode MS"/>
           <w:highlight w:val="white"/>
         </w:rPr>
-        <w:t>∀r ∈ R, order(r).size &gt; 0, não é possível efetuar um pedido sem conjunto de pratos;</w:t>
+        <w:t xml:space="preserve">∀r ∈ R, </w:t>
+      </w:r>
+      <w:proofErr w:type="spellStart"/>
+      <w:r>
+        <w:rPr>
+          <w:rFonts w:ascii="Arial Unicode MS" w:eastAsia="Arial Unicode MS" w:hAnsi="Arial Unicode MS" w:cs="Arial Unicode MS"/>
+          <w:highlight w:val="white"/>
+        </w:rPr>
+        <w:t>order</w:t>
+      </w:r>
+      <w:proofErr w:type="spellEnd"/>
+      <w:r>
+        <w:rPr>
+          <w:rFonts w:ascii="Arial Unicode MS" w:eastAsia="Arial Unicode MS" w:hAnsi="Arial Unicode MS" w:cs="Arial Unicode MS"/>
+          <w:highlight w:val="white"/>
+        </w:rPr>
+        <w:t>(r).</w:t>
+      </w:r>
+      <w:proofErr w:type="spellStart"/>
+      <w:r>
+        <w:rPr>
+          <w:rFonts w:ascii="Arial Unicode MS" w:eastAsia="Arial Unicode MS" w:hAnsi="Arial Unicode MS" w:cs="Arial Unicode MS"/>
+          <w:highlight w:val="white"/>
+        </w:rPr>
+        <w:t>size</w:t>
+      </w:r>
+      <w:proofErr w:type="spellEnd"/>
+      <w:r>
+        <w:rPr>
+          <w:rFonts w:ascii="Arial Unicode MS" w:eastAsia="Arial Unicode MS" w:hAnsi="Arial Unicode MS" w:cs="Arial Unicode MS"/>
+          <w:highlight w:val="white"/>
+        </w:rPr>
+        <w:t xml:space="preserve"> &gt; 0, não é possível efetuar um pedido sem conjunto de pratos;</w:t>
       </w:r>
     </w:p>
     <w:p>
@@ -4570,7 +4878,23 @@
           <w:rFonts w:ascii="Arial Unicode MS" w:eastAsia="Arial Unicode MS" w:hAnsi="Arial Unicode MS" w:cs="Arial Unicode MS"/>
           <w:highlight w:val="white"/>
         </w:rPr>
-        <w:t>∀l ∈ L, M(l) ∈ M, todos os pedidos são efetuados num meio de transporte da EatExpress (pertencente ao conjunto de Meios de Transporte M);</w:t>
+        <w:t xml:space="preserve">∀l ∈ L, M(l) ∈ M, todos os pedidos são efetuados num meio de transporte da </w:t>
+      </w:r>
+      <w:proofErr w:type="spellStart"/>
+      <w:r>
+        <w:rPr>
+          <w:rFonts w:ascii="Arial Unicode MS" w:eastAsia="Arial Unicode MS" w:hAnsi="Arial Unicode MS" w:cs="Arial Unicode MS"/>
+          <w:highlight w:val="white"/>
+        </w:rPr>
+        <w:t>EatExpress</w:t>
+      </w:r>
+      <w:proofErr w:type="spellEnd"/>
+      <w:r>
+        <w:rPr>
+          <w:rFonts w:ascii="Arial Unicode MS" w:eastAsia="Arial Unicode MS" w:hAnsi="Arial Unicode MS" w:cs="Arial Unicode MS"/>
+          <w:highlight w:val="white"/>
+        </w:rPr>
+        <w:t xml:space="preserve"> (pertencente ao conjunto de Meios de Transporte M);</w:t>
       </w:r>
     </w:p>
     <w:p>
@@ -4586,7 +4910,23 @@
           <w:rFonts w:ascii="Arial Unicode MS" w:eastAsia="Arial Unicode MS" w:hAnsi="Arial Unicode MS" w:cs="Arial Unicode MS"/>
           <w:highlight w:val="white"/>
         </w:rPr>
-        <w:t>∀w ∈ W, pos(w) ∈ V, as posições atuais dos diferentes estafetas correspondem a um nó do grafo.</w:t>
+        <w:t xml:space="preserve">∀w ∈ W, </w:t>
+      </w:r>
+      <w:proofErr w:type="spellStart"/>
+      <w:r>
+        <w:rPr>
+          <w:rFonts w:ascii="Arial Unicode MS" w:eastAsia="Arial Unicode MS" w:hAnsi="Arial Unicode MS" w:cs="Arial Unicode MS"/>
+          <w:highlight w:val="white"/>
+        </w:rPr>
+        <w:t>pos</w:t>
+      </w:r>
+      <w:proofErr w:type="spellEnd"/>
+      <w:r>
+        <w:rPr>
+          <w:rFonts w:ascii="Arial Unicode MS" w:eastAsia="Arial Unicode MS" w:hAnsi="Arial Unicode MS" w:cs="Arial Unicode MS"/>
+          <w:highlight w:val="white"/>
+        </w:rPr>
+        <w:t>(w) ∈ V, as posições atuais dos diferentes estafetas correspondem a um nó do grafo.</w:t>
       </w:r>
     </w:p>
     <w:p>
@@ -4602,7 +4942,23 @@
           <w:rFonts w:ascii="Arial Unicode MS" w:eastAsia="Arial Unicode MS" w:hAnsi="Arial Unicode MS" w:cs="Arial Unicode MS"/>
           <w:highlight w:val="white"/>
         </w:rPr>
-        <w:t>∀m ∈ M, vm(m) &gt; 0, não existem veículos com veículos com velocidades médias negativas;</w:t>
+        <w:t xml:space="preserve">∀m ∈ M, </w:t>
+      </w:r>
+      <w:proofErr w:type="spellStart"/>
+      <w:r>
+        <w:rPr>
+          <w:rFonts w:ascii="Arial Unicode MS" w:eastAsia="Arial Unicode MS" w:hAnsi="Arial Unicode MS" w:cs="Arial Unicode MS"/>
+          <w:highlight w:val="white"/>
+        </w:rPr>
+        <w:t>vm</w:t>
+      </w:r>
+      <w:proofErr w:type="spellEnd"/>
+      <w:r>
+        <w:rPr>
+          <w:rFonts w:ascii="Arial Unicode MS" w:eastAsia="Arial Unicode MS" w:hAnsi="Arial Unicode MS" w:cs="Arial Unicode MS"/>
+          <w:highlight w:val="white"/>
+        </w:rPr>
+        <w:t>(m) &gt; 0, não existem veículos com veículos com velocidades médias negativas;</w:t>
       </w:r>
     </w:p>
     <w:p>
@@ -4618,13 +4974,29 @@
           <w:rFonts w:ascii="Arial Unicode MS" w:eastAsia="Arial Unicode MS" w:hAnsi="Arial Unicode MS" w:cs="Arial Unicode MS"/>
           <w:highlight w:val="white"/>
         </w:rPr>
-        <w:t>O conjunto de de todos os pontos úteis, isto é, ponto de posição inicial do estafeta, morada do restaurante, morada do cliente, fazem todos parte de um mesmo componente fortemente conexo do grafo. Ou seja ∀v</w:t>
-      </w:r>
+        <w:t xml:space="preserve">O conjunto de </w:t>
+      </w:r>
+      <w:proofErr w:type="spellStart"/>
       <w:r>
         <w:rPr>
           <w:rFonts w:ascii="Arial Unicode MS" w:eastAsia="Arial Unicode MS" w:hAnsi="Arial Unicode MS" w:cs="Arial Unicode MS"/>
           <w:highlight w:val="white"/>
         </w:rPr>
+        <w:t>de</w:t>
+      </w:r>
+      <w:proofErr w:type="spellEnd"/>
+      <w:r>
+        <w:rPr>
+          <w:rFonts w:ascii="Arial Unicode MS" w:eastAsia="Arial Unicode MS" w:hAnsi="Arial Unicode MS" w:cs="Arial Unicode MS"/>
+          <w:highlight w:val="white"/>
+        </w:rPr>
+        <w:t xml:space="preserve"> todos os pontos úteis, isto é, ponto de posição inicial do estafeta, morada do restaurante, morada do cliente, fazem todos parte de um mesmo componente fortemente conexo do grafo. Ou seja ∀v</w:t>
+      </w:r>
+      <w:r>
+        <w:rPr>
+          <w:rFonts w:ascii="Arial Unicode MS" w:eastAsia="Arial Unicode MS" w:hAnsi="Arial Unicode MS" w:cs="Arial Unicode MS"/>
+          <w:highlight w:val="white"/>
+        </w:rPr>
         <w:t>1, v</w:t>
       </w:r>
       <w:r>
@@ -4632,7 +5004,23 @@
           <w:rFonts w:ascii="Arial Unicode MS" w:eastAsia="Arial Unicode MS" w:hAnsi="Arial Unicode MS" w:cs="Arial Unicode MS"/>
           <w:highlight w:val="white"/>
         </w:rPr>
-        <w:t xml:space="preserve">2 ∈ Vn sendo </w:t>
+        <w:t xml:space="preserve">2 ∈ </w:t>
+      </w:r>
+      <w:proofErr w:type="spellStart"/>
+      <w:r>
+        <w:rPr>
+          <w:rFonts w:ascii="Arial Unicode MS" w:eastAsia="Arial Unicode MS" w:hAnsi="Arial Unicode MS" w:cs="Arial Unicode MS"/>
+          <w:highlight w:val="white"/>
+        </w:rPr>
+        <w:t>Vn</w:t>
+      </w:r>
+      <w:proofErr w:type="spellEnd"/>
+      <w:r>
+        <w:rPr>
+          <w:rFonts w:ascii="Arial Unicode MS" w:eastAsia="Arial Unicode MS" w:hAnsi="Arial Unicode MS" w:cs="Arial Unicode MS"/>
+          <w:highlight w:val="white"/>
+        </w:rPr>
+        <w:t xml:space="preserve"> sendo </w:t>
       </w:r>
       <w:r>
         <w:rPr>
@@ -4842,7 +5230,21 @@
         <w:rPr>
           <w:highlight w:val="white"/>
         </w:rPr>
-        <w:t xml:space="preserve">Seja P0 o primeiro elemento de P, P0 = pos(W) </w:t>
+        <w:t xml:space="preserve">Seja P0 o primeiro elemento de P, P0 = </w:t>
+      </w:r>
+      <w:proofErr w:type="spellStart"/>
+      <w:r>
+        <w:rPr>
+          <w:highlight w:val="white"/>
+        </w:rPr>
+        <w:t>pos</w:t>
+      </w:r>
+      <w:proofErr w:type="spellEnd"/>
+      <w:r>
+        <w:rPr>
+          <w:highlight w:val="white"/>
+        </w:rPr>
+        <w:t xml:space="preserve">(W) </w:t>
       </w:r>
       <w:r>
         <w:rPr>
@@ -4885,7 +5287,55 @@
           <w:rFonts w:ascii="Arial Unicode MS" w:eastAsia="Arial Unicode MS" w:hAnsi="Arial Unicode MS" w:cs="Arial Unicode MS"/>
           <w:highlight w:val="white"/>
         </w:rPr>
-        <w:t>∀i,j (P(i) ∈ P⋀P(j) ∈ P ⋀(ii+1=j)=&gt; ∃e ∈adj(P(i))  ,dest(e)=P(j) , isto é, para quaisquer dois vértices de P consecutivos, são adjacentes (têm ligação entre eles);</w:t>
+        <w:t>∀</w:t>
+      </w:r>
+      <w:proofErr w:type="spellStart"/>
+      <w:r>
+        <w:rPr>
+          <w:rFonts w:ascii="Arial Unicode MS" w:eastAsia="Arial Unicode MS" w:hAnsi="Arial Unicode MS" w:cs="Arial Unicode MS"/>
+          <w:highlight w:val="white"/>
+        </w:rPr>
+        <w:t>i,j</w:t>
+      </w:r>
+      <w:proofErr w:type="spellEnd"/>
+      <w:r>
+        <w:rPr>
+          <w:rFonts w:ascii="Arial Unicode MS" w:eastAsia="Arial Unicode MS" w:hAnsi="Arial Unicode MS" w:cs="Arial Unicode MS"/>
+          <w:highlight w:val="white"/>
+        </w:rPr>
+        <w:t xml:space="preserve"> (P(i) ∈ P⋀P(j) ∈ P ⋀(ii+1=j)=&gt; ∃e ∈</w:t>
+      </w:r>
+      <w:proofErr w:type="spellStart"/>
+      <w:r>
+        <w:rPr>
+          <w:rFonts w:ascii="Arial Unicode MS" w:eastAsia="Arial Unicode MS" w:hAnsi="Arial Unicode MS" w:cs="Arial Unicode MS"/>
+          <w:highlight w:val="white"/>
+        </w:rPr>
+        <w:t>adj</w:t>
+      </w:r>
+      <w:proofErr w:type="spellEnd"/>
+      <w:r>
+        <w:rPr>
+          <w:rFonts w:ascii="Arial Unicode MS" w:eastAsia="Arial Unicode MS" w:hAnsi="Arial Unicode MS" w:cs="Arial Unicode MS"/>
+          <w:highlight w:val="white"/>
+        </w:rPr>
+        <w:t>(P(i))  ,</w:t>
+      </w:r>
+      <w:proofErr w:type="spellStart"/>
+      <w:r>
+        <w:rPr>
+          <w:rFonts w:ascii="Arial Unicode MS" w:eastAsia="Arial Unicode MS" w:hAnsi="Arial Unicode MS" w:cs="Arial Unicode MS"/>
+          <w:highlight w:val="white"/>
+        </w:rPr>
+        <w:t>dest</w:t>
+      </w:r>
+      <w:proofErr w:type="spellEnd"/>
+      <w:r>
+        <w:rPr>
+          <w:rFonts w:ascii="Arial Unicode MS" w:eastAsia="Arial Unicode MS" w:hAnsi="Arial Unicode MS" w:cs="Arial Unicode MS"/>
+          <w:highlight w:val="white"/>
+        </w:rPr>
+        <w:t>(e)=P(j) , isto é, para quaisquer dois vértices de P consecutivos, são adjacentes (têm ligação entre eles);</w:t>
       </w:r>
     </w:p>
     <w:p>
@@ -5125,7 +5575,21 @@
         <w:rPr>
           <w:highlight w:val="white"/>
         </w:rPr>
-        <w:t>O pré-processamento dos dados terá como objetivo encontrar sempre um percurso para o estafeta, de modo a que todos os pedidos tenham sucesso. Para isto, teremos de tornar o grafo fortemente conexo, de modo a garantir que haverá sempre um caminho que ligue um qualquer ponto A a um qualquer ponto B, e um caminho que ligue esse ponto B ao ponto A.</w:t>
+        <w:t xml:space="preserve">O pré-processamento dos dados terá como objetivo encontrar sempre um percurso para o estafeta, de modo a que todos os pedidos tenham sucesso. Para isto, teremos de tornar o grafo fortemente conexo, de modo a garantir que haverá sempre um caminho que ligue um qualquer ponto A </w:t>
+      </w:r>
+      <w:proofErr w:type="spellStart"/>
+      <w:r>
+        <w:rPr>
+          <w:highlight w:val="white"/>
+        </w:rPr>
+        <w:t>a</w:t>
+      </w:r>
+      <w:proofErr w:type="spellEnd"/>
+      <w:r>
+        <w:rPr>
+          <w:highlight w:val="white"/>
+        </w:rPr>
+        <w:t xml:space="preserve"> um qualquer ponto B, e um caminho que ligue esse ponto B ao ponto A.</w:t>
       </w:r>
     </w:p>
     <w:p>
@@ -5143,6 +5607,7 @@
         </w:rPr>
         <w:t xml:space="preserve">Uma forma de o conseguirmos seria realizar uma </w:t>
       </w:r>
+      <w:proofErr w:type="spellStart"/>
       <w:r>
         <w:rPr>
           <w:b/>
@@ -5150,6 +5615,7 @@
         </w:rPr>
         <w:t>Depth-First-Search</w:t>
       </w:r>
+      <w:proofErr w:type="spellEnd"/>
       <w:r>
         <w:rPr>
           <w:highlight w:val="white"/>
@@ -5179,6 +5645,7 @@
         </w:rPr>
         <w:t xml:space="preserve">Uma outra forma seria recorrendo ao Algoritmo de </w:t>
       </w:r>
+      <w:proofErr w:type="spellStart"/>
       <w:r>
         <w:rPr>
           <w:b/>
@@ -5186,6 +5653,7 @@
         </w:rPr>
         <w:t>Floyd-Warshall</w:t>
       </w:r>
+      <w:proofErr w:type="spellEnd"/>
       <w:r>
         <w:rPr>
           <w:highlight w:val="white"/>
@@ -5264,7 +5732,21 @@
           <w:highlight w:val="white"/>
         </w:rPr>
         <w:lastRenderedPageBreak/>
-        <w:t>vértices que o algoritmo de Floyd-Warshall tem de tratar, e não seria necessária a primeira verificação (W[v0][v1] = INF), pois estes vértices já foram removidos na DFS.</w:t>
+        <w:t xml:space="preserve">vértices que o algoritmo de </w:t>
+      </w:r>
+      <w:proofErr w:type="spellStart"/>
+      <w:r>
+        <w:rPr>
+          <w:highlight w:val="white"/>
+        </w:rPr>
+        <w:t>Floyd-Warshall</w:t>
+      </w:r>
+      <w:proofErr w:type="spellEnd"/>
+      <w:r>
+        <w:rPr>
+          <w:highlight w:val="white"/>
+        </w:rPr>
+        <w:t xml:space="preserve"> tem de tratar, e não seria necessária a primeira verificação (W[v0][v1] = INF), pois estes vértices já foram removidos na DFS.</w:t>
       </w:r>
     </w:p>
     <w:p>
@@ -5464,7 +5946,35 @@
         <w:rPr>
           <w:highlight w:val="white"/>
         </w:rPr>
-        <w:t>Um dos primeiros algoritmos que o programa executará será o Algoritmo de Pesquisa em Profundidade (Depth-First Search), isto se este for a opção escolhida para pré-processamento de modo a garantir que há sempre caminhos possíveis entre dois vértices, nos dois sentidos.</w:t>
+        <w:t>Um dos primeiros algoritmos que o programa executará será o Algoritmo de Pesquisa em Profundidade (</w:t>
+      </w:r>
+      <w:proofErr w:type="spellStart"/>
+      <w:r>
+        <w:rPr>
+          <w:highlight w:val="white"/>
+        </w:rPr>
+        <w:t>Depth-First</w:t>
+      </w:r>
+      <w:proofErr w:type="spellEnd"/>
+      <w:r>
+        <w:rPr>
+          <w:highlight w:val="white"/>
+        </w:rPr>
+        <w:t xml:space="preserve"> </w:t>
+      </w:r>
+      <w:proofErr w:type="spellStart"/>
+      <w:r>
+        <w:rPr>
+          <w:highlight w:val="white"/>
+        </w:rPr>
+        <w:t>Search</w:t>
+      </w:r>
+      <w:proofErr w:type="spellEnd"/>
+      <w:r>
+        <w:rPr>
+          <w:highlight w:val="white"/>
+        </w:rPr>
+        <w:t>), isto se este for a opção escolhida para pré-processamento de modo a garantir que há sempre caminhos possíveis entre dois vértices, nos dois sentidos.</w:t>
       </w:r>
     </w:p>
     <w:p>
@@ -5510,18 +6020,83 @@
         </w:rPr>
         <w:t xml:space="preserve">No nosso caso, usaremos o nó correspondente à “Casa dos Estafetas” como origem, ou seja, a busca partirá deste nó. Há que ter em atenção que este algoritmo pode entrar em </w:t>
       </w:r>
+      <w:proofErr w:type="spellStart"/>
       <w:r>
         <w:rPr>
           <w:i/>
           <w:highlight w:val="white"/>
         </w:rPr>
-        <w:t xml:space="preserve">loop </w:t>
-      </w:r>
-      <w:r>
-        <w:rPr>
-          <w:highlight w:val="white"/>
-        </w:rPr>
-        <w:t>e nunca terminar a sua execução se for encontrado um ciclo. Para controlar isto, cada vértice tem como atributo um boleano, que indica se já foi ou não visitado durante a pesquisa, que começa a false em todos os vértices (exceto o nó origem), e se torna true à medida que exploramos cada nó. Assim, se tivermos alcançado um nó com esse boleano a true, saberemos que o grafo tem, pelo menos, um ciclo. No final do algoritmo, os vértices que não tiverem sido visitados pela pesquisa serão os que nunca poderão ser alcançados a partir do vértice origem. Neste contexto, estes vértices devem ser eliminados, tendo em conta que não poderão ser alcançados por nenhum estafeta, uma vez que estes partem, num ponto inicial, da “Casa dos Estafetas”, ponto utilizado como origem da pesquisa.</w:t>
+        <w:t>loop</w:t>
+      </w:r>
+      <w:proofErr w:type="spellEnd"/>
+      <w:r>
+        <w:rPr>
+          <w:i/>
+          <w:highlight w:val="white"/>
+        </w:rPr>
+        <w:t xml:space="preserve"> </w:t>
+      </w:r>
+      <w:r>
+        <w:rPr>
+          <w:highlight w:val="white"/>
+        </w:rPr>
+        <w:t xml:space="preserve">e nunca terminar a sua execução se for encontrado um ciclo. Para controlar isto, cada vértice tem como atributo um </w:t>
+      </w:r>
+      <w:proofErr w:type="spellStart"/>
+      <w:r>
+        <w:rPr>
+          <w:highlight w:val="white"/>
+        </w:rPr>
+        <w:t>boleano</w:t>
+      </w:r>
+      <w:proofErr w:type="spellEnd"/>
+      <w:r>
+        <w:rPr>
+          <w:highlight w:val="white"/>
+        </w:rPr>
+        <w:t xml:space="preserve">, que indica se já foi ou não visitado durante a pesquisa, que começa a false em todos os vértices (exceto o nó origem), e se torna </w:t>
+      </w:r>
+      <w:proofErr w:type="spellStart"/>
+      <w:r>
+        <w:rPr>
+          <w:highlight w:val="white"/>
+        </w:rPr>
+        <w:t>true</w:t>
+      </w:r>
+      <w:proofErr w:type="spellEnd"/>
+      <w:r>
+        <w:rPr>
+          <w:highlight w:val="white"/>
+        </w:rPr>
+        <w:t xml:space="preserve"> à medida que exploramos cada nó. Assim, se tivermos alcançado um nó com esse </w:t>
+      </w:r>
+      <w:proofErr w:type="spellStart"/>
+      <w:r>
+        <w:rPr>
+          <w:highlight w:val="white"/>
+        </w:rPr>
+        <w:t>boleano</w:t>
+      </w:r>
+      <w:proofErr w:type="spellEnd"/>
+      <w:r>
+        <w:rPr>
+          <w:highlight w:val="white"/>
+        </w:rPr>
+        <w:t xml:space="preserve"> a </w:t>
+      </w:r>
+      <w:proofErr w:type="spellStart"/>
+      <w:r>
+        <w:rPr>
+          <w:highlight w:val="white"/>
+        </w:rPr>
+        <w:t>true</w:t>
+      </w:r>
+      <w:proofErr w:type="spellEnd"/>
+      <w:r>
+        <w:rPr>
+          <w:highlight w:val="white"/>
+        </w:rPr>
+        <w:t>, saberemos que o grafo tem, pelo menos, um ciclo. No final do algoritmo, os vértices que não tiverem sido visitados pela pesquisa serão os que nunca poderão ser alcançados a partir do vértice origem. Neste contexto, estes vértices devem ser eliminados, tendo em conta que não poderão ser alcançados por nenhum estafeta, uma vez que estes partem, num ponto inicial, da “Casa dos Estafetas”, ponto utilizado como origem da pesquisa.</w:t>
       </w:r>
     </w:p>
     <w:p>
@@ -5603,8 +6178,13 @@
       <w:bookmarkStart w:id="15" w:name="_k56kebw0uzk3" w:colFirst="0" w:colLast="0"/>
       <w:bookmarkEnd w:id="15"/>
       <w:r>
-        <w:t>Algoritmo de Dijkstra</w:t>
-      </w:r>
+        <w:t xml:space="preserve">Algoritmo de </w:t>
+      </w:r>
+      <w:proofErr w:type="spellStart"/>
+      <w:r>
+        <w:t>Dijkstra</w:t>
+      </w:r>
+      <w:proofErr w:type="spellEnd"/>
     </w:p>
     <w:p>
       <w:pPr>
@@ -5626,7 +6206,23 @@
           <w:b/>
           <w:highlight w:val="white"/>
         </w:rPr>
-        <w:t xml:space="preserve">Algoritmo de Dijkstra </w:t>
+        <w:t xml:space="preserve">Algoritmo de </w:t>
+      </w:r>
+      <w:proofErr w:type="spellStart"/>
+      <w:r>
+        <w:rPr>
+          <w:b/>
+          <w:highlight w:val="white"/>
+        </w:rPr>
+        <w:t>Dijkstra</w:t>
+      </w:r>
+      <w:proofErr w:type="spellEnd"/>
+      <w:r>
+        <w:rPr>
+          <w:b/>
+          <w:highlight w:val="white"/>
+        </w:rPr>
+        <w:t xml:space="preserve"> </w:t>
       </w:r>
       <w:r>
         <w:rPr>
@@ -5662,7 +6258,21 @@
           <w:highlight w:val="white"/>
         </w:rPr>
         <w:lastRenderedPageBreak/>
-        <w:t>Ora, o Algoritmo de Dijkstra é assim uma boa escolha, em que a distância será obtida pela soma dos pesos das arestas. Trata-se de um algoritmo ganancioso, uma vez que procura maximizar o ganho imediato (neste caso, minimizar o custo ou a distância) em cada passo.</w:t>
+        <w:t xml:space="preserve">Ora, o Algoritmo de </w:t>
+      </w:r>
+      <w:proofErr w:type="spellStart"/>
+      <w:r>
+        <w:rPr>
+          <w:highlight w:val="white"/>
+        </w:rPr>
+        <w:t>Dijkstra</w:t>
+      </w:r>
+      <w:proofErr w:type="spellEnd"/>
+      <w:r>
+        <w:rPr>
+          <w:highlight w:val="white"/>
+        </w:rPr>
+        <w:t xml:space="preserve"> é assim uma boa escolha, em que a distância será obtida pela soma dos pesos das arestas. Trata-se de um algoritmo ganancioso, uma vez que procura maximizar o ganho imediato (neste caso, minimizar o custo ou a distância) em cada passo.</w:t>
       </w:r>
     </w:p>
     <w:p>
@@ -5717,8 +6327,13 @@
       <w:bookmarkStart w:id="17" w:name="_lf3ouqvkyht0" w:colFirst="0" w:colLast="0"/>
       <w:bookmarkEnd w:id="17"/>
       <w:r>
-        <w:t>Algoritmo de Floyd-Warshall</w:t>
-      </w:r>
+        <w:t xml:space="preserve">Algoritmo de </w:t>
+      </w:r>
+      <w:proofErr w:type="spellStart"/>
+      <w:r>
+        <w:t>Floyd-Warshall</w:t>
+      </w:r>
+      <w:proofErr w:type="spellEnd"/>
       <w:r>
         <w:tab/>
       </w:r>
@@ -5752,7 +6367,63 @@
         <w:rPr>
           <w:highlight w:val="white"/>
         </w:rPr>
-        <w:t>Este algoritmo poderia ser substituído por uma execução repetida do algoritmo de Dijkstra, que teria complexidade temporal O(|V| * (|V| + |E|) * log|V|), no entanto, Floyd-Warshall seria uma melhor opção, tendo em conta que é melhor que o de Dijkstra se o grafo for denso ((|E|~|V|^2), e que, mesmo em grafos menos densos, pode ser melhor devido à sua simplicidade de código.</w:t>
+        <w:t xml:space="preserve">Este algoritmo poderia ser substituído por uma execução repetida do algoritmo de </w:t>
+      </w:r>
+      <w:proofErr w:type="spellStart"/>
+      <w:r>
+        <w:rPr>
+          <w:highlight w:val="white"/>
+        </w:rPr>
+        <w:t>Dijkstra</w:t>
+      </w:r>
+      <w:proofErr w:type="spellEnd"/>
+      <w:r>
+        <w:rPr>
+          <w:highlight w:val="white"/>
+        </w:rPr>
+        <w:t xml:space="preserve">, que teria complexidade temporal O(|V| * (|V| + |E|) * </w:t>
+      </w:r>
+      <w:proofErr w:type="spellStart"/>
+      <w:r>
+        <w:rPr>
+          <w:highlight w:val="white"/>
+        </w:rPr>
+        <w:t>log|V</w:t>
+      </w:r>
+      <w:proofErr w:type="spellEnd"/>
+      <w:r>
+        <w:rPr>
+          <w:highlight w:val="white"/>
+        </w:rPr>
+        <w:t xml:space="preserve">|), no entanto, </w:t>
+      </w:r>
+      <w:proofErr w:type="spellStart"/>
+      <w:r>
+        <w:rPr>
+          <w:highlight w:val="white"/>
+        </w:rPr>
+        <w:t>Floyd-Warshall</w:t>
+      </w:r>
+      <w:proofErr w:type="spellEnd"/>
+      <w:r>
+        <w:rPr>
+          <w:highlight w:val="white"/>
+        </w:rPr>
+        <w:t xml:space="preserve"> seria uma melhor opção, tendo em conta que é melhor que o de </w:t>
+      </w:r>
+      <w:proofErr w:type="spellStart"/>
+      <w:r>
+        <w:rPr>
+          <w:highlight w:val="white"/>
+        </w:rPr>
+        <w:t>Dijkstra</w:t>
+      </w:r>
+      <w:proofErr w:type="spellEnd"/>
+      <w:r>
+        <w:rPr>
+          <w:highlight w:val="white"/>
+        </w:rPr>
+        <w:t xml:space="preserve"> se o grafo for denso ((|E|~|V|^2), e que, mesmo em grafos menos densos, pode ser melhor devido à sua simplicidade de código.</w:t>
       </w:r>
     </w:p>
     <w:p>
@@ -5954,7 +6625,21 @@
         <w:rPr>
           <w:highlight w:val="white"/>
         </w:rPr>
-        <w:t>A aplicação EatExpress terá inicialmente um menu que permita escolher entre selecionar um mapa, operar sobre o mapa selecionado ou sair.</w:t>
+        <w:t xml:space="preserve">A aplicação </w:t>
+      </w:r>
+      <w:proofErr w:type="spellStart"/>
+      <w:r>
+        <w:rPr>
+          <w:highlight w:val="white"/>
+        </w:rPr>
+        <w:t>EatExpress</w:t>
+      </w:r>
+      <w:proofErr w:type="spellEnd"/>
+      <w:r>
+        <w:rPr>
+          <w:highlight w:val="white"/>
+        </w:rPr>
+        <w:t xml:space="preserve"> terá inicialmente um menu que permita escolher entre selecionar um mapa, operar sobre o mapa selecionado ou sair.</w:t>
       </w:r>
     </w:p>
     <w:p>
@@ -6001,7 +6686,21 @@
         <w:rPr>
           <w:highlight w:val="white"/>
         </w:rPr>
-        <w:t xml:space="preserve"> mapa recorrendo ao GraphViewer;</w:t>
+        <w:t xml:space="preserve"> mapa recorrendo ao </w:t>
+      </w:r>
+      <w:proofErr w:type="spellStart"/>
+      <w:r>
+        <w:rPr>
+          <w:highlight w:val="white"/>
+        </w:rPr>
+        <w:t>GraphViewer</w:t>
+      </w:r>
+      <w:proofErr w:type="spellEnd"/>
+      <w:r>
+        <w:rPr>
+          <w:highlight w:val="white"/>
+        </w:rPr>
+        <w:t>;</w:t>
       </w:r>
     </w:p>
     <w:p>
@@ -6174,7 +6873,21 @@
         <w:rPr>
           <w:highlight w:val="white"/>
         </w:rPr>
-        <w:t>Neste modo é pedido ao utilizador que efetue o login, caso já esteja registrado na EatExpress, ou registar-se com uma morada que será adicionada ao grafo caso contrário.</w:t>
+        <w:t xml:space="preserve">Neste modo é pedido ao utilizador que efetue o login, caso já esteja registrado na </w:t>
+      </w:r>
+      <w:proofErr w:type="spellStart"/>
+      <w:r>
+        <w:rPr>
+          <w:highlight w:val="white"/>
+        </w:rPr>
+        <w:t>EatExpress</w:t>
+      </w:r>
+      <w:proofErr w:type="spellEnd"/>
+      <w:r>
+        <w:rPr>
+          <w:highlight w:val="white"/>
+        </w:rPr>
+        <w:t>, ou registar-se com uma morada que será adicionada ao grafo caso contrário.</w:t>
       </w:r>
     </w:p>
     <w:p>
@@ -6514,7 +7227,35 @@
         <w:rPr>
           <w:highlight w:val="white"/>
         </w:rPr>
-        <w:t>Em suma, nesta primeira parte do projeto procuramos formalizar um sistema para gerar os percursos mais rápidos, entre os restaurantes e os clientes, para os estafetas da aplicação EatExpress. Optamos por dividir o problema em 4 iterações com graus de complexidade diferentes, de forma a ter uma implementação incremental. Para cada um desses subproblemas foi procurada uma solução que ainda irá ser colocada em prática e aprofundada na segunda parte do trabalho. Para além disso, apresentamos os casos de utilização e algumas funcionalidades que iremos implementar.</w:t>
+        <w:t xml:space="preserve">Em suma, nesta primeira parte do projeto procuramos formalizar um sistema para gerar os percursos mais rápidos, entre os restaurantes e os clientes, para os estafetas da aplicação </w:t>
+      </w:r>
+      <w:proofErr w:type="spellStart"/>
+      <w:r>
+        <w:rPr>
+          <w:highlight w:val="white"/>
+        </w:rPr>
+        <w:t>EatExpress</w:t>
+      </w:r>
+      <w:proofErr w:type="spellEnd"/>
+      <w:r>
+        <w:rPr>
+          <w:highlight w:val="white"/>
+        </w:rPr>
+        <w:t xml:space="preserve">. Optamos por dividir o problema em 4 iterações com graus de complexidade diferentes, de forma a ter uma implementação incremental. Para cada um desses </w:t>
+      </w:r>
+      <w:proofErr w:type="spellStart"/>
+      <w:r>
+        <w:rPr>
+          <w:highlight w:val="white"/>
+        </w:rPr>
+        <w:t>subproblemas</w:t>
+      </w:r>
+      <w:proofErr w:type="spellEnd"/>
+      <w:r>
+        <w:rPr>
+          <w:highlight w:val="white"/>
+        </w:rPr>
+        <w:t xml:space="preserve"> foi procurada uma solução que ainda irá ser colocada em prática e aprofundada na segunda parte do trabalho. Para além disso, apresentamos os casos de utilização e algumas funcionalidades que iremos implementar.</w:t>
       </w:r>
     </w:p>
     <w:p>
@@ -6589,7 +7330,35 @@
         <w:rPr>
           <w:highlight w:val="white"/>
         </w:rPr>
-        <w:t>mos (Algoritmo de Pesquisa em Profundidade, Algoritmo de Dijkstra, Algoritmo de Floyd-Warshall)</w:t>
+        <w:t xml:space="preserve">mos (Algoritmo de Pesquisa em Profundidade, Algoritmo de </w:t>
+      </w:r>
+      <w:proofErr w:type="spellStart"/>
+      <w:r>
+        <w:rPr>
+          <w:highlight w:val="white"/>
+        </w:rPr>
+        <w:t>Dijkstra</w:t>
+      </w:r>
+      <w:proofErr w:type="spellEnd"/>
+      <w:r>
+        <w:rPr>
+          <w:highlight w:val="white"/>
+        </w:rPr>
+        <w:t xml:space="preserve">, Algoritmo de </w:t>
+      </w:r>
+      <w:proofErr w:type="spellStart"/>
+      <w:r>
+        <w:rPr>
+          <w:highlight w:val="white"/>
+        </w:rPr>
+        <w:t>Floyd-Warshall</w:t>
+      </w:r>
+      <w:proofErr w:type="spellEnd"/>
+      <w:r>
+        <w:rPr>
+          <w:highlight w:val="white"/>
+        </w:rPr>
+        <w:t>)</w:t>
       </w:r>
       <w:r>
         <w:rPr>
@@ -6771,7 +7540,21 @@
         <w:rPr>
           <w:highlight w:val="white"/>
         </w:rPr>
-        <w:t>[1] Slides das aulas teóricas de Análise e Concepção de Algoritmos fornecidos ao longo do</w:t>
+        <w:t xml:space="preserve">[1] Slides das aulas teóricas de Análise e </w:t>
+      </w:r>
+      <w:proofErr w:type="spellStart"/>
+      <w:r>
+        <w:rPr>
+          <w:highlight w:val="white"/>
+        </w:rPr>
+        <w:t>Concepção</w:t>
+      </w:r>
+      <w:proofErr w:type="spellEnd"/>
+      <w:r>
+        <w:rPr>
+          <w:highlight w:val="white"/>
+        </w:rPr>
+        <w:t xml:space="preserve"> de Algoritmos fornecidos ao longo do</w:t>
       </w:r>
     </w:p>
     <w:p>
@@ -6801,7 +7584,21 @@
         <w:rPr>
           <w:highlight w:val="white"/>
         </w:rPr>
-        <w:t>[2] Gustavo Pantuza, 2017.  “Busca em Profundidade”. Acedido a 10 de abril.</w:t>
+        <w:t xml:space="preserve">[2] Gustavo </w:t>
+      </w:r>
+      <w:proofErr w:type="spellStart"/>
+      <w:r>
+        <w:rPr>
+          <w:highlight w:val="white"/>
+        </w:rPr>
+        <w:t>Pantuza</w:t>
+      </w:r>
+      <w:proofErr w:type="spellEnd"/>
+      <w:r>
+        <w:rPr>
+          <w:highlight w:val="white"/>
+        </w:rPr>
+        <w:t>, 2017.  “Busca em Profundidade”. Acedido a 10 de abril.</w:t>
       </w:r>
     </w:p>
     <w:p>
@@ -6839,7 +7636,35 @@
         <w:rPr>
           <w:lang w:val="en-GB"/>
         </w:rPr>
-        <w:t>[3] GeeksforGeeks, 2017. “Floyd Warshall Algorithm | DP-16</w:t>
+        <w:t xml:space="preserve">[3] </w:t>
+      </w:r>
+      <w:proofErr w:type="spellStart"/>
+      <w:r>
+        <w:rPr>
+          <w:lang w:val="en-GB"/>
+        </w:rPr>
+        <w:t>GeeksforGeeks</w:t>
+      </w:r>
+      <w:proofErr w:type="spellEnd"/>
+      <w:r>
+        <w:rPr>
+          <w:lang w:val="en-GB"/>
+        </w:rPr>
+        <w:t xml:space="preserve">, 2017. “Floyd </w:t>
+      </w:r>
+      <w:proofErr w:type="spellStart"/>
+      <w:r>
+        <w:rPr>
+          <w:lang w:val="en-GB"/>
+        </w:rPr>
+        <w:t>Warshall</w:t>
+      </w:r>
+      <w:proofErr w:type="spellEnd"/>
+      <w:r>
+        <w:rPr>
+          <w:lang w:val="en-GB"/>
+        </w:rPr>
+        <w:t xml:space="preserve"> Algorithm | DP-16</w:t>
       </w:r>
       <w:r>
         <w:rPr>
@@ -6885,7 +7710,15 @@
         </w:rPr>
       </w:pPr>
       <w:r>
-        <w:t>[4] UFSC, 2018. “Algoritmo de Dijkstra para cálculo do Caminho de Custo Mínimo</w:t>
+        <w:t xml:space="preserve">[4] UFSC, 2018. “Algoritmo de </w:t>
+      </w:r>
+      <w:proofErr w:type="spellStart"/>
+      <w:r>
+        <w:t>Dijkstra</w:t>
+      </w:r>
+      <w:proofErr w:type="spellEnd"/>
+      <w:r>
+        <w:t xml:space="preserve"> para cálculo do Caminho de Custo Mínimo</w:t>
       </w:r>
       <w:r>
         <w:rPr>
@@ -6937,7 +7770,15 @@
         </w:rPr>
       </w:pPr>
       <w:r>
-        <w:t>[5] Wikipedia, 2019. “Problema do caixeiro-viajante</w:t>
+        <w:t xml:space="preserve">[5] </w:t>
+      </w:r>
+      <w:proofErr w:type="spellStart"/>
+      <w:r>
+        <w:t>Wikipedia</w:t>
+      </w:r>
+      <w:proofErr w:type="spellEnd"/>
+      <w:r>
+        <w:t>, 2019. “Problema do caixeiro-viajante</w:t>
       </w:r>
       <w:r>
         <w:rPr>
@@ -6996,11 +7837,12 @@
       <w:pPr>
         <w:shd w:val="clear" w:color="auto" w:fill="FFFFFF"/>
         <w:spacing w:line="360" w:lineRule="auto"/>
+        <w:jc w:val="center"/>
         <w:rPr>
           <w:rFonts w:ascii="Roboto" w:eastAsia="Roboto" w:hAnsi="Roboto" w:cs="Roboto"/>
           <w:color w:val="373A3C"/>
-          <w:sz w:val="32"/>
-          <w:szCs w:val="32"/>
+          <w:sz w:val="44"/>
+          <w:szCs w:val="44"/>
           <w:highlight w:val="white"/>
         </w:rPr>
       </w:pPr>
@@ -7008,8 +7850,8 @@
         <w:rPr>
           <w:rFonts w:ascii="Roboto" w:eastAsia="Roboto" w:hAnsi="Roboto" w:cs="Roboto"/>
           <w:color w:val="373A3C"/>
-          <w:sz w:val="32"/>
-          <w:szCs w:val="32"/>
+          <w:sz w:val="44"/>
+          <w:szCs w:val="44"/>
           <w:highlight w:val="white"/>
         </w:rPr>
         <w:lastRenderedPageBreak/>
@@ -7018,19 +7860,6 @@
     </w:p>
     <w:p>
       <w:pPr>
-        <w:shd w:val="clear" w:color="auto" w:fill="FFFFFF"/>
-        <w:spacing w:line="360" w:lineRule="auto"/>
-        <w:rPr>
-          <w:rFonts w:ascii="Roboto" w:eastAsia="Roboto" w:hAnsi="Roboto" w:cs="Roboto"/>
-          <w:color w:val="373A3C"/>
-          <w:sz w:val="32"/>
-          <w:szCs w:val="32"/>
-          <w:highlight w:val="white"/>
-        </w:rPr>
-      </w:pPr>
-    </w:p>
-    <w:p>
-      <w:pPr>
         <w:pStyle w:val="Ttulo1"/>
         <w:rPr>
           <w:highlight w:val="none"/>
@@ -7156,8 +7985,6 @@
       <w:r>
         <w:t>tilizadas</w:t>
       </w:r>
-      <w:bookmarkStart w:id="21" w:name="_GoBack"/>
-      <w:bookmarkEnd w:id="21"/>
     </w:p>
     <w:p>
       <w:pPr>
@@ -7205,7 +8032,21 @@
         <w:rPr>
           <w:highlight w:val="white"/>
         </w:rPr>
-        <w:t>A classe presente na pasta Graph.h é essencialmente uma adaptação da classe fornecida nas aulas</w:t>
+        <w:t xml:space="preserve">A classe presente na pasta </w:t>
+      </w:r>
+      <w:proofErr w:type="spellStart"/>
+      <w:r>
+        <w:rPr>
+          <w:highlight w:val="white"/>
+        </w:rPr>
+        <w:t>Graph.h</w:t>
+      </w:r>
+      <w:proofErr w:type="spellEnd"/>
+      <w:r>
+        <w:rPr>
+          <w:highlight w:val="white"/>
+        </w:rPr>
+        <w:t xml:space="preserve"> é essencialmente uma adaptação da classe fornecida nas aulas</w:t>
       </w:r>
       <w:r>
         <w:rPr>
@@ -7318,22 +8159,22 @@
           <w:bCs/>
           <w:highlight w:val="white"/>
         </w:rPr>
+        <w:t>Cliente</w:t>
+      </w:r>
+    </w:p>
+    <w:p>
+      <w:pPr>
+        <w:spacing w:line="360" w:lineRule="auto"/>
+        <w:jc w:val="both"/>
+        <w:rPr>
+          <w:highlight w:val="white"/>
+        </w:rPr>
+      </w:pPr>
+      <w:r>
+        <w:rPr>
+          <w:highlight w:val="white"/>
+        </w:rPr>
         <w:lastRenderedPageBreak/>
-        <w:t>Cliente</w:t>
-      </w:r>
-    </w:p>
-    <w:p>
-      <w:pPr>
-        <w:spacing w:line="360" w:lineRule="auto"/>
-        <w:jc w:val="both"/>
-        <w:rPr>
-          <w:highlight w:val="white"/>
-        </w:rPr>
-      </w:pPr>
-      <w:r>
-        <w:rPr>
-          <w:highlight w:val="white"/>
-        </w:rPr>
         <w:t xml:space="preserve">Esta classe representa um cliente que realiza um pedido. </w:t>
       </w:r>
       <w:r>
@@ -7348,6 +8189,7 @@
         </w:rPr>
         <w:t xml:space="preserve"> constituída por um nome, </w:t>
       </w:r>
+      <w:proofErr w:type="spellStart"/>
       <w:r>
         <w:rPr>
           <w:i/>
@@ -7356,6 +8198,7 @@
         </w:rPr>
         <w:t>nif</w:t>
       </w:r>
+      <w:proofErr w:type="spellEnd"/>
       <w:r>
         <w:rPr>
           <w:highlight w:val="white"/>
@@ -7460,6 +8303,7 @@
         </w:rPr>
         <w:t xml:space="preserve">De modo a implementar as 4 fases descritas anteriormente, optamos por criar uma classe estafeta. Cada estafeta tem um transporte atribuído no qual irá realizar os pedidos. Para além disso contém ainda um nome e </w:t>
       </w:r>
+      <w:proofErr w:type="spellStart"/>
       <w:r>
         <w:rPr>
           <w:i/>
@@ -7468,6 +8312,7 @@
         </w:rPr>
         <w:t>nif</w:t>
       </w:r>
+      <w:proofErr w:type="spellEnd"/>
       <w:r>
         <w:rPr>
           <w:highlight w:val="white"/>
@@ -7537,6 +8382,7 @@
           <w:highlight w:val="white"/>
         </w:rPr>
       </w:pPr>
+      <w:proofErr w:type="spellStart"/>
       <w:r>
         <w:rPr>
           <w:b/>
@@ -7545,20 +8391,35 @@
         </w:rPr>
         <w:t>EatExpress</w:t>
       </w:r>
-    </w:p>
-    <w:p>
-      <w:pPr>
-        <w:spacing w:line="360" w:lineRule="auto"/>
-        <w:jc w:val="both"/>
-        <w:rPr>
-          <w:highlight w:val="white"/>
-        </w:rPr>
-      </w:pPr>
-      <w:r>
-        <w:rPr>
-          <w:highlight w:val="white"/>
-        </w:rPr>
-        <w:t>Por fim criamos uma classe EatExpress que contém toda a informação dos pedidos que estão a ocorrer num determinado momento (vetor “pedidos”) bem como os clientes, restaurantes</w:t>
+      <w:proofErr w:type="spellEnd"/>
+    </w:p>
+    <w:p>
+      <w:pPr>
+        <w:spacing w:line="360" w:lineRule="auto"/>
+        <w:jc w:val="both"/>
+        <w:rPr>
+          <w:highlight w:val="white"/>
+        </w:rPr>
+      </w:pPr>
+      <w:r>
+        <w:rPr>
+          <w:highlight w:val="white"/>
+        </w:rPr>
+        <w:t xml:space="preserve">Por fim criamos uma classe </w:t>
+      </w:r>
+      <w:proofErr w:type="spellStart"/>
+      <w:r>
+        <w:rPr>
+          <w:highlight w:val="white"/>
+        </w:rPr>
+        <w:t>EatExpress</w:t>
+      </w:r>
+      <w:proofErr w:type="spellEnd"/>
+      <w:r>
+        <w:rPr>
+          <w:highlight w:val="white"/>
+        </w:rPr>
+        <w:t xml:space="preserve"> que contém toda a informação dos pedidos que estão a ocorrer num determinado momento (vetor “pedidos”) bem como os clientes, restaurantes</w:t>
       </w:r>
       <w:r>
         <w:rPr>
@@ -7610,6 +8471,7 @@
           <w:highlight w:val="white"/>
         </w:rPr>
       </w:pPr>
+      <w:proofErr w:type="spellStart"/>
       <w:r>
         <w:rPr>
           <w:b/>
@@ -7618,6 +8480,7 @@
         </w:rPr>
         <w:t>GraphViwer</w:t>
       </w:r>
+      <w:proofErr w:type="spellEnd"/>
     </w:p>
     <w:p>
       <w:pPr>
@@ -7632,13 +8495,8 @@
         <w:t>Este módulo, fornecido pelo corpo docente, permitiu-nos uma melhor visualização dos grafos e das soluções obtidas.</w:t>
       </w:r>
     </w:p>
-    <w:p>
-      <w:pPr>
-        <w:rPr>
-          <w:highlight w:val="white"/>
-        </w:rPr>
-      </w:pPr>
-    </w:p>
+    <w:p/>
+    <w:p/>
     <w:p>
       <w:pPr>
         <w:pStyle w:val="Ttulo1"/>
@@ -7647,28 +8505,6 @@
         </w:rPr>
       </w:pPr>
       <w:r>
-        <w:t>Conectividade</w:t>
-      </w:r>
-    </w:p>
-    <w:p>
-      <w:pPr>
-        <w:spacing w:line="360" w:lineRule="auto"/>
-        <w:jc w:val="both"/>
-      </w:pPr>
-      <w:r>
-        <w:t>Este foi um dos primeiros problemas com que nos deparamos aquando da implementação das soluções implementadas.</w:t>
-      </w:r>
-    </w:p>
-    <w:p/>
-    <w:p>
-      <w:pPr>
-        <w:pStyle w:val="Ttulo1"/>
-        <w:rPr>
-          <w:highlight w:val="none"/>
-        </w:rPr>
-      </w:pPr>
-      <w:r>
-        <w:lastRenderedPageBreak/>
         <w:t>C</w:t>
       </w:r>
       <w:r>
@@ -7735,6 +8571,7 @@
         <w:jc w:val="both"/>
       </w:pPr>
       <w:r>
+        <w:lastRenderedPageBreak/>
         <w:t>Neste menu é dada a possibilidade ao utilizador de escolher um mapa no qual vão ser realizados todos os algoritmos e soluções implementadas.</w:t>
       </w:r>
     </w:p>
@@ -7825,7 +8662,15 @@
         <w:jc w:val="both"/>
       </w:pPr>
       <w:r>
-        <w:t>Visualizar o mapa recorrendo ao GraphViewer com os respetivos Clientes (verde), Estafetas (amarelo), Restaurantes (vermelho) e Casa dos Estafetas (laranja) da aplicação.</w:t>
+        <w:t xml:space="preserve">Visualizar o mapa recorrendo ao </w:t>
+      </w:r>
+      <w:proofErr w:type="spellStart"/>
+      <w:r>
+        <w:t>GraphViewer</w:t>
+      </w:r>
+      <w:proofErr w:type="spellEnd"/>
+      <w:r>
+        <w:t xml:space="preserve"> com os respetivos Clientes (verde), Estafetas (amarelo), Restaurantes (vermelho) e Casa dos Estafetas (laranja) da aplicação.</w:t>
       </w:r>
     </w:p>
     <w:p>
@@ -7842,7 +8687,15 @@
         <w:t xml:space="preserve">Visualizar os dados, </w:t>
       </w:r>
       <w:r>
-        <w:t>ou seja todos os utilizadores e trabalhadores da EatExpress.</w:t>
+        <w:t xml:space="preserve">ou seja todos os utilizadores e trabalhadores da </w:t>
+      </w:r>
+      <w:proofErr w:type="spellStart"/>
+      <w:r>
+        <w:t>EatExpress</w:t>
+      </w:r>
+      <w:proofErr w:type="spellEnd"/>
+      <w:r>
+        <w:t>.</w:t>
       </w:r>
     </w:p>
     <w:p>
@@ -7990,7 +8843,6 @@
         <w:jc w:val="both"/>
       </w:pPr>
       <w:r>
-        <w:lastRenderedPageBreak/>
         <w:t>Múltiplos estafetas a atender múltiplos pedidos (carga limitada) – Este caso tem uma interface muito semelhante ao anterior</w:t>
       </w:r>
       <w:r>
@@ -8032,7 +8884,528 @@
         <w:jc w:val="both"/>
       </w:pPr>
     </w:p>
+    <w:p>
+      <w:pPr>
+        <w:pStyle w:val="Ttulo1"/>
+        <w:rPr>
+          <w:highlight w:val="none"/>
+        </w:rPr>
+      </w:pPr>
+      <w:r>
+        <w:t>Conectividade</w:t>
+      </w:r>
+    </w:p>
+    <w:p>
+      <w:pPr>
+        <w:spacing w:line="360" w:lineRule="auto"/>
+        <w:jc w:val="both"/>
+      </w:pPr>
+      <w:r>
+        <w:t>Este foi um dos primeiros problemas com que nos deparamos aquando da implementação das soluções implementadas.</w:t>
+      </w:r>
+    </w:p>
+    <w:p>
+      <w:pPr>
+        <w:jc w:val="both"/>
+        <w:rPr>
+          <w:highlight w:val="white"/>
+        </w:rPr>
+      </w:pPr>
+    </w:p>
+    <w:p>
+      <w:pPr>
+        <w:jc w:val="both"/>
+        <w:rPr>
+          <w:highlight w:val="white"/>
+        </w:rPr>
+      </w:pPr>
+      <w:r>
+        <w:rPr>
+          <w:highlight w:val="white"/>
+        </w:rPr>
+        <w:t>(Busca em profundidade (bidirecional)</w:t>
+      </w:r>
+    </w:p>
+    <w:p>
+      <w:pPr>
+        <w:jc w:val="both"/>
+        <w:rPr>
+          <w:highlight w:val="white"/>
+        </w:rPr>
+      </w:pPr>
+      <w:r>
+        <w:rPr>
+          <w:highlight w:val="white"/>
+        </w:rPr>
+        <w:t>Dividir em grupinhos fortemente conexos e em cada algoritmo é necessário verificar se todos os elem pertencem ao mesmo grupo.)</w:t>
+      </w:r>
+    </w:p>
+    <w:p>
+      <w:pPr>
+        <w:rPr>
+          <w:highlight w:val="white"/>
+        </w:rPr>
+      </w:pPr>
+    </w:p>
+    <w:p>
+      <w:pPr>
+        <w:pStyle w:val="Ttulo1"/>
+        <w:rPr>
+          <w:highlight w:val="none"/>
+        </w:rPr>
+      </w:pPr>
+      <w:r>
+        <w:rPr>
+          <w:highlight w:val="none"/>
+        </w:rPr>
+        <w:t>Algoritmos implementados</w:t>
+      </w:r>
+      <w:r>
+        <w:rPr>
+          <w:highlight w:val="none"/>
+        </w:rPr>
+        <w:t xml:space="preserve"> e respetiva análise</w:t>
+      </w:r>
+    </w:p>
+    <w:p>
+      <w:pPr>
+        <w:spacing w:line="360" w:lineRule="auto"/>
+        <w:jc w:val="both"/>
+      </w:pPr>
+      <w:r>
+        <w:t xml:space="preserve">A complexidade teórica dos algoritmos implementados já foi abordada na parte 1 deste trabalho, pelo que, </w:t>
+      </w:r>
+      <w:r>
+        <w:t>de forma a não nos tornarmos repetitivos</w:t>
+      </w:r>
+      <w:r>
+        <w:t xml:space="preserve">, apenas faremos a análise da complexidade temporal empírica a partir dos resultados obtidos e apresentaremos o </w:t>
+      </w:r>
+      <w:proofErr w:type="spellStart"/>
+      <w:r>
+        <w:t>peseudo-codigo</w:t>
+      </w:r>
+      <w:proofErr w:type="spellEnd"/>
+      <w:r>
+        <w:t xml:space="preserve"> dos algoritmos usados. De notar que os tempos não podem ser comparados em valor absoluto entre algoritmos uma vez que diferentes algoritmos são corri</w:t>
+      </w:r>
+      <w:r>
+        <w:t>d</w:t>
+      </w:r>
+      <w:r>
+        <w:t xml:space="preserve">os sob diferentes condições (o computados pode variar por exemplo). Os </w:t>
+      </w:r>
+      <w:r>
+        <w:t>t</w:t>
+      </w:r>
+      <w:r>
+        <w:t>empos serão medidos em milissegundos podendo mudar a variável independente.</w:t>
+      </w:r>
+    </w:p>
+    <w:p>
+      <w:pPr>
+        <w:spacing w:line="360" w:lineRule="auto"/>
+        <w:jc w:val="both"/>
+      </w:pPr>
+    </w:p>
+    <w:p>
+      <w:pPr>
+        <w:spacing w:line="360" w:lineRule="auto"/>
+        <w:jc w:val="both"/>
+        <w:rPr>
+          <w:b/>
+          <w:bCs/>
+        </w:rPr>
+      </w:pPr>
+      <w:r>
+        <w:rPr>
+          <w:b/>
+          <w:bCs/>
+        </w:rPr>
+        <w:t>Pesquisa</w:t>
+      </w:r>
+      <w:r>
+        <w:rPr>
+          <w:b/>
+          <w:bCs/>
+        </w:rPr>
+        <w:t xml:space="preserve"> em Profundidade</w:t>
+      </w:r>
+    </w:p>
+    <w:p>
+      <w:pPr>
+        <w:spacing w:line="360" w:lineRule="auto"/>
+        <w:jc w:val="both"/>
+      </w:pPr>
+      <w:r>
+        <w:t xml:space="preserve">Este algoritmo não sofreu </w:t>
+      </w:r>
+      <w:r>
+        <w:t>qualquer alteração em relação ao planeado, por isso achamos apenas relevante apresentar os resultados obtidos dos testes efetuados.</w:t>
+      </w:r>
+    </w:p>
+    <w:p>
+      <w:pPr>
+        <w:spacing w:line="360" w:lineRule="auto"/>
+        <w:jc w:val="both"/>
+      </w:pPr>
+    </w:p>
+    <w:p>
+      <w:pPr>
+        <w:spacing w:line="360" w:lineRule="auto"/>
+        <w:jc w:val="both"/>
+        <w:rPr>
+          <w:b/>
+          <w:bCs/>
+        </w:rPr>
+      </w:pPr>
+      <w:r>
+        <w:rPr>
+          <w:b/>
+          <w:bCs/>
+        </w:rPr>
+        <w:t>Componentes Fortemente Conexas</w:t>
+      </w:r>
+    </w:p>
+    <w:p>
+      <w:pPr>
+        <w:spacing w:line="360" w:lineRule="auto"/>
+        <w:jc w:val="both"/>
+      </w:pPr>
+      <w:r>
+        <w:t xml:space="preserve">Quando se trata de um grafo não dirigido, este algoritmo passa apenas por realizar uma Pesquisa em Profundidade (DFS) pelo que a sua </w:t>
+      </w:r>
+      <w:r>
+        <w:t>aná</w:t>
+      </w:r>
+      <w:r>
+        <w:t>l</w:t>
+      </w:r>
+      <w:r>
+        <w:t>i</w:t>
+      </w:r>
+      <w:r>
+        <w:t>se seria redundante.</w:t>
+      </w:r>
+    </w:p>
+    <w:p>
+      <w:pPr>
+        <w:spacing w:line="360" w:lineRule="auto"/>
+        <w:jc w:val="both"/>
+      </w:pPr>
+      <w:r>
+        <w:t>Pelo contrá</w:t>
+      </w:r>
+      <w:r>
+        <w:t>r</w:t>
+      </w:r>
+      <w:r>
+        <w:t>io, em grafos dirigidos, a análise da componente fortemente conexa é mais complexa e leva à necessidade de duas pesquisas em profundidade. Uma que será realizada no in</w:t>
+      </w:r>
+      <w:r>
+        <w:t>í</w:t>
+      </w:r>
+      <w:r>
+        <w:t xml:space="preserve">cio, de seguida fazemos uma inversão do grafo (uma vez que não guardamos antecedentes em cada vértice) e uma pesquisa no fim. Obtemos então o seguinte </w:t>
+      </w:r>
+      <w:proofErr w:type="spellStart"/>
+      <w:r>
+        <w:t>pseudo-código</w:t>
+      </w:r>
+      <w:proofErr w:type="spellEnd"/>
+      <w:r>
+        <w:t>:</w:t>
+      </w:r>
+    </w:p>
+    <w:p>
+      <w:pPr>
+        <w:spacing w:line="360" w:lineRule="auto"/>
+        <w:jc w:val="both"/>
+        <w:rPr>
+          <w:color w:val="FF0000"/>
+        </w:rPr>
+      </w:pPr>
+      <w:r>
+        <w:rPr>
+          <w:color w:val="FF0000"/>
+        </w:rPr>
+        <w:t xml:space="preserve">(imagem do </w:t>
+      </w:r>
+      <w:proofErr w:type="spellStart"/>
+      <w:r>
+        <w:rPr>
+          <w:color w:val="FF0000"/>
+        </w:rPr>
+        <w:t>pseudo</w:t>
+      </w:r>
+      <w:proofErr w:type="spellEnd"/>
+      <w:r>
+        <w:rPr>
+          <w:color w:val="FF0000"/>
+        </w:rPr>
+        <w:t xml:space="preserve"> </w:t>
+      </w:r>
+      <w:proofErr w:type="spellStart"/>
+      <w:r>
+        <w:rPr>
+          <w:color w:val="FF0000"/>
+        </w:rPr>
+        <w:t>codigo</w:t>
+      </w:r>
+      <w:proofErr w:type="spellEnd"/>
+      <w:r>
+        <w:rPr>
+          <w:color w:val="FF0000"/>
+        </w:rPr>
+        <w:t>)</w:t>
+      </w:r>
+    </w:p>
+    <w:p>
+      <w:pPr>
+        <w:spacing w:line="360" w:lineRule="auto"/>
+        <w:jc w:val="both"/>
+        <w:rPr>
+          <w:color w:val="FF0000"/>
+        </w:rPr>
+      </w:pPr>
+    </w:p>
+    <w:p>
+      <w:pPr>
+        <w:spacing w:line="360" w:lineRule="auto"/>
+        <w:jc w:val="both"/>
+      </w:pPr>
+      <w:r>
+        <w:t>Q</w:t>
+      </w:r>
+      <w:r>
+        <w:t>uanto à complexidade temporal</w:t>
+      </w:r>
+      <w:r>
+        <w:rPr>
+          <w:color w:val="FF0000"/>
+        </w:rPr>
+        <w:t xml:space="preserve">, </w:t>
+      </w:r>
+      <w:r>
+        <w:rPr>
+          <w:color w:val="FF0000"/>
+        </w:rPr>
+        <w:t xml:space="preserve">(… vamos fazer assim? Ou vamos fazer como estava em cima e usar </w:t>
+      </w:r>
+      <w:proofErr w:type="spellStart"/>
+      <w:r>
+        <w:rPr>
+          <w:color w:val="FF0000"/>
+        </w:rPr>
+        <w:t>floyd</w:t>
+      </w:r>
+      <w:proofErr w:type="spellEnd"/>
+      <w:r>
+        <w:rPr>
+          <w:color w:val="FF0000"/>
+        </w:rPr>
+        <w:t>?)</w:t>
+      </w:r>
+    </w:p>
+    <w:p>
+      <w:pPr>
+        <w:spacing w:line="360" w:lineRule="auto"/>
+        <w:jc w:val="both"/>
+      </w:pPr>
+    </w:p>
+    <w:p>
+      <w:pPr>
+        <w:spacing w:line="360" w:lineRule="auto"/>
+        <w:jc w:val="both"/>
+        <w:rPr>
+          <w:b/>
+          <w:bCs/>
+        </w:rPr>
+      </w:pPr>
+      <w:proofErr w:type="spellStart"/>
+      <w:r>
+        <w:rPr>
+          <w:b/>
+          <w:bCs/>
+        </w:rPr>
+        <w:t>Disjkstra</w:t>
+      </w:r>
+      <w:proofErr w:type="spellEnd"/>
+    </w:p>
+    <w:p>
+      <w:pPr>
+        <w:spacing w:line="360" w:lineRule="auto"/>
+        <w:jc w:val="both"/>
+        <w:rPr>
+          <w:b/>
+          <w:bCs/>
+        </w:rPr>
+      </w:pPr>
+    </w:p>
+    <w:p>
+      <w:pPr>
+        <w:spacing w:line="360" w:lineRule="auto"/>
+        <w:jc w:val="both"/>
+      </w:pPr>
+      <w:r>
+        <w:rPr>
+          <w:b/>
+          <w:bCs/>
+        </w:rPr>
+        <w:t xml:space="preserve">Algoritmo do Vizinho Mais Próximo Adaptado </w:t>
+      </w:r>
+      <w:r>
+        <w:rPr>
+          <w:b/>
+          <w:bCs/>
+          <w:color w:val="FF0000"/>
+        </w:rPr>
+        <w:t>(?)</w:t>
+      </w:r>
+    </w:p>
+    <w:p>
+      <w:pPr>
+        <w:spacing w:line="360" w:lineRule="auto"/>
+        <w:jc w:val="both"/>
+      </w:pPr>
+      <w:bookmarkStart w:id="21" w:name="_GoBack"/>
+      <w:bookmarkEnd w:id="21"/>
+    </w:p>
+    <w:p>
+      <w:pPr>
+        <w:spacing w:line="360" w:lineRule="auto"/>
+        <w:jc w:val="both"/>
+        <w:rPr>
+          <w:b/>
+          <w:bCs/>
+        </w:rPr>
+      </w:pPr>
+      <w:r>
+        <w:rPr>
+          <w:b/>
+          <w:bCs/>
+        </w:rPr>
+        <w:t>Alg1</w:t>
+      </w:r>
+    </w:p>
+    <w:p>
+      <w:pPr>
+        <w:spacing w:line="360" w:lineRule="auto"/>
+        <w:jc w:val="both"/>
+        <w:rPr>
+          <w:b/>
+          <w:bCs/>
+        </w:rPr>
+      </w:pPr>
+    </w:p>
+    <w:p>
+      <w:pPr>
+        <w:spacing w:line="360" w:lineRule="auto"/>
+        <w:jc w:val="both"/>
+        <w:rPr>
+          <w:b/>
+          <w:bCs/>
+        </w:rPr>
+      </w:pPr>
+      <w:r>
+        <w:rPr>
+          <w:b/>
+          <w:bCs/>
+        </w:rPr>
+        <w:t>Alg2</w:t>
+      </w:r>
+    </w:p>
+    <w:p>
+      <w:pPr>
+        <w:spacing w:line="360" w:lineRule="auto"/>
+        <w:jc w:val="both"/>
+        <w:rPr>
+          <w:b/>
+          <w:bCs/>
+        </w:rPr>
+      </w:pPr>
+    </w:p>
+    <w:p>
+      <w:pPr>
+        <w:spacing w:line="360" w:lineRule="auto"/>
+        <w:jc w:val="both"/>
+        <w:rPr>
+          <w:b/>
+          <w:bCs/>
+        </w:rPr>
+      </w:pPr>
+      <w:r>
+        <w:rPr>
+          <w:b/>
+          <w:bCs/>
+        </w:rPr>
+        <w:t>Alg3</w:t>
+      </w:r>
+    </w:p>
+    <w:p>
+      <w:pPr>
+        <w:spacing w:line="360" w:lineRule="auto"/>
+        <w:jc w:val="both"/>
+        <w:rPr>
+          <w:b/>
+          <w:bCs/>
+        </w:rPr>
+      </w:pPr>
+    </w:p>
+    <w:p>
+      <w:pPr>
+        <w:spacing w:line="360" w:lineRule="auto"/>
+        <w:jc w:val="both"/>
+        <w:rPr>
+          <w:b/>
+          <w:bCs/>
+        </w:rPr>
+      </w:pPr>
+      <w:r>
+        <w:rPr>
+          <w:b/>
+          <w:bCs/>
+        </w:rPr>
+        <w:t>Alg4</w:t>
+      </w:r>
+    </w:p>
+    <w:p>
+      <w:pPr>
+        <w:rPr>
+          <w:b/>
+          <w:bCs/>
+        </w:rPr>
+      </w:pPr>
+    </w:p>
+    <w:p>
+      <w:pPr>
+        <w:pStyle w:val="Ttulo1"/>
+        <w:rPr>
+          <w:highlight w:val="none"/>
+        </w:rPr>
+      </w:pPr>
+      <w:r>
+        <w:rPr>
+          <w:highlight w:val="none"/>
+        </w:rPr>
+        <w:t>Conclusão</w:t>
+      </w:r>
+    </w:p>
     <w:p/>
+    <w:p>
+      <w:pPr>
+        <w:pStyle w:val="Ttulo1"/>
+        <w:rPr>
+          <w:highlight w:val="none"/>
+        </w:rPr>
+      </w:pPr>
+      <w:r>
+        <w:rPr>
+          <w:highlight w:val="none"/>
+        </w:rPr>
+        <w:t>Bibliografia</w:t>
+      </w:r>
+    </w:p>
     <w:p>
       <w:pPr>
         <w:rPr>

</xml_diff>

<commit_message>
Added PseudoCode of Algorithms and Conclusion to Report
</commit_message>
<xml_diff>
--- a/Relatório-CAL.docx
+++ b/Relatório-CAL.docx
@@ -1,6 +1,6 @@
 
 <file path=word/document.xml><?xml version="1.0" encoding="utf-8"?>
-<w:document xmlns:wpc="http://schemas.microsoft.com/office/word/2010/wordprocessingCanvas" xmlns:cx="http://schemas.microsoft.com/office/drawing/2014/chartex" xmlns:cx1="http://schemas.microsoft.com/office/drawing/2015/9/8/chartex" xmlns:cx2="http://schemas.microsoft.com/office/drawing/2015/10/21/chartex" xmlns:cx3="http://schemas.microsoft.com/office/drawing/2016/5/9/chartex" xmlns:cx4="http://schemas.microsoft.com/office/drawing/2016/5/10/chartex" xmlns:cx5="http://schemas.microsoft.com/office/drawing/2016/5/11/chartex" xmlns:cx6="http://schemas.microsoft.com/office/drawing/2016/5/12/chartex" xmlns:cx7="http://schemas.microsoft.com/office/drawing/2016/5/13/chartex" xmlns:cx8="http://schemas.microsoft.com/office/drawing/2016/5/14/chartex" xmlns:mc="http://schemas.openxmlformats.org/markup-compatibility/2006" xmlns:aink="http://schemas.microsoft.com/office/drawing/2016/ink" xmlns:am3d="http://schemas.microsoft.com/office/drawing/2017/model3d" xmlns:o="urn:schemas-microsoft-com:office:office" xmlns:r="http://schemas.openxmlformats.org/officeDocument/2006/relationships" xmlns:m="http://schemas.openxmlformats.org/officeDocument/2006/math" xmlns:v="urn:schemas-microsoft-com:vml" xmlns:wp14="http://schemas.microsoft.com/office/word/2010/wordprocessingDrawing" xmlns:wp="http://schemas.openxmlformats.org/drawingml/2006/wordprocessingDrawing" xmlns:w10="urn:schemas-microsoft-com:office:word" xmlns:w="http://schemas.openxmlformats.org/wordprocessingml/2006/main" xmlns:w14="http://schemas.microsoft.com/office/word/2010/wordml" xmlns:w15="http://schemas.microsoft.com/office/word/2012/wordml" xmlns:w16cid="http://schemas.microsoft.com/office/word/2016/wordml/cid" xmlns:w16se="http://schemas.microsoft.com/office/word/2015/wordml/symex" xmlns:wpg="http://schemas.microsoft.com/office/word/2010/wordprocessingGroup" xmlns:wpi="http://schemas.microsoft.com/office/word/2010/wordprocessingInk" xmlns:wne="http://schemas.microsoft.com/office/word/2006/wordml" xmlns:wps="http://schemas.microsoft.com/office/word/2010/wordprocessingShape" mc:Ignorable="w14 w15 w16se w16cid wp14">
+<w:document xmlns:wpc="http://schemas.microsoft.com/office/word/2010/wordprocessingCanvas" xmlns:cx="http://schemas.microsoft.com/office/drawing/2014/chartex" xmlns:cx1="http://schemas.microsoft.com/office/drawing/2015/9/8/chartex" xmlns:cx2="http://schemas.microsoft.com/office/drawing/2015/10/21/chartex" xmlns:cx3="http://schemas.microsoft.com/office/drawing/2016/5/9/chartex" xmlns:cx4="http://schemas.microsoft.com/office/drawing/2016/5/10/chartex" xmlns:cx5="http://schemas.microsoft.com/office/drawing/2016/5/11/chartex" xmlns:cx6="http://schemas.microsoft.com/office/drawing/2016/5/12/chartex" xmlns:cx7="http://schemas.microsoft.com/office/drawing/2016/5/13/chartex" xmlns:cx8="http://schemas.microsoft.com/office/drawing/2016/5/14/chartex" xmlns:mc="http://schemas.openxmlformats.org/markup-compatibility/2006" xmlns:aink="http://schemas.microsoft.com/office/drawing/2016/ink" xmlns:am3d="http://schemas.microsoft.com/office/drawing/2017/model3d" xmlns:o="urn:schemas-microsoft-com:office:office" xmlns:r="http://schemas.openxmlformats.org/officeDocument/2006/relationships" xmlns:m="http://schemas.openxmlformats.org/officeDocument/2006/math" xmlns:v="urn:schemas-microsoft-com:vml" xmlns:wp14="http://schemas.microsoft.com/office/word/2010/wordprocessingDrawing" xmlns:wp="http://schemas.openxmlformats.org/drawingml/2006/wordprocessingDrawing" xmlns:w10="urn:schemas-microsoft-com:office:word" xmlns:w="http://schemas.openxmlformats.org/wordprocessingml/2006/main" xmlns:w14="http://schemas.microsoft.com/office/word/2010/wordml" xmlns:w15="http://schemas.microsoft.com/office/word/2012/wordml" xmlns:w16cex="http://schemas.microsoft.com/office/word/2018/wordml/cex" xmlns:w16cid="http://schemas.microsoft.com/office/word/2016/wordml/cid" xmlns:w16="http://schemas.microsoft.com/office/word/2018/wordml" xmlns:w16se="http://schemas.microsoft.com/office/word/2015/wordml/symex" xmlns:wpg="http://schemas.microsoft.com/office/word/2010/wordprocessingGroup" xmlns:wpi="http://schemas.microsoft.com/office/word/2010/wordprocessingInk" xmlns:wne="http://schemas.microsoft.com/office/word/2006/wordml" xmlns:wps="http://schemas.microsoft.com/office/word/2010/wordprocessingShape" mc:Ignorable="w14 w15 w16se w16cid w16 w16cex wp14">
   <w:body>
     <w:p>
       <w:r>
@@ -2955,7 +2955,21 @@
         <w:rPr>
           <w:highlight w:val="white"/>
         </w:rPr>
-        <w:t xml:space="preserve">Nesta quarta fase vamos assumir o problema na íntegra, ou seja, a aplicação tem ao seu dispor vários estafetas cada um com o seu meio de transporte com capacidade limitada. É importante salientar que, ao ter disponível diferentes estafetas, não implica que que todos tenham que estar a circular. Cada estafeta atende um ou vários pedidos diferentes, realizando o </w:t>
+        <w:t xml:space="preserve">Nesta quarta fase vamos assumir o problema na íntegra, ou seja, a aplicação tem ao seu dispor vários estafetas cada um com o seu meio de transporte com capacidade limitada. É importante salientar que, ao ter disponível diferentes estafetas, não implica que que todos tenham </w:t>
+      </w:r>
+      <w:proofErr w:type="gramStart"/>
+      <w:r>
+        <w:rPr>
+          <w:highlight w:val="white"/>
+        </w:rPr>
+        <w:t>que</w:t>
+      </w:r>
+      <w:proofErr w:type="gramEnd"/>
+      <w:r>
+        <w:rPr>
+          <w:highlight w:val="white"/>
+        </w:rPr>
+        <w:t xml:space="preserve"> estar a circular. Cada estafeta atende um ou vários pedidos diferentes, realizando o </w:t>
       </w:r>
       <w:r>
         <w:rPr>
@@ -3020,7 +3034,21 @@
         <w:rPr>
           <w:highlight w:val="white"/>
         </w:rPr>
-        <w:t>Adicionalmente, em qualquer das versões do problema, é necessário antes de procurar definir qualquer percurso, a análise das características subjacentes aos dados. Por exemplo, a conetividade do grafo tem que ter sida em conta como já foi mencionado. Caso um destino de um cliente ou restaurante seja inacessível, esse pedido não deve fazer parte das possíveis rotas dos estafetas, e o utilizador deve ser notificado desta ocorrência. Estas situações serão analisadas num pré-processamento dos dados que será detalhado nos capítulos seguintes.</w:t>
+        <w:t xml:space="preserve">Adicionalmente, em qualquer das versões do problema, é necessário antes de procurar definir qualquer percurso, a análise das características subjacentes aos dados. Por exemplo, a conetividade do grafo tem </w:t>
+      </w:r>
+      <w:proofErr w:type="gramStart"/>
+      <w:r>
+        <w:rPr>
+          <w:highlight w:val="white"/>
+        </w:rPr>
+        <w:t>que</w:t>
+      </w:r>
+      <w:proofErr w:type="gramEnd"/>
+      <w:r>
+        <w:rPr>
+          <w:highlight w:val="white"/>
+        </w:rPr>
+        <w:t xml:space="preserve"> ter sida em conta como já foi mencionado. Caso um destino de um cliente ou restaurante seja inacessível, esse pedido não deve fazer parte das possíveis rotas dos estafetas, e o utilizador deve ser notificado desta ocorrência. Estas situações serão analisadas num pré-processamento dos dados que será detalhado nos capítulos seguintes.</w:t>
       </w:r>
       <w:r>
         <w:br w:type="page"/>
@@ -3355,12 +3383,14 @@
         </w:rPr>
         <w:t xml:space="preserve">c - </w:t>
       </w:r>
+      <w:proofErr w:type="gramStart"/>
       <w:r>
         <w:rPr>
           <w:highlight w:val="white"/>
         </w:rPr>
         <w:t>custo</w:t>
       </w:r>
+      <w:proofErr w:type="gramEnd"/>
       <w:r>
         <w:rPr>
           <w:highlight w:val="white"/>
@@ -3553,7 +3583,21 @@
         <w:rPr>
           <w:highlight w:val="white"/>
         </w:rPr>
-        <w:t xml:space="preserve">: estrutura de todos os clientes registrados na </w:t>
+        <w:t xml:space="preserve">: estrutura de todos os clientes </w:t>
+      </w:r>
+      <w:proofErr w:type="gramStart"/>
+      <w:r>
+        <w:rPr>
+          <w:highlight w:val="white"/>
+        </w:rPr>
+        <w:t>registrados</w:t>
+      </w:r>
+      <w:proofErr w:type="gramEnd"/>
+      <w:r>
+        <w:rPr>
+          <w:highlight w:val="white"/>
+        </w:rPr>
+        <w:t xml:space="preserve"> na </w:t>
       </w:r>
       <w:proofErr w:type="spellStart"/>
       <w:r>
@@ -3705,7 +3749,21 @@
         <w:rPr>
           <w:highlight w:val="white"/>
         </w:rPr>
-        <w:t>C - cliente que efetuou o pedido;</w:t>
+        <w:t xml:space="preserve">C - </w:t>
+      </w:r>
+      <w:proofErr w:type="gramStart"/>
+      <w:r>
+        <w:rPr>
+          <w:highlight w:val="white"/>
+        </w:rPr>
+        <w:t>cliente</w:t>
+      </w:r>
+      <w:proofErr w:type="gramEnd"/>
+      <w:r>
+        <w:rPr>
+          <w:highlight w:val="white"/>
+        </w:rPr>
+        <w:t xml:space="preserve"> que efetuou o pedido;</w:t>
       </w:r>
     </w:p>
     <w:p>
@@ -3733,7 +3791,21 @@
         <w:rPr>
           <w:highlight w:val="white"/>
         </w:rPr>
-        <w:t>R - restaurante a que foi efetuado o pedido;</w:t>
+        <w:t xml:space="preserve">R - </w:t>
+      </w:r>
+      <w:proofErr w:type="gramStart"/>
+      <w:r>
+        <w:rPr>
+          <w:highlight w:val="white"/>
+        </w:rPr>
+        <w:t>restaurante</w:t>
+      </w:r>
+      <w:proofErr w:type="gramEnd"/>
+      <w:r>
+        <w:rPr>
+          <w:highlight w:val="white"/>
+        </w:rPr>
+        <w:t xml:space="preserve"> a que foi efetuado o pedido;</w:t>
       </w:r>
     </w:p>
     <w:p>
@@ -3801,7 +3873,21 @@
         <w:rPr>
           <w:highlight w:val="white"/>
         </w:rPr>
-        <w:t>W - estafeta que vai efetuar o pedido;</w:t>
+        <w:t xml:space="preserve">W - </w:t>
+      </w:r>
+      <w:proofErr w:type="gramStart"/>
+      <w:r>
+        <w:rPr>
+          <w:highlight w:val="white"/>
+        </w:rPr>
+        <w:t>estafeta</w:t>
+      </w:r>
+      <w:proofErr w:type="gramEnd"/>
+      <w:r>
+        <w:rPr>
+          <w:highlight w:val="white"/>
+        </w:rPr>
+        <w:t xml:space="preserve"> que vai efetuar o pedido;</w:t>
       </w:r>
     </w:p>
     <w:p>
@@ -3829,7 +3915,21 @@
         <w:rPr>
           <w:highlight w:val="white"/>
         </w:rPr>
-        <w:t xml:space="preserve">M - meio de transporte no qual o estafeta vai efetuar o pedido; </w:t>
+        <w:t xml:space="preserve">M - </w:t>
+      </w:r>
+      <w:proofErr w:type="gramStart"/>
+      <w:r>
+        <w:rPr>
+          <w:highlight w:val="white"/>
+        </w:rPr>
+        <w:t>meio</w:t>
+      </w:r>
+      <w:proofErr w:type="gramEnd"/>
+      <w:r>
+        <w:rPr>
+          <w:highlight w:val="white"/>
+        </w:rPr>
+        <w:t xml:space="preserve"> de transporte no qual o estafeta vai efetuar o pedido; </w:t>
       </w:r>
     </w:p>
     <w:p>
@@ -4514,10 +4614,12 @@
         <w:t xml:space="preserve">nó </w:t>
       </w:r>
       <w:proofErr w:type="spellStart"/>
+      <w:proofErr w:type="gramStart"/>
       <w:r>
         <w:t>início,nó</w:t>
       </w:r>
       <w:proofErr w:type="spellEnd"/>
+      <w:proofErr w:type="gramEnd"/>
       <w:r>
         <w:t xml:space="preserve"> fim), sendo C o critério escolhido.</w:t>
       </w:r>
@@ -4672,7 +4774,23 @@
           <w:rFonts w:ascii="Arial Unicode MS" w:eastAsia="Arial Unicode MS" w:hAnsi="Arial Unicode MS" w:cs="Arial Unicode MS"/>
           <w:highlight w:val="white"/>
         </w:rPr>
-        <w:t xml:space="preserve"> os seus nós de origem e destino pertencem ao conjunto de nós do grafo;</w:t>
+        <w:t xml:space="preserve"> os seus </w:t>
+      </w:r>
+      <w:proofErr w:type="gramStart"/>
+      <w:r>
+        <w:rPr>
+          <w:rFonts w:ascii="Arial Unicode MS" w:eastAsia="Arial Unicode MS" w:hAnsi="Arial Unicode MS" w:cs="Arial Unicode MS"/>
+          <w:highlight w:val="white"/>
+        </w:rPr>
+        <w:t>nós de origem e destino pertencem</w:t>
+      </w:r>
+      <w:proofErr w:type="gramEnd"/>
+      <w:r>
+        <w:rPr>
+          <w:rFonts w:ascii="Arial Unicode MS" w:eastAsia="Arial Unicode MS" w:hAnsi="Arial Unicode MS" w:cs="Arial Unicode MS"/>
+          <w:highlight w:val="white"/>
+        </w:rPr>
+        <w:t xml:space="preserve"> ao conjunto de nós do grafo;</w:t>
       </w:r>
     </w:p>
     <w:p>
@@ -4734,17 +4852,26 @@
           <w:rFonts w:ascii="Arial Unicode MS" w:eastAsia="Arial Unicode MS" w:hAnsi="Arial Unicode MS" w:cs="Arial Unicode MS"/>
           <w:highlight w:val="white"/>
         </w:rPr>
-        <w:t>∀r ∈ R, menu(r).</w:t>
-      </w:r>
-      <w:proofErr w:type="spellStart"/>
+        <w:t>∀r ∈ R, menu(r</w:t>
+      </w:r>
+      <w:proofErr w:type="gramStart"/>
       <w:r>
         <w:rPr>
           <w:rFonts w:ascii="Arial Unicode MS" w:eastAsia="Arial Unicode MS" w:hAnsi="Arial Unicode MS" w:cs="Arial Unicode MS"/>
           <w:highlight w:val="white"/>
         </w:rPr>
+        <w:t>).</w:t>
+      </w:r>
+      <w:proofErr w:type="spellStart"/>
+      <w:r>
+        <w:rPr>
+          <w:rFonts w:ascii="Arial Unicode MS" w:eastAsia="Arial Unicode MS" w:hAnsi="Arial Unicode MS" w:cs="Arial Unicode MS"/>
+          <w:highlight w:val="white"/>
+        </w:rPr>
         <w:t>size</w:t>
       </w:r>
       <w:proofErr w:type="spellEnd"/>
+      <w:proofErr w:type="gramEnd"/>
       <w:r>
         <w:rPr>
           <w:rFonts w:ascii="Arial Unicode MS" w:eastAsia="Arial Unicode MS" w:hAnsi="Arial Unicode MS" w:cs="Arial Unicode MS"/>
@@ -4782,7 +4909,23 @@
           <w:rFonts w:ascii="Arial Unicode MS" w:eastAsia="Arial Unicode MS" w:hAnsi="Arial Unicode MS" w:cs="Arial Unicode MS"/>
           <w:highlight w:val="white"/>
         </w:rPr>
-        <w:t>∀l ∈ L, C(l) ∈ C, todos os pedidos correspondem a um cliente registrado na plataforma (pertencente ao conjunto de clientes C);</w:t>
+        <w:t xml:space="preserve">∀l ∈ L, C(l) ∈ C, todos os pedidos correspondem a um cliente </w:t>
+      </w:r>
+      <w:proofErr w:type="gramStart"/>
+      <w:r>
+        <w:rPr>
+          <w:rFonts w:ascii="Arial Unicode MS" w:eastAsia="Arial Unicode MS" w:hAnsi="Arial Unicode MS" w:cs="Arial Unicode MS"/>
+          <w:highlight w:val="white"/>
+        </w:rPr>
+        <w:t>registrado</w:t>
+      </w:r>
+      <w:proofErr w:type="gramEnd"/>
+      <w:r>
+        <w:rPr>
+          <w:rFonts w:ascii="Arial Unicode MS" w:eastAsia="Arial Unicode MS" w:hAnsi="Arial Unicode MS" w:cs="Arial Unicode MS"/>
+          <w:highlight w:val="white"/>
+        </w:rPr>
+        <w:t xml:space="preserve"> na plataforma (pertencente ao conjunto de clientes C);</w:t>
       </w:r>
     </w:p>
     <w:p>
@@ -4798,7 +4941,23 @@
           <w:rFonts w:ascii="Arial Unicode MS" w:eastAsia="Arial Unicode MS" w:hAnsi="Arial Unicode MS" w:cs="Arial Unicode MS"/>
           <w:highlight w:val="white"/>
         </w:rPr>
-        <w:t>∀l ∈ L, R(l) ∈ R, todos os pedidos são feitos a um restaurante registrado na plataforma (pertencente ao conjunto de restaurantes R);</w:t>
+        <w:t xml:space="preserve">∀l ∈ L, R(l) ∈ R, todos os pedidos são feitos a um restaurante </w:t>
+      </w:r>
+      <w:proofErr w:type="gramStart"/>
+      <w:r>
+        <w:rPr>
+          <w:rFonts w:ascii="Arial Unicode MS" w:eastAsia="Arial Unicode MS" w:hAnsi="Arial Unicode MS" w:cs="Arial Unicode MS"/>
+          <w:highlight w:val="white"/>
+        </w:rPr>
+        <w:t>registrado</w:t>
+      </w:r>
+      <w:proofErr w:type="gramEnd"/>
+      <w:r>
+        <w:rPr>
+          <w:rFonts w:ascii="Arial Unicode MS" w:eastAsia="Arial Unicode MS" w:hAnsi="Arial Unicode MS" w:cs="Arial Unicode MS"/>
+          <w:highlight w:val="white"/>
+        </w:rPr>
+        <w:t xml:space="preserve"> na plataforma (pertencente ao conjunto de restaurantes R);</w:t>
       </w:r>
     </w:p>
     <w:p>
@@ -4830,17 +4989,26 @@
           <w:rFonts w:ascii="Arial Unicode MS" w:eastAsia="Arial Unicode MS" w:hAnsi="Arial Unicode MS" w:cs="Arial Unicode MS"/>
           <w:highlight w:val="white"/>
         </w:rPr>
-        <w:t>(r).</w:t>
-      </w:r>
-      <w:proofErr w:type="spellStart"/>
+        <w:t>(r</w:t>
+      </w:r>
+      <w:proofErr w:type="gramStart"/>
       <w:r>
         <w:rPr>
           <w:rFonts w:ascii="Arial Unicode MS" w:eastAsia="Arial Unicode MS" w:hAnsi="Arial Unicode MS" w:cs="Arial Unicode MS"/>
           <w:highlight w:val="white"/>
         </w:rPr>
+        <w:t>).</w:t>
+      </w:r>
+      <w:proofErr w:type="spellStart"/>
+      <w:r>
+        <w:rPr>
+          <w:rFonts w:ascii="Arial Unicode MS" w:eastAsia="Arial Unicode MS" w:hAnsi="Arial Unicode MS" w:cs="Arial Unicode MS"/>
+          <w:highlight w:val="white"/>
+        </w:rPr>
         <w:t>size</w:t>
       </w:r>
       <w:proofErr w:type="spellEnd"/>
+      <w:proofErr w:type="gramEnd"/>
       <w:r>
         <w:rPr>
           <w:rFonts w:ascii="Arial Unicode MS" w:eastAsia="Arial Unicode MS" w:hAnsi="Arial Unicode MS" w:cs="Arial Unicode MS"/>
@@ -5078,12 +5246,21 @@
         </w:rPr>
         <w:t>2</w:t>
       </w:r>
+      <w:proofErr w:type="gramStart"/>
       <w:r>
         <w:rPr>
           <w:rFonts w:ascii="Arial Unicode MS" w:eastAsia="Arial Unicode MS" w:hAnsi="Arial Unicode MS" w:cs="Arial Unicode MS"/>
           <w:highlight w:val="white"/>
         </w:rPr>
-        <w:t>) != {</w:t>
+        <w:t>) !</w:t>
+      </w:r>
+      <w:proofErr w:type="gramEnd"/>
+      <w:r>
+        <w:rPr>
+          <w:rFonts w:ascii="Arial Unicode MS" w:eastAsia="Arial Unicode MS" w:hAnsi="Arial Unicode MS" w:cs="Arial Unicode MS"/>
+          <w:highlight w:val="white"/>
+        </w:rPr>
+        <w:t>= {</w:t>
       </w:r>
       <w:r>
         <w:rPr>
@@ -5215,7 +5392,23 @@
           <w:rFonts w:ascii="Arial Unicode MS" w:eastAsia="Arial Unicode MS" w:hAnsi="Arial Unicode MS" w:cs="Arial Unicode MS"/>
           <w:highlight w:val="white"/>
         </w:rPr>
-        <w:t xml:space="preserve"> que ser vértices do grafo;</w:t>
+        <w:t xml:space="preserve"> </w:t>
+      </w:r>
+      <w:proofErr w:type="gramStart"/>
+      <w:r>
+        <w:rPr>
+          <w:rFonts w:ascii="Arial Unicode MS" w:eastAsia="Arial Unicode MS" w:hAnsi="Arial Unicode MS" w:cs="Arial Unicode MS"/>
+          <w:highlight w:val="white"/>
+        </w:rPr>
+        <w:t>que</w:t>
+      </w:r>
+      <w:proofErr w:type="gramEnd"/>
+      <w:r>
+        <w:rPr>
+          <w:rFonts w:ascii="Arial Unicode MS" w:eastAsia="Arial Unicode MS" w:hAnsi="Arial Unicode MS" w:cs="Arial Unicode MS"/>
+          <w:highlight w:val="white"/>
+        </w:rPr>
+        <w:t xml:space="preserve"> ser vértices do grafo;</w:t>
       </w:r>
     </w:p>
     <w:p>
@@ -5290,6 +5483,7 @@
         <w:t>∀</w:t>
       </w:r>
       <w:proofErr w:type="spellStart"/>
+      <w:proofErr w:type="gramStart"/>
       <w:r>
         <w:rPr>
           <w:rFonts w:ascii="Arial Unicode MS" w:eastAsia="Arial Unicode MS" w:hAnsi="Arial Unicode MS" w:cs="Arial Unicode MS"/>
@@ -5298,6 +5492,7 @@
         <w:t>i,j</w:t>
       </w:r>
       <w:proofErr w:type="spellEnd"/>
+      <w:proofErr w:type="gramEnd"/>
       <w:r>
         <w:rPr>
           <w:rFonts w:ascii="Arial Unicode MS" w:eastAsia="Arial Unicode MS" w:hAnsi="Arial Unicode MS" w:cs="Arial Unicode MS"/>
@@ -5673,14 +5868,30 @@
         <w:rPr>
           <w:highlight w:val="white"/>
         </w:rPr>
-        <w:t>A descrição deste algoritmo será mais aprofundada na temática dos Principais Algoritmos mas, resumidamente, tem como objetivo encontrar as menores distâncias entre todos os pares de vértices num grafo dirigido pesado. Estas distâncias estariam armazenadas numa matriz de adjacências W, em que W[v</w:t>
-      </w:r>
+        <w:t xml:space="preserve">A descrição deste algoritmo será mais aprofundada na temática dos Principais </w:t>
+      </w:r>
+      <w:proofErr w:type="gramStart"/>
+      <w:r>
+        <w:rPr>
+          <w:highlight w:val="white"/>
+        </w:rPr>
+        <w:t>Algoritmos</w:t>
+      </w:r>
+      <w:proofErr w:type="gramEnd"/>
+      <w:r>
+        <w:rPr>
+          <w:highlight w:val="white"/>
+        </w:rPr>
+        <w:t xml:space="preserve"> mas, resumidamente, tem como objetivo encontrar as menores distâncias entre todos os pares de vértices num grafo dirigido pesado. Estas distâncias estariam armazenadas numa matriz de adjacências W, em que W[v</w:t>
+      </w:r>
+      <w:proofErr w:type="gramStart"/>
       <w:r>
         <w:rPr>
           <w:highlight w:val="white"/>
         </w:rPr>
         <w:t>1][</w:t>
       </w:r>
+      <w:proofErr w:type="gramEnd"/>
       <w:r>
         <w:rPr>
           <w:highlight w:val="white"/>
@@ -5697,7 +5908,21 @@
         <w:rPr>
           <w:highlight w:val="white"/>
         </w:rPr>
-        <w:t xml:space="preserve">v1] conteria o valor da menor distância percorrida desde o vértice v2 até ao v1 (sentidos diferentes). Tendo isto em conta, após correr este algoritmo, poderiam ser removidos todos os vértices v1 tal que W[v0][v1] = INF (valor muito elevado em cada célula da matriz no momento anterior ao algoritmo, exceto nas células da matriz em que v1=v2, nas quais seria atribuído o valor 0), uma vez que estes correspondem aos vértices que nunca seriam alcançáveis partindo do vértice correspondente à “Casa dos Estafetas”. Da mesma forma, poderiam ser eliminados aqueles vértices em que W[v1][v0] = INF, isto é, que não teriam qualquer percurso que partisse destes e terminasse na “Casa dos Estafetas”. Posto isto, teriam sido removidos todos os vértices que não tivessem pelo menos uma ligação à “Casa dos Estafetas”, quer de ida, quer de volta, isto é, nos dois sentidos, pelo que podemos afirmar que o grafo é agora fortemente convexo. Como explicado em cima, isto seria condição suficiente para que qualquer estafeta tenha liberdade máxima de movimento e para que qualquer pedido tivesse sucesso, ou seja, fosse sempre encontrado um percurso para este. Este algoritmo é, no entanto, demorado, tendo em conta a sua complexidade temporal, explicada na temática dos Principais Algoritmos. </w:t>
+        <w:t>v1] conteria o valor da menor distância percorrida desde o vértice v2 até ao v1 (sentidos diferentes). Tendo isto em conta, após correr este algoritmo, poderiam ser removidos todos os vértices v1 tal que W[v0][v1] = INF (valor muito elevado em cada célula da matriz no momento anterior ao algoritmo, exceto nas células da matriz em que v1=v2, nas quais seria atribuído o valor 0), uma vez que estes correspondem aos vértices que nunca seriam alcançáveis partindo do vértice correspondente à “Casa dos Estafetas”. Da mesma forma, poderiam ser eliminados aqueles vértices em que W[v</w:t>
+      </w:r>
+      <w:proofErr w:type="gramStart"/>
+      <w:r>
+        <w:rPr>
+          <w:highlight w:val="white"/>
+        </w:rPr>
+        <w:t>1][</w:t>
+      </w:r>
+      <w:proofErr w:type="gramEnd"/>
+      <w:r>
+        <w:rPr>
+          <w:highlight w:val="white"/>
+        </w:rPr>
+        <w:t xml:space="preserve">v0] = INF, isto é, que não teriam qualquer percurso que partisse destes e terminasse na “Casa dos Estafetas”. Posto isto, teriam sido removidos todos os vértices que não tivessem pelo menos uma ligação à “Casa dos Estafetas”, quer de ida, quer de volta, isto é, nos dois sentidos, pelo que podemos afirmar que o grafo é agora fortemente convexo. Como explicado em cima, isto seria condição suficiente para que qualquer estafeta tenha liberdade máxima de movimento e para que qualquer pedido tivesse sucesso, ou seja, fosse sempre encontrado um percurso para este. Este algoritmo é, no entanto, demorado, tendo em conta a sua complexidade temporal, explicada na temática dos Principais Algoritmos. </w:t>
       </w:r>
     </w:p>
     <w:p>
@@ -5746,7 +5971,21 @@
         <w:rPr>
           <w:highlight w:val="white"/>
         </w:rPr>
-        <w:t xml:space="preserve"> tem de tratar, e não seria necessária a primeira verificação (W[v0][v1] = INF), pois estes vértices já foram removidos na DFS.</w:t>
+        <w:t xml:space="preserve"> tem de tratar, e não seria necessária a primeira verificação (W[v</w:t>
+      </w:r>
+      <w:proofErr w:type="gramStart"/>
+      <w:r>
+        <w:rPr>
+          <w:highlight w:val="white"/>
+        </w:rPr>
+        <w:t>0][</w:t>
+      </w:r>
+      <w:proofErr w:type="gramEnd"/>
+      <w:r>
+        <w:rPr>
+          <w:highlight w:val="white"/>
+        </w:rPr>
+        <w:t>v1] = INF), pois estes vértices já foram removidos na DFS.</w:t>
       </w:r>
     </w:p>
     <w:p>
@@ -5990,15 +6229,7 @@
           <w:highlight w:val="white"/>
         </w:rPr>
         <w:tab/>
-        <w:t>Resumidamente, este algoritmo procura perco</w:t>
-      </w:r>
-      <w:bookmarkStart w:id="15" w:name="_GoBack"/>
-      <w:bookmarkEnd w:id="15"/>
-      <w:r>
-        <w:rPr>
-          <w:highlight w:val="white"/>
-        </w:rPr>
-        <w:t>rrer todos os nós filhos do nó origem o mais profundo possível para só depois retroceder, pelo que a nossa pesquisa em profundidade segue uma política de visitar sempre os nós mais profundos primeiro. Abordaremos uma versão recursiva deste, uma vez que as arestas são exploradas a partir do vértice v mais recentemente descoberto que ainda tenha arestas a sair dele.</w:t>
+        <w:t>Resumidamente, este algoritmo procura percorrer todos os nós filhos do nó origem o mais profundo possível para só depois retroceder, pelo que a nossa pesquisa em profundidade segue uma política de visitar sempre os nós mais profundos primeiro. Abordaremos uma versão recursiva deste, uma vez que as arestas são exploradas a partir do vértice v mais recentemente descoberto que ainda tenha arestas a sair dele.</w:t>
       </w:r>
       <w:r>
         <w:rPr>
@@ -6183,8 +6414,8 @@
           <w:highlight w:val="white"/>
         </w:rPr>
       </w:pPr>
-      <w:bookmarkStart w:id="16" w:name="_k56kebw0uzk3" w:colFirst="0" w:colLast="0"/>
-      <w:bookmarkEnd w:id="16"/>
+      <w:bookmarkStart w:id="15" w:name="_k56kebw0uzk3" w:colFirst="0" w:colLast="0"/>
+      <w:bookmarkEnd w:id="15"/>
       <w:r>
         <w:t xml:space="preserve">Algoritmo de </w:t>
       </w:r>
@@ -6320,8 +6551,8 @@
         <w:spacing w:line="360" w:lineRule="auto"/>
         <w:jc w:val="both"/>
       </w:pPr>
-      <w:bookmarkStart w:id="17" w:name="_4gi546lac4b4" w:colFirst="0" w:colLast="0"/>
-      <w:bookmarkEnd w:id="17"/>
+      <w:bookmarkStart w:id="16" w:name="_4gi546lac4b4" w:colFirst="0" w:colLast="0"/>
+      <w:bookmarkEnd w:id="16"/>
     </w:p>
     <w:p>
       <w:pPr>
@@ -6332,8 +6563,8 @@
           <w:highlight w:val="white"/>
         </w:rPr>
       </w:pPr>
-      <w:bookmarkStart w:id="18" w:name="_lf3ouqvkyht0" w:colFirst="0" w:colLast="0"/>
-      <w:bookmarkEnd w:id="18"/>
+      <w:bookmarkStart w:id="17" w:name="_lf3ouqvkyht0" w:colFirst="0" w:colLast="0"/>
+      <w:bookmarkEnd w:id="17"/>
       <w:r>
         <w:t xml:space="preserve">Algoritmo de </w:t>
       </w:r>
@@ -6459,7 +6690,21 @@
         <w:rPr>
           <w:highlight w:val="white"/>
         </w:rPr>
-        <w:t xml:space="preserve"> que W[v1][v2] conteria o valor da menor distância percorrida desde o vértice v1 até ao v2, e W[v2][v1] conteria o valor da menor distância percorrida desde o vértice v2 até ao v1 (sentidos diferentes). Inicialmente, cada célula da matriz é iniciada com um valor muito elevado, INF, à exceção das células em que o número da linha é igual ao da coluna, em que essa distância toma o valor 0. À medida que se percorre os vértices, estas células vão sendo atualizadas com a menor </w:t>
+        <w:t xml:space="preserve"> que W[v</w:t>
+      </w:r>
+      <w:proofErr w:type="gramStart"/>
+      <w:r>
+        <w:rPr>
+          <w:highlight w:val="white"/>
+        </w:rPr>
+        <w:t>1][</w:t>
+      </w:r>
+      <w:proofErr w:type="gramEnd"/>
+      <w:r>
+        <w:rPr>
+          <w:highlight w:val="white"/>
+        </w:rPr>
+        <w:t xml:space="preserve">v2] conteria o valor da menor distância percorrida desde o vértice v1 até ao v2, e W[v2][v1] conteria o valor da menor distância percorrida desde o vértice v2 até ao v1 (sentidos diferentes). Inicialmente, cada célula da matriz é iniciada com um valor muito elevado, INF, à exceção das células em que o número da linha é igual ao da coluna, em que essa distância toma o valor 0. À medida que se percorre os vértices, estas células vão sendo atualizadas com a menor </w:t>
       </w:r>
       <w:r>
         <w:rPr>
@@ -6493,7 +6738,21 @@
         <w:rPr>
           <w:highlight w:val="white"/>
         </w:rPr>
-        <w:t xml:space="preserve">A invariante do ciclo principal consiste, portanto, no facto de em cada iteração k desse ciclo, W[i][j] ter a distância mínima desde o vértice i a j, usando apenas vértices intermédios </w:t>
+        <w:t xml:space="preserve">A invariante do ciclo principal consiste, portanto, no facto de em cada iteração </w:t>
+      </w:r>
+      <w:proofErr w:type="gramStart"/>
+      <w:r>
+        <w:rPr>
+          <w:highlight w:val="white"/>
+        </w:rPr>
+        <w:t>k</w:t>
+      </w:r>
+      <w:proofErr w:type="gramEnd"/>
+      <w:r>
+        <w:rPr>
+          <w:highlight w:val="white"/>
+        </w:rPr>
+        <w:t xml:space="preserve"> desse ciclo, W[i][j] ter a distância mínima desde o vértice i a j, usando apenas vértices intermédios </w:t>
       </w:r>
       <w:r>
         <w:rPr>
@@ -6597,8 +6856,8 @@
         <w:pStyle w:val="Ttulo1"/>
         <w:shd w:val="clear" w:color="auto" w:fill="FFFFFF"/>
       </w:pPr>
-      <w:bookmarkStart w:id="19" w:name="_xy61zpg6k0hw" w:colFirst="0" w:colLast="0"/>
-      <w:bookmarkEnd w:id="19"/>
+      <w:bookmarkStart w:id="18" w:name="_xy61zpg6k0hw" w:colFirst="0" w:colLast="0"/>
+      <w:bookmarkEnd w:id="18"/>
       <w:r>
         <w:lastRenderedPageBreak/>
         <w:t>Casos de utilização e funcionalidades</w:t>
@@ -6820,7 +7079,14 @@
         <w:rPr>
           <w:highlight w:val="white"/>
         </w:rPr>
-        <w:t xml:space="preserve">Resolver as três variantes do problema </w:t>
+        <w:t xml:space="preserve">Resolver as três variantes do </w:t>
+      </w:r>
+      <w:proofErr w:type="gramStart"/>
+      <w:r>
+        <w:rPr>
+          <w:highlight w:val="white"/>
+        </w:rPr>
+        <w:t xml:space="preserve">problema </w:t>
       </w:r>
       <w:r>
         <w:rPr>
@@ -6828,6 +7094,7 @@
         </w:rPr>
         <w:t>.</w:t>
       </w:r>
+      <w:proofErr w:type="gramEnd"/>
     </w:p>
     <w:p>
       <w:pPr>
@@ -6881,7 +7148,21 @@
         <w:rPr>
           <w:highlight w:val="white"/>
         </w:rPr>
-        <w:t xml:space="preserve">Neste modo é pedido ao utilizador que efetue o login, caso já esteja registrado na </w:t>
+        <w:t xml:space="preserve">Neste modo é pedido ao utilizador que efetue o login, caso já esteja </w:t>
+      </w:r>
+      <w:proofErr w:type="gramStart"/>
+      <w:r>
+        <w:rPr>
+          <w:highlight w:val="white"/>
+        </w:rPr>
+        <w:t>registrado</w:t>
+      </w:r>
+      <w:proofErr w:type="gramEnd"/>
+      <w:r>
+        <w:rPr>
+          <w:highlight w:val="white"/>
+        </w:rPr>
+        <w:t xml:space="preserve"> na </w:t>
       </w:r>
       <w:proofErr w:type="spellStart"/>
       <w:r>
@@ -6981,7 +7262,21 @@
         <w:rPr>
           <w:highlight w:val="white"/>
         </w:rPr>
-        <w:t xml:space="preserve">Neste modo podem ser efetuados múltiplos logins/registos como na primeira etapa, sendo acrescentados ao grafo múltiplas novas moradas de clientes. A quando de cada um desses logins os clientes serão apresentados com a opção de efetuar os respetivos pedidos. No fim, quando não existirem mais pedidos a serem efetuados, seleciona-se a opção que permitirá ver, como no primeiro caso, o percurso mais curto/barato que parte da posição do estafeta, </w:t>
+        <w:t xml:space="preserve">Neste modo podem ser efetuados múltiplos logins/registos como na primeira etapa, sendo acrescentados ao grafo múltiplas novas moradas de clientes. </w:t>
+      </w:r>
+      <w:proofErr w:type="gramStart"/>
+      <w:r>
+        <w:rPr>
+          <w:highlight w:val="white"/>
+        </w:rPr>
+        <w:t>A quando</w:t>
+      </w:r>
+      <w:proofErr w:type="gramEnd"/>
+      <w:r>
+        <w:rPr>
+          <w:highlight w:val="white"/>
+        </w:rPr>
+        <w:t xml:space="preserve"> de cada um desses logins os clientes serão apresentados com a opção de efetuar os respetivos pedidos. No fim, quando não existirem mais pedidos a serem efetuados, seleciona-se a opção que permitirá ver, como no primeiro caso, o percurso mais curto/barato que parte da posição do estafeta, </w:t>
       </w:r>
       <w:r>
         <w:rPr>
@@ -7196,8 +7491,8 @@
           <w:u w:val="none"/>
         </w:rPr>
       </w:pPr>
-      <w:bookmarkStart w:id="20" w:name="_l34ikta3uq9a" w:colFirst="0" w:colLast="0"/>
-      <w:bookmarkEnd w:id="20"/>
+      <w:bookmarkStart w:id="19" w:name="_l34ikta3uq9a" w:colFirst="0" w:colLast="0"/>
+      <w:bookmarkEnd w:id="19"/>
       <w:r>
         <w:lastRenderedPageBreak/>
         <w:t>Conclusão</w:t>
@@ -7401,7 +7696,21 @@
         <w:rPr>
           <w:highlight w:val="white"/>
         </w:rPr>
-        <w:t>em diferentes iterações, formalização  do problema (dados de entrada, dados de saída, restrições), casos de utilização e funcionalidades</w:t>
+        <w:t xml:space="preserve">em diferentes iterações, </w:t>
+      </w:r>
+      <w:proofErr w:type="gramStart"/>
+      <w:r>
+        <w:rPr>
+          <w:highlight w:val="white"/>
+        </w:rPr>
+        <w:t>formalização  do</w:t>
+      </w:r>
+      <w:proofErr w:type="gramEnd"/>
+      <w:r>
+        <w:rPr>
+          <w:highlight w:val="white"/>
+        </w:rPr>
+        <w:t xml:space="preserve"> problema (dados de entrada, dados de saída, restrições), casos de utilização e funcionalidades</w:t>
       </w:r>
       <w:r>
         <w:rPr>
@@ -7516,8 +7825,8 @@
         <w:pStyle w:val="Ttulo1"/>
         <w:shd w:val="clear" w:color="auto" w:fill="FFFFFF"/>
       </w:pPr>
-      <w:bookmarkStart w:id="21" w:name="_nnx761j7dsmi" w:colFirst="0" w:colLast="0"/>
-      <w:bookmarkEnd w:id="21"/>
+      <w:bookmarkStart w:id="20" w:name="_nnx761j7dsmi" w:colFirst="0" w:colLast="0"/>
+      <w:bookmarkEnd w:id="20"/>
       <w:r>
         <w:lastRenderedPageBreak/>
         <w:t>Bibliografia</w:t>
@@ -7907,7 +8216,15 @@
         <w:t xml:space="preserve">Assim, </w:t>
       </w:r>
       <w:r>
-        <w:t>quanto à divisão do problema em diferente iterações decidimos na Iteração 2 não considerar ainda a carga do veículo. O estafeta que realiza os múltiplos pedidos tem um veículo com carga ilimitada. Desta forma, o objetivo será apenas percorrer todos os restaurantes / todos os clientes sem consideração da carga.</w:t>
+        <w:t xml:space="preserve">quanto à divisão do problema em </w:t>
+      </w:r>
+      <w:proofErr w:type="gramStart"/>
+      <w:r>
+        <w:t>diferente iterações</w:t>
+      </w:r>
+      <w:proofErr w:type="gramEnd"/>
+      <w:r>
+        <w:t xml:space="preserve"> decidimos na Iteração 2 não considerar ainda a carga do veículo. O estafeta que realiza os múltiplos pedidos tem um veículo com carga ilimitada. Desta forma, o objetivo será apenas percorrer todos os restaurantes / todos os clientes sem consideração da carga.</w:t>
       </w:r>
     </w:p>
     <w:p>
@@ -9328,13 +9645,13 @@
         <w:t xml:space="preserve"> ao utilizador que escolha um cliente </w:t>
       </w:r>
       <w:r>
-        <w:t xml:space="preserve">para efetuar  o pedido, </w:t>
-      </w:r>
-      <w:r>
-        <w:t xml:space="preserve">um restaurante </w:t>
-      </w:r>
-      <w:r>
-        <w:t>do qual deseja comer,  e um estafeta que irá realizar o pedido. De seguida é apresentada num grafo a solução de caminho mais curto para o mesmo.</w:t>
+        <w:t xml:space="preserve">para efetuar o pedido, </w:t>
+      </w:r>
+      <w:r>
+        <w:t>o restaurante que deseja</w:t>
+      </w:r>
+      <w:r>
+        <w:t>, e um estafeta que irá realizar o pedido. De seguida é apresentada num grafo a solução de caminho mais curto para o mesmo.</w:t>
       </w:r>
     </w:p>
     <w:p>
@@ -9430,10 +9747,22 @@
         <w:t>pacidade</w:t>
       </w:r>
       <w:r>
-        <w:t xml:space="preserve"> do veiculo. </w:t>
-      </w:r>
-      <w:r>
-        <w:t xml:space="preserve">Este valor restringe o número de pedidos que o estafeta pode acumular no seu veículo, pelo que, por exemplo, se tivesse de atender os pedidos P1(R1 e C1), P2(R2 e C2), P3(R3 e C3) e o seu veículo tivesse capacidade máxima de 2 pedidos, então o percurso R1-R2-R3-C1-C2-C3 não seria opção, mesmo que fosse o mais curto, uma vez que num dado momento desse percurso a capacidade do veículo é excedida (após passar por R3 possuiria 3 pedidos acumulados, mas a carga máxima seria 2). Ora, neste caso, teria que entregar pelo menos um dos pedidos para libertar espaço para outro. </w:t>
+        <w:t xml:space="preserve"> do ve</w:t>
+      </w:r>
+      <w:r>
+        <w:t>í</w:t>
+      </w:r>
+      <w:r>
+        <w:t xml:space="preserve">culo. </w:t>
+      </w:r>
+      <w:r>
+        <w:t xml:space="preserve">Este valor restringe o número de pedidos que o estafeta pode acumular no seu veículo, pelo que, por exemplo, se tivesse de atender os pedidos P1(R1 e C1), P2(R2 e C2), P3(R3 e C3) e o seu veículo tivesse capacidade máxima de 2 pedidos, então o percurso R1-R2-R3-C1-C2-C3 não seria opção, mesmo que fosse o mais curto, uma vez que num dado momento desse percurso a capacidade do veículo é excedida (após passar por R3 possuiria 3 pedidos acumulados, mas a carga máxima seria 2). Ora, neste caso, teria </w:t>
+      </w:r>
+      <w:r>
+        <w:t>de</w:t>
+      </w:r>
+      <w:r>
+        <w:t xml:space="preserve"> entregar pelo menos um dos pedidos para libertar espaço para outro. </w:t>
       </w:r>
       <w:r>
         <w:t>Assim é apresentado os caminhos mais curtos dos diferentes estafetas a atender os diferentes pedidos tento em conta a</w:t>
@@ -9442,7 +9771,13 @@
         <w:t xml:space="preserve"> capacidade</w:t>
       </w:r>
       <w:r>
-        <w:t xml:space="preserve"> do veiculo.</w:t>
+        <w:t xml:space="preserve"> do ve</w:t>
+      </w:r>
+      <w:r>
+        <w:t>í</w:t>
+      </w:r>
+      <w:r>
+        <w:t>culo.</w:t>
       </w:r>
     </w:p>
     <w:p>
@@ -9558,7 +9893,21 @@
         <w:rPr>
           <w:highlight w:val="white"/>
         </w:rPr>
-        <w:t xml:space="preserve"> bem o que o sor quer neste capitulo, os algoritmos estão em baixo)</w:t>
+        <w:t xml:space="preserve"> bem o que o sor quer neste </w:t>
+      </w:r>
+      <w:proofErr w:type="gramStart"/>
+      <w:r>
+        <w:rPr>
+          <w:highlight w:val="white"/>
+        </w:rPr>
+        <w:t>capitulo</w:t>
+      </w:r>
+      <w:proofErr w:type="gramEnd"/>
+      <w:r>
+        <w:rPr>
+          <w:highlight w:val="white"/>
+        </w:rPr>
+        <w:t>, os algoritmos estão em baixo)</w:t>
       </w:r>
     </w:p>
     <w:p>
@@ -9602,17 +9951,9 @@
       <w:r>
         <w:t xml:space="preserve">, apenas faremos a análise da complexidade temporal empírica a partir dos resultados obtidos e apresentaremos o </w:t>
       </w:r>
-      <w:proofErr w:type="spellStart"/>
-      <w:r>
-        <w:t>pseudo-c</w:t>
-      </w:r>
-      <w:r>
-        <w:t>ó</w:t>
-      </w:r>
-      <w:r>
-        <w:t>digo</w:t>
-      </w:r>
-      <w:proofErr w:type="spellEnd"/>
+      <w:r>
+        <w:t>pseudocódigo</w:t>
+      </w:r>
       <w:r>
         <w:t xml:space="preserve"> dos algoritmos usados. De notar que os tempos não podem ser comparados em valor absoluto entre algoritmos uma vez que diferentes algoritmos são corri</w:t>
       </w:r>
@@ -9772,25 +10113,22 @@
       <w:r>
         <w:t xml:space="preserve">cio, de seguida fazemos uma inversão do grafo (uma vez que não guardamos antecedentes em cada vértice) e uma pesquisa no fim. Obtemos então o seguinte </w:t>
       </w:r>
-      <w:proofErr w:type="spellStart"/>
-      <w:r>
-        <w:t>pseudo-código</w:t>
-      </w:r>
-      <w:proofErr w:type="spellEnd"/>
+      <w:r>
+        <w:t>pseudocódigo</w:t>
+      </w:r>
       <w:r>
         <w:t xml:space="preserve"> </w:t>
       </w:r>
       <w:r>
-        <w:t xml:space="preserve">para um grafo G = (V,E) e vértice origem </w:t>
-      </w:r>
-      <w:r>
-        <w:t>v</w:t>
-      </w:r>
-      <w:r>
-        <w:t xml:space="preserve"> pertencente a V</w:t>
-      </w:r>
-      <w:r>
-        <w:t>:</w:t>
+        <w:t>para um grafo G = (</w:t>
+      </w:r>
+      <w:proofErr w:type="gramStart"/>
+      <w:r>
+        <w:t>V,E</w:t>
+      </w:r>
+      <w:proofErr w:type="gramEnd"/>
+      <w:r>
+        <w:t>) e vértice origem v pertencente a V:</w:t>
       </w:r>
     </w:p>
     <w:p>
@@ -9835,6 +10173,7 @@
         <w:t>(</w:t>
       </w:r>
       <w:proofErr w:type="spellStart"/>
+      <w:proofErr w:type="gramStart"/>
       <w:r>
         <w:rPr>
           <w:rFonts w:asciiTheme="minorHAnsi" w:hAnsiTheme="minorHAnsi"/>
@@ -9842,6 +10181,7 @@
         <w:t>G,v</w:t>
       </w:r>
       <w:proofErr w:type="spellEnd"/>
+      <w:proofErr w:type="gramEnd"/>
       <w:r>
         <w:rPr>
           <w:rFonts w:asciiTheme="minorHAnsi" w:hAnsiTheme="minorHAnsi"/>
@@ -9887,6 +10227,7 @@
         <w:t>&gt; solution1 = DFS(</w:t>
       </w:r>
       <w:proofErr w:type="spellStart"/>
+      <w:proofErr w:type="gramStart"/>
       <w:r>
         <w:rPr>
           <w:rFonts w:asciiTheme="minorHAnsi" w:hAnsiTheme="minorHAnsi"/>
@@ -9894,6 +10235,7 @@
         <w:t>G,v</w:t>
       </w:r>
       <w:proofErr w:type="spellEnd"/>
+      <w:proofErr w:type="gramEnd"/>
       <w:r>
         <w:rPr>
           <w:rFonts w:asciiTheme="minorHAnsi" w:hAnsiTheme="minorHAnsi"/>
@@ -9974,13 +10316,21 @@
         <w:rPr>
           <w:rFonts w:asciiTheme="minorHAnsi" w:hAnsiTheme="minorHAnsi"/>
         </w:rPr>
-        <w:t>&gt; solution2 = DFS(</w:t>
-      </w:r>
-      <w:proofErr w:type="spellStart"/>
+        <w:t xml:space="preserve">&gt; solution2 = </w:t>
+      </w:r>
+      <w:proofErr w:type="gramStart"/>
       <w:r>
         <w:rPr>
           <w:rFonts w:asciiTheme="minorHAnsi" w:hAnsiTheme="minorHAnsi"/>
         </w:rPr>
+        <w:t>DFS(</w:t>
+      </w:r>
+      <w:proofErr w:type="spellStart"/>
+      <w:proofErr w:type="gramEnd"/>
+      <w:r>
+        <w:rPr>
+          <w:rFonts w:asciiTheme="minorHAnsi" w:hAnsiTheme="minorHAnsi"/>
+        </w:rPr>
         <w:t>graphInverted,V</w:t>
       </w:r>
       <w:proofErr w:type="spellEnd"/>
@@ -10064,7 +10414,21 @@
         <w:rPr>
           <w:rFonts w:asciiTheme="minorHAnsi" w:hAnsiTheme="minorHAnsi"/>
         </w:rPr>
-        <w:t>(solution1,solution2);</w:t>
+        <w:t>(solution</w:t>
+      </w:r>
+      <w:proofErr w:type="gramStart"/>
+      <w:r>
+        <w:rPr>
+          <w:rFonts w:asciiTheme="minorHAnsi" w:hAnsiTheme="minorHAnsi"/>
+        </w:rPr>
+        <w:t>1,solution</w:t>
+      </w:r>
+      <w:proofErr w:type="gramEnd"/>
+      <w:r>
+        <w:rPr>
+          <w:rFonts w:asciiTheme="minorHAnsi" w:hAnsiTheme="minorHAnsi"/>
+        </w:rPr>
+        <w:t>2);</w:t>
       </w:r>
     </w:p>
     <w:p>
@@ -10151,7 +10515,7 @@
         <w:t>o</w:t>
       </w:r>
       <w:r>
-        <w:t>fundidade sabemos que é |V|, pelo que, ao ser feito duas vezes, equivale a 2|V|. A inversão do grafo é efetuada simplesmente percorrendo todos os vértices (|V|) e as suas respetivas arestas (|E|) invertendo as direções das mesmas. Assim podemos concluir que a complexidade deste algoritmo é |V|+|E|. Por último é efetuada uma interseção dos dois grafos que consiste em percorrer DFS do grafo normal e comparar com todos  com todos os vértices da DFS do grafo invertido. Es</w:t>
+        <w:t>fundidade sabemos que é |V|, pelo que, ao ser feito duas vezes, equivale a 2|V|. A inversão do grafo é efetuada simplesmente percorrendo todos os vértices (|V|) e as suas respetivas arestas (|E|) invertendo as direções das mesmas. Assim podemos concluir que a complexidade deste algoritmo é |V|+|E|. Por último é efetuada uma interseção dos dois grafos que consiste em percorrer DFS do grafo normal e comparar com todos com todos os vértices da DFS do grafo invertido. Es</w:t>
       </w:r>
       <w:r>
         <w:t>ta operação pode variar muito a sua complexidade uma vez que depende das soluções encontradas por cada pesquisa de profundidade. E poder-se-ia ter encontrado uma forma mais eficiente de a fazer minimizar estes custos. Contudo (?) gráfico temporal:</w:t>
@@ -10223,13 +10587,19 @@
       <w:r>
         <w:t xml:space="preserve">, devido a termos de enfrentar várias vezes esse problema de achar o caminho mais curto entre dois pontos do mapa, pelo que a complexidade temporal relativamente baixa desta algoritmo nos tenha induzido a usá-lo. Uma descrição mais profunda deste foi realizada na primeira parte do relatório, pelo que resta apresentar o seu </w:t>
       </w:r>
-      <w:proofErr w:type="spellStart"/>
-      <w:r>
-        <w:t>pseudo-código</w:t>
-      </w:r>
-      <w:proofErr w:type="spellEnd"/>
-      <w:r>
-        <w:t>, para um grafo G = (V,E) e vértice origem s pertencente a</w:t>
+      <w:r>
+        <w:t>pseudocódigo</w:t>
+      </w:r>
+      <w:r>
+        <w:t>, para um grafo G = (</w:t>
+      </w:r>
+      <w:proofErr w:type="gramStart"/>
+      <w:r>
+        <w:t>V,E</w:t>
+      </w:r>
+      <w:proofErr w:type="gramEnd"/>
+      <w:r>
+        <w:t>) e vértice origem s pertencente a</w:t>
       </w:r>
       <w:r>
         <w:t xml:space="preserve"> V:</w:t>
@@ -10334,7 +10704,21 @@
         <w:rPr>
           <w:rFonts w:ascii="Cambria Math" w:hAnsi="Cambria Math" w:cs="Cambria Math"/>
         </w:rPr>
-        <w:t xml:space="preserve"> O((|V| + |E|) * log(|v|)</w:t>
+        <w:t xml:space="preserve"> </w:t>
+      </w:r>
+      <w:proofErr w:type="gramStart"/>
+      <w:r>
+        <w:rPr>
+          <w:rFonts w:ascii="Cambria Math" w:hAnsi="Cambria Math" w:cs="Cambria Math"/>
+        </w:rPr>
+        <w:t>O(</w:t>
+      </w:r>
+      <w:proofErr w:type="gramEnd"/>
+      <w:r>
+        <w:rPr>
+          <w:rFonts w:ascii="Cambria Math" w:hAnsi="Cambria Math" w:cs="Cambria Math"/>
+        </w:rPr>
+        <w:t>(|V| + |E|) * log(|v|)</w:t>
       </w:r>
     </w:p>
     <w:p>
@@ -10635,6 +11019,7 @@
         <w:tab/>
       </w:r>
       <w:proofErr w:type="spellStart"/>
+      <w:proofErr w:type="gramStart"/>
       <w:r>
         <w:rPr>
           <w:rFonts w:ascii="Cambria Math" w:hAnsi="Cambria Math" w:cs="Cambria Math"/>
@@ -10664,7 +11049,14 @@
         <w:rPr>
           <w:rFonts w:ascii="Cambria Math" w:hAnsi="Cambria Math" w:cs="Cambria Math"/>
         </w:rPr>
-        <w:t xml:space="preserve">(Q </w:t>
+        <w:t>(</w:t>
+      </w:r>
+      <w:proofErr w:type="gramEnd"/>
+      <w:r>
+        <w:rPr>
+          <w:rFonts w:ascii="Cambria Math" w:hAnsi="Cambria Math" w:cs="Cambria Math"/>
+        </w:rPr>
+        <w:t xml:space="preserve">Q </w:t>
       </w:r>
       <w:hyperlink r:id="rId13" w:history="1">
         <w:r>
@@ -10754,11 +11146,19 @@
         </w:rPr>
         <w:t>(</w:t>
       </w:r>
-      <w:r>
-        <w:rPr>
-          <w:rFonts w:ascii="Cambria Math" w:hAnsi="Cambria Math" w:cs="Cambria Math"/>
-        </w:rPr>
-        <w:t>Q)  // algoritmo ganancioso</w:t>
+      <w:proofErr w:type="gramStart"/>
+      <w:r>
+        <w:rPr>
+          <w:rFonts w:ascii="Cambria Math" w:hAnsi="Cambria Math" w:cs="Cambria Math"/>
+        </w:rPr>
+        <w:t>Q)  /</w:t>
+      </w:r>
+      <w:proofErr w:type="gramEnd"/>
+      <w:r>
+        <w:rPr>
+          <w:rFonts w:ascii="Cambria Math" w:hAnsi="Cambria Math" w:cs="Cambria Math"/>
+        </w:rPr>
+        <w:t>/ algoritmo ganancioso</w:t>
       </w:r>
     </w:p>
     <w:p>
@@ -10899,6 +11299,7 @@
         <w:tab/>
       </w:r>
       <w:proofErr w:type="spellStart"/>
+      <w:proofErr w:type="gramStart"/>
       <w:r>
         <w:rPr>
           <w:rFonts w:ascii="Cambria Math" w:hAnsi="Cambria Math" w:cs="Cambria Math"/>
@@ -10923,6 +11324,7 @@
         <w:t>(</w:t>
       </w:r>
       <w:proofErr w:type="spellStart"/>
+      <w:proofErr w:type="gramEnd"/>
       <w:r>
         <w:rPr>
           <w:rFonts w:ascii="Cambria Math" w:hAnsi="Cambria Math" w:cs="Cambria Math"/>
@@ -11058,6 +11460,7 @@
         <w:t xml:space="preserve">(v) + </w:t>
       </w:r>
       <w:proofErr w:type="spellStart"/>
+      <w:proofErr w:type="gramStart"/>
       <w:r>
         <w:rPr>
           <w:rFonts w:ascii="Cambria Math" w:hAnsi="Cambria Math" w:cs="Cambria Math"/>
@@ -11069,7 +11472,14 @@
         <w:rPr>
           <w:rFonts w:ascii="Cambria Math" w:hAnsi="Cambria Math" w:cs="Cambria Math"/>
         </w:rPr>
-        <w:t>(v, w)</w:t>
+        <w:t>(</w:t>
+      </w:r>
+      <w:proofErr w:type="gramEnd"/>
+      <w:r>
+        <w:rPr>
+          <w:rFonts w:ascii="Cambria Math" w:hAnsi="Cambria Math" w:cs="Cambria Math"/>
+        </w:rPr>
+        <w:t>v, w)</w:t>
       </w:r>
     </w:p>
     <w:p>
@@ -11656,7 +12066,31 @@
       </w:pPr>
       <w:r>
         <w:lastRenderedPageBreak/>
-        <w:t>O algoritmo começa então por adicionar todos os restaurantes dos pedidos ao vetor “restaurantes”, e é realizado num ciclo, enquanto houver pontos por adicionar (termina quando o vetor restaurantes e o clientes estão ambos vazios).</w:t>
+        <w:t xml:space="preserve">O algoritmo começa então por adicionar todos os restaurantes dos pedidos ao vetor “restaurantes”, e é realizado num ciclo, enquanto houver pontos por adicionar (termina quando o vetor </w:t>
+      </w:r>
+      <w:r>
+        <w:t>“</w:t>
+      </w:r>
+      <w:r>
+        <w:t>restaurantes</w:t>
+      </w:r>
+      <w:r>
+        <w:t>”</w:t>
+      </w:r>
+      <w:r>
+        <w:t xml:space="preserve"> e o</w:t>
+      </w:r>
+      <w:r>
+        <w:t xml:space="preserve"> vetor “</w:t>
+      </w:r>
+      <w:r>
+        <w:t>clientes</w:t>
+      </w:r>
+      <w:r>
+        <w:t>”</w:t>
+      </w:r>
+      <w:r>
+        <w:t xml:space="preserve"> estão ambos vazios).</w:t>
       </w:r>
       <w:r>
         <w:t xml:space="preserve"> No caso de se tratar da quarta iteração, uma variável </w:t>
@@ -12037,6 +12471,7 @@
         <w:t xml:space="preserve">for </w:t>
       </w:r>
       <w:proofErr w:type="spellStart"/>
+      <w:proofErr w:type="gramStart"/>
       <w:r>
         <w:rPr>
           <w:rFonts w:ascii="Cambria Math" w:hAnsi="Cambria Math" w:cs="Cambria Math"/>
@@ -12050,7 +12485,14 @@
         <w:rPr>
           <w:rFonts w:ascii="Cambria Math" w:hAnsi="Cambria Math" w:cs="Cambria Math"/>
         </w:rPr>
-        <w:t xml:space="preserve">  (pedido </w:t>
+        <w:t xml:space="preserve">  (</w:t>
+      </w:r>
+      <w:proofErr w:type="gramEnd"/>
+      <w:r>
+        <w:rPr>
+          <w:rFonts w:ascii="Cambria Math" w:hAnsi="Cambria Math" w:cs="Cambria Math"/>
+        </w:rPr>
+        <w:t xml:space="preserve">pedido </w:t>
       </w:r>
       <w:r>
         <w:rPr>
@@ -12108,6 +12550,7 @@
         <w:t>restaurantes, pedido-&gt;</w:t>
       </w:r>
       <w:proofErr w:type="spellStart"/>
+      <w:proofErr w:type="gramStart"/>
       <w:r>
         <w:rPr>
           <w:rFonts w:ascii="Cambria Math" w:hAnsi="Cambria Math" w:cs="Cambria Math"/>
@@ -12119,14 +12562,21 @@
         <w:rPr>
           <w:rFonts w:ascii="Cambria Math" w:hAnsi="Cambria Math" w:cs="Cambria Math"/>
         </w:rPr>
-        <w:t>()</w:t>
-      </w:r>
+        <w:t>(</w:t>
+      </w:r>
+      <w:proofErr w:type="gramEnd"/>
       <w:r>
         <w:rPr>
           <w:rFonts w:ascii="Cambria Math" w:hAnsi="Cambria Math" w:cs="Cambria Math"/>
         </w:rPr>
         <w:t>)</w:t>
       </w:r>
+      <w:r>
+        <w:rPr>
+          <w:rFonts w:ascii="Cambria Math" w:hAnsi="Cambria Math" w:cs="Cambria Math"/>
+        </w:rPr>
+        <w:t>)</w:t>
+      </w:r>
     </w:p>
     <w:p>
       <w:pPr>
@@ -12196,6 +12646,7 @@
         <w:t xml:space="preserve"> = estafeta-&gt;</w:t>
       </w:r>
       <w:proofErr w:type="spellStart"/>
+      <w:proofErr w:type="gramStart"/>
       <w:r>
         <w:rPr>
           <w:rFonts w:ascii="Cambria Math" w:hAnsi="Cambria Math" w:cs="Cambria Math"/>
@@ -12207,7 +12658,14 @@
         <w:rPr>
           <w:rFonts w:ascii="Cambria Math" w:hAnsi="Cambria Math" w:cs="Cambria Math"/>
         </w:rPr>
-        <w:t>();</w:t>
+        <w:t>(</w:t>
+      </w:r>
+      <w:proofErr w:type="gramEnd"/>
+      <w:r>
+        <w:rPr>
+          <w:rFonts w:ascii="Cambria Math" w:hAnsi="Cambria Math" w:cs="Cambria Math"/>
+        </w:rPr>
+        <w:t>);</w:t>
       </w:r>
     </w:p>
     <w:p>
@@ -12898,7 +13356,21 @@
           <w:rFonts w:ascii="Cambria Math" w:hAnsi="Cambria Math" w:cs="Cambria Math"/>
         </w:rPr>
         <w:tab/>
-        <w:t>menor = clientes[0]</w:t>
+        <w:t xml:space="preserve">menor = </w:t>
+      </w:r>
+      <w:proofErr w:type="gramStart"/>
+      <w:r>
+        <w:rPr>
+          <w:rFonts w:ascii="Cambria Math" w:hAnsi="Cambria Math" w:cs="Cambria Math"/>
+        </w:rPr>
+        <w:t>clientes[</w:t>
+      </w:r>
+      <w:proofErr w:type="gramEnd"/>
+      <w:r>
+        <w:rPr>
+          <w:rFonts w:ascii="Cambria Math" w:hAnsi="Cambria Math" w:cs="Cambria Math"/>
+        </w:rPr>
+        <w:t>0]</w:t>
       </w:r>
     </w:p>
     <w:p>
@@ -12955,6 +13427,7 @@
         </w:rPr>
         <w:t>(</w:t>
       </w:r>
+      <w:proofErr w:type="gramStart"/>
       <w:r>
         <w:rPr>
           <w:rFonts w:ascii="Cambria Math" w:hAnsi="Cambria Math" w:cs="Cambria Math"/>
@@ -12967,6 +13440,7 @@
         </w:rPr>
         <w:t>∈</w:t>
       </w:r>
+      <w:proofErr w:type="gramEnd"/>
       <w:r>
         <w:rPr>
           <w:rFonts w:ascii="Cambria Math" w:hAnsi="Cambria Math" w:cs="Cambria Math"/>
@@ -13065,6 +13539,7 @@
         <w:t>(</w:t>
       </w:r>
       <w:proofErr w:type="spellStart"/>
+      <w:proofErr w:type="gramStart"/>
       <w:r>
         <w:rPr>
           <w:rFonts w:ascii="Cambria Math" w:hAnsi="Cambria Math" w:cs="Cambria Math"/>
@@ -13072,6 +13547,7 @@
         <w:t>result.back</w:t>
       </w:r>
       <w:proofErr w:type="spellEnd"/>
+      <w:proofErr w:type="gramEnd"/>
       <w:r>
         <w:rPr>
           <w:rFonts w:ascii="Cambria Math" w:hAnsi="Cambria Math" w:cs="Cambria Math"/>
@@ -13462,12 +13938,14 @@
         </w:rPr>
         <w:t xml:space="preserve"> (</w:t>
       </w:r>
+      <w:proofErr w:type="gramStart"/>
       <w:r>
         <w:rPr>
           <w:rFonts w:ascii="Cambria Math" w:hAnsi="Cambria Math" w:cs="Cambria Math"/>
         </w:rPr>
         <w:t>menor,  clientes</w:t>
       </w:r>
+      <w:proofErr w:type="gramEnd"/>
       <w:r>
         <w:rPr>
           <w:rFonts w:ascii="Cambria Math" w:hAnsi="Cambria Math" w:cs="Cambria Math"/>
@@ -13644,27 +14122,33 @@
         <w:t>1</w:t>
       </w:r>
     </w:p>
-    <w:p>
-      <w:pPr>
-        <w:spacing w:line="360" w:lineRule="auto"/>
-        <w:jc w:val="both"/>
-        <w:rPr>
-          <w:b/>
-          <w:bCs/>
-        </w:rPr>
-      </w:pPr>
-    </w:p>
-    <w:p>
-      <w:r>
-        <w:t xml:space="preserve">A implementação da primeira iteração começa na função </w:t>
-      </w:r>
-      <w:proofErr w:type="spellStart"/>
-      <w:r>
-        <w:t>Um_Estafeta_Um_Pedidos</w:t>
-      </w:r>
-      <w:proofErr w:type="spellEnd"/>
-      <w:r>
-        <w:t xml:space="preserve">() do ficheiro </w:t>
+    <w:p/>
+    <w:p/>
+    <w:p>
+      <w:r>
+        <w:t xml:space="preserve">A implementação da primeira iteração começa na </w:t>
+      </w:r>
+      <w:r>
+        <w:t xml:space="preserve">função </w:t>
+      </w:r>
+      <w:proofErr w:type="spellStart"/>
+      <w:r>
+        <w:t>Um_Estafeta_Um_</w:t>
+      </w:r>
+      <w:proofErr w:type="gramStart"/>
+      <w:r>
+        <w:t>Pedido</w:t>
+      </w:r>
+      <w:proofErr w:type="spellEnd"/>
+      <w:r>
+        <w:t>(</w:t>
+      </w:r>
+      <w:proofErr w:type="gramEnd"/>
+      <w:r>
+        <w:t>)</w:t>
+      </w:r>
+      <w:r>
+        <w:t xml:space="preserve"> do ficheiro </w:t>
       </w:r>
       <w:proofErr w:type="spellStart"/>
       <w:r>
@@ -13689,12 +14173,17 @@
         <w:t xml:space="preserve"> de modo a encontrar os caminhos mais próximos entre cada dois pontos, ou seja, o caminho mais curto entre o estafeta e o restaurante e o caminho mais curto entre o restaurante e o cliente. Após isto, junta-se os dois vetores, construindo assim um vetor resultante com o percurso completo do estafeta (vetor percurso), que será mostrado a partir da função </w:t>
       </w:r>
       <w:proofErr w:type="spellStart"/>
+      <w:proofErr w:type="gramStart"/>
       <w:r>
         <w:t>showPathGV</w:t>
       </w:r>
       <w:proofErr w:type="spellEnd"/>
       <w:r>
-        <w:t>(),</w:t>
+        <w:t>(</w:t>
+      </w:r>
+      <w:proofErr w:type="gramEnd"/>
+      <w:r>
+        <w:t>),</w:t>
       </w:r>
       <w:r>
         <w:t xml:space="preserve"> </w:t>
@@ -13718,6 +14207,530 @@
       <w:r>
         <w:t xml:space="preserve"> o caminho percorrido pelo estafeta.</w:t>
       </w:r>
+      <w:r>
+        <w:t xml:space="preserve"> Segue-se o seu pseudocódigo:</w:t>
+      </w:r>
+      <w:r>
+        <w:tab/>
+      </w:r>
+    </w:p>
+    <w:p/>
+    <w:p>
+      <w:proofErr w:type="gramStart"/>
+      <w:r>
+        <w:t xml:space="preserve">Função </w:t>
+      </w:r>
+      <w:proofErr w:type="spellStart"/>
+      <w:r>
+        <w:rPr>
+          <w:b/>
+          <w:bCs/>
+        </w:rPr>
+        <w:t>Um</w:t>
+      </w:r>
+      <w:proofErr w:type="gramEnd"/>
+      <w:r>
+        <w:rPr>
+          <w:b/>
+          <w:bCs/>
+        </w:rPr>
+        <w:t>_Estafeta_Um_Pedido</w:t>
+      </w:r>
+      <w:proofErr w:type="spellEnd"/>
+      <w:r>
+        <w:t>:</w:t>
+      </w:r>
+    </w:p>
+    <w:p/>
+    <w:p>
+      <w:pPr>
+        <w:spacing w:line="360" w:lineRule="auto"/>
+        <w:jc w:val="both"/>
+      </w:pPr>
+      <w:r>
+        <w:tab/>
+      </w:r>
+      <w:r>
+        <w:tab/>
+      </w:r>
+      <w:r>
+        <w:tab/>
+        <w:t>/</w:t>
+      </w:r>
+      <w:r>
+        <w:t>/ Conjunto de ciclos e leitura da consola dos inputs do utilizador</w:t>
+      </w:r>
+    </w:p>
+    <w:p>
+      <w:pPr>
+        <w:spacing w:line="360" w:lineRule="auto"/>
+        <w:jc w:val="both"/>
+        <w:rPr>
+          <w:u w:val="single"/>
+        </w:rPr>
+      </w:pPr>
+      <w:proofErr w:type="spellStart"/>
+      <w:proofErr w:type="gramStart"/>
+      <w:r>
+        <w:t>getInput</w:t>
+      </w:r>
+      <w:proofErr w:type="spellEnd"/>
+      <w:r>
+        <w:t>(</w:t>
+      </w:r>
+      <w:proofErr w:type="gramEnd"/>
+      <w:r>
+        <w:t xml:space="preserve">) </w:t>
+      </w:r>
+      <w:r>
+        <w:tab/>
+      </w:r>
+      <w:r>
+        <w:tab/>
+      </w:r>
+      <w:r>
+        <w:t>// Neste ponto obtemos o cliente, o restaurante e o estafeta</w:t>
+      </w:r>
+    </w:p>
+    <w:p>
+      <w:pPr>
+        <w:spacing w:line="360" w:lineRule="auto"/>
+        <w:jc w:val="both"/>
+      </w:pPr>
+      <w:proofErr w:type="spellStart"/>
+      <w:proofErr w:type="gramStart"/>
+      <w:r>
+        <w:t>criarPedido</w:t>
+      </w:r>
+      <w:proofErr w:type="spellEnd"/>
+      <w:r>
+        <w:t>(</w:t>
+      </w:r>
+      <w:proofErr w:type="gramEnd"/>
+      <w:r>
+        <w:t xml:space="preserve">) </w:t>
+      </w:r>
+      <w:r>
+        <w:tab/>
+      </w:r>
+      <w:r>
+        <w:tab/>
+      </w:r>
+      <w:r>
+        <w:t xml:space="preserve">// </w:t>
+      </w:r>
+      <w:r>
+        <w:t>Cria-se um único pedido</w:t>
+      </w:r>
+    </w:p>
+    <w:p>
+      <w:pPr>
+        <w:spacing w:line="360" w:lineRule="auto"/>
+        <w:jc w:val="both"/>
+      </w:pPr>
+      <w:proofErr w:type="spellStart"/>
+      <w:proofErr w:type="gramStart"/>
+      <w:r>
+        <w:t>avaliarConetividade</w:t>
+      </w:r>
+      <w:proofErr w:type="spellEnd"/>
+      <w:r>
+        <w:t>(</w:t>
+      </w:r>
+      <w:proofErr w:type="gramEnd"/>
+      <w:r>
+        <w:t>)</w:t>
+      </w:r>
+      <w:r>
+        <w:tab/>
+      </w:r>
+      <w:r>
+        <w:tab/>
+      </w:r>
+      <w:r>
+        <w:t>// Verifica se o caminho é possível ou não</w:t>
+      </w:r>
+    </w:p>
+    <w:p>
+      <w:pPr>
+        <w:spacing w:line="360" w:lineRule="auto"/>
+        <w:jc w:val="both"/>
+      </w:pPr>
+      <w:r>
+        <w:t xml:space="preserve">vetor percurso = </w:t>
+      </w:r>
+      <w:r>
+        <w:t>algFase1(</w:t>
+      </w:r>
+      <w:r>
+        <w:t xml:space="preserve">) </w:t>
+      </w:r>
+      <w:r>
+        <w:t xml:space="preserve">// </w:t>
+      </w:r>
+      <w:r>
+        <w:t>A</w:t>
+      </w:r>
+      <w:r>
+        <w:t>lgoritmo que trata de um único pedido</w:t>
+      </w:r>
+      <w:r>
+        <w:t xml:space="preserve"> para um único estafeta</w:t>
+      </w:r>
+    </w:p>
+    <w:p>
+      <w:pPr>
+        <w:spacing w:line="360" w:lineRule="auto"/>
+        <w:jc w:val="both"/>
+      </w:pPr>
+      <w:proofErr w:type="spellStart"/>
+      <w:proofErr w:type="gramStart"/>
+      <w:r>
+        <w:t>showPath</w:t>
+      </w:r>
+      <w:r>
+        <w:t>GV</w:t>
+      </w:r>
+      <w:proofErr w:type="spellEnd"/>
+      <w:r>
+        <w:t>(</w:t>
+      </w:r>
+      <w:proofErr w:type="gramEnd"/>
+      <w:r>
+        <w:t>)</w:t>
+      </w:r>
+      <w:r>
+        <w:tab/>
+      </w:r>
+      <w:r>
+        <w:tab/>
+        <w:t xml:space="preserve">// Mostra o percurso do estafeta no </w:t>
+      </w:r>
+      <w:proofErr w:type="spellStart"/>
+      <w:r>
+        <w:t>GraphViewer</w:t>
+      </w:r>
+      <w:proofErr w:type="spellEnd"/>
+    </w:p>
+    <w:p>
+      <w:pPr>
+        <w:spacing w:line="360" w:lineRule="auto"/>
+        <w:jc w:val="both"/>
+      </w:pPr>
+    </w:p>
+    <w:p>
+      <w:pPr>
+        <w:spacing w:line="360" w:lineRule="auto"/>
+        <w:jc w:val="both"/>
+      </w:pPr>
+      <w:r>
+        <w:t xml:space="preserve">Em que </w:t>
+      </w:r>
+      <w:r>
+        <w:rPr>
+          <w:b/>
+          <w:bCs/>
+        </w:rPr>
+        <w:t>algFase1</w:t>
+      </w:r>
+      <w:r>
+        <w:t xml:space="preserve"> é:</w:t>
+      </w:r>
+    </w:p>
+    <w:p>
+      <w:pPr>
+        <w:spacing w:line="360" w:lineRule="auto"/>
+        <w:jc w:val="both"/>
+      </w:pPr>
+    </w:p>
+    <w:p>
+      <w:pPr>
+        <w:spacing w:line="360" w:lineRule="auto"/>
+        <w:jc w:val="both"/>
+      </w:pPr>
+      <w:proofErr w:type="spellStart"/>
+      <w:r>
+        <w:t>Dijkstra</w:t>
+      </w:r>
+      <w:proofErr w:type="spellEnd"/>
+      <w:r>
+        <w:t>(</w:t>
+      </w:r>
+      <w:r>
+        <w:t>estafeta-&gt;</w:t>
+      </w:r>
+      <w:proofErr w:type="spellStart"/>
+      <w:proofErr w:type="gramStart"/>
+      <w:r>
+        <w:t>getPos</w:t>
+      </w:r>
+      <w:proofErr w:type="spellEnd"/>
+      <w:r>
+        <w:t>(</w:t>
+      </w:r>
+      <w:proofErr w:type="gramEnd"/>
+      <w:r>
+        <w:t>)</w:t>
+      </w:r>
+      <w:r>
+        <w:t>)</w:t>
+      </w:r>
+    </w:p>
+    <w:p>
+      <w:pPr>
+        <w:spacing w:line="360" w:lineRule="auto"/>
+        <w:jc w:val="both"/>
+      </w:pPr>
+      <w:r>
+        <w:t xml:space="preserve">Vetor </w:t>
+      </w:r>
+      <w:proofErr w:type="spellStart"/>
+      <w:r>
+        <w:t>estafeta_restaurante</w:t>
+      </w:r>
+      <w:proofErr w:type="spellEnd"/>
+      <w:r>
+        <w:t xml:space="preserve"> = </w:t>
+      </w:r>
+      <w:proofErr w:type="spellStart"/>
+      <w:r>
+        <w:t>getPath</w:t>
+      </w:r>
+      <w:proofErr w:type="spellEnd"/>
+      <w:r>
+        <w:t>(estafeta-&gt;</w:t>
+      </w:r>
+      <w:proofErr w:type="spellStart"/>
+      <w:proofErr w:type="gramStart"/>
+      <w:r>
+        <w:t>getPos</w:t>
+      </w:r>
+      <w:proofErr w:type="spellEnd"/>
+      <w:r>
+        <w:t>(</w:t>
+      </w:r>
+      <w:proofErr w:type="gramEnd"/>
+      <w:r>
+        <w:t>), restaurante-&gt;</w:t>
+      </w:r>
+      <w:proofErr w:type="spellStart"/>
+      <w:r>
+        <w:t>getMorada</w:t>
+      </w:r>
+      <w:proofErr w:type="spellEnd"/>
+      <w:r>
+        <w:t>())</w:t>
+      </w:r>
+    </w:p>
+    <w:p>
+      <w:pPr>
+        <w:spacing w:line="360" w:lineRule="auto"/>
+        <w:jc w:val="both"/>
+      </w:pPr>
+      <w:proofErr w:type="spellStart"/>
+      <w:r>
+        <w:t>Dijkstra</w:t>
+      </w:r>
+      <w:proofErr w:type="spellEnd"/>
+      <w:r>
+        <w:t>(restaurante-&gt;</w:t>
+      </w:r>
+      <w:proofErr w:type="spellStart"/>
+      <w:proofErr w:type="gramStart"/>
+      <w:r>
+        <w:t>getMorada</w:t>
+      </w:r>
+      <w:proofErr w:type="spellEnd"/>
+      <w:r>
+        <w:t>(</w:t>
+      </w:r>
+      <w:proofErr w:type="gramEnd"/>
+      <w:r>
+        <w:t>))</w:t>
+      </w:r>
+    </w:p>
+    <w:p>
+      <w:pPr>
+        <w:spacing w:line="360" w:lineRule="auto"/>
+        <w:jc w:val="both"/>
+      </w:pPr>
+      <w:r>
+        <w:t xml:space="preserve">Vetor </w:t>
+      </w:r>
+      <w:proofErr w:type="spellStart"/>
+      <w:r>
+        <w:t>estafeta_restaurante</w:t>
+      </w:r>
+      <w:proofErr w:type="spellEnd"/>
+      <w:r>
+        <w:t xml:space="preserve"> = </w:t>
+      </w:r>
+      <w:proofErr w:type="spellStart"/>
+      <w:r>
+        <w:t>getPath</w:t>
+      </w:r>
+      <w:proofErr w:type="spellEnd"/>
+      <w:r>
+        <w:t>(</w:t>
+      </w:r>
+      <w:r>
+        <w:t>restaurante</w:t>
+      </w:r>
+      <w:r>
+        <w:t>-&gt;</w:t>
+      </w:r>
+      <w:proofErr w:type="spellStart"/>
+      <w:proofErr w:type="gramStart"/>
+      <w:r>
+        <w:t>get</w:t>
+      </w:r>
+      <w:r>
+        <w:t>Morada</w:t>
+      </w:r>
+      <w:proofErr w:type="spellEnd"/>
+      <w:r>
+        <w:t>(</w:t>
+      </w:r>
+      <w:proofErr w:type="gramEnd"/>
+      <w:r>
+        <w:t xml:space="preserve">), </w:t>
+      </w:r>
+      <w:r>
+        <w:t>cliente</w:t>
+      </w:r>
+      <w:r>
+        <w:t>-&gt;</w:t>
+      </w:r>
+      <w:proofErr w:type="spellStart"/>
+      <w:r>
+        <w:t>getMorada</w:t>
+      </w:r>
+      <w:proofErr w:type="spellEnd"/>
+      <w:r>
+        <w:t>())</w:t>
+      </w:r>
+    </w:p>
+    <w:p>
+      <w:pPr>
+        <w:spacing w:line="360" w:lineRule="auto"/>
+        <w:jc w:val="both"/>
+      </w:pPr>
+      <w:proofErr w:type="spellStart"/>
+      <w:r>
+        <w:t>restaurante_</w:t>
+      </w:r>
+      <w:proofErr w:type="gramStart"/>
+      <w:r>
+        <w:t>cliente.erase</w:t>
+      </w:r>
+      <w:proofErr w:type="spellEnd"/>
+      <w:proofErr w:type="gramEnd"/>
+      <w:r>
+        <w:t>(</w:t>
+      </w:r>
+      <w:proofErr w:type="spellStart"/>
+      <w:r>
+        <w:t>restaurante_cliente.begin</w:t>
+      </w:r>
+      <w:proofErr w:type="spellEnd"/>
+      <w:r>
+        <w:t>())</w:t>
+      </w:r>
+      <w:r>
+        <w:tab/>
+        <w:t>// Elimina vértice repetido</w:t>
+      </w:r>
+    </w:p>
+    <w:p>
+      <w:pPr>
+        <w:spacing w:line="360" w:lineRule="auto"/>
+        <w:jc w:val="both"/>
+      </w:pPr>
+      <w:r>
+        <w:t>estafeta_</w:t>
+      </w:r>
+      <w:proofErr w:type="gramStart"/>
+      <w:r>
+        <w:t>restaurante.insert</w:t>
+      </w:r>
+      <w:proofErr w:type="gramEnd"/>
+      <w:r>
+        <w:t xml:space="preserve">(estafeta_restaurante.end(),restaurante_cliente.begin(), </w:t>
+      </w:r>
+      <w:proofErr w:type="spellStart"/>
+      <w:r>
+        <w:t>restaurante_cliente.end</w:t>
+      </w:r>
+      <w:proofErr w:type="spellEnd"/>
+      <w:r>
+        <w:t>())</w:t>
+      </w:r>
+    </w:p>
+    <w:p>
+      <w:pPr>
+        <w:spacing w:line="360" w:lineRule="auto"/>
+        <w:jc w:val="both"/>
+      </w:pPr>
+      <w:proofErr w:type="spellStart"/>
+      <w:r>
+        <w:t>return</w:t>
+      </w:r>
+      <w:proofErr w:type="spellEnd"/>
+      <w:r>
+        <w:t xml:space="preserve"> </w:t>
+      </w:r>
+      <w:proofErr w:type="spellStart"/>
+      <w:r>
+        <w:t>estafeta_restaurante</w:t>
+      </w:r>
+      <w:proofErr w:type="spellEnd"/>
+      <w:r>
+        <w:t>;</w:t>
+      </w:r>
+      <w:r>
+        <w:tab/>
+        <w:t xml:space="preserve">// Vetor que contém todo o percurso do estafeta </w:t>
+      </w:r>
+    </w:p>
+    <w:p>
+      <w:pPr>
+        <w:spacing w:line="360" w:lineRule="auto"/>
+        <w:jc w:val="both"/>
+        <w:rPr>
+          <w:b/>
+          <w:bCs/>
+        </w:rPr>
+      </w:pPr>
+    </w:p>
+    <w:p>
+      <w:pPr>
+        <w:spacing w:line="360" w:lineRule="auto"/>
+        <w:jc w:val="both"/>
+        <w:rPr>
+          <w:b/>
+          <w:bCs/>
+        </w:rPr>
+      </w:pPr>
+    </w:p>
+    <w:p>
+      <w:pPr>
+        <w:spacing w:line="360" w:lineRule="auto"/>
+        <w:jc w:val="both"/>
+        <w:rPr>
+          <w:b/>
+          <w:bCs/>
+        </w:rPr>
+      </w:pPr>
+    </w:p>
+    <w:p>
+      <w:pPr>
+        <w:spacing w:line="360" w:lineRule="auto"/>
+        <w:jc w:val="both"/>
+        <w:rPr>
+          <w:b/>
+          <w:bCs/>
+        </w:rPr>
+      </w:pPr>
     </w:p>
     <w:p>
       <w:pPr>
@@ -13771,6 +14784,16 @@
       </w:pPr>
     </w:p>
     <w:p>
+      <w:pPr>
+        <w:spacing w:line="360" w:lineRule="auto"/>
+        <w:jc w:val="both"/>
+        <w:rPr>
+          <w:b/>
+          <w:bCs/>
+        </w:rPr>
+      </w:pPr>
+    </w:p>
+    <w:p>
       <w:r>
         <w:t xml:space="preserve">A implementação da </w:t>
       </w:r>
@@ -13782,11 +14805,19 @@
       </w:r>
       <w:proofErr w:type="spellStart"/>
       <w:r>
-        <w:t>Um_Estafeta_Varios_Pedidos</w:t>
-      </w:r>
-      <w:proofErr w:type="spellEnd"/>
-      <w:r>
-        <w:t xml:space="preserve">() do ficheiro </w:t>
+        <w:t>Um_Estafeta_Varios_</w:t>
+      </w:r>
+      <w:proofErr w:type="gramStart"/>
+      <w:r>
+        <w:t>Pedidos</w:t>
+      </w:r>
+      <w:proofErr w:type="spellEnd"/>
+      <w:r>
+        <w:t>(</w:t>
+      </w:r>
+      <w:proofErr w:type="gramEnd"/>
+      <w:r>
+        <w:t xml:space="preserve">) do ficheiro </w:t>
       </w:r>
       <w:proofErr w:type="spellStart"/>
       <w:r>
@@ -13864,12 +14895,17 @@
         <w:t xml:space="preserve">Finalmente, é chamada a função </w:t>
       </w:r>
       <w:proofErr w:type="spellStart"/>
+      <w:proofErr w:type="gramStart"/>
       <w:r>
         <w:t>showPathGV</w:t>
       </w:r>
       <w:proofErr w:type="spellEnd"/>
       <w:r>
-        <w:t xml:space="preserve">() que mostrará com recurso ao </w:t>
+        <w:t>(</w:t>
+      </w:r>
+      <w:proofErr w:type="gramEnd"/>
+      <w:r>
+        <w:t xml:space="preserve">) que mostrará com recurso ao </w:t>
       </w:r>
       <w:proofErr w:type="spellStart"/>
       <w:r>
@@ -13887,6 +14923,322 @@
       <w:r>
         <w:t xml:space="preserve"> o caminho percorrido pelo estafeta.</w:t>
       </w:r>
+      <w:r>
+        <w:t xml:space="preserve"> Segue-se o Pseudocódigo:</w:t>
+      </w:r>
+    </w:p>
+    <w:p>
+      <w:pPr>
+        <w:spacing w:line="360" w:lineRule="auto"/>
+        <w:jc w:val="both"/>
+        <w:rPr>
+          <w:b/>
+          <w:bCs/>
+        </w:rPr>
+      </w:pPr>
+    </w:p>
+    <w:p>
+      <w:pPr>
+        <w:spacing w:line="360" w:lineRule="auto"/>
+        <w:jc w:val="both"/>
+        <w:rPr>
+          <w:b/>
+          <w:bCs/>
+        </w:rPr>
+      </w:pPr>
+    </w:p>
+    <w:p>
+      <w:pPr>
+        <w:spacing w:line="360" w:lineRule="auto"/>
+        <w:jc w:val="both"/>
+        <w:rPr>
+          <w:b/>
+          <w:bCs/>
+        </w:rPr>
+      </w:pPr>
+    </w:p>
+    <w:p>
+      <w:proofErr w:type="gramStart"/>
+      <w:r>
+        <w:t xml:space="preserve">Função </w:t>
+      </w:r>
+      <w:proofErr w:type="spellStart"/>
+      <w:r>
+        <w:rPr>
+          <w:b/>
+          <w:bCs/>
+        </w:rPr>
+        <w:t>Um</w:t>
+      </w:r>
+      <w:proofErr w:type="gramEnd"/>
+      <w:r>
+        <w:rPr>
+          <w:b/>
+          <w:bCs/>
+        </w:rPr>
+        <w:t>_Estafeta_</w:t>
+      </w:r>
+      <w:r>
+        <w:rPr>
+          <w:b/>
+          <w:bCs/>
+        </w:rPr>
+        <w:t>Varios</w:t>
+      </w:r>
+      <w:r>
+        <w:rPr>
+          <w:b/>
+          <w:bCs/>
+        </w:rPr>
+        <w:t>_Pedido</w:t>
+      </w:r>
+      <w:r>
+        <w:rPr>
+          <w:b/>
+          <w:bCs/>
+        </w:rPr>
+        <w:t>s</w:t>
+      </w:r>
+      <w:proofErr w:type="spellEnd"/>
+      <w:r>
+        <w:t>:</w:t>
+      </w:r>
+    </w:p>
+    <w:p/>
+    <w:p>
+      <w:pPr>
+        <w:spacing w:line="360" w:lineRule="auto"/>
+        <w:ind w:left="1440" w:firstLine="720"/>
+        <w:jc w:val="both"/>
+      </w:pPr>
+      <w:r>
+        <w:t>// Conjunto de ciclos e leitura da consola dos inputs do utilizador</w:t>
+      </w:r>
+    </w:p>
+    <w:p>
+      <w:pPr>
+        <w:spacing w:line="360" w:lineRule="auto"/>
+        <w:jc w:val="both"/>
+      </w:pPr>
+      <w:proofErr w:type="spellStart"/>
+      <w:proofErr w:type="gramStart"/>
+      <w:r>
+        <w:t>getInput</w:t>
+      </w:r>
+      <w:proofErr w:type="spellEnd"/>
+      <w:r>
+        <w:t>(</w:t>
+      </w:r>
+      <w:proofErr w:type="gramEnd"/>
+      <w:r>
+        <w:t xml:space="preserve">) </w:t>
+      </w:r>
+      <w:r>
+        <w:tab/>
+      </w:r>
+      <w:r>
+        <w:tab/>
+        <w:t xml:space="preserve">// Neste ponto obtemos </w:t>
+      </w:r>
+      <w:r>
+        <w:t>os vários pedidos</w:t>
+      </w:r>
+      <w:r>
+        <w:t xml:space="preserve"> e o estafeta</w:t>
+      </w:r>
+    </w:p>
+    <w:p>
+      <w:pPr>
+        <w:spacing w:line="360" w:lineRule="auto"/>
+        <w:jc w:val="both"/>
+        <w:rPr>
+          <w:u w:val="single"/>
+        </w:rPr>
+      </w:pPr>
+      <w:r>
+        <w:t xml:space="preserve">for </w:t>
+      </w:r>
+      <w:proofErr w:type="spellStart"/>
+      <w:r>
+        <w:t>each</w:t>
+      </w:r>
+      <w:proofErr w:type="spellEnd"/>
+      <w:r>
+        <w:t xml:space="preserve"> pedido </w:t>
+      </w:r>
+      <w:r>
+        <w:rPr>
+          <w:rFonts w:ascii="Cambria Math" w:hAnsi="Cambria Math" w:cs="Cambria Math"/>
+        </w:rPr>
+        <w:t>∈</w:t>
+      </w:r>
+      <w:r>
+        <w:rPr>
+          <w:rFonts w:ascii="Cambria Math" w:hAnsi="Cambria Math" w:cs="Cambria Math"/>
+        </w:rPr>
+        <w:t xml:space="preserve"> </w:t>
+      </w:r>
+      <w:r>
+        <w:t>pedidos</w:t>
+      </w:r>
+      <w:r>
+        <w:rPr>
+          <w:rFonts w:ascii="Cambria Math" w:hAnsi="Cambria Math" w:cs="Cambria Math"/>
+        </w:rPr>
+        <w:t>:</w:t>
+      </w:r>
+    </w:p>
+    <w:p>
+      <w:pPr>
+        <w:spacing w:line="360" w:lineRule="auto"/>
+        <w:ind w:firstLine="720"/>
+        <w:jc w:val="both"/>
+      </w:pPr>
+      <w:proofErr w:type="spellStart"/>
+      <w:proofErr w:type="gramStart"/>
+      <w:r>
+        <w:t>avaliarConetividade</w:t>
+      </w:r>
+      <w:proofErr w:type="spellEnd"/>
+      <w:r>
+        <w:t>(</w:t>
+      </w:r>
+      <w:proofErr w:type="gramEnd"/>
+      <w:r>
+        <w:t>)</w:t>
+      </w:r>
+      <w:r>
+        <w:tab/>
+      </w:r>
+      <w:r>
+        <w:tab/>
+        <w:t>// Verifica se o caminho é possível ou não</w:t>
+      </w:r>
+    </w:p>
+    <w:p>
+      <w:pPr>
+        <w:spacing w:line="360" w:lineRule="auto"/>
+        <w:jc w:val="both"/>
+      </w:pPr>
+      <w:r>
+        <w:t>vetor percurso = algFase</w:t>
+      </w:r>
+      <w:r>
+        <w:t>2</w:t>
+      </w:r>
+      <w:r>
+        <w:t>() // Algoritmo que trata de um único pedido para um único estafeta</w:t>
+      </w:r>
+    </w:p>
+    <w:p>
+      <w:pPr>
+        <w:spacing w:line="360" w:lineRule="auto"/>
+        <w:jc w:val="both"/>
+      </w:pPr>
+      <w:proofErr w:type="spellStart"/>
+      <w:proofErr w:type="gramStart"/>
+      <w:r>
+        <w:t>showPath</w:t>
+      </w:r>
+      <w:r>
+        <w:t>GV</w:t>
+      </w:r>
+      <w:proofErr w:type="spellEnd"/>
+      <w:r>
+        <w:t>(</w:t>
+      </w:r>
+      <w:proofErr w:type="gramEnd"/>
+      <w:r>
+        <w:t xml:space="preserve">) </w:t>
+      </w:r>
+      <w:r>
+        <w:tab/>
+        <w:t xml:space="preserve">// Mostra o percurso do estafeta no </w:t>
+      </w:r>
+      <w:proofErr w:type="spellStart"/>
+      <w:r>
+        <w:t>GraphViewer</w:t>
+      </w:r>
+      <w:proofErr w:type="spellEnd"/>
+    </w:p>
+    <w:p/>
+    <w:p/>
+    <w:p/>
+    <w:p>
+      <w:pPr>
+        <w:spacing w:line="360" w:lineRule="auto"/>
+        <w:jc w:val="both"/>
+      </w:pPr>
+      <w:r>
+        <w:t xml:space="preserve">A </w:t>
+      </w:r>
+      <w:r>
+        <w:t xml:space="preserve">função </w:t>
+      </w:r>
+      <w:r>
+        <w:rPr>
+          <w:b/>
+          <w:bCs/>
+        </w:rPr>
+        <w:t>algFase2</w:t>
+      </w:r>
+      <w:r>
+        <w:t xml:space="preserve"> contém o algoritmo que criamos, descrito em cima e baseado na ideia do </w:t>
+      </w:r>
+      <w:proofErr w:type="spellStart"/>
+      <w:r>
+        <w:t>Nearest</w:t>
+      </w:r>
+      <w:proofErr w:type="spellEnd"/>
+      <w:r>
+        <w:t xml:space="preserve"> </w:t>
+      </w:r>
+      <w:proofErr w:type="spellStart"/>
+      <w:r>
+        <w:t>Neighbor</w:t>
+      </w:r>
+      <w:proofErr w:type="spellEnd"/>
+      <w:r>
+        <w:t xml:space="preserve"> </w:t>
+      </w:r>
+      <w:proofErr w:type="spellStart"/>
+      <w:r>
+        <w:t>Algorithm</w:t>
+      </w:r>
+      <w:proofErr w:type="spellEnd"/>
+      <w:r>
+        <w:t xml:space="preserve">, sem as partes respetivas à capacidade do veículo, uma vez que nesta fase não é considerada. </w:t>
+      </w:r>
+    </w:p>
+    <w:p>
+      <w:pPr>
+        <w:spacing w:line="360" w:lineRule="auto"/>
+        <w:jc w:val="both"/>
+        <w:rPr>
+          <w:b/>
+          <w:bCs/>
+        </w:rPr>
+      </w:pPr>
+    </w:p>
+    <w:p>
+      <w:pPr>
+        <w:spacing w:line="360" w:lineRule="auto"/>
+        <w:jc w:val="both"/>
+        <w:rPr>
+          <w:b/>
+          <w:bCs/>
+        </w:rPr>
+      </w:pPr>
+    </w:p>
+    <w:p>
+      <w:pPr>
+        <w:spacing w:line="360" w:lineRule="auto"/>
+        <w:jc w:val="both"/>
+        <w:rPr>
+          <w:b/>
+          <w:bCs/>
+        </w:rPr>
+      </w:pPr>
     </w:p>
     <w:p>
       <w:pPr>
@@ -13940,16 +15292,571 @@
       </w:pPr>
     </w:p>
     <w:p>
+      <w:pPr>
+        <w:spacing w:line="360" w:lineRule="auto"/>
+        <w:jc w:val="both"/>
+        <w:rPr>
+          <w:b/>
+          <w:bCs/>
+        </w:rPr>
+      </w:pPr>
+    </w:p>
+    <w:p>
       <w:r>
         <w:t xml:space="preserve">A implementação da terceira iteração começa na função </w:t>
       </w:r>
       <w:proofErr w:type="spellStart"/>
       <w:r>
+        <w:t>Varios_Estafetas_Sem_</w:t>
+      </w:r>
+      <w:proofErr w:type="gramStart"/>
+      <w:r>
+        <w:t>Carga</w:t>
+      </w:r>
+      <w:proofErr w:type="spellEnd"/>
+      <w:r>
+        <w:t>(</w:t>
+      </w:r>
+      <w:proofErr w:type="gramEnd"/>
+      <w:r>
+        <w:t xml:space="preserve">) do ficheiro </w:t>
+      </w:r>
+      <w:proofErr w:type="spellStart"/>
+      <w:r>
+        <w:t>Algoritmos.h</w:t>
+      </w:r>
+      <w:proofErr w:type="spellEnd"/>
+      <w:r>
+        <w:t>. Inicia-se com a apresentação dos vários clientes e restaurantes, e pede ao utilizador que efetue quantos pedidos quiser, escolhendo para cada pedido um restaurante e um cliente. Posto isto, temos como dados os pedidos que o utilizador efetuou.</w:t>
+      </w:r>
+    </w:p>
+    <w:p/>
+    <w:p>
+      <w:pPr>
+        <w:rPr>
+          <w:u w:val="single"/>
+        </w:rPr>
+      </w:pPr>
+      <w:proofErr w:type="gramStart"/>
+      <w:r>
+        <w:t>Começamos</w:t>
+      </w:r>
+      <w:proofErr w:type="gramEnd"/>
+      <w:r>
+        <w:t xml:space="preserve"> atribuir a cada pedido o estafeta que estiver mais próximo do restaurante requisitado no pedido. De seguida, percorremos todos os estafetas da empresa. É apresentado no ecrã o número de pedidos que o estafeta foi responsabilizado. Caso esse número seja apenas um, é chamado o algoritmo da fase 1 (</w:t>
+      </w:r>
+      <w:r>
+        <w:t xml:space="preserve">algFase1() - </w:t>
+      </w:r>
+      <w:r>
+        <w:t>um estafeta atende um único pedido), caso seja responsável por mais do que um pedido, é chamado o algoritmo da fase 2</w:t>
+      </w:r>
+      <w:r>
+        <w:t xml:space="preserve"> (algFase2())</w:t>
+      </w:r>
+      <w:r>
+        <w:t xml:space="preserve">, que corresponde ao algoritmo descrito anteriormente (sem considerar as capacidades), por nós criado e baseado na ideia do </w:t>
+      </w:r>
+      <w:proofErr w:type="spellStart"/>
+      <w:r>
+        <w:t>Nearest</w:t>
+      </w:r>
+      <w:proofErr w:type="spellEnd"/>
+      <w:r>
+        <w:t xml:space="preserve"> </w:t>
+      </w:r>
+      <w:proofErr w:type="spellStart"/>
+      <w:r>
+        <w:t>Neighbor</w:t>
+      </w:r>
+      <w:proofErr w:type="spellEnd"/>
+      <w:r>
+        <w:t xml:space="preserve">, que nos devolve o vetor </w:t>
+      </w:r>
+      <w:proofErr w:type="spellStart"/>
+      <w:r>
+        <w:t>result</w:t>
+      </w:r>
+      <w:proofErr w:type="spellEnd"/>
+      <w:r>
+        <w:t xml:space="preserve"> organizado de forma a respeitar todas as condições (o estafeta tem de passar pelo restaurante X antes de entregar o pedido ao cliente X). Posteriormente, é utilizado o Algoritmo de </w:t>
+      </w:r>
+      <w:proofErr w:type="spellStart"/>
+      <w:r>
+        <w:t>Dijkstra</w:t>
+      </w:r>
+      <w:proofErr w:type="spellEnd"/>
+      <w:r>
+        <w:t xml:space="preserve"> de modo a encontrar os caminhos mais próximos entre cada dois pontos desse vetor, construindo assim um vetor resultante com o percurso completo do estafeta (vetor percurso).</w:t>
+      </w:r>
+    </w:p>
+    <w:p/>
+    <w:p>
+      <w:r>
+        <w:t xml:space="preserve">Cada percurso de cada estafeta vai sendo adicionado a um vetor percursos, que será enviado depois a uma função </w:t>
+      </w:r>
+      <w:proofErr w:type="spellStart"/>
+      <w:proofErr w:type="gramStart"/>
+      <w:r>
+        <w:t>showMultiplePathsGV</w:t>
+      </w:r>
+      <w:proofErr w:type="spellEnd"/>
+      <w:r>
+        <w:t>(</w:t>
+      </w:r>
+      <w:proofErr w:type="gramEnd"/>
+      <w:r>
+        <w:t xml:space="preserve">), que mostra com recurso ao </w:t>
+      </w:r>
+      <w:proofErr w:type="spellStart"/>
+      <w:r>
+        <w:t>Graph</w:t>
+      </w:r>
+      <w:proofErr w:type="spellEnd"/>
+      <w:r>
+        <w:t xml:space="preserve"> </w:t>
+      </w:r>
+      <w:proofErr w:type="spellStart"/>
+      <w:r>
+        <w:t>Viewer</w:t>
+      </w:r>
+      <w:proofErr w:type="spellEnd"/>
+      <w:r>
+        <w:t xml:space="preserve"> todos os caminhos efetuados pelos vários estafetas.</w:t>
+      </w:r>
+    </w:p>
+    <w:p>
+      <w:pPr>
+        <w:spacing w:line="360" w:lineRule="auto"/>
+        <w:jc w:val="both"/>
+      </w:pPr>
+    </w:p>
+    <w:p>
+      <w:pPr>
+        <w:spacing w:line="360" w:lineRule="auto"/>
+        <w:jc w:val="both"/>
+      </w:pPr>
+    </w:p>
+    <w:p>
+      <w:r>
+        <w:t xml:space="preserve">Função </w:t>
+      </w:r>
+      <w:proofErr w:type="spellStart"/>
+      <w:r>
+        <w:rPr>
+          <w:b/>
+          <w:bCs/>
+        </w:rPr>
         <w:t>Varios_Estafetas_Sem_Carga</w:t>
       </w:r>
       <w:proofErr w:type="spellEnd"/>
       <w:r>
-        <w:t xml:space="preserve">() do ficheiro </w:t>
+        <w:t>:</w:t>
+      </w:r>
+    </w:p>
+    <w:p/>
+    <w:p>
+      <w:pPr>
+        <w:spacing w:line="360" w:lineRule="auto"/>
+        <w:ind w:left="1440" w:firstLine="720"/>
+        <w:jc w:val="both"/>
+      </w:pPr>
+      <w:r>
+        <w:t>// Conjunto de ciclos e leitura da consola dos inputs do utilizador</w:t>
+      </w:r>
+    </w:p>
+    <w:p>
+      <w:pPr>
+        <w:spacing w:line="360" w:lineRule="auto"/>
+        <w:jc w:val="both"/>
+        <w:rPr>
+          <w:u w:val="single"/>
+        </w:rPr>
+      </w:pPr>
+      <w:proofErr w:type="spellStart"/>
+      <w:proofErr w:type="gramStart"/>
+      <w:r>
+        <w:t>getInput</w:t>
+      </w:r>
+      <w:proofErr w:type="spellEnd"/>
+      <w:r>
+        <w:t>(</w:t>
+      </w:r>
+      <w:proofErr w:type="gramEnd"/>
+      <w:r>
+        <w:t xml:space="preserve">) </w:t>
+      </w:r>
+      <w:r>
+        <w:tab/>
+      </w:r>
+      <w:r>
+        <w:tab/>
+        <w:t>// Neste ponto obtemos os vários pedidos</w:t>
+      </w:r>
+    </w:p>
+    <w:p>
+      <w:pPr>
+        <w:spacing w:line="360" w:lineRule="auto"/>
+        <w:jc w:val="both"/>
+      </w:pPr>
+      <w:r>
+        <w:t xml:space="preserve">for </w:t>
+      </w:r>
+      <w:proofErr w:type="spellStart"/>
+      <w:r>
+        <w:t>each</w:t>
+      </w:r>
+      <w:proofErr w:type="spellEnd"/>
+      <w:r>
+        <w:t xml:space="preserve"> pedido </w:t>
+      </w:r>
+      <w:r>
+        <w:rPr>
+          <w:rFonts w:ascii="Cambria Math" w:hAnsi="Cambria Math" w:cs="Cambria Math"/>
+        </w:rPr>
+        <w:t>∈</w:t>
+      </w:r>
+      <w:r>
+        <w:rPr>
+          <w:rFonts w:ascii="Cambria Math" w:hAnsi="Cambria Math" w:cs="Cambria Math"/>
+        </w:rPr>
+        <w:t xml:space="preserve"> </w:t>
+      </w:r>
+      <w:r>
+        <w:t>pedidos</w:t>
+      </w:r>
+      <w:r>
+        <w:rPr>
+          <w:rFonts w:ascii="Cambria Math" w:hAnsi="Cambria Math" w:cs="Cambria Math"/>
+        </w:rPr>
+        <w:t>:</w:t>
+      </w:r>
+    </w:p>
+    <w:p>
+      <w:pPr>
+        <w:spacing w:line="360" w:lineRule="auto"/>
+        <w:ind w:firstLine="720"/>
+        <w:jc w:val="both"/>
+      </w:pPr>
+      <w:proofErr w:type="spellStart"/>
+      <w:r>
+        <w:t>atribuirEstafeta</w:t>
+      </w:r>
+      <w:proofErr w:type="spellEnd"/>
+      <w:r>
+        <w:t xml:space="preserve">(pedido) </w:t>
+      </w:r>
+      <w:r>
+        <w:tab/>
+      </w:r>
+      <w:r>
+        <w:t xml:space="preserve">// </w:t>
+      </w:r>
+      <w:r>
+        <w:t xml:space="preserve">Atribui </w:t>
+      </w:r>
+      <w:r>
+        <w:t>o</w:t>
+      </w:r>
+      <w:r>
+        <w:t xml:space="preserve"> estafeta</w:t>
+      </w:r>
+      <w:r>
+        <w:t xml:space="preserve"> mais perto do restaurante</w:t>
+      </w:r>
+      <w:r>
+        <w:t xml:space="preserve"> a</w:t>
+      </w:r>
+      <w:r>
+        <w:t>o</w:t>
+      </w:r>
+      <w:r>
+        <w:t xml:space="preserve"> pedid</w:t>
+      </w:r>
+      <w:r>
+        <w:t>o</w:t>
+      </w:r>
+    </w:p>
+    <w:p>
+      <w:pPr>
+        <w:spacing w:line="360" w:lineRule="auto"/>
+        <w:jc w:val="both"/>
+      </w:pPr>
+      <w:r>
+        <w:t xml:space="preserve">for </w:t>
+      </w:r>
+      <w:proofErr w:type="spellStart"/>
+      <w:r>
+        <w:t>each</w:t>
+      </w:r>
+      <w:proofErr w:type="spellEnd"/>
+      <w:r>
+        <w:t xml:space="preserve"> estafeta </w:t>
+      </w:r>
+      <w:r>
+        <w:rPr>
+          <w:rFonts w:ascii="Cambria Math" w:hAnsi="Cambria Math" w:cs="Cambria Math"/>
+        </w:rPr>
+        <w:t>∈</w:t>
+      </w:r>
+      <w:r>
+        <w:rPr>
+          <w:rFonts w:ascii="Cambria Math" w:hAnsi="Cambria Math" w:cs="Cambria Math"/>
+        </w:rPr>
+        <w:t xml:space="preserve"> </w:t>
+      </w:r>
+      <w:r>
+        <w:t>estafeta</w:t>
+      </w:r>
+      <w:r>
+        <w:t>s</w:t>
+      </w:r>
+      <w:r>
+        <w:t>:</w:t>
+      </w:r>
+    </w:p>
+    <w:p>
+      <w:pPr>
+        <w:spacing w:line="360" w:lineRule="auto"/>
+        <w:jc w:val="both"/>
+      </w:pPr>
+      <w:r>
+        <w:tab/>
+      </w:r>
+      <w:proofErr w:type="spellStart"/>
+      <w:r>
+        <w:t>if</w:t>
+      </w:r>
+      <w:proofErr w:type="spellEnd"/>
+      <w:r>
+        <w:t xml:space="preserve"> (</w:t>
+      </w:r>
+      <w:proofErr w:type="spellStart"/>
+      <w:r>
+        <w:t>num_pedidos</w:t>
+      </w:r>
+      <w:proofErr w:type="spellEnd"/>
+      <w:r>
+        <w:t xml:space="preserve"> = 1)</w:t>
+      </w:r>
+      <w:r>
+        <w:tab/>
+        <w:t>// Estafeta só é responsável por um pedido</w:t>
+      </w:r>
+    </w:p>
+    <w:p>
+      <w:pPr>
+        <w:spacing w:line="360" w:lineRule="auto"/>
+        <w:jc w:val="both"/>
+      </w:pPr>
+      <w:r>
+        <w:tab/>
+      </w:r>
+      <w:r>
+        <w:tab/>
+        <w:t>algFase1(pedido)</w:t>
+      </w:r>
+    </w:p>
+    <w:p>
+      <w:pPr>
+        <w:spacing w:line="360" w:lineRule="auto"/>
+        <w:jc w:val="both"/>
+      </w:pPr>
+      <w:r>
+        <w:tab/>
+      </w:r>
+      <w:proofErr w:type="spellStart"/>
+      <w:r>
+        <w:t>else</w:t>
+      </w:r>
+      <w:proofErr w:type="spellEnd"/>
+      <w:r>
+        <w:t xml:space="preserve"> </w:t>
+      </w:r>
+      <w:proofErr w:type="spellStart"/>
+      <w:r>
+        <w:t>if</w:t>
+      </w:r>
+      <w:proofErr w:type="spellEnd"/>
+      <w:r>
+        <w:t xml:space="preserve"> (</w:t>
+      </w:r>
+      <w:proofErr w:type="spellStart"/>
+      <w:r>
+        <w:t>num_pedidos</w:t>
+      </w:r>
+      <w:proofErr w:type="spellEnd"/>
+      <w:r>
+        <w:t xml:space="preserve"> &gt; 1</w:t>
+      </w:r>
+      <w:proofErr w:type="gramStart"/>
+      <w:r>
+        <w:t>)</w:t>
+      </w:r>
+      <w:r>
+        <w:t xml:space="preserve"> </w:t>
+      </w:r>
+      <w:r>
+        <w:t xml:space="preserve"> </w:t>
+      </w:r>
+      <w:r>
+        <w:t>/</w:t>
+      </w:r>
+      <w:proofErr w:type="gramEnd"/>
+      <w:r>
+        <w:t>/ Estafeta é responsável por</w:t>
+      </w:r>
+      <w:r>
+        <w:t xml:space="preserve"> mais do que</w:t>
+      </w:r>
+      <w:r>
+        <w:t xml:space="preserve"> um pedido</w:t>
+      </w:r>
+    </w:p>
+    <w:p>
+      <w:pPr>
+        <w:spacing w:line="360" w:lineRule="auto"/>
+        <w:jc w:val="both"/>
+      </w:pPr>
+      <w:r>
+        <w:tab/>
+      </w:r>
+      <w:r>
+        <w:tab/>
+        <w:t>algFase2(pedidos)</w:t>
+      </w:r>
+    </w:p>
+    <w:p>
+      <w:pPr>
+        <w:spacing w:line="360" w:lineRule="auto"/>
+        <w:jc w:val="both"/>
+      </w:pPr>
+      <w:proofErr w:type="spellStart"/>
+      <w:proofErr w:type="gramStart"/>
+      <w:r>
+        <w:t>show</w:t>
+      </w:r>
+      <w:r>
+        <w:t>Multiple</w:t>
+      </w:r>
+      <w:r>
+        <w:t>Path</w:t>
+      </w:r>
+      <w:r>
+        <w:t>s</w:t>
+      </w:r>
+      <w:r>
+        <w:t>GV</w:t>
+      </w:r>
+      <w:proofErr w:type="spellEnd"/>
+      <w:r>
+        <w:t>(</w:t>
+      </w:r>
+      <w:proofErr w:type="gramEnd"/>
+      <w:r>
+        <w:t xml:space="preserve">) </w:t>
+      </w:r>
+      <w:r>
+        <w:tab/>
+        <w:t>// Mostra o</w:t>
+      </w:r>
+      <w:r>
+        <w:t xml:space="preserve">s percursos de cada estafeta no </w:t>
+      </w:r>
+      <w:proofErr w:type="spellStart"/>
+      <w:r>
+        <w:t>GraphViewer</w:t>
+      </w:r>
+      <w:proofErr w:type="spellEnd"/>
+    </w:p>
+    <w:p/>
+    <w:p>
+      <w:pPr>
+        <w:spacing w:line="360" w:lineRule="auto"/>
+        <w:jc w:val="both"/>
+        <w:rPr>
+          <w:b/>
+          <w:bCs/>
+        </w:rPr>
+      </w:pPr>
+    </w:p>
+    <w:p>
+      <w:pPr>
+        <w:spacing w:line="360" w:lineRule="auto"/>
+        <w:jc w:val="both"/>
+        <w:rPr>
+          <w:b/>
+          <w:bCs/>
+        </w:rPr>
+      </w:pPr>
+    </w:p>
+    <w:p>
+      <w:pPr>
+        <w:spacing w:line="360" w:lineRule="auto"/>
+        <w:jc w:val="both"/>
+        <w:rPr>
+          <w:b/>
+          <w:bCs/>
+        </w:rPr>
+      </w:pPr>
+      <w:r>
+        <w:rPr>
+          <w:b/>
+          <w:bCs/>
+        </w:rPr>
+        <w:lastRenderedPageBreak/>
+        <w:t>Alg</w:t>
+      </w:r>
+      <w:r>
+        <w:rPr>
+          <w:b/>
+          <w:bCs/>
+        </w:rPr>
+        <w:t xml:space="preserve">oritmo utilizado na iteração </w:t>
+      </w:r>
+      <w:r>
+        <w:rPr>
+          <w:b/>
+          <w:bCs/>
+        </w:rPr>
+        <w:t>4</w:t>
+      </w:r>
+    </w:p>
+    <w:p>
+      <w:pPr>
+        <w:spacing w:line="360" w:lineRule="auto"/>
+        <w:jc w:val="both"/>
+        <w:rPr>
+          <w:b/>
+          <w:bCs/>
+        </w:rPr>
+      </w:pPr>
+    </w:p>
+    <w:p>
+      <w:r>
+        <w:t>A implementação da quarta iteração</w:t>
+      </w:r>
+      <w:r>
+        <w:t xml:space="preserve"> </w:t>
+      </w:r>
+      <w:r>
+        <w:t xml:space="preserve">começa na função </w:t>
+      </w:r>
+      <w:proofErr w:type="spellStart"/>
+      <w:r>
+        <w:t>Varios_Estafetas_Com_</w:t>
+      </w:r>
+      <w:proofErr w:type="gramStart"/>
+      <w:r>
+        <w:t>Carga</w:t>
+      </w:r>
+      <w:proofErr w:type="spellEnd"/>
+      <w:r>
+        <w:t>(</w:t>
+      </w:r>
+      <w:proofErr w:type="gramEnd"/>
+      <w:r>
+        <w:t xml:space="preserve">) do ficheiro </w:t>
       </w:r>
       <w:proofErr w:type="spellStart"/>
       <w:r>
@@ -13967,21 +15874,28 @@
           <w:u w:val="single"/>
         </w:rPr>
       </w:pPr>
-      <w:r>
-        <w:lastRenderedPageBreak/>
-        <w:t>Começamos atribuir a cada pedido o estafeta que estiver mais próximo do restaurante requisitado no pedido. De seguida, percorremos todos os estafetas da empresa. É apresentado no ecrã o número de pedidos que o estafeta foi responsabilizado. Caso esse número seja apenas um, é chamado o algoritmo da fase 1 (</w:t>
+      <w:proofErr w:type="gramStart"/>
+      <w:r>
+        <w:t>Começamos</w:t>
+      </w:r>
+      <w:proofErr w:type="gramEnd"/>
+      <w:r>
+        <w:t xml:space="preserve"> atribuir a cada pedido o estafeta que estiver mais próximo do restaurante requisitado no pedido. De seguida, percorremos todos os estafetas da empresa. É apresentado no ecrã o número de pedidos que o estafeta foi responsabilizado. Caso esse número seja apenas um, é chamado o algoritmo da fase 1 (</w:t>
       </w:r>
       <w:r>
         <w:t xml:space="preserve">algFase1() - </w:t>
       </w:r>
       <w:r>
-        <w:t>um estafeta atende um único pedido), caso seja responsável por mais do que um pedido, é chamado o algoritmo da fase 2</w:t>
-      </w:r>
-      <w:r>
-        <w:t xml:space="preserve"> (algFase2())</w:t>
-      </w:r>
-      <w:r>
-        <w:t xml:space="preserve">, que corresponde ao algoritmo descrito anteriormente (sem considerar as capacidades), por nós criado e baseado na ideia do </w:t>
+        <w:t>um estafeta atende um único pedido)</w:t>
+      </w:r>
+      <w:r>
+        <w:t>, caso seja responsável por mais do que um pedido, é chamado o algoritmo da fase 4</w:t>
+      </w:r>
+      <w:r>
+        <w:t xml:space="preserve"> (algFase4())</w:t>
+      </w:r>
+      <w:r>
+        <w:t xml:space="preserve">, que corresponde ao algoritmo descrito anteriormente, por nós criado e baseado na ideia do </w:t>
       </w:r>
       <w:proofErr w:type="spellStart"/>
       <w:r>
@@ -14005,7 +15919,7 @@
       </w:r>
       <w:proofErr w:type="spellEnd"/>
       <w:r>
-        <w:t xml:space="preserve"> organizado de forma a respeitar todas as condições (o estafeta tem de passar pelo restaurante X antes de entregar o pedido ao cliente X). Posteriormente, é utilizado o Algoritmo de </w:t>
+        <w:t xml:space="preserve"> organizado de forma a respeitar todas as condições (o estafeta tem de passar pelo restaurante X antes de entregar o pedido ao cliente X, e em nenhum momento deve exceder a capacidade máxima do seu veículo). Posteriormente, é utilizado o Algoritmo de </w:t>
       </w:r>
       <w:proofErr w:type="spellStart"/>
       <w:r>
@@ -14022,12 +15936,17 @@
         <w:t xml:space="preserve">Cada percurso de cada estafeta vai sendo adicionado a um vetor percursos, que será enviado depois a uma função </w:t>
       </w:r>
       <w:proofErr w:type="spellStart"/>
+      <w:proofErr w:type="gramStart"/>
       <w:r>
         <w:t>showMultiplePathsGV</w:t>
       </w:r>
       <w:proofErr w:type="spellEnd"/>
       <w:r>
-        <w:t xml:space="preserve">(), que mostra com recurso ao </w:t>
+        <w:t>(</w:t>
+      </w:r>
+      <w:proofErr w:type="gramEnd"/>
+      <w:r>
+        <w:t xml:space="preserve">), que mostra com recurso ao </w:t>
       </w:r>
       <w:proofErr w:type="spellStart"/>
       <w:r>
@@ -14046,205 +15965,1058 @@
         <w:t xml:space="preserve"> todos os caminhos efetuados pelos vários estafetas.</w:t>
       </w:r>
     </w:p>
-    <w:p>
-      <w:pPr>
-        <w:spacing w:line="360" w:lineRule="auto"/>
-        <w:jc w:val="both"/>
-      </w:pPr>
-    </w:p>
-    <w:p>
-      <w:pPr>
-        <w:spacing w:line="360" w:lineRule="auto"/>
-        <w:jc w:val="both"/>
-        <w:rPr>
-          <w:b/>
-          <w:bCs/>
-        </w:rPr>
-      </w:pPr>
-    </w:p>
-    <w:p>
-      <w:pPr>
-        <w:spacing w:line="360" w:lineRule="auto"/>
-        <w:jc w:val="both"/>
-        <w:rPr>
-          <w:b/>
-          <w:bCs/>
-        </w:rPr>
-      </w:pPr>
-      <w:r>
-        <w:rPr>
-          <w:b/>
-          <w:bCs/>
-        </w:rPr>
-        <w:t>Alg</w:t>
-      </w:r>
-      <w:r>
-        <w:rPr>
-          <w:b/>
-          <w:bCs/>
-        </w:rPr>
-        <w:t xml:space="preserve">oritmo utilizado na iteração </w:t>
-      </w:r>
-      <w:r>
-        <w:rPr>
-          <w:b/>
-          <w:bCs/>
-        </w:rPr>
+    <w:p/>
+    <w:p/>
+    <w:p>
+      <w:r>
+        <w:t xml:space="preserve">Função </w:t>
+      </w:r>
+      <w:proofErr w:type="spellStart"/>
+      <w:r>
+        <w:rPr>
+          <w:b/>
+          <w:bCs/>
+        </w:rPr>
+        <w:t>Varios_Estafetas</w:t>
+      </w:r>
+      <w:proofErr w:type="gramStart"/>
+      <w:r>
+        <w:rPr>
+          <w:b/>
+          <w:bCs/>
+        </w:rPr>
+        <w:t>_Com</w:t>
+      </w:r>
+      <w:proofErr w:type="gramEnd"/>
+      <w:r>
+        <w:rPr>
+          <w:b/>
+          <w:bCs/>
+        </w:rPr>
+        <w:t>_Carga</w:t>
+      </w:r>
+      <w:proofErr w:type="spellEnd"/>
+      <w:r>
+        <w:t>:</w:t>
+      </w:r>
+    </w:p>
+    <w:p/>
+    <w:p>
+      <w:pPr>
+        <w:spacing w:line="360" w:lineRule="auto"/>
+        <w:ind w:left="1440" w:firstLine="720"/>
+        <w:jc w:val="both"/>
+      </w:pPr>
+      <w:r>
+        <w:t>// Conjunto de ciclos e leitura da consola dos inputs do utilizador</w:t>
+      </w:r>
+    </w:p>
+    <w:p>
+      <w:pPr>
+        <w:spacing w:line="360" w:lineRule="auto"/>
+        <w:jc w:val="both"/>
+        <w:rPr>
+          <w:u w:val="single"/>
+        </w:rPr>
+      </w:pPr>
+      <w:proofErr w:type="spellStart"/>
+      <w:proofErr w:type="gramStart"/>
+      <w:r>
+        <w:t>getInput</w:t>
+      </w:r>
+      <w:proofErr w:type="spellEnd"/>
+      <w:r>
+        <w:t>(</w:t>
+      </w:r>
+      <w:proofErr w:type="gramEnd"/>
+      <w:r>
+        <w:t xml:space="preserve">) </w:t>
+      </w:r>
+      <w:r>
+        <w:tab/>
+      </w:r>
+      <w:r>
+        <w:tab/>
+        <w:t>// Neste ponto obtemos os vários pedidos</w:t>
+      </w:r>
+    </w:p>
+    <w:p>
+      <w:pPr>
+        <w:spacing w:line="360" w:lineRule="auto"/>
+        <w:jc w:val="both"/>
+      </w:pPr>
+      <w:r>
+        <w:t xml:space="preserve">for </w:t>
+      </w:r>
+      <w:proofErr w:type="spellStart"/>
+      <w:r>
+        <w:t>each</w:t>
+      </w:r>
+      <w:proofErr w:type="spellEnd"/>
+      <w:r>
+        <w:t xml:space="preserve"> pedido </w:t>
+      </w:r>
+      <w:r>
+        <w:rPr>
+          <w:rFonts w:ascii="Cambria Math" w:hAnsi="Cambria Math" w:cs="Cambria Math"/>
+        </w:rPr>
+        <w:t>∈</w:t>
+      </w:r>
+      <w:r>
+        <w:rPr>
+          <w:rFonts w:ascii="Cambria Math" w:hAnsi="Cambria Math" w:cs="Cambria Math"/>
+        </w:rPr>
+        <w:t xml:space="preserve"> </w:t>
+      </w:r>
+      <w:r>
+        <w:t>pedidos</w:t>
+      </w:r>
+      <w:r>
+        <w:rPr>
+          <w:rFonts w:ascii="Cambria Math" w:hAnsi="Cambria Math" w:cs="Cambria Math"/>
+        </w:rPr>
+        <w:t>:</w:t>
+      </w:r>
+    </w:p>
+    <w:p>
+      <w:pPr>
+        <w:spacing w:line="360" w:lineRule="auto"/>
+        <w:ind w:firstLine="720"/>
+        <w:jc w:val="both"/>
+      </w:pPr>
+      <w:proofErr w:type="spellStart"/>
+      <w:r>
+        <w:t>atribuirEstafeta</w:t>
+      </w:r>
+      <w:proofErr w:type="spellEnd"/>
+      <w:r>
+        <w:t xml:space="preserve">(pedido) </w:t>
+      </w:r>
+      <w:r>
+        <w:tab/>
+        <w:t>// Atribui o estafeta mais perto do restaurante ao pedido</w:t>
+      </w:r>
+    </w:p>
+    <w:p>
+      <w:pPr>
+        <w:spacing w:line="360" w:lineRule="auto"/>
+        <w:jc w:val="both"/>
+      </w:pPr>
+      <w:r>
+        <w:t xml:space="preserve">for </w:t>
+      </w:r>
+      <w:proofErr w:type="spellStart"/>
+      <w:r>
+        <w:t>each</w:t>
+      </w:r>
+      <w:proofErr w:type="spellEnd"/>
+      <w:r>
+        <w:t xml:space="preserve"> estafeta </w:t>
+      </w:r>
+      <w:r>
+        <w:rPr>
+          <w:rFonts w:ascii="Cambria Math" w:hAnsi="Cambria Math" w:cs="Cambria Math"/>
+        </w:rPr>
+        <w:t>∈</w:t>
+      </w:r>
+      <w:r>
+        <w:rPr>
+          <w:rFonts w:ascii="Cambria Math" w:hAnsi="Cambria Math" w:cs="Cambria Math"/>
+        </w:rPr>
+        <w:t xml:space="preserve"> </w:t>
+      </w:r>
+      <w:r>
+        <w:t>estafeta</w:t>
+      </w:r>
+      <w:r>
+        <w:t>s</w:t>
+      </w:r>
+      <w:r>
+        <w:t>:</w:t>
+      </w:r>
+    </w:p>
+    <w:p>
+      <w:pPr>
+        <w:spacing w:line="360" w:lineRule="auto"/>
+        <w:jc w:val="both"/>
+      </w:pPr>
+      <w:r>
+        <w:tab/>
+      </w:r>
+      <w:proofErr w:type="spellStart"/>
+      <w:r>
+        <w:t>if</w:t>
+      </w:r>
+      <w:proofErr w:type="spellEnd"/>
+      <w:r>
+        <w:t xml:space="preserve"> (</w:t>
+      </w:r>
+      <w:proofErr w:type="spellStart"/>
+      <w:r>
+        <w:t>num_pedidos</w:t>
+      </w:r>
+      <w:proofErr w:type="spellEnd"/>
+      <w:r>
+        <w:t xml:space="preserve"> = 1)</w:t>
+      </w:r>
+      <w:r>
+        <w:tab/>
+        <w:t>// Estafeta só é responsável por um pedido</w:t>
+      </w:r>
+    </w:p>
+    <w:p>
+      <w:pPr>
+        <w:spacing w:line="360" w:lineRule="auto"/>
+        <w:jc w:val="both"/>
+      </w:pPr>
+      <w:r>
+        <w:tab/>
+      </w:r>
+      <w:r>
+        <w:tab/>
+        <w:t>algFase1(pedido)</w:t>
+      </w:r>
+    </w:p>
+    <w:p>
+      <w:pPr>
+        <w:spacing w:line="360" w:lineRule="auto"/>
+        <w:jc w:val="both"/>
+      </w:pPr>
+      <w:r>
+        <w:tab/>
+      </w:r>
+      <w:proofErr w:type="spellStart"/>
+      <w:r>
+        <w:t>else</w:t>
+      </w:r>
+      <w:proofErr w:type="spellEnd"/>
+      <w:r>
+        <w:t xml:space="preserve"> </w:t>
+      </w:r>
+      <w:proofErr w:type="spellStart"/>
+      <w:r>
+        <w:t>if</w:t>
+      </w:r>
+      <w:proofErr w:type="spellEnd"/>
+      <w:r>
+        <w:t xml:space="preserve"> (</w:t>
+      </w:r>
+      <w:proofErr w:type="spellStart"/>
+      <w:r>
+        <w:t>num_pedidos</w:t>
+      </w:r>
+      <w:proofErr w:type="spellEnd"/>
+      <w:r>
+        <w:t xml:space="preserve"> &gt; 1)</w:t>
+      </w:r>
+      <w:r>
+        <w:t xml:space="preserve">   </w:t>
+      </w:r>
+      <w:r>
+        <w:t>// Estafeta é responsável por mais do que um pedido</w:t>
+      </w:r>
+    </w:p>
+    <w:p>
+      <w:pPr>
+        <w:spacing w:line="360" w:lineRule="auto"/>
+        <w:jc w:val="both"/>
+      </w:pPr>
+      <w:r>
+        <w:tab/>
+      </w:r>
+      <w:r>
+        <w:tab/>
+        <w:t>algFase</w:t>
+      </w:r>
+      <w:r>
         <w:t>4</w:t>
       </w:r>
-    </w:p>
-    <w:p>
-      <w:r>
-        <w:t>A implementação da quarta iteração</w:t>
-      </w:r>
+      <w:r>
+        <w:t>(pedidos)</w:t>
+      </w:r>
+    </w:p>
+    <w:p>
+      <w:pPr>
+        <w:spacing w:line="360" w:lineRule="auto"/>
+        <w:jc w:val="both"/>
+      </w:pPr>
+      <w:proofErr w:type="spellStart"/>
+      <w:proofErr w:type="gramStart"/>
+      <w:r>
+        <w:t>showMultiplePathsGV</w:t>
+      </w:r>
+      <w:proofErr w:type="spellEnd"/>
+      <w:r>
+        <w:t>(</w:t>
+      </w:r>
+      <w:proofErr w:type="gramEnd"/>
+      <w:r>
+        <w:t xml:space="preserve">) </w:t>
+      </w:r>
+      <w:r>
+        <w:tab/>
+        <w:t xml:space="preserve">// Mostra os percursos de cada estafeta no </w:t>
+      </w:r>
+      <w:proofErr w:type="spellStart"/>
+      <w:r>
+        <w:t>GraphViewer</w:t>
+      </w:r>
+      <w:proofErr w:type="spellEnd"/>
+    </w:p>
+    <w:p/>
+    <w:p/>
+    <w:p>
+      <w:pPr>
+        <w:spacing w:line="360" w:lineRule="auto"/>
+        <w:jc w:val="both"/>
+      </w:pPr>
+      <w:r>
+        <w:t xml:space="preserve">A </w:t>
+      </w:r>
+      <w:r>
+        <w:t xml:space="preserve">função </w:t>
+      </w:r>
+      <w:r>
+        <w:rPr>
+          <w:b/>
+          <w:bCs/>
+        </w:rPr>
+        <w:t>algFase</w:t>
+      </w:r>
+      <w:r>
+        <w:rPr>
+          <w:b/>
+          <w:bCs/>
+        </w:rPr>
+        <w:t>4</w:t>
+      </w:r>
+      <w:r>
+        <w:t xml:space="preserve"> contém o algoritmo que criamos, descrito em cima e baseado na ideia do </w:t>
+      </w:r>
+      <w:proofErr w:type="spellStart"/>
+      <w:r>
+        <w:t>Nearest</w:t>
+      </w:r>
+      <w:proofErr w:type="spellEnd"/>
       <w:r>
         <w:t xml:space="preserve"> </w:t>
       </w:r>
-      <w:r>
-        <w:t xml:space="preserve">começa na função </w:t>
-      </w:r>
-      <w:proofErr w:type="spellStart"/>
-      <w:r>
-        <w:t>Varios_Estafetas_Com_Carga</w:t>
-      </w:r>
-      <w:proofErr w:type="spellEnd"/>
-      <w:r>
-        <w:t xml:space="preserve">() do ficheiro </w:t>
-      </w:r>
-      <w:proofErr w:type="spellStart"/>
-      <w:r>
-        <w:t>Algoritmos.h</w:t>
-      </w:r>
-      <w:proofErr w:type="spellEnd"/>
-      <w:r>
-        <w:t>. Inicia-se com a apresentação dos vários clientes e restaurantes, e pede ao utilizador que efetue quantos pedidos quiser, escolhendo para cada pedido um restaurante e um cliente. Posto isto, temos como dados os pedidos que o utilizador efetuou.</w:t>
+      <w:proofErr w:type="spellStart"/>
+      <w:r>
+        <w:t>Neighbor</w:t>
+      </w:r>
+      <w:proofErr w:type="spellEnd"/>
+      <w:r>
+        <w:t xml:space="preserve"> </w:t>
+      </w:r>
+      <w:proofErr w:type="spellStart"/>
+      <w:r>
+        <w:t>Algorithm</w:t>
+      </w:r>
+      <w:proofErr w:type="spellEnd"/>
+      <w:r>
+        <w:t xml:space="preserve">, </w:t>
+      </w:r>
+      <w:r>
+        <w:t>desta vez com</w:t>
+      </w:r>
+      <w:r>
+        <w:t xml:space="preserve"> as partes respetivas à capacidade do veículo</w:t>
+      </w:r>
+      <w:r>
+        <w:t xml:space="preserve"> incluídas</w:t>
+      </w:r>
+      <w:r>
+        <w:t xml:space="preserve">, uma vez que </w:t>
+      </w:r>
+      <w:r>
+        <w:t>nesta fase são consideradas</w:t>
+      </w:r>
+      <w:r>
+        <w:t xml:space="preserve">. </w:t>
       </w:r>
     </w:p>
     <w:p/>
     <w:p>
       <w:pPr>
-        <w:rPr>
+        <w:pStyle w:val="Ttulo1"/>
+        <w:rPr>
+          <w:highlight w:val="none"/>
+        </w:rPr>
+      </w:pPr>
+      <w:r>
+        <w:rPr>
+          <w:highlight w:val="none"/>
+        </w:rPr>
+        <w:t>Conclusão</w:t>
+      </w:r>
+    </w:p>
+    <w:p>
+      <w:pPr>
+        <w:shd w:val="clear" w:color="auto" w:fill="FFFFFF"/>
+        <w:spacing w:line="360" w:lineRule="auto"/>
+        <w:ind w:firstLine="720"/>
+        <w:jc w:val="both"/>
+        <w:rPr>
+          <w:highlight w:val="white"/>
+        </w:rPr>
+      </w:pPr>
+      <w:r>
+        <w:rPr>
+          <w:highlight w:val="white"/>
+        </w:rPr>
+        <w:t xml:space="preserve">Em suma, nesta </w:t>
+      </w:r>
+      <w:r>
+        <w:rPr>
+          <w:highlight w:val="white"/>
+        </w:rPr>
+        <w:t>segunda</w:t>
+      </w:r>
+      <w:r>
+        <w:rPr>
+          <w:highlight w:val="white"/>
+        </w:rPr>
+        <w:t xml:space="preserve"> parte do projeto procuramos </w:t>
+      </w:r>
+      <w:r>
+        <w:rPr>
+          <w:highlight w:val="white"/>
+        </w:rPr>
+        <w:t>implementar</w:t>
+      </w:r>
+      <w:r>
+        <w:rPr>
+          <w:highlight w:val="white"/>
+        </w:rPr>
+        <w:t xml:space="preserve"> um sistema para gerar os percursos mais rápidos, entre os restaurantes e os clientes, para os estafetas da aplicação </w:t>
+      </w:r>
+      <w:proofErr w:type="spellStart"/>
+      <w:r>
+        <w:rPr>
+          <w:highlight w:val="white"/>
+        </w:rPr>
+        <w:t>EatExpress</w:t>
+      </w:r>
+      <w:proofErr w:type="spellEnd"/>
+      <w:r>
+        <w:rPr>
+          <w:highlight w:val="white"/>
+        </w:rPr>
+        <w:t xml:space="preserve">. </w:t>
+      </w:r>
+      <w:r>
+        <w:rPr>
+          <w:highlight w:val="white"/>
+        </w:rPr>
+        <w:t>Dividimos</w:t>
+      </w:r>
+      <w:r>
+        <w:rPr>
+          <w:highlight w:val="white"/>
+        </w:rPr>
+        <w:t xml:space="preserve"> o problema em 4 iterações com graus de complexidade diferentes, de forma a ter uma implementação incremental. Para além disso, </w:t>
+      </w:r>
+      <w:r>
+        <w:rPr>
+          <w:highlight w:val="white"/>
+        </w:rPr>
+        <w:t>conseguimos implementar</w:t>
+      </w:r>
+      <w:r>
+        <w:rPr>
+          <w:highlight w:val="white"/>
+        </w:rPr>
+        <w:t xml:space="preserve"> os casos de utilização e </w:t>
+      </w:r>
+      <w:r>
+        <w:rPr>
+          <w:highlight w:val="white"/>
+        </w:rPr>
+        <w:t>funcionalidades descritas na primeira parte</w:t>
+      </w:r>
+      <w:r>
+        <w:rPr>
+          <w:highlight w:val="white"/>
+        </w:rPr>
+        <w:t>.</w:t>
+      </w:r>
+    </w:p>
+    <w:p>
+      <w:pPr>
+        <w:shd w:val="clear" w:color="auto" w:fill="FFFFFF"/>
+        <w:spacing w:line="360" w:lineRule="auto"/>
+        <w:ind w:firstLine="720"/>
+        <w:jc w:val="both"/>
+        <w:rPr>
+          <w:highlight w:val="white"/>
+        </w:rPr>
+      </w:pPr>
+      <w:r>
+        <w:rPr>
+          <w:highlight w:val="white"/>
+        </w:rPr>
+        <w:t>Acreditamos que</w:t>
+      </w:r>
+      <w:r>
+        <w:rPr>
+          <w:highlight w:val="white"/>
+        </w:rPr>
+        <w:t xml:space="preserve"> </w:t>
+      </w:r>
+      <w:r>
+        <w:rPr>
+          <w:highlight w:val="white"/>
+        </w:rPr>
+        <w:t>compreendemos não</w:t>
+      </w:r>
+      <w:r>
+        <w:rPr>
+          <w:highlight w:val="white"/>
+        </w:rPr>
+        <w:t xml:space="preserve"> só novas estruturas como grafos, mas também diferentes algoritmos</w:t>
+      </w:r>
+      <w:r>
+        <w:rPr>
+          <w:highlight w:val="white"/>
+        </w:rPr>
+        <w:t xml:space="preserve"> </w:t>
+      </w:r>
+      <w:r>
+        <w:rPr>
+          <w:highlight w:val="white"/>
+        </w:rPr>
+        <w:t>abordados nas aulas.</w:t>
+      </w:r>
+    </w:p>
+    <w:p>
+      <w:pPr>
+        <w:shd w:val="clear" w:color="auto" w:fill="FFFFFF"/>
+        <w:spacing w:line="360" w:lineRule="auto"/>
+        <w:ind w:firstLine="720"/>
+        <w:jc w:val="both"/>
+        <w:rPr>
+          <w:highlight w:val="white"/>
           <w:u w:val="single"/>
         </w:rPr>
       </w:pPr>
-      <w:r>
-        <w:t>Começamos atribuir a cada pedido o estafeta que estiver mais próximo do restaurante requisitado no pedido. De seguida, percorremos todos os estafetas da empresa. É apresentado no ecrã o número de pedidos que o estafeta foi responsabilizado. Caso esse número seja apenas um, é chamado o algoritmo da fase 1 (</w:t>
-      </w:r>
-      <w:r>
-        <w:t xml:space="preserve">algFase1() - </w:t>
-      </w:r>
-      <w:r>
-        <w:t>um estafeta atende um único pedido)</w:t>
-      </w:r>
-      <w:r>
-        <w:t>, caso seja responsável por mais do que um pedido, é chamado o algoritmo da fase 4</w:t>
-      </w:r>
-      <w:r>
-        <w:t xml:space="preserve"> (algFase4())</w:t>
-      </w:r>
-      <w:r>
-        <w:t xml:space="preserve">, que corresponde ao algoritmo descrito anteriormente, por nós criado e baseado na ideia do </w:t>
-      </w:r>
-      <w:proofErr w:type="spellStart"/>
-      <w:r>
+    </w:p>
+    <w:p>
+      <w:pPr>
+        <w:shd w:val="clear" w:color="auto" w:fill="FFFFFF"/>
+        <w:spacing w:line="360" w:lineRule="auto"/>
+        <w:ind w:firstLine="720"/>
+        <w:jc w:val="both"/>
+        <w:rPr>
+          <w:highlight w:val="white"/>
+        </w:rPr>
+      </w:pPr>
+      <w:r>
+        <w:rPr>
+          <w:highlight w:val="white"/>
+        </w:rPr>
+        <w:t xml:space="preserve">Relativamente ao trabalho desempenhado por cada um dos elementos do grupo, procuramos entreajudar-nos e discutir </w:t>
+      </w:r>
+      <w:r>
+        <w:rPr>
+          <w:highlight w:val="white"/>
+        </w:rPr>
+        <w:t>várias formas de resolução dos problemas a tratar</w:t>
+      </w:r>
+      <w:r>
+        <w:rPr>
+          <w:highlight w:val="white"/>
+        </w:rPr>
+        <w:t>. Os tópicos em que cada elemento se dedicou especialmente mais são:</w:t>
+      </w:r>
+    </w:p>
+    <w:p>
+      <w:pPr>
+        <w:shd w:val="clear" w:color="auto" w:fill="FFFFFF"/>
+        <w:spacing w:line="360" w:lineRule="auto"/>
+        <w:ind w:firstLine="720"/>
+        <w:jc w:val="both"/>
+        <w:rPr>
+          <w:highlight w:val="white"/>
+        </w:rPr>
+      </w:pPr>
+    </w:p>
+    <w:p>
+      <w:pPr>
+        <w:shd w:val="clear" w:color="auto" w:fill="FFFFFF"/>
+        <w:spacing w:line="360" w:lineRule="auto"/>
+        <w:jc w:val="both"/>
+        <w:rPr>
+          <w:highlight w:val="white"/>
+        </w:rPr>
+      </w:pPr>
+      <w:r>
+        <w:rPr>
+          <w:highlight w:val="white"/>
+        </w:rPr>
+        <w:t>Paulo Ribeiro</w:t>
+      </w:r>
+      <w:r>
+        <w:rPr>
+          <w:highlight w:val="white"/>
+        </w:rPr>
+        <w:t>:</w:t>
+      </w:r>
+    </w:p>
+    <w:p>
+      <w:pPr>
+        <w:shd w:val="clear" w:color="auto" w:fill="FFFFFF"/>
+        <w:spacing w:line="360" w:lineRule="auto"/>
+        <w:ind w:firstLine="720"/>
+        <w:jc w:val="both"/>
+        <w:rPr>
+          <w:highlight w:val="white"/>
+        </w:rPr>
+      </w:pPr>
+      <w:r>
+        <w:rPr>
+          <w:b/>
+          <w:bCs/>
+          <w:highlight w:val="white"/>
+        </w:rPr>
+        <w:t>Relatório</w:t>
+      </w:r>
+      <w:r>
+        <w:rPr>
+          <w:b/>
+          <w:bCs/>
+          <w:highlight w:val="white"/>
+        </w:rPr>
+        <w:t xml:space="preserve"> (2º parte)</w:t>
+      </w:r>
+      <w:r>
+        <w:rPr>
+          <w:highlight w:val="white"/>
+        </w:rPr>
+        <w:t xml:space="preserve">: Algoritmos implementados e respetiva análise (Algoritmo de </w:t>
+      </w:r>
+      <w:proofErr w:type="spellStart"/>
+      <w:r>
+        <w:rPr>
+          <w:highlight w:val="white"/>
+        </w:rPr>
+        <w:t>Dijkstra</w:t>
+      </w:r>
+      <w:proofErr w:type="spellEnd"/>
+      <w:r>
+        <w:rPr>
+          <w:highlight w:val="white"/>
+        </w:rPr>
+        <w:t>, Algoritmo do Vizinho mais próximo adaptado, Algoritmos utilizados nas implementações 1,2,3 e 4), Conclusão, Bibliografia</w:t>
+      </w:r>
+    </w:p>
+    <w:p>
+      <w:pPr>
+        <w:shd w:val="clear" w:color="auto" w:fill="FFFFFF"/>
+        <w:spacing w:line="360" w:lineRule="auto"/>
+        <w:ind w:firstLine="720"/>
+        <w:jc w:val="both"/>
+        <w:rPr>
+          <w:highlight w:val="white"/>
+        </w:rPr>
+      </w:pPr>
+      <w:r>
+        <w:rPr>
+          <w:b/>
+          <w:bCs/>
+          <w:highlight w:val="white"/>
+        </w:rPr>
+        <w:t>Implementação:</w:t>
+      </w:r>
+      <w:r>
+        <w:rPr>
+          <w:b/>
+          <w:bCs/>
+          <w:highlight w:val="white"/>
+        </w:rPr>
+        <w:t xml:space="preserve"> </w:t>
+      </w:r>
+      <w:r>
+        <w:rPr>
+          <w:highlight w:val="white"/>
+        </w:rPr>
+        <w:t>Organização do programa em Menus, Criação das leituras de input por parte do utilizador, para cada iteração, Criação do Algoritmo utilizado para organização prévia dos pontos de interesse</w:t>
+      </w:r>
+      <w:r>
+        <w:rPr>
+          <w:highlight w:val="white"/>
+        </w:rPr>
+        <w:t xml:space="preserve"> antes de se obter o percurso do estafeta,</w:t>
+      </w:r>
+      <w:r>
+        <w:rPr>
+          <w:highlight w:val="white"/>
+        </w:rPr>
+        <w:t xml:space="preserve"> Implementação de todas as iterações descritas</w:t>
+      </w:r>
+      <w:r>
+        <w:rPr>
+          <w:highlight w:val="white"/>
+        </w:rPr>
+        <w:t xml:space="preserve">, Implementação das funções que permitem a apresentação dos percursos e dos grafos no </w:t>
+      </w:r>
+      <w:proofErr w:type="spellStart"/>
+      <w:r>
+        <w:rPr>
+          <w:highlight w:val="white"/>
+        </w:rPr>
+        <w:t>GraphViewer</w:t>
+      </w:r>
+      <w:proofErr w:type="spellEnd"/>
+      <w:r>
+        <w:rPr>
+          <w:highlight w:val="white"/>
+        </w:rPr>
+        <w:t>, para além de outras funções que necessitamos aquando da implementação.</w:t>
+      </w:r>
+    </w:p>
+    <w:p>
+      <w:pPr>
+        <w:shd w:val="clear" w:color="auto" w:fill="FFFFFF"/>
+        <w:spacing w:line="360" w:lineRule="auto"/>
+        <w:ind w:firstLine="720"/>
+        <w:jc w:val="both"/>
+        <w:rPr>
+          <w:highlight w:val="white"/>
+        </w:rPr>
+      </w:pPr>
+    </w:p>
+    <w:p>
+      <w:pPr>
+        <w:shd w:val="clear" w:color="auto" w:fill="FFFFFF"/>
+        <w:spacing w:line="360" w:lineRule="auto"/>
+        <w:jc w:val="both"/>
+        <w:rPr>
+          <w:highlight w:val="white"/>
+        </w:rPr>
+      </w:pPr>
+      <w:r>
+        <w:rPr>
+          <w:highlight w:val="white"/>
+        </w:rPr>
+        <w:t>Mariana Ramos</w:t>
+      </w:r>
+      <w:r>
+        <w:rPr>
+          <w:highlight w:val="white"/>
+        </w:rPr>
+        <w:t>:</w:t>
+      </w:r>
+    </w:p>
+    <w:p>
+      <w:pPr>
+        <w:shd w:val="clear" w:color="auto" w:fill="FFFFFF"/>
+        <w:spacing w:line="360" w:lineRule="auto"/>
+        <w:jc w:val="both"/>
+        <w:rPr>
+          <w:highlight w:val="white"/>
+        </w:rPr>
+      </w:pPr>
+    </w:p>
+    <w:p>
+      <w:pPr>
+        <w:shd w:val="clear" w:color="auto" w:fill="FFFFFF"/>
+        <w:spacing w:line="360" w:lineRule="auto"/>
+        <w:ind w:firstLine="720"/>
+        <w:jc w:val="both"/>
+        <w:rPr>
+          <w:highlight w:val="white"/>
+        </w:rPr>
+      </w:pPr>
+    </w:p>
+    <w:p>
+      <w:pPr>
+        <w:shd w:val="clear" w:color="auto" w:fill="FFFFFF"/>
+        <w:spacing w:line="360" w:lineRule="auto"/>
+        <w:ind w:firstLine="720"/>
+        <w:jc w:val="both"/>
+        <w:rPr>
+          <w:highlight w:val="white"/>
+        </w:rPr>
+      </w:pPr>
+    </w:p>
+    <w:p>
+      <w:pPr>
+        <w:shd w:val="clear" w:color="auto" w:fill="FFFFFF"/>
+        <w:spacing w:line="360" w:lineRule="auto"/>
+        <w:ind w:firstLine="720"/>
+        <w:jc w:val="both"/>
+        <w:rPr>
+          <w:highlight w:val="white"/>
+        </w:rPr>
+      </w:pPr>
+    </w:p>
+    <w:p>
+      <w:pPr>
+        <w:shd w:val="clear" w:color="auto" w:fill="FFFFFF"/>
+        <w:spacing w:line="360" w:lineRule="auto"/>
+        <w:ind w:firstLine="720"/>
+        <w:jc w:val="both"/>
+        <w:rPr>
+          <w:highlight w:val="white"/>
+        </w:rPr>
+      </w:pPr>
+    </w:p>
+    <w:p>
+      <w:pPr>
+        <w:shd w:val="clear" w:color="auto" w:fill="FFFFFF"/>
+        <w:spacing w:line="360" w:lineRule="auto"/>
+        <w:ind w:firstLine="720"/>
+        <w:jc w:val="both"/>
+        <w:rPr>
+          <w:highlight w:val="white"/>
+        </w:rPr>
+      </w:pPr>
+    </w:p>
+    <w:p>
+      <w:pPr>
+        <w:shd w:val="clear" w:color="auto" w:fill="FFFFFF"/>
+        <w:spacing w:line="360" w:lineRule="auto"/>
+        <w:ind w:firstLine="720"/>
+        <w:jc w:val="both"/>
+        <w:rPr>
+          <w:highlight w:val="white"/>
+        </w:rPr>
+      </w:pPr>
+    </w:p>
+    <w:p>
+      <w:pPr>
+        <w:shd w:val="clear" w:color="auto" w:fill="FFFFFF"/>
+        <w:spacing w:line="360" w:lineRule="auto"/>
+        <w:ind w:firstLine="720"/>
+        <w:jc w:val="both"/>
+        <w:rPr>
+          <w:highlight w:val="white"/>
+        </w:rPr>
+      </w:pPr>
+    </w:p>
+    <w:p>
+      <w:pPr>
+        <w:shd w:val="clear" w:color="auto" w:fill="FFFFFF"/>
+        <w:spacing w:line="360" w:lineRule="auto"/>
+        <w:ind w:firstLine="720"/>
+        <w:jc w:val="both"/>
+        <w:rPr>
+          <w:highlight w:val="white"/>
+        </w:rPr>
+      </w:pPr>
+    </w:p>
+    <w:p>
+      <w:pPr>
+        <w:shd w:val="clear" w:color="auto" w:fill="FFFFFF"/>
+        <w:spacing w:line="360" w:lineRule="auto"/>
+        <w:ind w:firstLine="720"/>
+        <w:jc w:val="both"/>
+        <w:rPr>
+          <w:highlight w:val="white"/>
+        </w:rPr>
+      </w:pPr>
+    </w:p>
+    <w:p>
+      <w:pPr>
+        <w:shd w:val="clear" w:color="auto" w:fill="FFFFFF"/>
+        <w:spacing w:line="360" w:lineRule="auto"/>
+        <w:ind w:firstLine="720"/>
+        <w:jc w:val="both"/>
+        <w:rPr>
+          <w:highlight w:val="white"/>
+        </w:rPr>
+      </w:pPr>
+    </w:p>
+    <w:p>
+      <w:pPr>
+        <w:shd w:val="clear" w:color="auto" w:fill="FFFFFF"/>
+        <w:spacing w:line="360" w:lineRule="auto"/>
+        <w:ind w:firstLine="720"/>
+        <w:jc w:val="both"/>
+        <w:rPr>
+          <w:highlight w:val="white"/>
+        </w:rPr>
+      </w:pPr>
+      <w:r>
+        <w:rPr>
+          <w:highlight w:val="white"/>
+        </w:rPr>
+        <w:t xml:space="preserve">Pensamos ter sido bem-sucedidos na realização desta </w:t>
+      </w:r>
+      <w:r>
+        <w:rPr>
+          <w:highlight w:val="white"/>
+        </w:rPr>
+        <w:t>segunda</w:t>
+      </w:r>
+      <w:r>
+        <w:rPr>
+          <w:highlight w:val="white"/>
+        </w:rPr>
+        <w:t xml:space="preserve"> parte do projeto, tendo cumprido todos os objetivos </w:t>
+      </w:r>
+      <w:r>
+        <w:rPr>
+          <w:highlight w:val="white"/>
+        </w:rPr>
+        <w:t xml:space="preserve">que tínhamos, </w:t>
+      </w:r>
+      <w:r>
+        <w:rPr>
+          <w:highlight w:val="white"/>
+        </w:rPr>
+        <w:t xml:space="preserve">adaptando </w:t>
+      </w:r>
+      <w:r>
+        <w:rPr>
+          <w:highlight w:val="white"/>
+        </w:rPr>
+        <w:t xml:space="preserve">alguns, como já esperávamos, </w:t>
+      </w:r>
+      <w:proofErr w:type="gramStart"/>
+      <w:r>
+        <w:rPr>
+          <w:highlight w:val="white"/>
+        </w:rPr>
+        <w:t>pois</w:t>
+      </w:r>
+      <w:proofErr w:type="gramEnd"/>
+      <w:r>
+        <w:rPr>
+          <w:highlight w:val="white"/>
+        </w:rPr>
+        <w:t xml:space="preserve"> a prática levou-nos a pensar em abordagens que fizessem mais sentido,</w:t>
+      </w:r>
+      <w:r>
+        <w:rPr>
+          <w:highlight w:val="white"/>
+        </w:rPr>
+        <w:t xml:space="preserve"> e acabando o projeto no prazo indicado. </w:t>
+      </w:r>
+    </w:p>
+    <w:p/>
+    <w:p>
+      <w:pPr>
+        <w:pStyle w:val="Ttulo1"/>
+        <w:rPr>
+          <w:highlight w:val="none"/>
+        </w:rPr>
+      </w:pPr>
+    </w:p>
+    <w:p/>
+    <w:p>
+      <w:pPr>
+        <w:pStyle w:val="Ttulo1"/>
+        <w:rPr>
+          <w:highlight w:val="none"/>
+        </w:rPr>
+      </w:pPr>
+    </w:p>
+    <w:p>
+      <w:pPr>
+        <w:pStyle w:val="Ttulo1"/>
+        <w:rPr>
+          <w:highlight w:val="none"/>
+        </w:rPr>
+      </w:pPr>
+    </w:p>
+    <w:p>
+      <w:pPr>
+        <w:pStyle w:val="Ttulo1"/>
+        <w:rPr>
+          <w:highlight w:val="none"/>
+        </w:rPr>
+      </w:pPr>
+      <w:r>
+        <w:rPr>
+          <w:highlight w:val="none"/>
+        </w:rPr>
+        <w:t>Bibliografia</w:t>
+      </w:r>
+    </w:p>
+    <w:p/>
+    <w:p>
+      <w:pPr>
+        <w:rPr>
+          <w:highlight w:val="white"/>
+        </w:rPr>
+      </w:pPr>
+      <w:r>
+        <w:rPr>
+          <w:highlight w:val="white"/>
+        </w:rPr>
+        <w:t>Para esta segunda etapa (implementação do código e continuação deste relatório), não foi necessário consultar outras fontes para além das especificadas na bibliografia da primeira parte deste relatório.</w:t>
+      </w:r>
+    </w:p>
+    <w:p>
+      <w:pPr>
+        <w:rPr>
+          <w:highlight w:val="white"/>
+        </w:rPr>
+      </w:pPr>
+    </w:p>
+    <w:p>
+      <w:pPr>
+        <w:rPr>
+          <w:highlight w:val="white"/>
+        </w:rPr>
+      </w:pPr>
+    </w:p>
+    <w:p>
+      <w:pPr>
+        <w:rPr>
+          <w:highlight w:val="white"/>
+        </w:rPr>
+      </w:pPr>
+      <w:r>
+        <w:rPr>
+          <w:highlight w:val="white"/>
+        </w:rPr>
+        <w:t xml:space="preserve">Destacam-se, no entanto, os slides apresentados durante as aulas teóricas de CAL, que consultamos repetidamente, para a implementação dos algoritmos desenvolvidos nas aulas práticas e para o conhecimento de lógicas de outros algoritmos que pudéssemos usar, nomeadamente a lógica do </w:t>
+      </w:r>
+      <w:proofErr w:type="spellStart"/>
+      <w:r>
+        <w:rPr>
+          <w:highlight w:val="white"/>
+        </w:rPr>
         <w:t>Nearest</w:t>
       </w:r>
       <w:proofErr w:type="spellEnd"/>
       <w:r>
+        <w:rPr>
+          <w:highlight w:val="white"/>
+        </w:rPr>
         <w:t xml:space="preserve"> </w:t>
       </w:r>
       <w:proofErr w:type="spellStart"/>
       <w:r>
+        <w:rPr>
+          <w:highlight w:val="white"/>
+        </w:rPr>
         <w:t>Neighbor</w:t>
       </w:r>
       <w:proofErr w:type="spellEnd"/>
       <w:r>
-        <w:t xml:space="preserve">, que nos devolve o vetor </w:t>
-      </w:r>
-      <w:proofErr w:type="spellStart"/>
-      <w:r>
-        <w:t>result</w:t>
-      </w:r>
-      <w:proofErr w:type="spellEnd"/>
-      <w:r>
-        <w:t xml:space="preserve"> organizado de forma a respeitar todas as condições (o estafeta tem de passar pelo restaurante X antes de entregar o pedido ao cliente X, e em nenhum momento deve exceder a capacidade máxima do seu veículo). Posteriormente, é utilizado o Algoritmo de </w:t>
-      </w:r>
-      <w:proofErr w:type="spellStart"/>
-      <w:r>
-        <w:t>Dijkstra</w:t>
-      </w:r>
-      <w:proofErr w:type="spellEnd"/>
-      <w:r>
-        <w:t xml:space="preserve"> de modo a encontrar os caminhos mais próximos entre cada dois pontos desse vetor, construindo assim um vetor resultante com o percurso completo do estafeta (vetor percurso).</w:t>
-      </w:r>
-    </w:p>
-    <w:p/>
-    <w:p>
-      <w:r>
-        <w:t xml:space="preserve">Cada percurso de cada estafeta vai sendo adicionado a um vetor percursos, que será enviado depois a uma função </w:t>
-      </w:r>
-      <w:proofErr w:type="spellStart"/>
-      <w:r>
-        <w:t>showMultiplePathsGV</w:t>
-      </w:r>
-      <w:proofErr w:type="spellEnd"/>
-      <w:r>
-        <w:t xml:space="preserve">(), que mostra com recurso ao </w:t>
-      </w:r>
-      <w:proofErr w:type="spellStart"/>
-      <w:r>
-        <w:t>Graph</w:t>
-      </w:r>
-      <w:proofErr w:type="spellEnd"/>
-      <w:r>
+        <w:rPr>
+          <w:highlight w:val="white"/>
+        </w:rPr>
         <w:t xml:space="preserve"> </w:t>
       </w:r>
       <w:proofErr w:type="spellStart"/>
       <w:r>
-        <w:t>Viewer</w:t>
-      </w:r>
-      <w:proofErr w:type="spellEnd"/>
-      <w:r>
-        <w:t xml:space="preserve"> todos os caminhos efetuados pelos vários estafetas.</w:t>
-      </w:r>
-    </w:p>
-    <w:p/>
-    <w:p>
-      <w:pPr>
-        <w:pStyle w:val="Ttulo1"/>
-        <w:rPr>
-          <w:highlight w:val="none"/>
-        </w:rPr>
-      </w:pPr>
-      <w:r>
-        <w:rPr>
-          <w:highlight w:val="none"/>
-        </w:rPr>
-        <w:t>Conclusão</w:t>
-      </w:r>
-    </w:p>
-    <w:p/>
-    <w:p>
-      <w:pPr>
-        <w:pStyle w:val="Ttulo1"/>
-        <w:rPr>
-          <w:highlight w:val="none"/>
-        </w:rPr>
-      </w:pPr>
-      <w:r>
-        <w:rPr>
-          <w:highlight w:val="none"/>
-        </w:rPr>
-        <w:lastRenderedPageBreak/>
-        <w:t>Bibliografia</w:t>
-      </w:r>
-    </w:p>
-    <w:p>
-      <w:pPr>
-        <w:rPr>
-          <w:highlight w:val="white"/>
-        </w:rPr>
-      </w:pPr>
+        <w:rPr>
+          <w:highlight w:val="white"/>
+        </w:rPr>
+        <w:t>Algorithm</w:t>
+      </w:r>
+      <w:proofErr w:type="spellEnd"/>
+      <w:r>
+        <w:rPr>
+          <w:highlight w:val="white"/>
+        </w:rPr>
+        <w:t>, que abordamos durante a criação do nosso algoritmo para determinação do vetor ordenado de pontos de interesse, já descrito em cima.</w:t>
+      </w:r>
     </w:p>
     <w:sectPr>
       <w:footerReference w:type="default" r:id="rId19"/>
@@ -14259,7 +17031,7 @@
 </file>
 
 <file path=word/endnotes.xml><?xml version="1.0" encoding="utf-8"?>
-<w:endnotes xmlns:wpc="http://schemas.microsoft.com/office/word/2010/wordprocessingCanvas" xmlns:cx="http://schemas.microsoft.com/office/drawing/2014/chartex" xmlns:cx1="http://schemas.microsoft.com/office/drawing/2015/9/8/chartex" xmlns:cx2="http://schemas.microsoft.com/office/drawing/2015/10/21/chartex" xmlns:cx3="http://schemas.microsoft.com/office/drawing/2016/5/9/chartex" xmlns:cx4="http://schemas.microsoft.com/office/drawing/2016/5/10/chartex" xmlns:cx5="http://schemas.microsoft.com/office/drawing/2016/5/11/chartex" xmlns:cx6="http://schemas.microsoft.com/office/drawing/2016/5/12/chartex" xmlns:cx7="http://schemas.microsoft.com/office/drawing/2016/5/13/chartex" xmlns:cx8="http://schemas.microsoft.com/office/drawing/2016/5/14/chartex" xmlns:mc="http://schemas.openxmlformats.org/markup-compatibility/2006" xmlns:aink="http://schemas.microsoft.com/office/drawing/2016/ink" xmlns:am3d="http://schemas.microsoft.com/office/drawing/2017/model3d" xmlns:o="urn:schemas-microsoft-com:office:office" xmlns:r="http://schemas.openxmlformats.org/officeDocument/2006/relationships" xmlns:m="http://schemas.openxmlformats.org/officeDocument/2006/math" xmlns:v="urn:schemas-microsoft-com:vml" xmlns:wp14="http://schemas.microsoft.com/office/word/2010/wordprocessingDrawing" xmlns:wp="http://schemas.openxmlformats.org/drawingml/2006/wordprocessingDrawing" xmlns:w10="urn:schemas-microsoft-com:office:word" xmlns:w="http://schemas.openxmlformats.org/wordprocessingml/2006/main" xmlns:w14="http://schemas.microsoft.com/office/word/2010/wordml" xmlns:w15="http://schemas.microsoft.com/office/word/2012/wordml" xmlns:w16cid="http://schemas.microsoft.com/office/word/2016/wordml/cid" xmlns:w16se="http://schemas.microsoft.com/office/word/2015/wordml/symex" xmlns:wpg="http://schemas.microsoft.com/office/word/2010/wordprocessingGroup" xmlns:wpi="http://schemas.microsoft.com/office/word/2010/wordprocessingInk" xmlns:wne="http://schemas.microsoft.com/office/word/2006/wordml" xmlns:wps="http://schemas.microsoft.com/office/word/2010/wordprocessingShape" mc:Ignorable="w14 w15 w16se w16cid wp14">
+<w:endnotes xmlns:wpc="http://schemas.microsoft.com/office/word/2010/wordprocessingCanvas" xmlns:cx="http://schemas.microsoft.com/office/drawing/2014/chartex" xmlns:cx1="http://schemas.microsoft.com/office/drawing/2015/9/8/chartex" xmlns:cx2="http://schemas.microsoft.com/office/drawing/2015/10/21/chartex" xmlns:cx3="http://schemas.microsoft.com/office/drawing/2016/5/9/chartex" xmlns:cx4="http://schemas.microsoft.com/office/drawing/2016/5/10/chartex" xmlns:cx5="http://schemas.microsoft.com/office/drawing/2016/5/11/chartex" xmlns:cx6="http://schemas.microsoft.com/office/drawing/2016/5/12/chartex" xmlns:cx7="http://schemas.microsoft.com/office/drawing/2016/5/13/chartex" xmlns:cx8="http://schemas.microsoft.com/office/drawing/2016/5/14/chartex" xmlns:mc="http://schemas.openxmlformats.org/markup-compatibility/2006" xmlns:aink="http://schemas.microsoft.com/office/drawing/2016/ink" xmlns:am3d="http://schemas.microsoft.com/office/drawing/2017/model3d" xmlns:o="urn:schemas-microsoft-com:office:office" xmlns:r="http://schemas.openxmlformats.org/officeDocument/2006/relationships" xmlns:m="http://schemas.openxmlformats.org/officeDocument/2006/math" xmlns:v="urn:schemas-microsoft-com:vml" xmlns:wp14="http://schemas.microsoft.com/office/word/2010/wordprocessingDrawing" xmlns:wp="http://schemas.openxmlformats.org/drawingml/2006/wordprocessingDrawing" xmlns:w10="urn:schemas-microsoft-com:office:word" xmlns:w="http://schemas.openxmlformats.org/wordprocessingml/2006/main" xmlns:w14="http://schemas.microsoft.com/office/word/2010/wordml" xmlns:w15="http://schemas.microsoft.com/office/word/2012/wordml" xmlns:w16cex="http://schemas.microsoft.com/office/word/2018/wordml/cex" xmlns:w16cid="http://schemas.microsoft.com/office/word/2016/wordml/cid" xmlns:w16="http://schemas.microsoft.com/office/word/2018/wordml" xmlns:w16se="http://schemas.microsoft.com/office/word/2015/wordml/symex" xmlns:wpg="http://schemas.microsoft.com/office/word/2010/wordprocessingGroup" xmlns:wpi="http://schemas.microsoft.com/office/word/2010/wordprocessingInk" xmlns:wne="http://schemas.microsoft.com/office/word/2006/wordml" xmlns:wps="http://schemas.microsoft.com/office/word/2010/wordprocessingShape" mc:Ignorable="w14 w15 w16se w16cid w16 w16cex wp14">
   <w:endnote w:type="separator" w:id="-1">
     <w:p>
       <w:pPr>
@@ -14284,7 +17056,7 @@
 </file>
 
 <file path=word/footer1.xml><?xml version="1.0" encoding="utf-8"?>
-<w:ftr xmlns:wpc="http://schemas.microsoft.com/office/word/2010/wordprocessingCanvas" xmlns:cx="http://schemas.microsoft.com/office/drawing/2014/chartex" xmlns:cx1="http://schemas.microsoft.com/office/drawing/2015/9/8/chartex" xmlns:cx2="http://schemas.microsoft.com/office/drawing/2015/10/21/chartex" xmlns:cx3="http://schemas.microsoft.com/office/drawing/2016/5/9/chartex" xmlns:cx4="http://schemas.microsoft.com/office/drawing/2016/5/10/chartex" xmlns:cx5="http://schemas.microsoft.com/office/drawing/2016/5/11/chartex" xmlns:cx6="http://schemas.microsoft.com/office/drawing/2016/5/12/chartex" xmlns:cx7="http://schemas.microsoft.com/office/drawing/2016/5/13/chartex" xmlns:cx8="http://schemas.microsoft.com/office/drawing/2016/5/14/chartex" xmlns:mc="http://schemas.openxmlformats.org/markup-compatibility/2006" xmlns:aink="http://schemas.microsoft.com/office/drawing/2016/ink" xmlns:am3d="http://schemas.microsoft.com/office/drawing/2017/model3d" xmlns:o="urn:schemas-microsoft-com:office:office" xmlns:r="http://schemas.openxmlformats.org/officeDocument/2006/relationships" xmlns:m="http://schemas.openxmlformats.org/officeDocument/2006/math" xmlns:v="urn:schemas-microsoft-com:vml" xmlns:wp14="http://schemas.microsoft.com/office/word/2010/wordprocessingDrawing" xmlns:wp="http://schemas.openxmlformats.org/drawingml/2006/wordprocessingDrawing" xmlns:w10="urn:schemas-microsoft-com:office:word" xmlns:w="http://schemas.openxmlformats.org/wordprocessingml/2006/main" xmlns:w14="http://schemas.microsoft.com/office/word/2010/wordml" xmlns:w15="http://schemas.microsoft.com/office/word/2012/wordml" xmlns:w16cid="http://schemas.microsoft.com/office/word/2016/wordml/cid" xmlns:w16se="http://schemas.microsoft.com/office/word/2015/wordml/symex" xmlns:wpg="http://schemas.microsoft.com/office/word/2010/wordprocessingGroup" xmlns:wpi="http://schemas.microsoft.com/office/word/2010/wordprocessingInk" xmlns:wne="http://schemas.microsoft.com/office/word/2006/wordml" xmlns:wps="http://schemas.microsoft.com/office/word/2010/wordprocessingShape" mc:Ignorable="w14 w15 w16se w16cid wp14">
+<w:ftr xmlns:wpc="http://schemas.microsoft.com/office/word/2010/wordprocessingCanvas" xmlns:cx="http://schemas.microsoft.com/office/drawing/2014/chartex" xmlns:cx1="http://schemas.microsoft.com/office/drawing/2015/9/8/chartex" xmlns:cx2="http://schemas.microsoft.com/office/drawing/2015/10/21/chartex" xmlns:cx3="http://schemas.microsoft.com/office/drawing/2016/5/9/chartex" xmlns:cx4="http://schemas.microsoft.com/office/drawing/2016/5/10/chartex" xmlns:cx5="http://schemas.microsoft.com/office/drawing/2016/5/11/chartex" xmlns:cx6="http://schemas.microsoft.com/office/drawing/2016/5/12/chartex" xmlns:cx7="http://schemas.microsoft.com/office/drawing/2016/5/13/chartex" xmlns:cx8="http://schemas.microsoft.com/office/drawing/2016/5/14/chartex" xmlns:mc="http://schemas.openxmlformats.org/markup-compatibility/2006" xmlns:aink="http://schemas.microsoft.com/office/drawing/2016/ink" xmlns:am3d="http://schemas.microsoft.com/office/drawing/2017/model3d" xmlns:o="urn:schemas-microsoft-com:office:office" xmlns:r="http://schemas.openxmlformats.org/officeDocument/2006/relationships" xmlns:m="http://schemas.openxmlformats.org/officeDocument/2006/math" xmlns:v="urn:schemas-microsoft-com:vml" xmlns:wp14="http://schemas.microsoft.com/office/word/2010/wordprocessingDrawing" xmlns:wp="http://schemas.openxmlformats.org/drawingml/2006/wordprocessingDrawing" xmlns:w10="urn:schemas-microsoft-com:office:word" xmlns:w="http://schemas.openxmlformats.org/wordprocessingml/2006/main" xmlns:w14="http://schemas.microsoft.com/office/word/2010/wordml" xmlns:w15="http://schemas.microsoft.com/office/word/2012/wordml" xmlns:w16cex="http://schemas.microsoft.com/office/word/2018/wordml/cex" xmlns:w16cid="http://schemas.microsoft.com/office/word/2016/wordml/cid" xmlns:w16="http://schemas.microsoft.com/office/word/2018/wordml" xmlns:w16se="http://schemas.microsoft.com/office/word/2015/wordml/symex" xmlns:wpg="http://schemas.microsoft.com/office/word/2010/wordprocessingGroup" xmlns:wpi="http://schemas.microsoft.com/office/word/2010/wordprocessingInk" xmlns:wne="http://schemas.microsoft.com/office/word/2006/wordml" xmlns:wps="http://schemas.microsoft.com/office/word/2010/wordprocessingShape" mc:Ignorable="w14 w15 w16se w16cid w16 w16cex wp14">
   <w:p>
     <w:pPr>
       <w:jc w:val="right"/>
@@ -14312,7 +17084,7 @@
 </file>
 
 <file path=word/footnotes.xml><?xml version="1.0" encoding="utf-8"?>
-<w:footnotes xmlns:wpc="http://schemas.microsoft.com/office/word/2010/wordprocessingCanvas" xmlns:cx="http://schemas.microsoft.com/office/drawing/2014/chartex" xmlns:cx1="http://schemas.microsoft.com/office/drawing/2015/9/8/chartex" xmlns:cx2="http://schemas.microsoft.com/office/drawing/2015/10/21/chartex" xmlns:cx3="http://schemas.microsoft.com/office/drawing/2016/5/9/chartex" xmlns:cx4="http://schemas.microsoft.com/office/drawing/2016/5/10/chartex" xmlns:cx5="http://schemas.microsoft.com/office/drawing/2016/5/11/chartex" xmlns:cx6="http://schemas.microsoft.com/office/drawing/2016/5/12/chartex" xmlns:cx7="http://schemas.microsoft.com/office/drawing/2016/5/13/chartex" xmlns:cx8="http://schemas.microsoft.com/office/drawing/2016/5/14/chartex" xmlns:mc="http://schemas.openxmlformats.org/markup-compatibility/2006" xmlns:aink="http://schemas.microsoft.com/office/drawing/2016/ink" xmlns:am3d="http://schemas.microsoft.com/office/drawing/2017/model3d" xmlns:o="urn:schemas-microsoft-com:office:office" xmlns:r="http://schemas.openxmlformats.org/officeDocument/2006/relationships" xmlns:m="http://schemas.openxmlformats.org/officeDocument/2006/math" xmlns:v="urn:schemas-microsoft-com:vml" xmlns:wp14="http://schemas.microsoft.com/office/word/2010/wordprocessingDrawing" xmlns:wp="http://schemas.openxmlformats.org/drawingml/2006/wordprocessingDrawing" xmlns:w10="urn:schemas-microsoft-com:office:word" xmlns:w="http://schemas.openxmlformats.org/wordprocessingml/2006/main" xmlns:w14="http://schemas.microsoft.com/office/word/2010/wordml" xmlns:w15="http://schemas.microsoft.com/office/word/2012/wordml" xmlns:w16cid="http://schemas.microsoft.com/office/word/2016/wordml/cid" xmlns:w16se="http://schemas.microsoft.com/office/word/2015/wordml/symex" xmlns:wpg="http://schemas.microsoft.com/office/word/2010/wordprocessingGroup" xmlns:wpi="http://schemas.microsoft.com/office/word/2010/wordprocessingInk" xmlns:wne="http://schemas.microsoft.com/office/word/2006/wordml" xmlns:wps="http://schemas.microsoft.com/office/word/2010/wordprocessingShape" mc:Ignorable="w14 w15 w16se w16cid wp14">
+<w:footnotes xmlns:wpc="http://schemas.microsoft.com/office/word/2010/wordprocessingCanvas" xmlns:cx="http://schemas.microsoft.com/office/drawing/2014/chartex" xmlns:cx1="http://schemas.microsoft.com/office/drawing/2015/9/8/chartex" xmlns:cx2="http://schemas.microsoft.com/office/drawing/2015/10/21/chartex" xmlns:cx3="http://schemas.microsoft.com/office/drawing/2016/5/9/chartex" xmlns:cx4="http://schemas.microsoft.com/office/drawing/2016/5/10/chartex" xmlns:cx5="http://schemas.microsoft.com/office/drawing/2016/5/11/chartex" xmlns:cx6="http://schemas.microsoft.com/office/drawing/2016/5/12/chartex" xmlns:cx7="http://schemas.microsoft.com/office/drawing/2016/5/13/chartex" xmlns:cx8="http://schemas.microsoft.com/office/drawing/2016/5/14/chartex" xmlns:mc="http://schemas.openxmlformats.org/markup-compatibility/2006" xmlns:aink="http://schemas.microsoft.com/office/drawing/2016/ink" xmlns:am3d="http://schemas.microsoft.com/office/drawing/2017/model3d" xmlns:o="urn:schemas-microsoft-com:office:office" xmlns:r="http://schemas.openxmlformats.org/officeDocument/2006/relationships" xmlns:m="http://schemas.openxmlformats.org/officeDocument/2006/math" xmlns:v="urn:schemas-microsoft-com:vml" xmlns:wp14="http://schemas.microsoft.com/office/word/2010/wordprocessingDrawing" xmlns:wp="http://schemas.openxmlformats.org/drawingml/2006/wordprocessingDrawing" xmlns:w10="urn:schemas-microsoft-com:office:word" xmlns:w="http://schemas.openxmlformats.org/wordprocessingml/2006/main" xmlns:w14="http://schemas.microsoft.com/office/word/2010/wordml" xmlns:w15="http://schemas.microsoft.com/office/word/2012/wordml" xmlns:w16cex="http://schemas.microsoft.com/office/word/2018/wordml/cex" xmlns:w16cid="http://schemas.microsoft.com/office/word/2016/wordml/cid" xmlns:w16="http://schemas.microsoft.com/office/word/2018/wordml" xmlns:w16se="http://schemas.microsoft.com/office/word/2015/wordml/symex" xmlns:wpg="http://schemas.microsoft.com/office/word/2010/wordprocessingGroup" xmlns:wpi="http://schemas.microsoft.com/office/word/2010/wordprocessingInk" xmlns:wne="http://schemas.microsoft.com/office/word/2006/wordml" xmlns:wps="http://schemas.microsoft.com/office/word/2010/wordprocessingShape" mc:Ignorable="w14 w15 w16se w16cid w16 w16cex wp14">
   <w:footnote w:type="separator" w:id="-1">
     <w:p>
       <w:pPr>
@@ -14337,7 +17109,7 @@
 </file>
 
 <file path=word/numbering.xml><?xml version="1.0" encoding="utf-8"?>
-<w:numbering xmlns:wpc="http://schemas.microsoft.com/office/word/2010/wordprocessingCanvas" xmlns:cx="http://schemas.microsoft.com/office/drawing/2014/chartex" xmlns:cx1="http://schemas.microsoft.com/office/drawing/2015/9/8/chartex" xmlns:cx2="http://schemas.microsoft.com/office/drawing/2015/10/21/chartex" xmlns:cx3="http://schemas.microsoft.com/office/drawing/2016/5/9/chartex" xmlns:cx4="http://schemas.microsoft.com/office/drawing/2016/5/10/chartex" xmlns:cx5="http://schemas.microsoft.com/office/drawing/2016/5/11/chartex" xmlns:cx6="http://schemas.microsoft.com/office/drawing/2016/5/12/chartex" xmlns:cx7="http://schemas.microsoft.com/office/drawing/2016/5/13/chartex" xmlns:cx8="http://schemas.microsoft.com/office/drawing/2016/5/14/chartex" xmlns:mc="http://schemas.openxmlformats.org/markup-compatibility/2006" xmlns:aink="http://schemas.microsoft.com/office/drawing/2016/ink" xmlns:am3d="http://schemas.microsoft.com/office/drawing/2017/model3d" xmlns:o="urn:schemas-microsoft-com:office:office" xmlns:r="http://schemas.openxmlformats.org/officeDocument/2006/relationships" xmlns:m="http://schemas.openxmlformats.org/officeDocument/2006/math" xmlns:v="urn:schemas-microsoft-com:vml" xmlns:wp14="http://schemas.microsoft.com/office/word/2010/wordprocessingDrawing" xmlns:wp="http://schemas.openxmlformats.org/drawingml/2006/wordprocessingDrawing" xmlns:w10="urn:schemas-microsoft-com:office:word" xmlns:w="http://schemas.openxmlformats.org/wordprocessingml/2006/main" xmlns:w14="http://schemas.microsoft.com/office/word/2010/wordml" xmlns:w15="http://schemas.microsoft.com/office/word/2012/wordml" xmlns:w16cid="http://schemas.microsoft.com/office/word/2016/wordml/cid" xmlns:w16se="http://schemas.microsoft.com/office/word/2015/wordml/symex" xmlns:wpg="http://schemas.microsoft.com/office/word/2010/wordprocessingGroup" xmlns:wpi="http://schemas.microsoft.com/office/word/2010/wordprocessingInk" xmlns:wne="http://schemas.microsoft.com/office/word/2006/wordml" xmlns:wps="http://schemas.microsoft.com/office/word/2010/wordprocessingShape" mc:Ignorable="w14 w15 w16se w16cid wp14">
+<w:numbering xmlns:wpc="http://schemas.microsoft.com/office/word/2010/wordprocessingCanvas" xmlns:cx="http://schemas.microsoft.com/office/drawing/2014/chartex" xmlns:cx1="http://schemas.microsoft.com/office/drawing/2015/9/8/chartex" xmlns:cx2="http://schemas.microsoft.com/office/drawing/2015/10/21/chartex" xmlns:cx3="http://schemas.microsoft.com/office/drawing/2016/5/9/chartex" xmlns:cx4="http://schemas.microsoft.com/office/drawing/2016/5/10/chartex" xmlns:cx5="http://schemas.microsoft.com/office/drawing/2016/5/11/chartex" xmlns:cx6="http://schemas.microsoft.com/office/drawing/2016/5/12/chartex" xmlns:cx7="http://schemas.microsoft.com/office/drawing/2016/5/13/chartex" xmlns:cx8="http://schemas.microsoft.com/office/drawing/2016/5/14/chartex" xmlns:mc="http://schemas.openxmlformats.org/markup-compatibility/2006" xmlns:aink="http://schemas.microsoft.com/office/drawing/2016/ink" xmlns:am3d="http://schemas.microsoft.com/office/drawing/2017/model3d" xmlns:o="urn:schemas-microsoft-com:office:office" xmlns:r="http://schemas.openxmlformats.org/officeDocument/2006/relationships" xmlns:m="http://schemas.openxmlformats.org/officeDocument/2006/math" xmlns:v="urn:schemas-microsoft-com:vml" xmlns:wp14="http://schemas.microsoft.com/office/word/2010/wordprocessingDrawing" xmlns:wp="http://schemas.openxmlformats.org/drawingml/2006/wordprocessingDrawing" xmlns:w10="urn:schemas-microsoft-com:office:word" xmlns:w="http://schemas.openxmlformats.org/wordprocessingml/2006/main" xmlns:w14="http://schemas.microsoft.com/office/word/2010/wordml" xmlns:w15="http://schemas.microsoft.com/office/word/2012/wordml" xmlns:w16cex="http://schemas.microsoft.com/office/word/2018/wordml/cex" xmlns:w16cid="http://schemas.microsoft.com/office/word/2016/wordml/cid" xmlns:w16="http://schemas.microsoft.com/office/word/2018/wordml" xmlns:w16se="http://schemas.microsoft.com/office/word/2015/wordml/symex" xmlns:wpg="http://schemas.microsoft.com/office/word/2010/wordprocessingGroup" xmlns:wpi="http://schemas.microsoft.com/office/word/2010/wordprocessingInk" xmlns:wne="http://schemas.microsoft.com/office/word/2006/wordml" xmlns:wps="http://schemas.microsoft.com/office/word/2010/wordprocessingShape" mc:Ignorable="w14 w15 w16se w16cid w16 w16cex wp14">
   <w:abstractNum w:abstractNumId="0" w15:restartNumberingAfterBreak="0">
     <w:nsid w:val="0716186A"/>
     <w:multiLevelType w:val="hybridMultilevel"/>
@@ -16083,7 +18855,7 @@
 </file>
 
 <file path=word/styles.xml><?xml version="1.0" encoding="utf-8"?>
-<w:styles xmlns:mc="http://schemas.openxmlformats.org/markup-compatibility/2006" xmlns:r="http://schemas.openxmlformats.org/officeDocument/2006/relationships" xmlns:w="http://schemas.openxmlformats.org/wordprocessingml/2006/main" xmlns:w14="http://schemas.microsoft.com/office/word/2010/wordml" xmlns:w15="http://schemas.microsoft.com/office/word/2012/wordml" xmlns:w16cid="http://schemas.microsoft.com/office/word/2016/wordml/cid" xmlns:w16se="http://schemas.microsoft.com/office/word/2015/wordml/symex" mc:Ignorable="w14 w15 w16se w16cid">
+<w:styles xmlns:mc="http://schemas.openxmlformats.org/markup-compatibility/2006" xmlns:r="http://schemas.openxmlformats.org/officeDocument/2006/relationships" xmlns:w="http://schemas.openxmlformats.org/wordprocessingml/2006/main" xmlns:w14="http://schemas.microsoft.com/office/word/2010/wordml" xmlns:w15="http://schemas.microsoft.com/office/word/2012/wordml" xmlns:w16cex="http://schemas.microsoft.com/office/word/2018/wordml/cex" xmlns:w16cid="http://schemas.microsoft.com/office/word/2016/wordml/cid" xmlns:w16="http://schemas.microsoft.com/office/word/2018/wordml" xmlns:w16se="http://schemas.microsoft.com/office/word/2015/wordml/symex" mc:Ignorable="w14 w15 w16se w16cid w16 w16cex">
   <w:docDefaults>
     <w:rPrDefault>
       <w:rPr>

</xml_diff>